<commit_message>
Updated the methodology and ethics section
</commit_message>
<xml_diff>
--- a/01- Capstone Report - 19 Aug 2023.docx
+++ b/01- Capstone Report - 19 Aug 2023.docx
@@ -7931,81 +7931,66 @@
           <w:rFonts w:ascii="Times New Roman" w:hAnsi="Times New Roman" w:cs="Times New Roman"/>
           <w:b/>
           <w:bCs/>
-          <w:sz w:val="24"/>
-          <w:szCs w:val="24"/>
-        </w:rPr>
-      </w:pPr>
-      <w:r>
-        <w:rPr>
-          <w:rFonts w:ascii="Times New Roman" w:hAnsi="Times New Roman" w:cs="Times New Roman"/>
-          <w:b/>
-          <w:bCs/>
-          <w:sz w:val="24"/>
-          <w:szCs w:val="24"/>
+        </w:rPr>
+      </w:pPr>
+      <w:r>
+        <w:rPr>
+          <w:rFonts w:ascii="Times New Roman" w:hAnsi="Times New Roman" w:cs="Times New Roman"/>
+          <w:b/>
+          <w:bCs/>
         </w:rPr>
         <w:t xml:space="preserve">Research Methodology and Validity </w:t>
       </w:r>
     </w:p>
     <w:p>
       <w:pPr>
-        <w:jc w:val="both"/>
-        <w:rPr>
-          <w:rFonts w:ascii="Times New Roman" w:hAnsi="Times New Roman" w:cs="Times New Roman"/>
-          <w:sz w:val="24"/>
-          <w:szCs w:val="24"/>
-        </w:rPr>
-      </w:pPr>
-      <w:r>
-        <w:rPr>
-          <w:rFonts w:ascii="Times New Roman" w:hAnsi="Times New Roman" w:cs="Times New Roman"/>
-          <w:sz w:val="24"/>
-          <w:szCs w:val="24"/>
+        <w:spacing w:line="360" w:lineRule="auto"/>
+        <w:jc w:val="both"/>
+        <w:rPr>
+          <w:rFonts w:ascii="Times New Roman" w:hAnsi="Times New Roman" w:cs="Times New Roman"/>
+        </w:rPr>
+      </w:pPr>
+      <w:r>
+        <w:rPr>
+          <w:rFonts w:ascii="Times New Roman" w:hAnsi="Times New Roman" w:cs="Times New Roman"/>
         </w:rPr>
         <w:t xml:space="preserve">To determine the extent of which the primary and secondary data collection above accurately assesses the research problem objectives is the basis of validity. We need to validate if the data collected for this research </w:t>
       </w:r>
       <w:r>
         <w:rPr>
           <w:rFonts w:ascii="Times New Roman" w:hAnsi="Times New Roman" w:cs="Times New Roman"/>
-          <w:sz w:val="24"/>
-          <w:szCs w:val="24"/>
         </w:rPr>
         <w:t>answers</w:t>
       </w:r>
       <w:r>
         <w:rPr>
           <w:rFonts w:ascii="Times New Roman" w:hAnsi="Times New Roman" w:cs="Times New Roman"/>
-          <w:sz w:val="24"/>
-          <w:szCs w:val="24"/>
         </w:rPr>
         <w:t xml:space="preserve"> the research questions poised and are these answers trustworthy and meaningful. </w:t>
       </w:r>
     </w:p>
     <w:p>
       <w:pPr>
-        <w:jc w:val="both"/>
-        <w:rPr>
-          <w:rFonts w:ascii="Times New Roman" w:hAnsi="Times New Roman" w:cs="Times New Roman"/>
-          <w:b/>
-          <w:bCs/>
-          <w:sz w:val="24"/>
-          <w:szCs w:val="24"/>
-        </w:rPr>
-      </w:pPr>
-    </w:p>
-    <w:p>
-      <w:pPr>
-        <w:jc w:val="both"/>
-        <w:rPr>
-          <w:rFonts w:ascii="Times New Roman" w:hAnsi="Times New Roman" w:cs="Times New Roman"/>
-          <w:sz w:val="24"/>
-          <w:szCs w:val="24"/>
-        </w:rPr>
-      </w:pPr>
-      <w:r>
-        <w:rPr>
-          <w:rFonts w:ascii="Times New Roman" w:hAnsi="Times New Roman" w:cs="Times New Roman"/>
-          <w:sz w:val="24"/>
-          <w:szCs w:val="24"/>
+        <w:spacing w:line="360" w:lineRule="auto"/>
+        <w:jc w:val="both"/>
+        <w:rPr>
+          <w:rFonts w:ascii="Times New Roman" w:hAnsi="Times New Roman" w:cs="Times New Roman"/>
+          <w:b/>
+          <w:bCs/>
+        </w:rPr>
+      </w:pPr>
+    </w:p>
+    <w:p>
+      <w:pPr>
+        <w:spacing w:line="360" w:lineRule="auto"/>
+        <w:jc w:val="both"/>
+        <w:rPr>
+          <w:rFonts w:ascii="Times New Roman" w:hAnsi="Times New Roman" w:cs="Times New Roman"/>
+        </w:rPr>
+      </w:pPr>
+      <w:r>
+        <w:rPr>
+          <w:rFonts w:ascii="Times New Roman" w:hAnsi="Times New Roman" w:cs="Times New Roman"/>
         </w:rPr>
         <w:lastRenderedPageBreak/>
         <w:t>T</w:t>
@@ -8013,182 +7998,152 @@
       <w:r>
         <w:rPr>
           <w:rFonts w:ascii="Times New Roman" w:hAnsi="Times New Roman" w:cs="Times New Roman"/>
-          <w:sz w:val="24"/>
-          <w:szCs w:val="24"/>
         </w:rPr>
         <w:t>he most relevant components of validity:</w:t>
       </w:r>
     </w:p>
     <w:p>
       <w:pPr>
-        <w:jc w:val="both"/>
-        <w:rPr>
-          <w:rFonts w:ascii="Times New Roman" w:hAnsi="Times New Roman" w:cs="Times New Roman"/>
-          <w:sz w:val="24"/>
-          <w:szCs w:val="24"/>
-        </w:rPr>
-      </w:pPr>
-    </w:p>
-    <w:p>
-      <w:pPr>
-        <w:jc w:val="both"/>
-        <w:rPr>
-          <w:rFonts w:ascii="Times New Roman" w:hAnsi="Times New Roman" w:cs="Times New Roman"/>
-          <w:sz w:val="24"/>
-          <w:szCs w:val="24"/>
-        </w:rPr>
-      </w:pPr>
-      <w:r>
-        <w:rPr>
-          <w:rFonts w:ascii="Times New Roman" w:hAnsi="Times New Roman" w:cs="Times New Roman"/>
-          <w:b/>
-          <w:bCs/>
-          <w:sz w:val="24"/>
-          <w:szCs w:val="24"/>
+        <w:spacing w:line="360" w:lineRule="auto"/>
+        <w:jc w:val="both"/>
+        <w:rPr>
+          <w:rFonts w:ascii="Times New Roman" w:hAnsi="Times New Roman" w:cs="Times New Roman"/>
+        </w:rPr>
+      </w:pPr>
+    </w:p>
+    <w:p>
+      <w:pPr>
+        <w:spacing w:line="360" w:lineRule="auto"/>
+        <w:jc w:val="both"/>
+        <w:rPr>
+          <w:rFonts w:ascii="Times New Roman" w:hAnsi="Times New Roman" w:cs="Times New Roman"/>
+        </w:rPr>
+      </w:pPr>
+      <w:r>
+        <w:rPr>
+          <w:rFonts w:ascii="Times New Roman" w:hAnsi="Times New Roman" w:cs="Times New Roman"/>
+          <w:b/>
+          <w:bCs/>
         </w:rPr>
         <w:t>Internal Validity</w:t>
       </w:r>
       <w:r>
         <w:rPr>
           <w:rFonts w:ascii="Times New Roman" w:hAnsi="Times New Roman" w:cs="Times New Roman"/>
-          <w:sz w:val="24"/>
-          <w:szCs w:val="24"/>
         </w:rPr>
         <w:t>: Addressing potential biases and threats to the reliability of the collected data. The use of diverse participants from various roles within the beverage production process helps mitigate bias, and employing both observation and interviews allows for cross-validation of findings, enhancing the robustness of the research outcomes.</w:t>
       </w:r>
     </w:p>
     <w:p>
       <w:pPr>
-        <w:jc w:val="both"/>
-        <w:rPr>
-          <w:rFonts w:ascii="Times New Roman" w:hAnsi="Times New Roman" w:cs="Times New Roman"/>
-          <w:sz w:val="24"/>
-          <w:szCs w:val="24"/>
-        </w:rPr>
-      </w:pPr>
-      <w:r>
-        <w:rPr>
-          <w:rFonts w:ascii="Times New Roman" w:hAnsi="Times New Roman" w:cs="Times New Roman"/>
-          <w:b/>
-          <w:bCs/>
-          <w:sz w:val="24"/>
-          <w:szCs w:val="24"/>
+        <w:spacing w:line="360" w:lineRule="auto"/>
+        <w:jc w:val="both"/>
+        <w:rPr>
+          <w:rFonts w:ascii="Times New Roman" w:hAnsi="Times New Roman" w:cs="Times New Roman"/>
+        </w:rPr>
+      </w:pPr>
+      <w:r>
+        <w:rPr>
+          <w:rFonts w:ascii="Times New Roman" w:hAnsi="Times New Roman" w:cs="Times New Roman"/>
+          <w:b/>
+          <w:bCs/>
         </w:rPr>
         <w:t>External Validity</w:t>
       </w:r>
       <w:r>
         <w:rPr>
           <w:rFonts w:ascii="Times New Roman" w:hAnsi="Times New Roman" w:cs="Times New Roman"/>
-          <w:sz w:val="24"/>
-          <w:szCs w:val="24"/>
         </w:rPr>
         <w:t>: The extent to which the findings can be generalized to other contexts. By involving individuals from different roles within the production process and considering multiple data sources such as SCADA and MES, the research aims to capture a broad representation of the beverage production domain, increasing the potential for generalizability.</w:t>
       </w:r>
     </w:p>
     <w:p>
       <w:pPr>
-        <w:jc w:val="both"/>
-        <w:rPr>
-          <w:rFonts w:ascii="Times New Roman" w:hAnsi="Times New Roman" w:cs="Times New Roman"/>
-          <w:sz w:val="24"/>
-          <w:szCs w:val="24"/>
-        </w:rPr>
-      </w:pPr>
-      <w:r>
-        <w:rPr>
-          <w:rFonts w:ascii="Times New Roman" w:hAnsi="Times New Roman" w:cs="Times New Roman"/>
-          <w:b/>
-          <w:bCs/>
-          <w:sz w:val="24"/>
-          <w:szCs w:val="24"/>
+        <w:spacing w:line="360" w:lineRule="auto"/>
+        <w:jc w:val="both"/>
+        <w:rPr>
+          <w:rFonts w:ascii="Times New Roman" w:hAnsi="Times New Roman" w:cs="Times New Roman"/>
+        </w:rPr>
+      </w:pPr>
+      <w:r>
+        <w:rPr>
+          <w:rFonts w:ascii="Times New Roman" w:hAnsi="Times New Roman" w:cs="Times New Roman"/>
+          <w:b/>
+          <w:bCs/>
         </w:rPr>
         <w:t>Ecological Validity</w:t>
       </w:r>
       <w:r>
         <w:rPr>
           <w:rFonts w:ascii="Times New Roman" w:hAnsi="Times New Roman" w:cs="Times New Roman"/>
-          <w:sz w:val="24"/>
-          <w:szCs w:val="24"/>
         </w:rPr>
         <w:t>: Ensuring that the research settings and conditions closely resemble real-world situations. The use of actual production environments and interactions with experts in the beverage production area through observation and interviews enhance the ecological validity of the study.</w:t>
       </w:r>
     </w:p>
     <w:p>
       <w:pPr>
-        <w:jc w:val="both"/>
-        <w:rPr>
-          <w:rFonts w:ascii="Times New Roman" w:hAnsi="Times New Roman" w:cs="Times New Roman"/>
-          <w:sz w:val="24"/>
-          <w:szCs w:val="24"/>
-        </w:rPr>
-      </w:pPr>
-      <w:r>
-        <w:rPr>
-          <w:rFonts w:ascii="Times New Roman" w:hAnsi="Times New Roman" w:cs="Times New Roman"/>
-          <w:b/>
-          <w:bCs/>
-          <w:sz w:val="24"/>
-          <w:szCs w:val="24"/>
+        <w:spacing w:line="360" w:lineRule="auto"/>
+        <w:jc w:val="both"/>
+        <w:rPr>
+          <w:rFonts w:ascii="Times New Roman" w:hAnsi="Times New Roman" w:cs="Times New Roman"/>
+        </w:rPr>
+      </w:pPr>
+      <w:r>
+        <w:rPr>
+          <w:rFonts w:ascii="Times New Roman" w:hAnsi="Times New Roman" w:cs="Times New Roman"/>
+          <w:b/>
+          <w:bCs/>
         </w:rPr>
         <w:t>Content Validity</w:t>
       </w:r>
       <w:r>
         <w:rPr>
           <w:rFonts w:ascii="Times New Roman" w:hAnsi="Times New Roman" w:cs="Times New Roman"/>
-          <w:sz w:val="24"/>
-          <w:szCs w:val="24"/>
         </w:rPr>
         <w:t>: Ensuring that the data collected accurately represent the content domain of the research. The qualitative approach of observing the production process and conducting unstructured interviews with knowledgeable individuals helps capture a holistic and nuanced understanding of the beverage production process and its data analytics.</w:t>
       </w:r>
     </w:p>
     <w:p>
       <w:pPr>
-        <w:jc w:val="both"/>
-        <w:rPr>
-          <w:rFonts w:ascii="Times New Roman" w:hAnsi="Times New Roman" w:cs="Times New Roman"/>
-          <w:sz w:val="24"/>
-          <w:szCs w:val="24"/>
-        </w:rPr>
-      </w:pPr>
-      <w:r>
-        <w:rPr>
-          <w:rFonts w:ascii="Times New Roman" w:hAnsi="Times New Roman" w:cs="Times New Roman"/>
-          <w:b/>
-          <w:bCs/>
-          <w:sz w:val="24"/>
-          <w:szCs w:val="24"/>
+        <w:spacing w:line="360" w:lineRule="auto"/>
+        <w:jc w:val="both"/>
+        <w:rPr>
+          <w:rFonts w:ascii="Times New Roman" w:hAnsi="Times New Roman" w:cs="Times New Roman"/>
+        </w:rPr>
+      </w:pPr>
+      <w:r>
+        <w:rPr>
+          <w:rFonts w:ascii="Times New Roman" w:hAnsi="Times New Roman" w:cs="Times New Roman"/>
+          <w:b/>
+          <w:bCs/>
         </w:rPr>
         <w:t>Face Validity</w:t>
       </w:r>
       <w:r>
         <w:rPr>
           <w:rFonts w:ascii="Times New Roman" w:hAnsi="Times New Roman" w:cs="Times New Roman"/>
-          <w:sz w:val="24"/>
-          <w:szCs w:val="24"/>
         </w:rPr>
         <w:t>: The extent to which the research methods appear to measure what they intend to measure. The use of multiple data collection methods, combined with clear communication with participants about the research objectives, helps establish the face validity of the research approach.</w:t>
       </w:r>
     </w:p>
     <w:p>
       <w:pPr>
-        <w:jc w:val="both"/>
-        <w:rPr>
-          <w:rFonts w:ascii="Times New Roman" w:hAnsi="Times New Roman" w:cs="Times New Roman"/>
-          <w:sz w:val="24"/>
-          <w:szCs w:val="24"/>
-        </w:rPr>
-      </w:pPr>
-      <w:r>
-        <w:rPr>
-          <w:rFonts w:ascii="Times New Roman" w:hAnsi="Times New Roman" w:cs="Times New Roman"/>
-          <w:sz w:val="24"/>
-          <w:szCs w:val="24"/>
+        <w:spacing w:line="360" w:lineRule="auto"/>
+        <w:jc w:val="both"/>
+        <w:rPr>
+          <w:rFonts w:ascii="Times New Roman" w:hAnsi="Times New Roman" w:cs="Times New Roman"/>
+        </w:rPr>
+      </w:pPr>
+      <w:r>
+        <w:rPr>
+          <w:rFonts w:ascii="Times New Roman" w:hAnsi="Times New Roman" w:cs="Times New Roman"/>
         </w:rPr>
         <w:t>By addressing these components of validity, the research aims to enhance the credibility and reliability of its findings, contributing to a more robust and meaningful exploration of the beverage production process and data analytics.</w:t>
       </w:r>
     </w:p>
     <w:p>
       <w:pPr>
+        <w:spacing w:line="360" w:lineRule="auto"/>
         <w:ind w:left="426"/>
         <w:jc w:val="both"/>
         <w:rPr>
@@ -8206,8 +8161,6 @@
           <w:b/>
           <w:bCs/>
           <w:color w:val="auto"/>
-          <w:sz w:val="24"/>
-          <w:szCs w:val="24"/>
         </w:rPr>
       </w:pPr>
       <w:r>
@@ -8216,40 +8169,217 @@
           <w:b/>
           <w:bCs/>
           <w:color w:val="auto"/>
-          <w:sz w:val="24"/>
-          <w:szCs w:val="24"/>
         </w:rPr>
         <w:t>Research Methodology and Ethics</w:t>
       </w:r>
     </w:p>
     <w:p>
       <w:pPr>
+        <w:spacing w:line="360" w:lineRule="auto"/>
+        <w:jc w:val="both"/>
+        <w:rPr>
+          <w:rFonts w:ascii="Times New Roman" w:hAnsi="Times New Roman" w:cs="Times New Roman"/>
+          <w:color w:val="auto"/>
+        </w:rPr>
+      </w:pPr>
+      <w:r>
+        <w:rPr>
+          <w:rFonts w:ascii="Times New Roman" w:hAnsi="Times New Roman" w:cs="Times New Roman"/>
+          <w:color w:val="auto"/>
+        </w:rPr>
+        <w:t>Ethics in research is important because it ensures that the participants are treated fairly and respectfully. It will also help protect their privacy and well-being. It also ensures that the data gathered is honest and trustworthy.</w:t>
+      </w:r>
+    </w:p>
+    <w:p>
+      <w:pPr>
+        <w:spacing w:line="360" w:lineRule="auto"/>
+        <w:jc w:val="both"/>
+        <w:rPr>
+          <w:rFonts w:ascii="Times New Roman" w:hAnsi="Times New Roman" w:cs="Times New Roman"/>
+          <w:color w:val="auto"/>
+        </w:rPr>
+      </w:pPr>
+      <w:r>
+        <w:rPr>
+          <w:rFonts w:ascii="Times New Roman" w:hAnsi="Times New Roman" w:cs="Times New Roman"/>
+          <w:color w:val="auto"/>
+        </w:rPr>
+        <w:t xml:space="preserve">In the context of the primary data collection, the expert participants will be invited to join the research with the freedom to withdraw consent or exclude their data contributions at any point before the submission date. During the interviews a professional approach will be maintained with confidentiality </w:t>
+      </w:r>
+      <w:r>
+        <w:rPr>
+          <w:rFonts w:ascii="Times New Roman" w:hAnsi="Times New Roman" w:cs="Times New Roman"/>
+          <w:color w:val="auto"/>
+        </w:rPr>
+        <w:lastRenderedPageBreak/>
+        <w:t xml:space="preserve">and anonymity of the participants and the data information given preserved for research purposes. A master file containing the responses will be kept by the author and will not be shared. This master file will be securely stored, and password protected as an enhanced security. Additionally, if the participant has any queries during or after the interview, they will be answered promptly and sensitively. </w:t>
+      </w:r>
+    </w:p>
+    <w:p>
+      <w:pPr>
+        <w:spacing w:line="360" w:lineRule="auto"/>
+        <w:jc w:val="both"/>
+        <w:rPr>
+          <w:rFonts w:ascii="Times New Roman" w:hAnsi="Times New Roman" w:cs="Times New Roman"/>
+          <w:bCs/>
+        </w:rPr>
+      </w:pPr>
+      <w:r>
+        <w:rPr>
+          <w:rFonts w:ascii="Times New Roman" w:hAnsi="Times New Roman" w:cs="Times New Roman"/>
+          <w:bCs/>
+        </w:rPr>
+        <w:t>The secondary d</w:t>
+      </w:r>
+      <w:r>
+        <w:rPr>
+          <w:rFonts w:ascii="Times New Roman" w:hAnsi="Times New Roman" w:cs="Times New Roman"/>
+          <w:bCs/>
+        </w:rPr>
+        <w:t xml:space="preserve">ata source </w:t>
+      </w:r>
+      <w:r>
+        <w:rPr>
+          <w:rFonts w:ascii="Times New Roman" w:hAnsi="Times New Roman" w:cs="Times New Roman"/>
+          <w:bCs/>
+        </w:rPr>
+        <w:t xml:space="preserve">used was </w:t>
+      </w:r>
+      <w:r>
+        <w:rPr>
+          <w:rFonts w:ascii="Times New Roman" w:hAnsi="Times New Roman" w:cs="Times New Roman"/>
+          <w:bCs/>
+        </w:rPr>
+        <w:t>internal</w:t>
+      </w:r>
+      <w:r>
+        <w:rPr>
+          <w:rFonts w:ascii="Times New Roman" w:hAnsi="Times New Roman" w:cs="Times New Roman"/>
+          <w:bCs/>
+        </w:rPr>
+        <w:t xml:space="preserve"> to the organisation</w:t>
+      </w:r>
+      <w:r>
+        <w:rPr>
+          <w:rFonts w:ascii="Times New Roman" w:hAnsi="Times New Roman" w:cs="Times New Roman"/>
+          <w:bCs/>
+        </w:rPr>
+        <w:t xml:space="preserve"> </w:t>
+      </w:r>
+      <w:r>
+        <w:rPr>
+          <w:rFonts w:ascii="Times New Roman" w:hAnsi="Times New Roman" w:cs="Times New Roman"/>
+          <w:bCs/>
+        </w:rPr>
+        <w:t>and it is stored on the relational database system called shopfloor system</w:t>
+      </w:r>
+      <w:r>
+        <w:rPr>
+          <w:rFonts w:ascii="Times New Roman" w:hAnsi="Times New Roman" w:cs="Times New Roman"/>
+          <w:bCs/>
+        </w:rPr>
+        <w:t>.</w:t>
+      </w:r>
+      <w:r>
+        <w:rPr>
+          <w:rFonts w:ascii="Times New Roman" w:hAnsi="Times New Roman" w:cs="Times New Roman"/>
+          <w:bCs/>
+        </w:rPr>
+        <w:t xml:space="preserve"> The author followed proper protocols when gaining access to the data by engaging in the relevant channels within the or</w:t>
+      </w:r>
+      <w:r>
+        <w:rPr>
+          <w:rFonts w:ascii="Times New Roman" w:hAnsi="Times New Roman" w:cs="Times New Roman"/>
+          <w:bCs/>
+        </w:rPr>
+        <w:t xml:space="preserve">ganisation. Such channels include the organisations legal counsel and ethics point software where you can determine if a non-disclosure is relevant. However, </w:t>
+      </w:r>
+      <w:proofErr w:type="gramStart"/>
+      <w:r>
+        <w:rPr>
+          <w:rFonts w:ascii="Times New Roman" w:hAnsi="Times New Roman" w:cs="Times New Roman"/>
+          <w:bCs/>
+        </w:rPr>
+        <w:t>based on the fact that</w:t>
+      </w:r>
+      <w:proofErr w:type="gramEnd"/>
+      <w:r>
+        <w:rPr>
+          <w:rFonts w:ascii="Times New Roman" w:hAnsi="Times New Roman" w:cs="Times New Roman"/>
+          <w:bCs/>
+        </w:rPr>
+        <w:t xml:space="preserve"> t</w:t>
+      </w:r>
+      <w:r>
+        <w:rPr>
+          <w:rFonts w:ascii="Times New Roman" w:hAnsi="Times New Roman" w:cs="Times New Roman"/>
+          <w:bCs/>
+        </w:rPr>
+        <w:t>he data received will be swiftly anonymized to prevent linkage to the individual participants and organisation</w:t>
+      </w:r>
+      <w:r>
+        <w:rPr>
+          <w:rFonts w:ascii="Times New Roman" w:hAnsi="Times New Roman" w:cs="Times New Roman"/>
+          <w:bCs/>
+        </w:rPr>
+        <w:t>, there was no legal or ethical worries.</w:t>
+      </w:r>
+      <w:r>
+        <w:rPr>
+          <w:rFonts w:ascii="Times New Roman" w:hAnsi="Times New Roman" w:cs="Times New Roman"/>
+          <w:bCs/>
+        </w:rPr>
+        <w:t xml:space="preserve"> The safeguarding of the data will be ensured through secure storage and the implementation of passwords</w:t>
+      </w:r>
+      <w:r>
+        <w:rPr>
+          <w:rFonts w:ascii="Times New Roman" w:hAnsi="Times New Roman" w:cs="Times New Roman"/>
+          <w:bCs/>
+        </w:rPr>
+        <w:t>.</w:t>
+      </w:r>
+    </w:p>
+    <w:p>
+      <w:pPr>
+        <w:spacing w:line="360" w:lineRule="auto"/>
+        <w:jc w:val="both"/>
+        <w:rPr>
+          <w:rFonts w:ascii="Times New Roman" w:hAnsi="Times New Roman" w:cs="Times New Roman"/>
+          <w:sz w:val="24"/>
+          <w:szCs w:val="24"/>
+          <w:highlight w:val="green"/>
+        </w:rPr>
+      </w:pPr>
+      <w:r>
+        <w:rPr>
+          <w:rFonts w:ascii="Times New Roman" w:hAnsi="Times New Roman" w:cs="Times New Roman"/>
+          <w:sz w:val="24"/>
+          <w:szCs w:val="24"/>
+        </w:rPr>
+        <w:t>Furthermore, the study acknowledges the importance of adhering to the General Data Protection Regulation (GDPR) and is committed to implementing necessary measures to uphold compliance throughout all stages of the research process. This demonstrates a commitment to ethical research practices and the protection of participants' privacy and rights.</w:t>
+      </w:r>
+    </w:p>
+    <w:p>
+      <w:pPr>
         <w:ind w:left="426"/>
         <w:jc w:val="both"/>
         <w:rPr>
           <w:rFonts w:ascii="Times New Roman" w:hAnsi="Times New Roman" w:cs="Times New Roman"/>
           <w:sz w:val="24"/>
           <w:szCs w:val="24"/>
-        </w:rPr>
-      </w:pPr>
-      <w:r>
-        <w:rPr>
-          <w:rFonts w:ascii="Times New Roman" w:hAnsi="Times New Roman" w:cs="Times New Roman"/>
-          <w:sz w:val="24"/>
-          <w:szCs w:val="24"/>
           <w:highlight w:val="green"/>
         </w:rPr>
-        <w:t>A</w:t>
-      </w:r>
-      <w:r>
-        <w:rPr>
-          <w:rFonts w:ascii="Times New Roman" w:hAnsi="Times New Roman" w:cs="Times New Roman"/>
-          <w:sz w:val="24"/>
-          <w:szCs w:val="24"/>
-          <w:highlight w:val="green"/>
-        </w:rPr>
-        <w:t>s with all research, there are ethical considerations that will need to be planned for, some of which have been outlined above.</w:t>
-      </w:r>
+      </w:pPr>
+    </w:p>
+    <w:p>
+      <w:pPr>
+        <w:jc w:val="both"/>
+        <w:rPr>
+          <w:rFonts w:ascii="Times New Roman" w:hAnsi="Times New Roman" w:cs="Times New Roman"/>
+          <w:sz w:val="24"/>
+          <w:szCs w:val="24"/>
+        </w:rPr>
+      </w:pPr>
     </w:p>
     <w:p>
       <w:pPr>
@@ -8272,360 +8402,156 @@
           <w:szCs w:val="24"/>
         </w:rPr>
       </w:pPr>
-      <w:r>
-        <w:rPr>
-          <w:rFonts w:ascii="Times New Roman" w:hAnsi="Times New Roman" w:cs="Times New Roman"/>
-          <w:sz w:val="24"/>
-          <w:szCs w:val="24"/>
-        </w:rPr>
-        <w:t>5.5.2.</w:t>
-      </w:r>
-      <w:r>
-        <w:rPr>
-          <w:rFonts w:ascii="Times New Roman" w:hAnsi="Times New Roman" w:cs="Times New Roman"/>
-          <w:sz w:val="24"/>
-          <w:szCs w:val="24"/>
-        </w:rPr>
-        <w:tab/>
-        <w:t xml:space="preserve">In respect of primary data collection, participants will be asked to participate, and will have the option to withdraw their consent to participate or have their data included at any stage of the process up to the submission data.  Interviews will be conducted.in a professional manner with responses being confidentially and anonymously recorded for the purpose of the research.  The author will have a master file noting the responses, but this will not be share as standard.  This Master file will be stored in a secure location and will be password protected as added security.  Finally, if participants have questions at the </w:t>
-      </w:r>
-      <w:r>
-        <w:rPr>
-          <w:rFonts w:ascii="Times New Roman" w:hAnsi="Times New Roman" w:cs="Times New Roman"/>
+    </w:p>
+    <w:p>
+      <w:pPr>
+        <w:ind w:left="426"/>
+        <w:jc w:val="both"/>
+        <w:rPr>
+          <w:rFonts w:ascii="Times New Roman" w:hAnsi="Times New Roman" w:cs="Times New Roman"/>
+          <w:sz w:val="24"/>
+          <w:szCs w:val="24"/>
+        </w:rPr>
+      </w:pPr>
+    </w:p>
+    <w:p>
+      <w:pPr>
+        <w:ind w:left="426"/>
+        <w:jc w:val="both"/>
+        <w:rPr>
+          <w:rFonts w:ascii="Times New Roman" w:hAnsi="Times New Roman" w:cs="Times New Roman"/>
+          <w:sz w:val="24"/>
+          <w:szCs w:val="24"/>
+        </w:rPr>
+      </w:pPr>
+    </w:p>
+    <w:p>
+      <w:pPr>
+        <w:ind w:left="426"/>
+        <w:jc w:val="both"/>
+        <w:rPr>
+          <w:rFonts w:ascii="Times New Roman" w:hAnsi="Times New Roman" w:cs="Times New Roman"/>
+          <w:sz w:val="24"/>
+          <w:szCs w:val="24"/>
+        </w:rPr>
+      </w:pPr>
+    </w:p>
+    <w:p>
+      <w:pPr>
+        <w:ind w:left="426"/>
+        <w:jc w:val="both"/>
+        <w:rPr>
+          <w:rFonts w:ascii="Times New Roman" w:hAnsi="Times New Roman" w:cs="Times New Roman"/>
+          <w:sz w:val="24"/>
+          <w:szCs w:val="24"/>
+        </w:rPr>
+      </w:pPr>
+    </w:p>
+    <w:p>
+      <w:pPr>
+        <w:ind w:left="426"/>
+        <w:jc w:val="both"/>
+        <w:rPr>
+          <w:rFonts w:ascii="Times New Roman" w:hAnsi="Times New Roman" w:cs="Times New Roman"/>
+          <w:sz w:val="24"/>
+          <w:szCs w:val="24"/>
+        </w:rPr>
+      </w:pPr>
+    </w:p>
+    <w:p>
+      <w:pPr>
+        <w:ind w:left="426"/>
+        <w:jc w:val="both"/>
+        <w:rPr>
+          <w:rFonts w:ascii="Times New Roman" w:hAnsi="Times New Roman" w:cs="Times New Roman"/>
+          <w:sz w:val="24"/>
+          <w:szCs w:val="24"/>
+        </w:rPr>
+      </w:pPr>
+    </w:p>
+    <w:p>
+      <w:pPr>
+        <w:ind w:left="426"/>
+        <w:jc w:val="both"/>
+        <w:rPr>
+          <w:rFonts w:ascii="Times New Roman" w:hAnsi="Times New Roman" w:cs="Times New Roman"/>
+          <w:sz w:val="24"/>
+          <w:szCs w:val="24"/>
+        </w:rPr>
+      </w:pPr>
+    </w:p>
+    <w:p>
+      <w:pPr>
+        <w:ind w:left="426"/>
+        <w:jc w:val="both"/>
+        <w:rPr>
+          <w:rFonts w:ascii="Times New Roman" w:hAnsi="Times New Roman" w:cs="Times New Roman"/>
+          <w:sz w:val="24"/>
+          <w:szCs w:val="24"/>
+        </w:rPr>
+      </w:pPr>
+    </w:p>
+    <w:p>
+      <w:pPr>
+        <w:ind w:left="426"/>
+        <w:jc w:val="both"/>
+        <w:rPr>
+          <w:rFonts w:ascii="Times New Roman" w:hAnsi="Times New Roman" w:cs="Times New Roman"/>
+          <w:sz w:val="24"/>
+          <w:szCs w:val="24"/>
+        </w:rPr>
+      </w:pPr>
+    </w:p>
+    <w:p>
+      <w:pPr>
+        <w:ind w:left="426"/>
+        <w:jc w:val="both"/>
+        <w:rPr>
+          <w:rFonts w:ascii="Times New Roman" w:hAnsi="Times New Roman" w:cs="Times New Roman"/>
+          <w:sz w:val="24"/>
+          <w:szCs w:val="24"/>
+        </w:rPr>
+      </w:pPr>
+    </w:p>
+    <w:p>
+      <w:pPr>
+        <w:jc w:val="both"/>
+        <w:rPr>
+          <w:rFonts w:ascii="Times New Roman" w:hAnsi="Times New Roman" w:cs="Times New Roman"/>
+          <w:sz w:val="24"/>
+          <w:szCs w:val="24"/>
+        </w:rPr>
+      </w:pPr>
+    </w:p>
+    <w:p>
+      <w:pPr>
+        <w:jc w:val="both"/>
+        <w:rPr>
+          <w:rFonts w:ascii="Times New Roman" w:hAnsi="Times New Roman" w:cs="Times New Roman"/>
+          <w:sz w:val="24"/>
+          <w:szCs w:val="24"/>
+        </w:rPr>
+      </w:pPr>
+    </w:p>
+    <w:p>
+      <w:pPr>
+        <w:ind w:left="426"/>
+        <w:jc w:val="both"/>
+        <w:rPr>
+          <w:rFonts w:ascii="Times New Roman" w:hAnsi="Times New Roman" w:cs="Times New Roman"/>
+          <w:color w:val="FF0000"/>
+          <w:sz w:val="24"/>
+          <w:szCs w:val="24"/>
+        </w:rPr>
+      </w:pPr>
+      <w:r>
+        <w:rPr>
+          <w:rFonts w:ascii="Times New Roman" w:hAnsi="Times New Roman" w:cs="Times New Roman"/>
+          <w:color w:val="FF0000"/>
           <w:sz w:val="24"/>
           <w:szCs w:val="24"/>
         </w:rPr>
         <w:lastRenderedPageBreak/>
-        <w:t>end of the interview process, or before, the author will undertake to resolve these queries as quickly and sensitively as possible.</w:t>
-      </w:r>
-    </w:p>
-    <w:p>
-      <w:pPr>
-        <w:ind w:left="426"/>
-        <w:jc w:val="both"/>
-        <w:rPr>
-          <w:rFonts w:ascii="Times New Roman" w:hAnsi="Times New Roman" w:cs="Times New Roman"/>
-          <w:sz w:val="24"/>
-          <w:szCs w:val="24"/>
-        </w:rPr>
-      </w:pPr>
-      <w:r>
-        <w:rPr>
-          <w:rFonts w:ascii="Times New Roman" w:hAnsi="Times New Roman" w:cs="Times New Roman"/>
-          <w:sz w:val="24"/>
-          <w:szCs w:val="24"/>
-        </w:rPr>
-        <w:t>5.5.3.</w:t>
-      </w:r>
-      <w:r>
-        <w:rPr>
-          <w:rFonts w:ascii="Times New Roman" w:hAnsi="Times New Roman" w:cs="Times New Roman"/>
-          <w:sz w:val="24"/>
-          <w:szCs w:val="24"/>
-        </w:rPr>
-        <w:tab/>
-        <w:t xml:space="preserve">In respect of secondary data collection taken as a download from the company’s LMS, the author will put in place the relevant requests necessary within the company to obtain access to the data.  Again, any data received will be anonymised immediately so no data can be related back to any individual.  Furthermore, the data will be stored in a safe location with the relevant passwords in place.  </w:t>
-      </w:r>
-    </w:p>
-    <w:p>
-      <w:pPr>
-        <w:ind w:left="426"/>
-        <w:jc w:val="both"/>
-        <w:rPr>
-          <w:rFonts w:ascii="Times New Roman" w:hAnsi="Times New Roman" w:cs="Times New Roman"/>
-          <w:sz w:val="24"/>
-          <w:szCs w:val="24"/>
-        </w:rPr>
-      </w:pPr>
-      <w:r>
-        <w:rPr>
-          <w:rFonts w:ascii="Times New Roman" w:hAnsi="Times New Roman" w:cs="Times New Roman"/>
-          <w:sz w:val="24"/>
-          <w:szCs w:val="24"/>
-        </w:rPr>
-        <w:t>5.5.4.</w:t>
-      </w:r>
-      <w:r>
-        <w:rPr>
-          <w:rFonts w:ascii="Times New Roman" w:hAnsi="Times New Roman" w:cs="Times New Roman"/>
-          <w:sz w:val="24"/>
-          <w:szCs w:val="24"/>
-        </w:rPr>
-        <w:tab/>
-        <w:t>The author is also conscious of the General Data Protection Regulation’s (GDPR) and will put the necessary steps in place to ensure compliance at all stages of the research.</w:t>
-      </w:r>
-    </w:p>
-    <w:p>
-      <w:pPr>
-        <w:ind w:left="426"/>
-        <w:jc w:val="both"/>
-        <w:rPr>
-          <w:rFonts w:ascii="Times New Roman" w:hAnsi="Times New Roman" w:cs="Times New Roman"/>
-          <w:sz w:val="24"/>
-          <w:szCs w:val="24"/>
-        </w:rPr>
-      </w:pPr>
-    </w:p>
-    <w:p>
-      <w:pPr>
-        <w:ind w:left="426"/>
-        <w:jc w:val="both"/>
-        <w:rPr>
-          <w:rFonts w:ascii="Times New Roman" w:hAnsi="Times New Roman" w:cs="Times New Roman"/>
-          <w:sz w:val="24"/>
-          <w:szCs w:val="24"/>
-        </w:rPr>
-      </w:pPr>
-    </w:p>
-    <w:p>
-      <w:pPr>
-        <w:ind w:left="426"/>
-        <w:jc w:val="both"/>
-        <w:rPr>
-          <w:rFonts w:ascii="Times New Roman" w:hAnsi="Times New Roman" w:cs="Times New Roman"/>
-          <w:sz w:val="24"/>
-          <w:szCs w:val="24"/>
-        </w:rPr>
-      </w:pPr>
-    </w:p>
-    <w:p>
-      <w:pPr>
-        <w:ind w:left="426"/>
-        <w:jc w:val="both"/>
-        <w:rPr>
-          <w:rFonts w:ascii="Times New Roman" w:hAnsi="Times New Roman" w:cs="Times New Roman"/>
-          <w:sz w:val="24"/>
-          <w:szCs w:val="24"/>
-        </w:rPr>
-      </w:pPr>
-    </w:p>
-    <w:p>
-      <w:pPr>
-        <w:ind w:left="426"/>
-        <w:jc w:val="both"/>
-        <w:rPr>
-          <w:rFonts w:ascii="Times New Roman" w:hAnsi="Times New Roman" w:cs="Times New Roman"/>
-          <w:sz w:val="24"/>
-          <w:szCs w:val="24"/>
-        </w:rPr>
-      </w:pPr>
-    </w:p>
-    <w:p>
-      <w:pPr>
-        <w:ind w:left="426"/>
-        <w:jc w:val="both"/>
-        <w:rPr>
-          <w:rFonts w:ascii="Times New Roman" w:hAnsi="Times New Roman" w:cs="Times New Roman"/>
-          <w:sz w:val="24"/>
-          <w:szCs w:val="24"/>
-        </w:rPr>
-      </w:pPr>
-    </w:p>
-    <w:p>
-      <w:pPr>
-        <w:ind w:left="426"/>
-        <w:jc w:val="both"/>
-        <w:rPr>
-          <w:rFonts w:ascii="Times New Roman" w:hAnsi="Times New Roman" w:cs="Times New Roman"/>
-          <w:sz w:val="24"/>
-          <w:szCs w:val="24"/>
-        </w:rPr>
-      </w:pPr>
-    </w:p>
-    <w:p>
-      <w:pPr>
-        <w:ind w:left="426"/>
-        <w:jc w:val="both"/>
-        <w:rPr>
-          <w:rFonts w:ascii="Times New Roman" w:hAnsi="Times New Roman" w:cs="Times New Roman"/>
-          <w:sz w:val="24"/>
-          <w:szCs w:val="24"/>
-        </w:rPr>
-      </w:pPr>
-    </w:p>
-    <w:p>
-      <w:pPr>
-        <w:ind w:left="426"/>
-        <w:jc w:val="both"/>
-        <w:rPr>
-          <w:rFonts w:ascii="Times New Roman" w:hAnsi="Times New Roman" w:cs="Times New Roman"/>
-          <w:sz w:val="24"/>
-          <w:szCs w:val="24"/>
-        </w:rPr>
-      </w:pPr>
-    </w:p>
-    <w:p>
-      <w:pPr>
-        <w:ind w:left="426"/>
-        <w:jc w:val="both"/>
-        <w:rPr>
-          <w:rFonts w:ascii="Times New Roman" w:hAnsi="Times New Roman" w:cs="Times New Roman"/>
-          <w:sz w:val="24"/>
-          <w:szCs w:val="24"/>
-        </w:rPr>
-      </w:pPr>
-    </w:p>
-    <w:p>
-      <w:pPr>
-        <w:ind w:left="426"/>
-        <w:jc w:val="both"/>
-        <w:rPr>
-          <w:rFonts w:ascii="Times New Roman" w:hAnsi="Times New Roman" w:cs="Times New Roman"/>
-          <w:sz w:val="24"/>
-          <w:szCs w:val="24"/>
-        </w:rPr>
-      </w:pPr>
-    </w:p>
-    <w:p>
-      <w:pPr>
-        <w:ind w:left="426"/>
-        <w:jc w:val="both"/>
-        <w:rPr>
-          <w:rFonts w:ascii="Times New Roman" w:hAnsi="Times New Roman" w:cs="Times New Roman"/>
-          <w:sz w:val="24"/>
-          <w:szCs w:val="24"/>
-        </w:rPr>
-      </w:pPr>
-    </w:p>
-    <w:p>
-      <w:pPr>
-        <w:ind w:left="426"/>
-        <w:jc w:val="both"/>
-        <w:rPr>
-          <w:rFonts w:ascii="Times New Roman" w:hAnsi="Times New Roman" w:cs="Times New Roman"/>
-          <w:sz w:val="24"/>
-          <w:szCs w:val="24"/>
-        </w:rPr>
-      </w:pPr>
-    </w:p>
-    <w:p>
-      <w:pPr>
-        <w:ind w:left="426"/>
-        <w:jc w:val="both"/>
-        <w:rPr>
-          <w:rFonts w:ascii="Times New Roman" w:hAnsi="Times New Roman" w:cs="Times New Roman"/>
-          <w:sz w:val="24"/>
-          <w:szCs w:val="24"/>
-        </w:rPr>
-      </w:pPr>
-    </w:p>
-    <w:p>
-      <w:pPr>
-        <w:ind w:left="426"/>
-        <w:jc w:val="both"/>
-        <w:rPr>
-          <w:rFonts w:ascii="Times New Roman" w:hAnsi="Times New Roman" w:cs="Times New Roman"/>
-          <w:sz w:val="24"/>
-          <w:szCs w:val="24"/>
-        </w:rPr>
-      </w:pPr>
-    </w:p>
-    <w:p>
-      <w:pPr>
-        <w:ind w:left="426"/>
-        <w:jc w:val="both"/>
-        <w:rPr>
-          <w:rFonts w:ascii="Times New Roman" w:hAnsi="Times New Roman" w:cs="Times New Roman"/>
-          <w:sz w:val="24"/>
-          <w:szCs w:val="24"/>
-        </w:rPr>
-      </w:pPr>
-    </w:p>
-    <w:p>
-      <w:pPr>
-        <w:ind w:left="426"/>
-        <w:jc w:val="both"/>
-        <w:rPr>
-          <w:rFonts w:ascii="Times New Roman" w:hAnsi="Times New Roman" w:cs="Times New Roman"/>
-          <w:sz w:val="24"/>
-          <w:szCs w:val="24"/>
-        </w:rPr>
-      </w:pPr>
-    </w:p>
-    <w:p>
-      <w:pPr>
-        <w:ind w:left="426"/>
-        <w:jc w:val="both"/>
-        <w:rPr>
-          <w:rFonts w:ascii="Times New Roman" w:hAnsi="Times New Roman" w:cs="Times New Roman"/>
-          <w:sz w:val="24"/>
-          <w:szCs w:val="24"/>
-        </w:rPr>
-      </w:pPr>
-    </w:p>
-    <w:p>
-      <w:pPr>
-        <w:ind w:left="426"/>
-        <w:jc w:val="both"/>
-        <w:rPr>
-          <w:rFonts w:ascii="Times New Roman" w:hAnsi="Times New Roman" w:cs="Times New Roman"/>
-          <w:sz w:val="24"/>
-          <w:szCs w:val="24"/>
-        </w:rPr>
-      </w:pPr>
-    </w:p>
-    <w:p>
-      <w:pPr>
-        <w:ind w:left="426"/>
-        <w:jc w:val="both"/>
-        <w:rPr>
-          <w:rFonts w:ascii="Times New Roman" w:hAnsi="Times New Roman" w:cs="Times New Roman"/>
-          <w:sz w:val="24"/>
-          <w:szCs w:val="24"/>
-        </w:rPr>
-      </w:pPr>
-    </w:p>
-    <w:p>
-      <w:pPr>
-        <w:ind w:left="426"/>
-        <w:jc w:val="both"/>
-        <w:rPr>
-          <w:rFonts w:ascii="Times New Roman" w:hAnsi="Times New Roman" w:cs="Times New Roman"/>
-          <w:sz w:val="24"/>
-          <w:szCs w:val="24"/>
-        </w:rPr>
-      </w:pPr>
-    </w:p>
-    <w:p>
-      <w:pPr>
-        <w:ind w:left="426"/>
-        <w:jc w:val="both"/>
-        <w:rPr>
-          <w:rFonts w:ascii="Times New Roman" w:hAnsi="Times New Roman" w:cs="Times New Roman"/>
-          <w:sz w:val="24"/>
-          <w:szCs w:val="24"/>
-        </w:rPr>
-      </w:pPr>
-    </w:p>
-    <w:p>
-      <w:pPr>
-        <w:ind w:left="426"/>
-        <w:jc w:val="both"/>
-        <w:rPr>
-          <w:rFonts w:ascii="Times New Roman" w:hAnsi="Times New Roman" w:cs="Times New Roman"/>
-          <w:sz w:val="24"/>
-          <w:szCs w:val="24"/>
-        </w:rPr>
-      </w:pPr>
-    </w:p>
-    <w:p>
-      <w:pPr>
-        <w:ind w:left="426"/>
-        <w:jc w:val="both"/>
-        <w:rPr>
-          <w:rFonts w:ascii="Times New Roman" w:hAnsi="Times New Roman" w:cs="Times New Roman"/>
-          <w:color w:val="FF0000"/>
-          <w:sz w:val="24"/>
-          <w:szCs w:val="24"/>
-        </w:rPr>
-      </w:pPr>
-      <w:r>
-        <w:rPr>
-          <w:rFonts w:ascii="Times New Roman" w:hAnsi="Times New Roman" w:cs="Times New Roman"/>
-          <w:color w:val="FF0000"/>
-          <w:sz w:val="24"/>
-          <w:szCs w:val="24"/>
-        </w:rPr>
         <w:t>6.</w:t>
       </w:r>
       <w:r>

</xml_diff>

<commit_message>
Create a notebook looking at the phase overrun as a downtime factor
comparing each tank and materials , completing some statistical calculations
</commit_message>
<xml_diff>
--- a/01- Capstone Report - 19 Aug 2023.docx
+++ b/01- Capstone Report - 19 Aug 2023.docx
@@ -2280,15 +2280,9 @@
         <w:jc w:val="both"/>
         <w:rPr>
           <w:rFonts w:ascii="Times New Roman" w:hAnsi="Times New Roman" w:cs="Times New Roman"/>
-        </w:rPr>
-      </w:pPr>
-    </w:p>
-    <w:p>
-      <w:pPr>
-        <w:ind w:left="360"/>
-        <w:jc w:val="both"/>
-        <w:rPr>
-          <w:rFonts w:ascii="Times New Roman" w:hAnsi="Times New Roman" w:cs="Times New Roman"/>
+          <w:color w:val="FF0000"/>
+          <w:sz w:val="32"/>
+          <w:szCs w:val="32"/>
         </w:rPr>
       </w:pPr>
     </w:p>
@@ -2328,11 +2322,72 @@
         <w:jc w:val="both"/>
         <w:rPr>
           <w:rFonts w:ascii="Times New Roman" w:hAnsi="Times New Roman" w:cs="Times New Roman"/>
+          <w:color w:val="auto"/>
+        </w:rPr>
+      </w:pPr>
+      <w:r>
+        <w:rPr>
+          <w:rFonts w:ascii="Times New Roman" w:hAnsi="Times New Roman" w:cs="Times New Roman"/>
+          <w:b/>
+          <w:bCs/>
+          <w:color w:val="FF0000"/>
+        </w:rPr>
+        <w:t>Research Objective 1:</w:t>
+      </w:r>
+      <w:r>
+        <w:rPr>
+          <w:rFonts w:ascii="Times New Roman" w:hAnsi="Times New Roman" w:cs="Times New Roman"/>
+          <w:b/>
+          <w:bCs/>
           <w:color w:val="FF0000"/>
           <w:sz w:val="32"/>
           <w:szCs w:val="32"/>
         </w:rPr>
-      </w:pPr>
+        <w:t xml:space="preserve"> </w:t>
+      </w:r>
+      <w:r>
+        <w:rPr>
+          <w:rFonts w:ascii="Times New Roman" w:hAnsi="Times New Roman" w:cs="Times New Roman"/>
+          <w:color w:val="auto"/>
+        </w:rPr>
+        <w:t>Exploration and Quantification of Production Downtimes</w:t>
+      </w:r>
+    </w:p>
+    <w:p>
+      <w:pPr>
+        <w:ind w:left="360"/>
+        <w:jc w:val="both"/>
+        <w:rPr>
+          <w:rFonts w:ascii="Times New Roman" w:hAnsi="Times New Roman" w:cs="Times New Roman"/>
+          <w:color w:val="auto"/>
+        </w:rPr>
+      </w:pPr>
+      <w:r>
+        <w:rPr>
+          <w:rFonts w:ascii="Times New Roman" w:hAnsi="Times New Roman" w:cs="Times New Roman"/>
+          <w:color w:val="auto"/>
+        </w:rPr>
+        <w:t>Explore the beverage batch manufacturing process to identify and quantify instances of mixing and deaeration downtimes across different production tanks. This investigation seeks to provide a foundational understanding of the existing inefficiencies or gaps in the current production regime.</w:t>
+      </w:r>
+    </w:p>
+    <w:p>
+      <w:pPr>
+        <w:ind w:left="360"/>
+        <w:jc w:val="both"/>
+        <w:rPr>
+          <w:rFonts w:ascii="Times New Roman" w:hAnsi="Times New Roman" w:cs="Times New Roman"/>
+          <w:color w:val="auto"/>
+        </w:rPr>
+      </w:pPr>
+      <w:r>
+        <w:rPr>
+          <w:rFonts w:ascii="Times New Roman" w:hAnsi="Times New Roman" w:cs="Times New Roman"/>
+          <w:b/>
+          <w:bCs/>
+          <w:color w:val="FF0000"/>
+        </w:rPr>
+        <w:t>Research Objective 2</w:t>
+      </w:r>
       <w:r>
         <w:rPr>
           <w:rFonts w:ascii="Times New Roman" w:hAnsi="Times New Roman" w:cs="Times New Roman"/>
@@ -2342,16 +2397,98 @@
           <w:sz w:val="32"/>
           <w:szCs w:val="32"/>
         </w:rPr>
-        <w:t>Objective 1</w:t>
-      </w:r>
-      <w:r>
-        <w:rPr>
-          <w:rFonts w:ascii="Times New Roman" w:hAnsi="Times New Roman" w:cs="Times New Roman"/>
+        <w:t xml:space="preserve">: </w:t>
+      </w:r>
+      <w:r>
+        <w:rPr>
+          <w:rFonts w:ascii="Times New Roman" w:hAnsi="Times New Roman" w:cs="Times New Roman"/>
+          <w:color w:val="auto"/>
+        </w:rPr>
+        <w:t>Efficiency-driven Machine Learning Analysis of Batch Data</w:t>
+      </w:r>
+    </w:p>
+    <w:p>
+      <w:pPr>
+        <w:ind w:left="360"/>
+        <w:jc w:val="both"/>
+        <w:rPr>
+          <w:rFonts w:ascii="Times New Roman" w:hAnsi="Times New Roman" w:cs="Times New Roman"/>
+          <w:color w:val="auto"/>
+        </w:rPr>
+      </w:pPr>
+      <w:r>
+        <w:rPr>
+          <w:rFonts w:ascii="Times New Roman" w:hAnsi="Times New Roman" w:cs="Times New Roman"/>
+          <w:color w:val="auto"/>
+        </w:rPr>
+        <w:t xml:space="preserve">Employ machine learning techniques to efficiently </w:t>
+      </w:r>
+      <w:proofErr w:type="spellStart"/>
+      <w:r>
+        <w:rPr>
+          <w:rFonts w:ascii="Times New Roman" w:hAnsi="Times New Roman" w:cs="Times New Roman"/>
+          <w:color w:val="auto"/>
+        </w:rPr>
+        <w:t>analyze</w:t>
+      </w:r>
+      <w:proofErr w:type="spellEnd"/>
+      <w:r>
+        <w:rPr>
+          <w:rFonts w:ascii="Times New Roman" w:hAnsi="Times New Roman" w:cs="Times New Roman"/>
+          <w:color w:val="auto"/>
+        </w:rPr>
+        <w:t xml:space="preserve"> the batch production data. The aim is to underscore the importance of such analysis and highlight potential areas of optimization, particularly focusing on minimizing production steps and shortening the overall process. This objective further seeks to provide evidence-based insights into why investment in time and resources for such analysis can be beneficial for the overall production strategy.</w:t>
+      </w:r>
+    </w:p>
+    <w:p>
+      <w:pPr>
+        <w:ind w:left="360"/>
+        <w:jc w:val="both"/>
+        <w:rPr>
+          <w:rFonts w:ascii="Times New Roman" w:hAnsi="Times New Roman" w:cs="Times New Roman"/>
+          <w:color w:val="auto"/>
+        </w:rPr>
+      </w:pPr>
+      <w:r>
+        <w:rPr>
+          <w:rFonts w:ascii="Times New Roman" w:hAnsi="Times New Roman" w:cs="Times New Roman"/>
+          <w:b/>
+          <w:bCs/>
+          <w:color w:val="FF0000"/>
+        </w:rPr>
+        <w:t>Research Objective 3</w:t>
+      </w:r>
+      <w:r>
+        <w:rPr>
+          <w:rFonts w:ascii="Times New Roman" w:hAnsi="Times New Roman" w:cs="Times New Roman"/>
+          <w:b/>
+          <w:bCs/>
           <w:color w:val="FF0000"/>
           <w:sz w:val="32"/>
           <w:szCs w:val="32"/>
         </w:rPr>
-        <w:t xml:space="preserve"> - </w:t>
+        <w:t xml:space="preserve">: </w:t>
+      </w:r>
+      <w:r>
+        <w:rPr>
+          <w:rFonts w:ascii="Times New Roman" w:hAnsi="Times New Roman" w:cs="Times New Roman"/>
+          <w:color w:val="auto"/>
+        </w:rPr>
+        <w:t xml:space="preserve">Predictive </w:t>
+      </w:r>
+      <w:r>
+        <w:rPr>
+          <w:rFonts w:ascii="Times New Roman" w:hAnsi="Times New Roman" w:cs="Times New Roman"/>
+          <w:color w:val="auto"/>
+        </w:rPr>
+        <w:t>Modelling</w:t>
+      </w:r>
+      <w:r>
+        <w:rPr>
+          <w:rFonts w:ascii="Times New Roman" w:hAnsi="Times New Roman" w:cs="Times New Roman"/>
+          <w:color w:val="auto"/>
+        </w:rPr>
+        <w:t xml:space="preserve"> of Production Downtimes for Enhanced Scheduling</w:t>
       </w:r>
     </w:p>
     <w:p>
@@ -2360,94 +2497,16 @@
         <w:jc w:val="both"/>
         <w:rPr>
           <w:rFonts w:ascii="Times New Roman" w:hAnsi="Times New Roman" w:cs="Times New Roman"/>
-          <w:color w:val="FF0000"/>
-          <w:sz w:val="32"/>
-          <w:szCs w:val="32"/>
-        </w:rPr>
-      </w:pPr>
-      <w:r>
-        <w:rPr>
-          <w:rFonts w:ascii="Times New Roman" w:hAnsi="Times New Roman" w:cs="Times New Roman"/>
-          <w:b/>
-          <w:bCs/>
-          <w:color w:val="FF0000"/>
-          <w:sz w:val="32"/>
-          <w:szCs w:val="32"/>
-        </w:rPr>
-        <w:t xml:space="preserve">Objective </w:t>
-      </w:r>
-      <w:r>
-        <w:rPr>
-          <w:rFonts w:ascii="Times New Roman" w:hAnsi="Times New Roman" w:cs="Times New Roman"/>
-          <w:b/>
-          <w:bCs/>
-          <w:color w:val="FF0000"/>
-          <w:sz w:val="32"/>
-          <w:szCs w:val="32"/>
-        </w:rPr>
-        <w:t>2</w:t>
-      </w:r>
-      <w:r>
-        <w:rPr>
-          <w:rFonts w:ascii="Times New Roman" w:hAnsi="Times New Roman" w:cs="Times New Roman"/>
-          <w:color w:val="FF0000"/>
-          <w:sz w:val="32"/>
-          <w:szCs w:val="32"/>
-        </w:rPr>
-        <w:t xml:space="preserve"> - </w:t>
-      </w:r>
-    </w:p>
-    <w:p>
-      <w:pPr>
-        <w:ind w:left="360"/>
-        <w:jc w:val="both"/>
-        <w:rPr>
-          <w:rFonts w:ascii="Times New Roman" w:hAnsi="Times New Roman" w:cs="Times New Roman"/>
-          <w:color w:val="FF0000"/>
-          <w:sz w:val="32"/>
-          <w:szCs w:val="32"/>
-        </w:rPr>
-      </w:pPr>
-      <w:r>
-        <w:rPr>
-          <w:rFonts w:ascii="Times New Roman" w:hAnsi="Times New Roman" w:cs="Times New Roman"/>
-          <w:b/>
-          <w:bCs/>
-          <w:color w:val="FF0000"/>
-          <w:sz w:val="32"/>
-          <w:szCs w:val="32"/>
-        </w:rPr>
-        <w:t xml:space="preserve">Objective </w:t>
-      </w:r>
-      <w:r>
-        <w:rPr>
-          <w:rFonts w:ascii="Times New Roman" w:hAnsi="Times New Roman" w:cs="Times New Roman"/>
-          <w:b/>
-          <w:bCs/>
-          <w:color w:val="FF0000"/>
-          <w:sz w:val="32"/>
-          <w:szCs w:val="32"/>
-        </w:rPr>
-        <w:t>3</w:t>
-      </w:r>
-      <w:r>
-        <w:rPr>
-          <w:rFonts w:ascii="Times New Roman" w:hAnsi="Times New Roman" w:cs="Times New Roman"/>
-          <w:color w:val="FF0000"/>
-          <w:sz w:val="32"/>
-          <w:szCs w:val="32"/>
-        </w:rPr>
-        <w:t xml:space="preserve"> - </w:t>
-      </w:r>
-    </w:p>
-    <w:p>
-      <w:pPr>
-        <w:ind w:left="360"/>
-        <w:jc w:val="both"/>
-        <w:rPr>
-          <w:rFonts w:ascii="Times New Roman" w:hAnsi="Times New Roman" w:cs="Times New Roman"/>
-        </w:rPr>
-      </w:pPr>
+          <w:color w:val="auto"/>
+        </w:rPr>
+      </w:pPr>
+      <w:r>
+        <w:rPr>
+          <w:rFonts w:ascii="Times New Roman" w:hAnsi="Times New Roman" w:cs="Times New Roman"/>
+          <w:color w:val="auto"/>
+        </w:rPr>
+        <w:t>Develop and validate machine learning models designed to predict downtimes associated with mixing and deaeration across different production tanks. Leveraging these predictions, the objective is to propose optimized scheduling processes for batches, ultimately aiming to minimize process downtimes and improve overall production efficiency.</w:t>
+      </w:r>
     </w:p>
     <w:p>
       <w:pPr>
@@ -2467,6 +2526,7 @@
           <w:rFonts w:ascii="Times New Roman" w:hAnsi="Times New Roman" w:cs="Times New Roman"/>
           <w:color w:val="auto"/>
         </w:rPr>
+        <w:lastRenderedPageBreak/>
         <w:t>Validity Type</w:t>
       </w:r>
     </w:p>
@@ -2650,7 +2710,39 @@
           <w:rFonts w:ascii="Times New Roman" w:hAnsi="Times New Roman" w:cs="Times New Roman"/>
           <w:bCs/>
         </w:rPr>
-        <w:t xml:space="preserve">The world of manufacturing has the potential to utilize machine learning to extract patterns from existing datasets, which can serve as a basis for predicting future system behaviour, (Alpaydin et al 2010, Nilsson et al , 2005). Alpaydin also claims “Storage data only becomes useful when it is assessed and translated into knowledge that we may use, for example to develop predictions”. This is true of this research. There are huge amounts of data collected and stored in the manufacturing process. By assessing and examining it through machine learning models, it may aid in the future decision making of the process owners. </w:t>
+        <w:t>The world of manufacturing has the potential to utilize machine learning to extract patterns from existing datasets, which can serve as a basis for predicting future system behaviour, (</w:t>
+      </w:r>
+      <w:proofErr w:type="spellStart"/>
+      <w:r>
+        <w:rPr>
+          <w:rFonts w:ascii="Times New Roman" w:hAnsi="Times New Roman" w:cs="Times New Roman"/>
+          <w:bCs/>
+        </w:rPr>
+        <w:t>Alpaydin</w:t>
+      </w:r>
+      <w:proofErr w:type="spellEnd"/>
+      <w:r>
+        <w:rPr>
+          <w:rFonts w:ascii="Times New Roman" w:hAnsi="Times New Roman" w:cs="Times New Roman"/>
+          <w:bCs/>
+        </w:rPr>
+        <w:t xml:space="preserve"> et al 2010, Nilsson et al , 2005). </w:t>
+      </w:r>
+      <w:proofErr w:type="spellStart"/>
+      <w:r>
+        <w:rPr>
+          <w:rFonts w:ascii="Times New Roman" w:hAnsi="Times New Roman" w:cs="Times New Roman"/>
+          <w:bCs/>
+        </w:rPr>
+        <w:t>Alpaydin</w:t>
+      </w:r>
+      <w:proofErr w:type="spellEnd"/>
+      <w:r>
+        <w:rPr>
+          <w:rFonts w:ascii="Times New Roman" w:hAnsi="Times New Roman" w:cs="Times New Roman"/>
+          <w:bCs/>
+        </w:rPr>
+        <w:t xml:space="preserve"> also claims “Storage data only becomes useful when it is assessed and translated into knowledge that we may use, for example to develop predictions”. This is true of this research. There are huge amounts of data collected and stored in the manufacturing process. By assessing and examining it through machine learning models, it may aid in the future decision making of the process owners. </w:t>
       </w:r>
     </w:p>
     <w:p>
@@ -2752,6 +2844,7 @@
         <w:rPr>
           <w:rFonts w:ascii="Times New Roman" w:hAnsi="Times New Roman" w:cs="Times New Roman"/>
         </w:rPr>
+        <w:lastRenderedPageBreak/>
         <w:t xml:space="preserve">Big Data is worthless on its own, the manufacturing industry requires efficient processes to be able to derive valuable information from it. The following are processes of examining big-data, /complex datasets to uncover hidden patterns and correlations. These processes can include data mining, machine learning, natural language processing. High Quality data and large data sizes can increase the accuracy of machine learning models. (Kang et al 2020), </w:t>
       </w:r>
     </w:p>
@@ -2766,14 +2859,7 @@
         <w:rPr>
           <w:rFonts w:ascii="Times New Roman" w:hAnsi="Times New Roman" w:cs="Times New Roman"/>
         </w:rPr>
-        <w:t xml:space="preserve">The biggest advantage to industry is this increased understanding gained from the processed data leads to benefits in production operations such as costs reduction and time efficiencies. In a 2016 report by McKinley, it states “Big data’s potential just keeps growing. Taking full advantage means companies </w:t>
-      </w:r>
-      <w:r>
-        <w:rPr>
-          <w:rFonts w:ascii="Times New Roman" w:hAnsi="Times New Roman" w:cs="Times New Roman"/>
-        </w:rPr>
-        <w:lastRenderedPageBreak/>
-        <w:t>must incorporate analytics such as machine learning into their strategic vision and use it to make better, faster decisions. Manufacturing companies worldwide are investing huge amounts of money in developing these big-data driven techniques.</w:t>
+        <w:t>The biggest advantage to industry is this increased understanding gained from the processed data leads to benefits in production operations such as costs reduction and time efficiencies. In a 2016 report by McKinley, it states “Big data’s potential just keeps growing. Taking full advantage means companies must incorporate analytics such as machine learning into their strategic vision and use it to make better, faster decisions. Manufacturing companies worldwide are investing huge amounts of money in developing these big-data driven techniques.</w:t>
       </w:r>
     </w:p>
     <w:p>
@@ -2894,7 +2980,21 @@
         <w:rPr>
           <w:rFonts w:ascii="Times New Roman" w:hAnsi="Times New Roman" w:cs="Times New Roman"/>
         </w:rPr>
-        <w:t>Increased demand for real time dynamic self-adaptive and precise production management (Arashpour et al, 2018, Lamon et al, 2010.)</w:t>
+        <w:t>Increased demand for real time dynamic self-adaptive and precise production management (</w:t>
+      </w:r>
+      <w:proofErr w:type="spellStart"/>
+      <w:r>
+        <w:rPr>
+          <w:rFonts w:ascii="Times New Roman" w:hAnsi="Times New Roman" w:cs="Times New Roman"/>
+        </w:rPr>
+        <w:t>Arashpour</w:t>
+      </w:r>
+      <w:proofErr w:type="spellEnd"/>
+      <w:r>
+        <w:rPr>
+          <w:rFonts w:ascii="Times New Roman" w:hAnsi="Times New Roman" w:cs="Times New Roman"/>
+        </w:rPr>
+        <w:t xml:space="preserve"> et al, 2018, Lamon et al, 2010.)</w:t>
       </w:r>
     </w:p>
     <w:p>
@@ -2913,20 +3013,35 @@
         <w:rPr>
           <w:rFonts w:ascii="Times New Roman" w:hAnsi="Times New Roman" w:cs="Times New Roman"/>
         </w:rPr>
-        <w:t>The completion of various kinds of information systems deployed in manufacturing enterprises.  E.g., CAPP, computer-aided process planning, (Papananias et al, 2019.)</w:t>
-      </w:r>
-    </w:p>
-    <w:p>
-      <w:pPr>
-        <w:spacing w:line="360" w:lineRule="auto"/>
-        <w:rPr>
-          <w:rFonts w:ascii="Times New Roman" w:hAnsi="Times New Roman" w:cs="Times New Roman"/>
-        </w:rPr>
-      </w:pPr>
-      <w:r>
-        <w:rPr>
-          <w:rFonts w:ascii="Times New Roman" w:hAnsi="Times New Roman" w:cs="Times New Roman"/>
-        </w:rPr>
+        <w:t>The completion of various kinds of information systems deployed in manufacturing enterprises.  E.g., CAPP, computer-aided process planning, (</w:t>
+      </w:r>
+      <w:proofErr w:type="spellStart"/>
+      <w:r>
+        <w:rPr>
+          <w:rFonts w:ascii="Times New Roman" w:hAnsi="Times New Roman" w:cs="Times New Roman"/>
+        </w:rPr>
+        <w:t>Papananias</w:t>
+      </w:r>
+      <w:proofErr w:type="spellEnd"/>
+      <w:r>
+        <w:rPr>
+          <w:rFonts w:ascii="Times New Roman" w:hAnsi="Times New Roman" w:cs="Times New Roman"/>
+        </w:rPr>
+        <w:t xml:space="preserve"> et al, 2019.)</w:t>
+      </w:r>
+    </w:p>
+    <w:p>
+      <w:pPr>
+        <w:spacing w:line="360" w:lineRule="auto"/>
+        <w:rPr>
+          <w:rFonts w:ascii="Times New Roman" w:hAnsi="Times New Roman" w:cs="Times New Roman"/>
+        </w:rPr>
+      </w:pPr>
+      <w:r>
+        <w:rPr>
+          <w:rFonts w:ascii="Times New Roman" w:hAnsi="Times New Roman" w:cs="Times New Roman"/>
+        </w:rPr>
+        <w:lastRenderedPageBreak/>
         <w:t>Machine learning cannot completely replace traditional methods. One can learn from the other while machine learning can aid the identification and modification of the parameters of the traditional methods to improve processes (H., XIA et al, 2022.)</w:t>
       </w:r>
     </w:p>
@@ -2941,14 +3056,35 @@
         <w:rPr>
           <w:rFonts w:ascii="Times New Roman" w:hAnsi="Times New Roman" w:cs="Times New Roman"/>
         </w:rPr>
-        <w:t xml:space="preserve">Also, another consideration is the time and financial cost of developing and programming models of machine learning, this may be out of reach of small-scale manufacturers, however for large scale manufacturers and their various production lines, it is the varying complexities and lack of efficiencies these models can bring. It can be challenging to implement AI – machine learning in an entire organisation with existing processes and systems if the company lacks robust technology </w:t>
-      </w:r>
-      <w:r>
-        <w:rPr>
-          <w:rFonts w:ascii="Times New Roman" w:hAnsi="Times New Roman" w:cs="Times New Roman"/>
-        </w:rPr>
-        <w:lastRenderedPageBreak/>
-        <w:t>infrastructure and collected data. Its important that there is clear strategy stemming from top management to achieve goals otherwise AI will fail (Kang et al 2020, Heio et al, 2021).</w:t>
+        <w:t xml:space="preserve">Also, another consideration is the time and financial cost of developing and programming models of machine learning, this may be out of reach of small-scale manufacturers, however for large scale manufacturers and their various production lines, it is the varying complexities and lack of efficiencies these models can bring. It can be challenging to implement AI – machine learning in an entire organisation with existing processes and systems if the company lacks robust technology infrastructure and collected data. </w:t>
+      </w:r>
+      <w:proofErr w:type="spellStart"/>
+      <w:r>
+        <w:rPr>
+          <w:rFonts w:ascii="Times New Roman" w:hAnsi="Times New Roman" w:cs="Times New Roman"/>
+        </w:rPr>
+        <w:t>Its</w:t>
+      </w:r>
+      <w:proofErr w:type="spellEnd"/>
+      <w:r>
+        <w:rPr>
+          <w:rFonts w:ascii="Times New Roman" w:hAnsi="Times New Roman" w:cs="Times New Roman"/>
+        </w:rPr>
+        <w:t xml:space="preserve"> important that there is clear strategy stemming from top management to achieve goals otherwise AI will fail (Kang et al 2020, </w:t>
+      </w:r>
+      <w:proofErr w:type="spellStart"/>
+      <w:r>
+        <w:rPr>
+          <w:rFonts w:ascii="Times New Roman" w:hAnsi="Times New Roman" w:cs="Times New Roman"/>
+        </w:rPr>
+        <w:t>Heio</w:t>
+      </w:r>
+      <w:proofErr w:type="spellEnd"/>
+      <w:r>
+        <w:rPr>
+          <w:rFonts w:ascii="Times New Roman" w:hAnsi="Times New Roman" w:cs="Times New Roman"/>
+        </w:rPr>
+        <w:t xml:space="preserve"> et al, 2021).</w:t>
       </w:r>
     </w:p>
     <w:p>
@@ -3077,7 +3213,21 @@
         <w:rPr>
           <w:rFonts w:ascii="Times New Roman" w:hAnsi="Times New Roman" w:cs="Times New Roman"/>
         </w:rPr>
-        <w:t>Machine Learning is a part of the world of Artificial Intelligence that enables production to analyse and interpret the vast amount of data generated. Simply It models the complex relationship between input and output data, (Wang et al, 2018b). Machine Learning model systems learn from data, identify trends or patterns from data, make decisions based on structure feedback and then perform tasks on their own, with continued improved performance and problem-solving skills without human intervention (Helo et al, 2019)</w:t>
+        <w:t>Machine Learning is a part of the world of Artificial Intelligence that enables production to analyse and interpret the vast amount of data generated. Simply It models the complex relationship between input and output data, (Wang et al, 2018b). Machine Learning model systems learn from data, identify trends or patterns from data, make decisions based on structure feedback and then perform tasks on their own, with continued improved performance and problem-solving skills without human intervention (</w:t>
+      </w:r>
+      <w:proofErr w:type="spellStart"/>
+      <w:r>
+        <w:rPr>
+          <w:rFonts w:ascii="Times New Roman" w:hAnsi="Times New Roman" w:cs="Times New Roman"/>
+        </w:rPr>
+        <w:t>Helo</w:t>
+      </w:r>
+      <w:proofErr w:type="spellEnd"/>
+      <w:r>
+        <w:rPr>
+          <w:rFonts w:ascii="Times New Roman" w:hAnsi="Times New Roman" w:cs="Times New Roman"/>
+        </w:rPr>
+        <w:t xml:space="preserve"> et al, 2019)</w:t>
       </w:r>
     </w:p>
     <w:p>
@@ -3106,7 +3256,21 @@
         <w:rPr>
           <w:rFonts w:ascii="Times New Roman" w:hAnsi="Times New Roman" w:cs="Times New Roman"/>
         </w:rPr>
-        <w:t>for the improvement in manufacturing process and quality optimization can be divided into 4 stages, (Koksal et al., 2011):</w:t>
+        <w:t>for the improvement in manufacturing process and quality optimization can be divided into 4 stages, (</w:t>
+      </w:r>
+      <w:proofErr w:type="spellStart"/>
+      <w:r>
+        <w:rPr>
+          <w:rFonts w:ascii="Times New Roman" w:hAnsi="Times New Roman" w:cs="Times New Roman"/>
+        </w:rPr>
+        <w:t>Koksal</w:t>
+      </w:r>
+      <w:proofErr w:type="spellEnd"/>
+      <w:r>
+        <w:rPr>
+          <w:rFonts w:ascii="Times New Roman" w:hAnsi="Times New Roman" w:cs="Times New Roman"/>
+        </w:rPr>
+        <w:t xml:space="preserve"> et al., 2011):</w:t>
       </w:r>
     </w:p>
     <w:p>
@@ -3155,6 +3319,7 @@
         <w:rPr>
           <w:rFonts w:ascii="Times New Roman" w:hAnsi="Times New Roman" w:cs="Times New Roman"/>
         </w:rPr>
+        <w:lastRenderedPageBreak/>
         <w:t xml:space="preserve">Process quality by identifying and ranking the most significant variables and factors related to the quality </w:t>
       </w:r>
     </w:p>
@@ -3480,7 +3645,21 @@
         <w:rPr>
           <w:rFonts w:ascii="Times New Roman" w:hAnsi="Times New Roman" w:cs="Times New Roman"/>
         </w:rPr>
-        <w:t xml:space="preserve">Lieber et al, 2013, states that even though the interest manufacturing optimization surveys by KDnuggets annually show that production related projects in manufacturing are still underrepresented in comparison to more well-established fields such as banking or fraud detection. </w:t>
+        <w:t xml:space="preserve">Lieber et al, 2013, states that even though the interest manufacturing optimization surveys by </w:t>
+      </w:r>
+      <w:proofErr w:type="spellStart"/>
+      <w:r>
+        <w:rPr>
+          <w:rFonts w:ascii="Times New Roman" w:hAnsi="Times New Roman" w:cs="Times New Roman"/>
+        </w:rPr>
+        <w:t>KDnuggets</w:t>
+      </w:r>
+      <w:proofErr w:type="spellEnd"/>
+      <w:r>
+        <w:rPr>
+          <w:rFonts w:ascii="Times New Roman" w:hAnsi="Times New Roman" w:cs="Times New Roman"/>
+        </w:rPr>
+        <w:t xml:space="preserve"> annually show that production related projects in manufacturing are still underrepresented in comparison to more well-established fields such as banking or fraud detection. </w:t>
       </w:r>
     </w:p>
     <w:p>
@@ -3508,6 +3687,7 @@
         <w:rPr>
           <w:rFonts w:ascii="Times New Roman" w:hAnsi="Times New Roman" w:cs="Times New Roman"/>
         </w:rPr>
+        <w:lastRenderedPageBreak/>
         <w:t xml:space="preserve">Supervised – a function is derived between an input and output from a set of labelled training data. There is more human interaction, and it requires more data processing for feature selection  </w:t>
       </w:r>
     </w:p>
@@ -3569,7 +3749,6 @@
         <w:rPr>
           <w:rFonts w:ascii="Times New Roman" w:hAnsi="Times New Roman" w:cs="Times New Roman"/>
         </w:rPr>
-        <w:lastRenderedPageBreak/>
         <w:t xml:space="preserve">Regression – where the input value is numerical continuous variable. These algorithms are used to optimize the coefficients of each independent variable to achieve a minimum error in the prediction. </w:t>
       </w:r>
     </w:p>
@@ -3669,7 +3848,21 @@
         <w:rPr>
           <w:rFonts w:ascii="Times New Roman" w:hAnsi="Times New Roman" w:cs="Times New Roman"/>
         </w:rPr>
-        <w:t xml:space="preserve">According to Kang el al, 2020 a literature review on machine learning applications in the manufacturing industry, the majority (80%) of papers reviewed were concerned with supervised learning, due to the abundance of production data available.  Regression is the main task applied for quality optimization problems while classification and anomaly detection are mainly applied for product failure detection. </w:t>
+        <w:t xml:space="preserve">According to Kang </w:t>
+      </w:r>
+      <w:proofErr w:type="spellStart"/>
+      <w:r>
+        <w:rPr>
+          <w:rFonts w:ascii="Times New Roman" w:hAnsi="Times New Roman" w:cs="Times New Roman"/>
+        </w:rPr>
+        <w:t>el</w:t>
+      </w:r>
+      <w:proofErr w:type="spellEnd"/>
+      <w:r>
+        <w:rPr>
+          <w:rFonts w:ascii="Times New Roman" w:hAnsi="Times New Roman" w:cs="Times New Roman"/>
+        </w:rPr>
+        <w:t xml:space="preserve"> al, 2020 a literature review on machine learning applications in the manufacturing industry, the majority (80%) of papers reviewed were concerned with supervised learning, due to the abundance of production data available.  Regression is the main task applied for quality optimization problems while classification and anomaly detection are mainly applied for product failure detection. </w:t>
       </w:r>
     </w:p>
     <w:p>
@@ -3707,6 +3900,7 @@
           <w:rFonts w:ascii="Times New Roman" w:hAnsi="Times New Roman" w:cs="Times New Roman"/>
           <w:noProof/>
         </w:rPr>
+        <w:lastRenderedPageBreak/>
         <w:drawing>
           <wp:inline distT="0" distB="0" distL="0" distR="0" wp14:anchorId="5DB371BA" wp14:editId="481EC9EE">
             <wp:extent cx="3829050" cy="1981200"/>
@@ -3797,7 +3991,21 @@
         <w:rPr>
           <w:rFonts w:ascii="Times New Roman" w:hAnsi="Times New Roman" w:cs="Times New Roman"/>
         </w:rPr>
-        <w:t>ML has successfully been applied in industry, these are summarized below, (Diez-Olivan et al ,2019, Aksa et al, 2021, Menezes et al, 2019):</w:t>
+        <w:t>ML has successfully been applied in industry, these are summarized below, (Diez-</w:t>
+      </w:r>
+      <w:proofErr w:type="spellStart"/>
+      <w:r>
+        <w:rPr>
+          <w:rFonts w:ascii="Times New Roman" w:hAnsi="Times New Roman" w:cs="Times New Roman"/>
+        </w:rPr>
+        <w:t>Olivan</w:t>
+      </w:r>
+      <w:proofErr w:type="spellEnd"/>
+      <w:r>
+        <w:rPr>
+          <w:rFonts w:ascii="Times New Roman" w:hAnsi="Times New Roman" w:cs="Times New Roman"/>
+        </w:rPr>
+        <w:t xml:space="preserve"> et al ,2019, Aksa et al, 2021, Menezes et al, 2019):</w:t>
       </w:r>
     </w:p>
     <w:p>
@@ -3823,7 +4031,21 @@
         <w:rPr>
           <w:rFonts w:ascii="Times New Roman" w:hAnsi="Times New Roman" w:cs="Times New Roman"/>
         </w:rPr>
-        <w:t xml:space="preserve"> – accounting and analysis of historical data. e.g Fault detection and diagnosis</w:t>
+        <w:t xml:space="preserve"> – accounting and analysis of historical data. </w:t>
+      </w:r>
+      <w:proofErr w:type="spellStart"/>
+      <w:r>
+        <w:rPr>
+          <w:rFonts w:ascii="Times New Roman" w:hAnsi="Times New Roman" w:cs="Times New Roman"/>
+        </w:rPr>
+        <w:t>e.g</w:t>
+      </w:r>
+      <w:proofErr w:type="spellEnd"/>
+      <w:r>
+        <w:rPr>
+          <w:rFonts w:ascii="Times New Roman" w:hAnsi="Times New Roman" w:cs="Times New Roman"/>
+        </w:rPr>
+        <w:t xml:space="preserve"> Fault detection and diagnosis</w:t>
       </w:r>
     </w:p>
     <w:p>
@@ -3843,7 +4065,6 @@
           <w:b/>
           <w:bCs/>
         </w:rPr>
-        <w:lastRenderedPageBreak/>
         <w:t>Predictive</w:t>
       </w:r>
       <w:r>
@@ -4014,7 +4235,35 @@
         <w:rPr>
           <w:rFonts w:ascii="Times New Roman" w:hAnsi="Times New Roman" w:cs="Times New Roman"/>
         </w:rPr>
-        <w:t xml:space="preserve"> (Monostori et al, 1996, Md et al , 2022, Paturi et al, 2021)</w:t>
+        <w:t xml:space="preserve"> (</w:t>
+      </w:r>
+      <w:proofErr w:type="spellStart"/>
+      <w:r>
+        <w:rPr>
+          <w:rFonts w:ascii="Times New Roman" w:hAnsi="Times New Roman" w:cs="Times New Roman"/>
+        </w:rPr>
+        <w:t>Monostori</w:t>
+      </w:r>
+      <w:proofErr w:type="spellEnd"/>
+      <w:r>
+        <w:rPr>
+          <w:rFonts w:ascii="Times New Roman" w:hAnsi="Times New Roman" w:cs="Times New Roman"/>
+        </w:rPr>
+        <w:t xml:space="preserve"> et al, 1996, Md et al , 2022, </w:t>
+      </w:r>
+      <w:proofErr w:type="spellStart"/>
+      <w:r>
+        <w:rPr>
+          <w:rFonts w:ascii="Times New Roman" w:hAnsi="Times New Roman" w:cs="Times New Roman"/>
+        </w:rPr>
+        <w:t>Paturi</w:t>
+      </w:r>
+      <w:proofErr w:type="spellEnd"/>
+      <w:r>
+        <w:rPr>
+          <w:rFonts w:ascii="Times New Roman" w:hAnsi="Times New Roman" w:cs="Times New Roman"/>
+        </w:rPr>
+        <w:t xml:space="preserve"> et al, 2021)</w:t>
       </w:r>
       <w:r>
         <w:rPr>
@@ -4041,7 +4290,23 @@
           <w:rFonts w:ascii="Times New Roman" w:hAnsi="Times New Roman" w:cs="Times New Roman"/>
           <w:bCs/>
         </w:rPr>
-        <w:t>(Helo et al, 2022)</w:t>
+        <w:t>(</w:t>
+      </w:r>
+      <w:proofErr w:type="spellStart"/>
+      <w:r>
+        <w:rPr>
+          <w:rFonts w:ascii="Times New Roman" w:hAnsi="Times New Roman" w:cs="Times New Roman"/>
+          <w:bCs/>
+        </w:rPr>
+        <w:t>Helo</w:t>
+      </w:r>
+      <w:proofErr w:type="spellEnd"/>
+      <w:r>
+        <w:rPr>
+          <w:rFonts w:ascii="Times New Roman" w:hAnsi="Times New Roman" w:cs="Times New Roman"/>
+          <w:bCs/>
+        </w:rPr>
+        <w:t xml:space="preserve"> et al, 2022)</w:t>
       </w:r>
     </w:p>
     <w:p>
@@ -4056,6 +4321,7 @@
           <w:rFonts w:ascii="Times New Roman" w:hAnsi="Times New Roman" w:cs="Times New Roman"/>
           <w:noProof/>
         </w:rPr>
+        <w:lastRenderedPageBreak/>
         <w:drawing>
           <wp:inline distT="0" distB="0" distL="0" distR="0" wp14:anchorId="603595BD" wp14:editId="02BE4B2E">
             <wp:extent cx="5731510" cy="2941320"/>
@@ -4158,12 +4424,19 @@
           <w:rFonts w:ascii="Times New Roman" w:hAnsi="Times New Roman" w:cs="Times New Roman"/>
         </w:rPr>
       </w:pPr>
-      <w:r>
-        <w:rPr>
-          <w:rFonts w:ascii="Times New Roman" w:hAnsi="Times New Roman" w:cs="Times New Roman"/>
-        </w:rPr>
-        <w:lastRenderedPageBreak/>
-        <w:t>Tercan et al collated the occurrences of machine learning models that were used as baselines for predictive quality in research publications between the 2020 and 2021</w:t>
+      <w:proofErr w:type="spellStart"/>
+      <w:r>
+        <w:rPr>
+          <w:rFonts w:ascii="Times New Roman" w:hAnsi="Times New Roman" w:cs="Times New Roman"/>
+        </w:rPr>
+        <w:t>Tercan</w:t>
+      </w:r>
+      <w:proofErr w:type="spellEnd"/>
+      <w:r>
+        <w:rPr>
+          <w:rFonts w:ascii="Times New Roman" w:hAnsi="Times New Roman" w:cs="Times New Roman"/>
+        </w:rPr>
+        <w:t xml:space="preserve"> et al collated the occurrences of machine learning models that were used as baselines for predictive quality in research publications between the 2020 and 2021</w:t>
       </w:r>
       <w:r>
         <w:rPr>
@@ -4333,7 +4606,7 @@
                                     <pic:cNvPicPr/>
                                   </pic:nvPicPr>
                                   <pic:blipFill>
-                                    <a:blip r:embed="rId13"/>
+                                    <a:blip r:embed="rId12"/>
                                     <a:stretch>
                                       <a:fillRect/>
                                     </a:stretch>
@@ -4476,11 +4749,19 @@
         </w:rPr>
         <w:t xml:space="preserve"> (</w:t>
       </w:r>
-      <w:r>
-        <w:rPr>
-          <w:rFonts w:ascii="Times New Roman" w:hAnsi="Times New Roman" w:cs="Times New Roman"/>
-        </w:rPr>
-        <w:t>Tercan et al</w:t>
+      <w:proofErr w:type="spellStart"/>
+      <w:r>
+        <w:rPr>
+          <w:rFonts w:ascii="Times New Roman" w:hAnsi="Times New Roman" w:cs="Times New Roman"/>
+        </w:rPr>
+        <w:t>Tercan</w:t>
+      </w:r>
+      <w:proofErr w:type="spellEnd"/>
+      <w:r>
+        <w:rPr>
+          <w:rFonts w:ascii="Times New Roman" w:hAnsi="Times New Roman" w:cs="Times New Roman"/>
+        </w:rPr>
+        <w:t xml:space="preserve"> et al</w:t>
       </w:r>
       <w:r>
         <w:rPr>
@@ -4514,6 +4795,7 @@
           <w:b/>
           <w:color w:val="FF0000"/>
         </w:rPr>
+        <w:lastRenderedPageBreak/>
         <w:t>4.</w:t>
       </w:r>
       <w:r>
@@ -4547,23 +4829,142 @@
           <w:rFonts w:ascii="Times New Roman" w:hAnsi="Times New Roman" w:cs="Times New Roman"/>
           <w:bCs/>
         </w:rPr>
-        <w:t xml:space="preserve">Most manufacturing processes involve multistage steps to produce accurate products. Papananias et al, 2019 developed a Bayesian linear regression model to estimate part quality of and associated uncertainties given in process monitoring data. The predicted results compared well with the experimental measurements and further a neural network model was developed which also showed similar results. It highlighted challenges to the model of evolution of more complex products, big data, and manufacturing intelligence. It also gave the suggestion to look at self-organising maps (SOM, Lieber et al, 2013) ,or principal component analysis for the consideration of process variables such as high sampling rates or large measurement uncertainties to reduce them. </w:t>
-      </w:r>
-    </w:p>
-    <w:p>
-      <w:pPr>
-        <w:spacing w:line="360" w:lineRule="auto"/>
-        <w:rPr>
-          <w:rFonts w:ascii="Times New Roman" w:hAnsi="Times New Roman" w:cs="Times New Roman"/>
-          <w:bCs/>
-        </w:rPr>
-      </w:pPr>
-      <w:r>
-        <w:rPr>
-          <w:rFonts w:ascii="Times New Roman" w:hAnsi="Times New Roman" w:cs="Times New Roman"/>
-          <w:bCs/>
-        </w:rPr>
-        <w:t xml:space="preserve">A research paper concerned with engine oil aeration process step looked at a gaussian regression model used to correlate the identified features to measure oil aeration. The results were successful in the prediction of oil aeration to an uncertainty of +/-0.02 from the measured oil aeration values.  The model was trained using previous oil pressure data. The results also highlighted that importance of </w:t>
+        <w:t xml:space="preserve">Most manufacturing processes involve multistage steps to produce accurate products. </w:t>
+      </w:r>
+      <w:proofErr w:type="spellStart"/>
+      <w:r>
+        <w:rPr>
+          <w:rFonts w:ascii="Times New Roman" w:hAnsi="Times New Roman" w:cs="Times New Roman"/>
+          <w:bCs/>
+        </w:rPr>
+        <w:t>Papananias</w:t>
+      </w:r>
+      <w:proofErr w:type="spellEnd"/>
+      <w:r>
+        <w:rPr>
+          <w:rFonts w:ascii="Times New Roman" w:hAnsi="Times New Roman" w:cs="Times New Roman"/>
+          <w:bCs/>
+        </w:rPr>
+        <w:t xml:space="preserve"> et al, 2019 developed a Bayesian linear regression model to estimate part quality of and associated uncertainties given in process monitoring data. The predicted results compared well with the experimental measurements and further a neural network model was developed which also showed similar results. It highlighted challenges to the model of evolution of more complex products, big data, and manufacturing intelligence. It also gave the suggestion to look at self-organising maps (SOM, Lieber et al, 2013) ,or principal component analysis for the consideration of process variables such as high sampling rates or large measurement uncertainties to reduce them. </w:t>
+      </w:r>
+    </w:p>
+    <w:p>
+      <w:pPr>
+        <w:spacing w:line="360" w:lineRule="auto"/>
+        <w:rPr>
+          <w:rFonts w:ascii="Times New Roman" w:hAnsi="Times New Roman" w:cs="Times New Roman"/>
+          <w:bCs/>
+        </w:rPr>
+      </w:pPr>
+      <w:r>
+        <w:rPr>
+          <w:rFonts w:ascii="Times New Roman" w:hAnsi="Times New Roman" w:cs="Times New Roman"/>
+          <w:bCs/>
+        </w:rPr>
+        <w:t>A research paper concerned with engine oil aeration process step looked at a gaussian regression model used to correlate the identified features to measure oil aeration. The results were successful in the prediction of oil aeration to an uncertainty of +/-0.02 from the measured oil aeration values.  The model was trained using previous oil pressure data. The results also highlighted that importance of looking at sampling measure as the cases used showed overfitting. This was calculated from using the metrics of RMSE, root mean square deviation. (Kulkarni et al 2021</w:t>
+      </w:r>
+      <w:r>
+        <w:rPr>
+          <w:rFonts w:ascii="Times New Roman" w:hAnsi="Times New Roman" w:cs="Times New Roman"/>
+          <w:bCs/>
+        </w:rPr>
+        <w:t>)</w:t>
+      </w:r>
+    </w:p>
+    <w:p>
+      <w:pPr>
+        <w:spacing w:line="360" w:lineRule="auto"/>
+        <w:rPr>
+          <w:rFonts w:ascii="Times New Roman" w:hAnsi="Times New Roman" w:cs="Times New Roman"/>
+          <w:bCs/>
+        </w:rPr>
+      </w:pPr>
+      <w:r>
+        <w:rPr>
+          <w:rFonts w:ascii="Times New Roman" w:hAnsi="Times New Roman" w:cs="Times New Roman"/>
+          <w:bCs/>
+        </w:rPr>
+        <w:t>Under Predictive tool performances, logistic regression as a machine learning model has been used for the reliability estimation for cutting tools using the variable vibration signals. It is using correlation analysis approach to estimate the reliability and failure time of the cutting tools. It concluded that by further looking at the mechanical knowledge and probability density functions of other variables could further enhance the model’s predictions on machine tool performances. (Chen et al, 2010)</w:t>
+      </w:r>
+    </w:p>
+    <w:p>
+      <w:pPr>
+        <w:spacing w:line="360" w:lineRule="auto"/>
+        <w:rPr>
+          <w:rFonts w:ascii="Times New Roman" w:hAnsi="Times New Roman" w:cs="Times New Roman"/>
+          <w:bCs/>
+        </w:rPr>
+      </w:pPr>
+      <w:r>
+        <w:rPr>
+          <w:rFonts w:ascii="Times New Roman" w:hAnsi="Times New Roman" w:cs="Times New Roman"/>
+          <w:bCs/>
+        </w:rPr>
+        <w:t xml:space="preserve">IBM Research has developed a process and system regression optimization service for optimising set points for process controls. The Process and System Regression Optimization service consists of three main components -- (1) Regression component and (2) Single Process Optimization component, and (3) System-wide Optimization component. The three components are used to model the problem at hand with the regression component being used to train one or more regression models based on historical data from the process or asset, and one of the optimization components used in combination with the trained model(s) to optimize the control points. </w:t>
+      </w:r>
+    </w:p>
+    <w:p>
+      <w:pPr>
+        <w:spacing w:line="360" w:lineRule="auto"/>
+        <w:rPr>
+          <w:rFonts w:ascii="Times New Roman" w:hAnsi="Times New Roman" w:cs="Times New Roman"/>
+          <w:bCs/>
+        </w:rPr>
+      </w:pPr>
+      <w:r>
+        <w:rPr>
+          <w:rFonts w:ascii="Times New Roman" w:hAnsi="Times New Roman" w:cs="Times New Roman"/>
+          <w:bCs/>
+        </w:rPr>
+        <w:t xml:space="preserve">Datasets are trained on the API and then it uses various models of regression to make predictions requested. </w:t>
+      </w:r>
+    </w:p>
+    <w:p>
+      <w:pPr>
+        <w:spacing w:line="360" w:lineRule="auto"/>
+        <w:rPr>
+          <w:rFonts w:ascii="Times New Roman" w:hAnsi="Times New Roman" w:cs="Times New Roman"/>
+          <w:bCs/>
+        </w:rPr>
+      </w:pPr>
+      <w:r>
+        <w:rPr>
+          <w:rFonts w:ascii="Times New Roman" w:hAnsi="Times New Roman" w:cs="Times New Roman"/>
+          <w:bCs/>
+        </w:rPr>
+        <w:t xml:space="preserve">It uses Mean Squared error and R2 as metrics to compare different regression algorithms. </w:t>
+      </w:r>
+    </w:p>
+    <w:p>
+      <w:pPr>
+        <w:spacing w:line="360" w:lineRule="auto"/>
+        <w:rPr>
+          <w:rFonts w:ascii="Times New Roman" w:hAnsi="Times New Roman" w:cs="Times New Roman"/>
+          <w:bCs/>
+        </w:rPr>
+      </w:pPr>
+      <w:r>
+        <w:rPr>
+          <w:rFonts w:ascii="Times New Roman" w:hAnsi="Times New Roman" w:cs="Times New Roman"/>
+          <w:bCs/>
+        </w:rPr>
+        <w:t xml:space="preserve">Phan et al, 2021, used this IBM </w:t>
+      </w:r>
+      <w:proofErr w:type="spellStart"/>
+      <w:r>
+        <w:rPr>
+          <w:rFonts w:ascii="Times New Roman" w:hAnsi="Times New Roman" w:cs="Times New Roman"/>
+          <w:bCs/>
+        </w:rPr>
+        <w:t>AutoAI</w:t>
+      </w:r>
+      <w:proofErr w:type="spellEnd"/>
+      <w:r>
+        <w:rPr>
+          <w:rFonts w:ascii="Times New Roman" w:hAnsi="Times New Roman" w:cs="Times New Roman"/>
+          <w:bCs/>
+        </w:rPr>
+        <w:t xml:space="preserve"> toolkit for automated machine learning to search for the right learning algorithm and optimize its hyperparameters. They were able to restrict their models to </w:t>
       </w:r>
       <w:r>
         <w:rPr>
@@ -4571,110 +4972,32 @@
           <w:bCs/>
         </w:rPr>
         <w:lastRenderedPageBreak/>
-        <w:t>looking at sampling measure as the cases used showed overfitting. This was calculated from using the metrics of RMSE, root mean square deviation. (Kulkarni et al 2021</w:t>
-      </w:r>
-      <w:r>
-        <w:rPr>
-          <w:rFonts w:ascii="Times New Roman" w:hAnsi="Times New Roman" w:cs="Times New Roman"/>
-          <w:bCs/>
-        </w:rPr>
-        <w:t>)</w:t>
-      </w:r>
-    </w:p>
-    <w:p>
-      <w:pPr>
-        <w:spacing w:line="360" w:lineRule="auto"/>
-        <w:rPr>
-          <w:rFonts w:ascii="Times New Roman" w:hAnsi="Times New Roman" w:cs="Times New Roman"/>
-          <w:bCs/>
-        </w:rPr>
-      </w:pPr>
-      <w:r>
-        <w:rPr>
-          <w:rFonts w:ascii="Times New Roman" w:hAnsi="Times New Roman" w:cs="Times New Roman"/>
-          <w:bCs/>
-        </w:rPr>
-        <w:t>Under Predictive tool performances, logistic regression as a machine learning model has been used for the reliability estimation for cutting tools using the variable vibration signals. It is using correlation analysis approach to estimate the reliability and failure time of the cutting tools. It concluded that by further looking at the mechanical knowledge and probability density functions of other variables could further enhance the model’s predictions on machine tool performances. (Chen et al, 2010)</w:t>
-      </w:r>
-    </w:p>
-    <w:p>
-      <w:pPr>
-        <w:spacing w:line="360" w:lineRule="auto"/>
-        <w:rPr>
-          <w:rFonts w:ascii="Times New Roman" w:hAnsi="Times New Roman" w:cs="Times New Roman"/>
-          <w:bCs/>
-        </w:rPr>
-      </w:pPr>
-      <w:r>
-        <w:rPr>
-          <w:rFonts w:ascii="Times New Roman" w:hAnsi="Times New Roman" w:cs="Times New Roman"/>
-          <w:bCs/>
-        </w:rPr>
-        <w:t xml:space="preserve">IBM Research has developed a process and system regression optimization service for optimising set points for process controls. The Process and System Regression Optimization service consists of three main components -- (1) Regression component and (2) Single Process Optimization component, and (3) System-wide Optimization component. The three components are used to model the problem at hand with the regression component being used to train one or more regression models based on historical data from the process or asset, and one of the optimization components used in combination with the trained model(s) to optimize the control points. </w:t>
-      </w:r>
-    </w:p>
-    <w:p>
-      <w:pPr>
-        <w:spacing w:line="360" w:lineRule="auto"/>
-        <w:rPr>
-          <w:rFonts w:ascii="Times New Roman" w:hAnsi="Times New Roman" w:cs="Times New Roman"/>
-          <w:bCs/>
-        </w:rPr>
-      </w:pPr>
-      <w:r>
-        <w:rPr>
-          <w:rFonts w:ascii="Times New Roman" w:hAnsi="Times New Roman" w:cs="Times New Roman"/>
-          <w:bCs/>
-        </w:rPr>
-        <w:t xml:space="preserve">Datasets are trained on the API and then it uses various models of regression to make predictions requested. </w:t>
-      </w:r>
-    </w:p>
-    <w:p>
-      <w:pPr>
-        <w:spacing w:line="360" w:lineRule="auto"/>
-        <w:rPr>
-          <w:rFonts w:ascii="Times New Roman" w:hAnsi="Times New Roman" w:cs="Times New Roman"/>
-          <w:bCs/>
-        </w:rPr>
-      </w:pPr>
-      <w:r>
-        <w:rPr>
-          <w:rFonts w:ascii="Times New Roman" w:hAnsi="Times New Roman" w:cs="Times New Roman"/>
-          <w:bCs/>
-        </w:rPr>
-        <w:t xml:space="preserve">It uses Mean Squared error and R2 as metrics to compare different regression algorithms. </w:t>
-      </w:r>
-    </w:p>
-    <w:p>
-      <w:pPr>
-        <w:spacing w:line="360" w:lineRule="auto"/>
-        <w:rPr>
-          <w:rFonts w:ascii="Times New Roman" w:hAnsi="Times New Roman" w:cs="Times New Roman"/>
-          <w:bCs/>
-        </w:rPr>
-      </w:pPr>
-      <w:r>
-        <w:rPr>
-          <w:rFonts w:ascii="Times New Roman" w:hAnsi="Times New Roman" w:cs="Times New Roman"/>
-          <w:bCs/>
-        </w:rPr>
-        <w:t xml:space="preserve">Phan et al, 2021, used this IBM AutoAI toolkit for automated machine learning to search for the right learning algorithm and optimize its hyperparameters. They were able to restrict their models to decision tree, multivariate adaptive regression splines. Using cross validation to pick the best performance model. </w:t>
-      </w:r>
-    </w:p>
-    <w:p>
-      <w:pPr>
-        <w:spacing w:line="360" w:lineRule="auto"/>
-        <w:rPr>
-          <w:rFonts w:ascii="Times New Roman" w:hAnsi="Times New Roman" w:cs="Times New Roman"/>
-          <w:bCs/>
-        </w:rPr>
-      </w:pPr>
-      <w:r>
-        <w:rPr>
-          <w:rFonts w:ascii="Times New Roman" w:hAnsi="Times New Roman" w:cs="Times New Roman"/>
-          <w:bCs/>
-        </w:rPr>
-        <w:t>Hassani et al, looked at the efficiency of the equipment rather than the product process in manufacturing, the methodology included a case study where the data was based on results from 2 machines. The applied methodology included data preparation, exploratory analysis of the data and creating training sets and applying various models. Including support vector regression, random forest. Model accuracy was calculated with and with cross validation. It is the same methodology for optimization of equipment as is process</w:t>
+        <w:t xml:space="preserve">decision tree, multivariate adaptive regression splines. Using cross validation to pick the best performance model. </w:t>
+      </w:r>
+    </w:p>
+    <w:p>
+      <w:pPr>
+        <w:spacing w:line="360" w:lineRule="auto"/>
+        <w:rPr>
+          <w:rFonts w:ascii="Times New Roman" w:hAnsi="Times New Roman" w:cs="Times New Roman"/>
+          <w:bCs/>
+        </w:rPr>
+      </w:pPr>
+      <w:proofErr w:type="spellStart"/>
+      <w:r>
+        <w:rPr>
+          <w:rFonts w:ascii="Times New Roman" w:hAnsi="Times New Roman" w:cs="Times New Roman"/>
+          <w:bCs/>
+        </w:rPr>
+        <w:t>Hassani</w:t>
+      </w:r>
+      <w:proofErr w:type="spellEnd"/>
+      <w:r>
+        <w:rPr>
+          <w:rFonts w:ascii="Times New Roman" w:hAnsi="Times New Roman" w:cs="Times New Roman"/>
+          <w:bCs/>
+        </w:rPr>
+        <w:t xml:space="preserve"> et al, looked at the efficiency of the equipment rather than the product process in manufacturing, the methodology included a case study where the data was based on results from 2 machines. The applied methodology included data preparation, exploratory analysis of the data and creating training sets and applying various models. Including support vector regression, random forest. Model accuracy was calculated with and with cross validation. It is the same methodology for optimization of equipment as is process</w:t>
       </w:r>
     </w:p>
     <w:p>
@@ -4736,124 +5059,132 @@
         <w:rPr>
           <w:rFonts w:ascii="Times New Roman" w:hAnsi="Times New Roman" w:cs="Times New Roman"/>
         </w:rPr>
-        <w:t xml:space="preserve">Deep learning provides advance analytics tools for processing and analysing big manufacturing data. It is seen as a breakthrough solution to the challenges of multimodal data, the high dimensionality of feature space and multicollinearity among data measurements. It has applications in speech recognition, image recondition, it allows automatically processing of data towards highly nonlinear </w:t>
-      </w:r>
+        <w:t xml:space="preserve">Deep learning provides advance analytics tools for processing and analysing big manufacturing data. It is seen as a breakthrough solution to the challenges of multimodal data, the high dimensionality of feature space and multicollinearity among data measurements. It has applications in speech recognition, image recondition, it allows automatically processing of data towards highly nonlinear and complex feature abstraction via a cascade of multiple layers, (Wang et al, 2018, Rivas et al, Manami et al, 2023, </w:t>
+      </w:r>
+      <w:r>
+        <w:rPr>
+          <w:rFonts w:ascii="Times New Roman" w:eastAsia="Times New Roman" w:hAnsi="Times New Roman" w:cs="Times New Roman"/>
+          <w:sz w:val="24"/>
+          <w:szCs w:val="24"/>
+          <w:lang w:eastAsia="en-GB"/>
+        </w:rPr>
+        <w:t>Trask, A.W., 2019</w:t>
+      </w:r>
+      <w:r>
+        <w:rPr>
+          <w:rFonts w:ascii="Times New Roman" w:eastAsia="Times New Roman" w:hAnsi="Times New Roman" w:cs="Times New Roman"/>
+          <w:sz w:val="24"/>
+          <w:szCs w:val="24"/>
+          <w:lang w:eastAsia="en-GB"/>
+        </w:rPr>
+        <w:t>,</w:t>
+      </w:r>
+      <w:r>
+        <w:rPr>
+          <w:rFonts w:ascii="Times New Roman" w:eastAsia="Times New Roman" w:hAnsi="Times New Roman" w:cs="Times New Roman"/>
+          <w:sz w:val="24"/>
+          <w:szCs w:val="24"/>
+          <w:lang w:eastAsia="en-GB"/>
+        </w:rPr>
+        <w:t xml:space="preserve"> Chollet, </w:t>
+      </w:r>
+      <w:r>
+        <w:rPr>
+          <w:rFonts w:ascii="Times New Roman" w:eastAsia="Times New Roman" w:hAnsi="Times New Roman" w:cs="Times New Roman"/>
+          <w:sz w:val="24"/>
+          <w:szCs w:val="24"/>
+          <w:lang w:eastAsia="en-GB"/>
+        </w:rPr>
+        <w:t>et al</w:t>
+      </w:r>
+      <w:r>
+        <w:rPr>
+          <w:rFonts w:ascii="Times New Roman" w:eastAsia="Times New Roman" w:hAnsi="Times New Roman" w:cs="Times New Roman"/>
+          <w:sz w:val="24"/>
+          <w:szCs w:val="24"/>
+          <w:lang w:eastAsia="en-GB"/>
+        </w:rPr>
+        <w:t>., 2021</w:t>
+      </w:r>
+      <w:r>
+        <w:rPr>
+          <w:rFonts w:ascii="Times New Roman" w:eastAsia="Times New Roman" w:hAnsi="Times New Roman" w:cs="Times New Roman"/>
+          <w:sz w:val="24"/>
+          <w:szCs w:val="24"/>
+          <w:lang w:eastAsia="en-GB"/>
+        </w:rPr>
+        <w:t>). The following review looks at its application in process optimizations in manufacturing.</w:t>
+      </w:r>
+    </w:p>
+    <w:p>
+      <w:pPr>
+        <w:spacing w:line="360" w:lineRule="auto"/>
+        <w:rPr>
+          <w:rFonts w:ascii="Times New Roman" w:hAnsi="Times New Roman" w:cs="Times New Roman"/>
+        </w:rPr>
+      </w:pPr>
+      <w:r>
+        <w:rPr>
+          <w:rFonts w:ascii="Times New Roman" w:hAnsi="Times New Roman" w:cs="Times New Roman"/>
+        </w:rPr>
+        <w:t>Pfrommer et al, 2018, used ANN as a surrogate model to optimize the draping process of textiles. He used the surrogacy process to eliminate the costly process of trial experimentation that is often the approach for process optimization. The study achieved improved results using surrogacy with deep ANN but highlighted the importance of the training data and the sampling.</w:t>
+      </w:r>
+    </w:p>
+    <w:p>
+      <w:pPr>
+        <w:spacing w:line="360" w:lineRule="auto"/>
+        <w:rPr>
+          <w:rFonts w:ascii="Times New Roman" w:hAnsi="Times New Roman" w:cs="Times New Roman"/>
+        </w:rPr>
+      </w:pPr>
+      <w:r>
+        <w:rPr>
+          <w:rFonts w:ascii="Times New Roman" w:hAnsi="Times New Roman" w:cs="Times New Roman"/>
+        </w:rPr>
+        <w:t>A combination of a neural networks with a genetic algorithm to predict critical parameters in a particle board and axial flow designs manufacturing process. The Genetic algorithm was then applied to the trained NN to determine the optimum values using the parameters successfully. (Cook et al, 2000, Liu et al 2023)</w:t>
+      </w:r>
+    </w:p>
+    <w:p>
+      <w:pPr>
+        <w:spacing w:line="360" w:lineRule="auto"/>
+        <w:rPr>
+          <w:rFonts w:ascii="Times New Roman" w:hAnsi="Times New Roman" w:cs="Times New Roman"/>
+        </w:rPr>
+      </w:pPr>
+      <w:r>
+        <w:rPr>
+          <w:rFonts w:ascii="Times New Roman" w:hAnsi="Times New Roman" w:cs="Times New Roman"/>
+        </w:rPr>
+        <w:t>Fang et al, 2019, learned from Chen and Wang et al, 2013 studies to forecast the cycle time in a wafer fabrication factory using a fuzzy back propagation network. Chens et al studies showed that the NN models lacked generalization and fitting capabilities to deal todays big manufacturing data. It also highlighted the importance of considering expertise for feature extraction to reduce the input dimensionality. Fang et al, 2019 considered all this in their study of shop floor real time job remaining time prediction. They used a Deep stacked sparse Autoencoder to deal with every changing manufacturing floor. In its conclusion it suggested looking at LSTM, long short time models to analyse time series problems and find bottlenecks in the production line. It also suggests reinforcement learning to help with self-learning in the production control and optimization.</w:t>
+      </w:r>
+    </w:p>
+    <w:p>
+      <w:pPr>
+        <w:spacing w:line="360" w:lineRule="auto"/>
+        <w:rPr>
+          <w:rFonts w:ascii="Times New Roman" w:hAnsi="Times New Roman" w:cs="Times New Roman"/>
+        </w:rPr>
+      </w:pPr>
       <w:r>
         <w:rPr>
           <w:rFonts w:ascii="Times New Roman" w:hAnsi="Times New Roman" w:cs="Times New Roman"/>
         </w:rPr>
         <w:lastRenderedPageBreak/>
-        <w:t xml:space="preserve">and complex feature abstraction via a cascade of multiple layers, (Wang et al, 2018, Rivas et al, Manami et al, 2023, </w:t>
-      </w:r>
-      <w:r>
-        <w:rPr>
-          <w:rFonts w:ascii="Times New Roman" w:eastAsia="Times New Roman" w:hAnsi="Times New Roman" w:cs="Times New Roman"/>
-          <w:sz w:val="24"/>
-          <w:szCs w:val="24"/>
-          <w:lang w:eastAsia="en-GB"/>
-        </w:rPr>
-        <w:t>Trask, A.W., 2019</w:t>
-      </w:r>
-      <w:r>
-        <w:rPr>
-          <w:rFonts w:ascii="Times New Roman" w:eastAsia="Times New Roman" w:hAnsi="Times New Roman" w:cs="Times New Roman"/>
-          <w:sz w:val="24"/>
-          <w:szCs w:val="24"/>
-          <w:lang w:eastAsia="en-GB"/>
-        </w:rPr>
-        <w:t>,</w:t>
-      </w:r>
-      <w:r>
-        <w:rPr>
-          <w:rFonts w:ascii="Times New Roman" w:eastAsia="Times New Roman" w:hAnsi="Times New Roman" w:cs="Times New Roman"/>
-          <w:sz w:val="24"/>
-          <w:szCs w:val="24"/>
-          <w:lang w:eastAsia="en-GB"/>
-        </w:rPr>
-        <w:t xml:space="preserve"> Chollet, </w:t>
-      </w:r>
-      <w:r>
-        <w:rPr>
-          <w:rFonts w:ascii="Times New Roman" w:eastAsia="Times New Roman" w:hAnsi="Times New Roman" w:cs="Times New Roman"/>
-          <w:sz w:val="24"/>
-          <w:szCs w:val="24"/>
-          <w:lang w:eastAsia="en-GB"/>
-        </w:rPr>
-        <w:t>et al</w:t>
-      </w:r>
-      <w:r>
-        <w:rPr>
-          <w:rFonts w:ascii="Times New Roman" w:eastAsia="Times New Roman" w:hAnsi="Times New Roman" w:cs="Times New Roman"/>
-          <w:sz w:val="24"/>
-          <w:szCs w:val="24"/>
-          <w:lang w:eastAsia="en-GB"/>
-        </w:rPr>
-        <w:t>., 2021</w:t>
-      </w:r>
-      <w:r>
-        <w:rPr>
-          <w:rFonts w:ascii="Times New Roman" w:eastAsia="Times New Roman" w:hAnsi="Times New Roman" w:cs="Times New Roman"/>
-          <w:sz w:val="24"/>
-          <w:szCs w:val="24"/>
-          <w:lang w:eastAsia="en-GB"/>
-        </w:rPr>
-        <w:t>). The following review looks at its application in process optimizations in manufacturing.</w:t>
-      </w:r>
-    </w:p>
-    <w:p>
-      <w:pPr>
-        <w:spacing w:line="360" w:lineRule="auto"/>
-        <w:rPr>
-          <w:rFonts w:ascii="Times New Roman" w:hAnsi="Times New Roman" w:cs="Times New Roman"/>
-        </w:rPr>
-      </w:pPr>
-      <w:r>
-        <w:rPr>
-          <w:rFonts w:ascii="Times New Roman" w:hAnsi="Times New Roman" w:cs="Times New Roman"/>
-        </w:rPr>
-        <w:t>Pfrommer et al, 2018, used ANN as a surrogate model to optimize the draping process of textiles. He used the surrogacy process to eliminate the costly process of trial experimentation that is often the approach for process optimization. The study achieved improved results using surrogacy with deep ANN but highlighted the importance of the training data and the sampling.</w:t>
-      </w:r>
-    </w:p>
-    <w:p>
-      <w:pPr>
-        <w:spacing w:line="360" w:lineRule="auto"/>
-        <w:rPr>
-          <w:rFonts w:ascii="Times New Roman" w:hAnsi="Times New Roman" w:cs="Times New Roman"/>
-        </w:rPr>
-      </w:pPr>
-      <w:r>
-        <w:rPr>
-          <w:rFonts w:ascii="Times New Roman" w:hAnsi="Times New Roman" w:cs="Times New Roman"/>
-        </w:rPr>
-        <w:t>A combination of a neural networks with a genetic algorithm to predict critical parameters in a particle board and axial flow designs manufacturing process. The Genetic algorithm was then applied to the trained NN to determine the optimum values using the parameters successfully. (Cook et al, 2000, Liu et al 2023)</w:t>
-      </w:r>
-    </w:p>
-    <w:p>
-      <w:pPr>
-        <w:spacing w:line="360" w:lineRule="auto"/>
-        <w:rPr>
-          <w:rFonts w:ascii="Times New Roman" w:hAnsi="Times New Roman" w:cs="Times New Roman"/>
-        </w:rPr>
-      </w:pPr>
-      <w:r>
-        <w:rPr>
-          <w:rFonts w:ascii="Times New Roman" w:hAnsi="Times New Roman" w:cs="Times New Roman"/>
-        </w:rPr>
-        <w:t>Fang et al, 2019, learned from Chen and Wang et al, 2013 studies to forecast the cycle time in a wafer fabrication factory using a fuzzy back propagation network. Chens et al studies showed that the NN models lacked generalization and fitting capabilities to deal todays big manufacturing data. It also highlighted the importance of considering expertise for feature extraction to reduce the input dimensionality. Fang et al, 2019 considered all this in their study of shop floor real time job remaining time prediction. They used a Deep stacked sparse Autoencoder to deal with every changing manufacturing floor. In its conclusion it suggested looking at LSTM, long short time models to analyse time series problems and find bottlenecks in the production line. It also suggests reinforcement learning to help with self-learning in the production control and optimization.</w:t>
-      </w:r>
-    </w:p>
-    <w:p>
-      <w:pPr>
-        <w:spacing w:line="360" w:lineRule="auto"/>
-        <w:rPr>
-          <w:rFonts w:ascii="Times New Roman" w:hAnsi="Times New Roman" w:cs="Times New Roman"/>
-        </w:rPr>
-      </w:pPr>
-      <w:r>
-        <w:rPr>
-          <w:rFonts w:ascii="Times New Roman" w:hAnsi="Times New Roman" w:cs="Times New Roman"/>
-        </w:rPr>
-        <w:t>A Comparison between ARIMA, LSTM and GRU models was done on time series forecasting for bitcoin technology. ARIMA, Autoregressive integrated Moving average, turned out to be the better model, followed by the GRU model gated recurrent network whereas LSTM allows the tracking the dependencies of new observations with past ones. This study gave details on the methodology on creating and comparing types a recurrent network, with certain parameters and evaluation metrics. It highlighted the importance of data normalization, using Scikit-learn making it easier for the network model to learn. Another highlight from these studies was the importance of the architecture of the neural network itself and optimisation of these methods (Yamack et al, 2019, kuric et al, 2022, Sun et al, 2019).</w:t>
+        <w:t xml:space="preserve">A Comparison between ARIMA, LSTM and GRU models was done on time series forecasting for bitcoin technology. ARIMA, Autoregressive integrated Moving average, turned out to be the better model, followed by the GRU model gated recurrent network whereas LSTM allows the tracking the dependencies of new observations with past ones. This study gave details on the methodology on creating and comparing types a recurrent network, with certain parameters and evaluation metrics. It highlighted the importance of data normalization, using Scikit-learn making it easier for the network model to learn. Another highlight from these studies was the importance of the architecture of the neural network itself and optimisation of these methods (Yamack et al, 2019, </w:t>
+      </w:r>
+      <w:proofErr w:type="spellStart"/>
+      <w:r>
+        <w:rPr>
+          <w:rFonts w:ascii="Times New Roman" w:hAnsi="Times New Roman" w:cs="Times New Roman"/>
+        </w:rPr>
+        <w:t>kuric</w:t>
+      </w:r>
+      <w:proofErr w:type="spellEnd"/>
+      <w:r>
+        <w:rPr>
+          <w:rFonts w:ascii="Times New Roman" w:hAnsi="Times New Roman" w:cs="Times New Roman"/>
+        </w:rPr>
+        <w:t xml:space="preserve"> et al, 2022, Sun et al, 2019).</w:t>
       </w:r>
     </w:p>
     <w:p>
@@ -4884,11 +5215,19 @@
         </w:rPr>
         <w:t>(</w:t>
       </w:r>
-      <w:r>
-        <w:rPr>
-          <w:rFonts w:ascii="Times New Roman" w:hAnsi="Times New Roman" w:cs="Times New Roman"/>
-        </w:rPr>
-        <w:t>Kuric et al, 2022</w:t>
+      <w:proofErr w:type="spellStart"/>
+      <w:r>
+        <w:rPr>
+          <w:rFonts w:ascii="Times New Roman" w:hAnsi="Times New Roman" w:cs="Times New Roman"/>
+        </w:rPr>
+        <w:t>Kuric</w:t>
+      </w:r>
+      <w:proofErr w:type="spellEnd"/>
+      <w:r>
+        <w:rPr>
+          <w:rFonts w:ascii="Times New Roman" w:hAnsi="Times New Roman" w:cs="Times New Roman"/>
+        </w:rPr>
+        <w:t xml:space="preserve"> et al, 2022</w:t>
       </w:r>
       <w:r>
         <w:rPr>
@@ -4900,14 +5239,21 @@
         <w:rPr>
           <w:rFonts w:ascii="Times New Roman" w:hAnsi="Times New Roman" w:cs="Times New Roman"/>
         </w:rPr>
-        <w:t xml:space="preserve">.  The time series is used to monitor time changes and monitor trends in the development of the </w:t>
-      </w:r>
-      <w:r>
-        <w:rPr>
-          <w:rFonts w:ascii="Times New Roman" w:hAnsi="Times New Roman" w:cs="Times New Roman"/>
-        </w:rPr>
-        <w:lastRenderedPageBreak/>
-        <w:t>examined parameter. The most used models in research and practice for time series prediction are linear autoregressive models (AR and ARX), LSTM neural networks, moving average mode (MA) and autoregressive moving average (ARMA), (Kuric et al.,2022).</w:t>
+        <w:t>.  The time series is used to monitor time changes and monitor trends in the development of the examined parameter. The most used models in research and practice for time series prediction are linear autoregressive models (AR and ARX), LSTM neural networks, moving average mode (MA) and autoregressive moving average (ARMA), (</w:t>
+      </w:r>
+      <w:proofErr w:type="spellStart"/>
+      <w:r>
+        <w:rPr>
+          <w:rFonts w:ascii="Times New Roman" w:hAnsi="Times New Roman" w:cs="Times New Roman"/>
+        </w:rPr>
+        <w:t>Kuric</w:t>
+      </w:r>
+      <w:proofErr w:type="spellEnd"/>
+      <w:r>
+        <w:rPr>
+          <w:rFonts w:ascii="Times New Roman" w:hAnsi="Times New Roman" w:cs="Times New Roman"/>
+        </w:rPr>
+        <w:t xml:space="preserve"> et al.,2022).</w:t>
       </w:r>
     </w:p>
     <w:p>
@@ -4946,7 +5292,21 @@
         <w:rPr>
           <w:rFonts w:ascii="Times New Roman" w:hAnsi="Times New Roman" w:cs="Times New Roman"/>
         </w:rPr>
-        <w:t xml:space="preserve">Fang el al.,2019 examined the time predictions to complete a job in a discrete manufacturing system using a deep learning-based approach. A deep Stacked sparse autoencoder (S-SAE) model was designed to enable a machine algorithm to learn highly varying status of manufacturing for prediction. In this research the performance was compared to different models, such as linear regression, back propagation neural networks, multi- layer neural networks and deep brief neural networks. To do this, the above models were trained and tested using the same dataset via a fivefold cross-validation. He concludes that future work, includes using LSTM neural networks to analyse time series in production. </w:t>
+        <w:t xml:space="preserve">Fang </w:t>
+      </w:r>
+      <w:proofErr w:type="spellStart"/>
+      <w:r>
+        <w:rPr>
+          <w:rFonts w:ascii="Times New Roman" w:hAnsi="Times New Roman" w:cs="Times New Roman"/>
+        </w:rPr>
+        <w:t>el</w:t>
+      </w:r>
+      <w:proofErr w:type="spellEnd"/>
+      <w:r>
+        <w:rPr>
+          <w:rFonts w:ascii="Times New Roman" w:hAnsi="Times New Roman" w:cs="Times New Roman"/>
+        </w:rPr>
+        <w:t xml:space="preserve"> al.,2019 examined the time predictions to complete a job in a discrete manufacturing system using a deep learning-based approach. A deep Stacked sparse autoencoder (S-SAE) model was designed to enable a machine algorithm to learn highly varying status of manufacturing for prediction. In this research the performance was compared to different models, such as linear regression, back propagation neural networks, multi- layer neural networks and deep brief neural networks. To do this, the above models were trained and tested using the same dataset via a fivefold cross-validation. He concludes that future work, includes using LSTM neural networks to analyse time series in production. </w:t>
       </w:r>
     </w:p>
     <w:p>
@@ -5004,6 +5364,7 @@
           <w:rFonts w:ascii="Times New Roman" w:hAnsi="Times New Roman" w:cs="Times New Roman"/>
           <w:bCs/>
         </w:rPr>
+        <w:lastRenderedPageBreak/>
         <w:t xml:space="preserve">These are the most important activities of building a machine learning model. It is important to collect the relevant data and create a proper dataset. Data sources can be external and internal. In this research, support for data and information communications come from various industrial information systems which is integrated. Support systems are Manufacturing execution systems (MES), supervisory control and data acquisition (SCADA) system and the programmable logic controller system (PLC) which directly controls the reaction parameters of machines and warehouse management system (WMS). The SCADA system is where production data is acquired, and it is stored on the relational database system called shopfloor system. (Min et al, 2019) </w:t>
       </w:r>
     </w:p>
@@ -5036,15 +5397,7 @@
           <w:rFonts w:ascii="Times New Roman" w:hAnsi="Times New Roman" w:cs="Times New Roman"/>
           <w:bCs/>
         </w:rPr>
-        <w:t xml:space="preserve">The data for this research was originally stored on the manufacturing shopfloor database system. For each batch produced, each production process time step was recorded. By selecting the production </w:t>
-      </w:r>
-      <w:r>
-        <w:rPr>
-          <w:rFonts w:ascii="Times New Roman" w:hAnsi="Times New Roman" w:cs="Times New Roman"/>
-          <w:bCs/>
-        </w:rPr>
-        <w:lastRenderedPageBreak/>
-        <w:t xml:space="preserve">time, we were able to request via SQL query all material batch details that had a deaerating step in their process. Therefore, reducing the amount of data was sent and stored as a CSV file.  This data will need to be prepared as stated above by Lee et al before it can be passed to a machine learning model. </w:t>
+        <w:t xml:space="preserve">The data for this research was originally stored on the manufacturing shopfloor database system. For each batch produced, each production process time step was recorded. By selecting the production time, we were able to request via SQL query all material batch details that had a deaerating step in their process. Therefore, reducing the amount of data was sent and stored as a CSV file.  This data will need to be prepared as stated above by Lee et al before it can be passed to a machine learning model. </w:t>
       </w:r>
     </w:p>
     <w:p>
@@ -5095,39 +5448,79 @@
           <w:rFonts w:ascii="Times New Roman" w:hAnsi="Times New Roman" w:cs="Times New Roman"/>
           <w:bCs/>
         </w:rPr>
-        <w:t>Once the dataset is established, it needs to be split into three subsets: Training, validation, and test sets. There is no optimal proportional for splitting, according to research, the rule of thumb was 70% for training and 15% for both validation and testing. It depends on the size of the dataset, (Barkov, 2019., Rajasekaran et al, 2022) The training set is used to build the model, validation set will be used to choose the machine learning algorithm and find the best values for hyperparameters, and test set will be used to assess the model,</w:t>
-      </w:r>
-    </w:p>
-    <w:p>
-      <w:pPr>
-        <w:spacing w:line="360" w:lineRule="auto"/>
-        <w:rPr>
-          <w:rFonts w:ascii="Times New Roman" w:hAnsi="Times New Roman" w:cs="Times New Roman"/>
-          <w:bCs/>
-        </w:rPr>
-      </w:pPr>
-      <w:r>
-        <w:rPr>
-          <w:rFonts w:ascii="Times New Roman" w:hAnsi="Times New Roman" w:cs="Times New Roman"/>
-          <w:bCs/>
-        </w:rPr>
-        <w:t xml:space="preserve">To train the machine learning model, the collected data must be divided up into training and test sets, which are randomly divided by 70:30 ratio of the entire data set. (Cavalcante et al, 2019, Goli et al, 2019). </w:t>
-      </w:r>
-    </w:p>
-    <w:p>
-      <w:pPr>
-        <w:spacing w:line="360" w:lineRule="auto"/>
-        <w:rPr>
-          <w:rFonts w:ascii="Times New Roman" w:hAnsi="Times New Roman" w:cs="Times New Roman"/>
-          <w:bCs/>
-        </w:rPr>
-      </w:pPr>
-      <w:r>
-        <w:rPr>
-          <w:rFonts w:ascii="Times New Roman" w:hAnsi="Times New Roman" w:cs="Times New Roman"/>
-          <w:bCs/>
-        </w:rPr>
-        <w:t>In only one research literature, it mentions the two types of infrastructure, data collection, which we discussed earlier, and it readily applied in industry, however the second type is model training. It consists of cloud computing, big data analysis and machine learning. Cloud computing is used to support the collection and selection and analysing of data from ambient environments using centralised methods. To successfully implement machine learning, it requires a training set. It also requires the ability to continuously learning from training data to improve. For this, a presence of good computing memory so that the knowledge discovered by the trained datasets will be well -stored. In terms of IT infrastructure, security, privacy, and resource constraints need to be considered. (Sing et al 2020)</w:t>
+        <w:t xml:space="preserve">Once the dataset is established, it needs to be split into three subsets: Training, validation, and test sets. There is no optimal proportional for splitting, according to research, the rule of thumb was 70% for training and 15% for both validation and testing. It depends on the size of the dataset, (Barkov, 2019., </w:t>
+      </w:r>
+      <w:proofErr w:type="spellStart"/>
+      <w:r>
+        <w:rPr>
+          <w:rFonts w:ascii="Times New Roman" w:hAnsi="Times New Roman" w:cs="Times New Roman"/>
+          <w:bCs/>
+        </w:rPr>
+        <w:t>Rajasekaran</w:t>
+      </w:r>
+      <w:proofErr w:type="spellEnd"/>
+      <w:r>
+        <w:rPr>
+          <w:rFonts w:ascii="Times New Roman" w:hAnsi="Times New Roman" w:cs="Times New Roman"/>
+          <w:bCs/>
+        </w:rPr>
+        <w:t xml:space="preserve"> et al, 2022) The training set is used to build the model, validation set will be used to choose the machine learning algorithm and find the best values for hyperparameters, and test set will be used to assess the model,</w:t>
+      </w:r>
+    </w:p>
+    <w:p>
+      <w:pPr>
+        <w:spacing w:line="360" w:lineRule="auto"/>
+        <w:rPr>
+          <w:rFonts w:ascii="Times New Roman" w:hAnsi="Times New Roman" w:cs="Times New Roman"/>
+          <w:bCs/>
+        </w:rPr>
+      </w:pPr>
+      <w:r>
+        <w:rPr>
+          <w:rFonts w:ascii="Times New Roman" w:hAnsi="Times New Roman" w:cs="Times New Roman"/>
+          <w:bCs/>
+        </w:rPr>
+        <w:t xml:space="preserve">To train the machine learning model, the collected data must be divided up into training and test sets, which are randomly divided by 70:30 ratio of the entire data set. (Cavalcante et al, 2019, </w:t>
+      </w:r>
+      <w:proofErr w:type="spellStart"/>
+      <w:r>
+        <w:rPr>
+          <w:rFonts w:ascii="Times New Roman" w:hAnsi="Times New Roman" w:cs="Times New Roman"/>
+          <w:bCs/>
+        </w:rPr>
+        <w:t>Goli</w:t>
+      </w:r>
+      <w:proofErr w:type="spellEnd"/>
+      <w:r>
+        <w:rPr>
+          <w:rFonts w:ascii="Times New Roman" w:hAnsi="Times New Roman" w:cs="Times New Roman"/>
+          <w:bCs/>
+        </w:rPr>
+        <w:t xml:space="preserve"> et al, 2019). </w:t>
+      </w:r>
+    </w:p>
+    <w:p>
+      <w:pPr>
+        <w:spacing w:line="360" w:lineRule="auto"/>
+        <w:rPr>
+          <w:rFonts w:ascii="Times New Roman" w:hAnsi="Times New Roman" w:cs="Times New Roman"/>
+          <w:bCs/>
+        </w:rPr>
+      </w:pPr>
+      <w:r>
+        <w:rPr>
+          <w:rFonts w:ascii="Times New Roman" w:hAnsi="Times New Roman" w:cs="Times New Roman"/>
+          <w:bCs/>
+        </w:rPr>
+        <w:t xml:space="preserve">In only one research literature, it mentions the two types of infrastructure, data collection, which we discussed earlier, and it readily applied in industry, however the second type is model training. It consists of cloud computing, big data analysis and machine learning. Cloud computing is used to support the collection and selection and analysing of data from ambient environments using centralised methods. To successfully implement machine learning, it requires a training set. It also requires the ability to continuously learning from training data to improve. For this, a presence of good </w:t>
+      </w:r>
+      <w:r>
+        <w:rPr>
+          <w:rFonts w:ascii="Times New Roman" w:hAnsi="Times New Roman" w:cs="Times New Roman"/>
+          <w:bCs/>
+        </w:rPr>
+        <w:lastRenderedPageBreak/>
+        <w:t>computing memory so that the knowledge discovered by the trained datasets will be well -stored. In terms of IT infrastructure, security, privacy, and resource constraints need to be considered. (Sing et al 2020)</w:t>
       </w:r>
     </w:p>
     <w:p>
@@ -5191,7 +5584,21 @@
         <w:rPr>
           <w:rFonts w:ascii="Times New Roman" w:hAnsi="Times New Roman" w:cs="Times New Roman"/>
         </w:rPr>
-        <w:t xml:space="preserve">It plays a crucial role in ensuring the quality and shelf life of the final product which was documented by Feilner et al. It involves the removal of dissolved gases such as oxygen from the beverage. The deaeration time must be carefully calibrated to achieve optimal results with the goal of preserving the desired sensory characteristic and stability of the beverage (Paquin et al, 2009). </w:t>
+        <w:t xml:space="preserve">It plays a crucial role in ensuring the quality and shelf life of the final product which was documented by </w:t>
+      </w:r>
+      <w:proofErr w:type="spellStart"/>
+      <w:r>
+        <w:rPr>
+          <w:rFonts w:ascii="Times New Roman" w:hAnsi="Times New Roman" w:cs="Times New Roman"/>
+        </w:rPr>
+        <w:t>Feilner</w:t>
+      </w:r>
+      <w:proofErr w:type="spellEnd"/>
+      <w:r>
+        <w:rPr>
+          <w:rFonts w:ascii="Times New Roman" w:hAnsi="Times New Roman" w:cs="Times New Roman"/>
+        </w:rPr>
+        <w:t xml:space="preserve"> et al. It involves the removal of dissolved gases such as oxygen from the beverage. The deaeration time must be carefully calibrated to achieve optimal results with the goal of preserving the desired sensory characteristic and stability of the beverage (Paquin et al, 2009). </w:t>
       </w:r>
     </w:p>
     <w:p>
@@ -5221,7 +5628,6 @@
         <w:rPr>
           <w:rFonts w:ascii="Times New Roman" w:hAnsi="Times New Roman" w:cs="Times New Roman"/>
         </w:rPr>
-        <w:lastRenderedPageBreak/>
         <w:t xml:space="preserve">Industries acquire huge amounts of data throughout the process production stages through sensors and other data collection forms. To optimize these parameters, this data needs to be interpreted and analysed. One method of doing this is Machine Learning, subfield of artificial Intelligence. </w:t>
       </w:r>
     </w:p>
@@ -5340,7 +5746,14 @@
         <w:rPr>
           <w:rFonts w:ascii="Times New Roman" w:hAnsi="Times New Roman" w:cs="Times New Roman"/>
         </w:rPr>
-        <w:t>From the above literature review, the most common thread is the use of more than one machine learning model to assess data and make predictions. A important aspect of all, is the data itself, its collection and preparation in order to understand the relationships and trends from it and that’s even before applying any machine learning model to it. The type of data, whether is labelled, structured  , or unstructured will affect the machine learning model of choice. The methodology applied to the various research uses the same steps and will be helpful in this research as will the metrics suggested being used to evaluate the predictions and trends.</w:t>
+        <w:t xml:space="preserve">From the above literature review, the most common thread is the use of more than one machine learning model to assess data and make predictions. A important aspect of all, is the data itself, its collection and preparation in order to understand the relationships and trends from it and that’s even before applying any machine learning model to it. The type of data, whether is labelled, structured  , or unstructured will affect the machine learning model of choice. The methodology applied to the various </w:t>
+      </w:r>
+      <w:r>
+        <w:rPr>
+          <w:rFonts w:ascii="Times New Roman" w:hAnsi="Times New Roman" w:cs="Times New Roman"/>
+        </w:rPr>
+        <w:lastRenderedPageBreak/>
+        <w:t>research uses the same steps and will be helpful in this research as will the metrics suggested being used to evaluate the predictions and trends.</w:t>
       </w:r>
     </w:p>
     <w:p>
@@ -5471,7 +5884,6 @@
           <w:sz w:val="24"/>
           <w:szCs w:val="24"/>
         </w:rPr>
-        <w:lastRenderedPageBreak/>
         <w:t>Primary Research Data Collection</w:t>
       </w:r>
     </w:p>
@@ -5962,6 +6374,7 @@
           <w:sz w:val="24"/>
           <w:szCs w:val="24"/>
         </w:rPr>
+        <w:lastRenderedPageBreak/>
         <w:t>The author works full-time in a beverage production company and had the opportunity to be a participant as observer</w:t>
       </w:r>
       <w:r>
@@ -6215,7 +6628,6 @@
           <w:sz w:val="24"/>
           <w:szCs w:val="24"/>
         </w:rPr>
-        <w:lastRenderedPageBreak/>
         <w:t>Observer Error could occur here due to the authors lack of understanding of the process area.</w:t>
       </w:r>
       <w:r>
@@ -6426,7 +6838,16 @@
           <w:sz w:val="24"/>
           <w:szCs w:val="24"/>
         </w:rPr>
-        <w:t xml:space="preserve"> an informal interview using open- ended questions as</w:t>
+        <w:t xml:space="preserve"> an informal interview using </w:t>
+      </w:r>
+      <w:r>
+        <w:rPr>
+          <w:rFonts w:ascii="Times New Roman" w:hAnsi="Times New Roman" w:cs="Times New Roman"/>
+          <w:sz w:val="24"/>
+          <w:szCs w:val="24"/>
+        </w:rPr>
+        <w:lastRenderedPageBreak/>
+        <w:t>open- ended questions as</w:t>
       </w:r>
       <w:r>
         <w:rPr>
@@ -6669,7 +7090,6 @@
           <w:sz w:val="24"/>
           <w:szCs w:val="24"/>
         </w:rPr>
-        <w:lastRenderedPageBreak/>
         <w:t>Secondary Research Data Collection</w:t>
       </w:r>
     </w:p>
@@ -7097,7 +7517,15 @@
           <w:rFonts w:ascii="Times New Roman" w:hAnsi="Times New Roman" w:cs="Times New Roman"/>
           <w:bCs/>
         </w:rPr>
-        <w:t xml:space="preserve">upport systems are Manufacturing execution systems (MES), supervisory control and data acquisition (SCADA) system and the programmable logic controller system (PLC) which directly controls the reaction parameters of machines and warehouse management system (WMS). The SCADA system is where production data is acquired, and it is stored on the relational database system called shopfloor system. (Min et al, 2019) </w:t>
+        <w:t xml:space="preserve">upport systems are Manufacturing execution systems (MES), supervisory control and data acquisition (SCADA) system and the programmable logic controller </w:t>
+      </w:r>
+      <w:r>
+        <w:rPr>
+          <w:rFonts w:ascii="Times New Roman" w:hAnsi="Times New Roman" w:cs="Times New Roman"/>
+          <w:bCs/>
+        </w:rPr>
+        <w:lastRenderedPageBreak/>
+        <w:t xml:space="preserve">system (PLC) which directly controls the reaction parameters of machines and warehouse management system (WMS). The SCADA system is where production data is acquired, and it is stored on the relational database system called shopfloor system. (Min et al, 2019) </w:t>
       </w:r>
     </w:p>
     <w:p>
@@ -7214,109 +7642,115 @@
         <w:rPr>
           <w:rFonts w:ascii="Times New Roman" w:hAnsi="Times New Roman" w:cs="Times New Roman"/>
         </w:rPr>
+        <w:t>The most relevant components of validity:</w:t>
+      </w:r>
+    </w:p>
+    <w:p>
+      <w:pPr>
+        <w:spacing w:line="360" w:lineRule="auto"/>
+        <w:jc w:val="both"/>
+        <w:rPr>
+          <w:rFonts w:ascii="Times New Roman" w:hAnsi="Times New Roman" w:cs="Times New Roman"/>
+        </w:rPr>
+      </w:pPr>
+    </w:p>
+    <w:p>
+      <w:pPr>
+        <w:spacing w:line="360" w:lineRule="auto"/>
+        <w:jc w:val="both"/>
+        <w:rPr>
+          <w:rFonts w:ascii="Times New Roman" w:hAnsi="Times New Roman" w:cs="Times New Roman"/>
+        </w:rPr>
+      </w:pPr>
+      <w:r>
+        <w:rPr>
+          <w:rFonts w:ascii="Times New Roman" w:hAnsi="Times New Roman" w:cs="Times New Roman"/>
+          <w:b/>
+          <w:bCs/>
+        </w:rPr>
+        <w:t>Internal Validity</w:t>
+      </w:r>
+      <w:r>
+        <w:rPr>
+          <w:rFonts w:ascii="Times New Roman" w:hAnsi="Times New Roman" w:cs="Times New Roman"/>
+        </w:rPr>
+        <w:t>: Addressing potential biases and threats to the reliability of the collected data. The use of diverse participants from various roles within the beverage production process helps mitigate bias, and employing both observation and interviews allows for cross-validation of findings, enhancing the robustness of the research outcomes.</w:t>
+      </w:r>
+    </w:p>
+    <w:p>
+      <w:pPr>
+        <w:spacing w:line="360" w:lineRule="auto"/>
+        <w:jc w:val="both"/>
+        <w:rPr>
+          <w:rFonts w:ascii="Times New Roman" w:hAnsi="Times New Roman" w:cs="Times New Roman"/>
+        </w:rPr>
+      </w:pPr>
+      <w:r>
+        <w:rPr>
+          <w:rFonts w:ascii="Times New Roman" w:hAnsi="Times New Roman" w:cs="Times New Roman"/>
+          <w:b/>
+          <w:bCs/>
+        </w:rPr>
+        <w:t>External Validity</w:t>
+      </w:r>
+      <w:r>
+        <w:rPr>
+          <w:rFonts w:ascii="Times New Roman" w:hAnsi="Times New Roman" w:cs="Times New Roman"/>
+        </w:rPr>
+        <w:t>: The extent to which the findings can be generalized to other contexts. By involving individuals from different roles within the production process and considering multiple data sources such as SCADA and MES, the research aims to capture a broad representation of the beverage production domain, increasing the potential for generalizability.</w:t>
+      </w:r>
+    </w:p>
+    <w:p>
+      <w:pPr>
+        <w:spacing w:line="360" w:lineRule="auto"/>
+        <w:jc w:val="both"/>
+        <w:rPr>
+          <w:rFonts w:ascii="Times New Roman" w:hAnsi="Times New Roman" w:cs="Times New Roman"/>
+        </w:rPr>
+      </w:pPr>
+      <w:r>
+        <w:rPr>
+          <w:rFonts w:ascii="Times New Roman" w:hAnsi="Times New Roman" w:cs="Times New Roman"/>
+          <w:b/>
+          <w:bCs/>
+        </w:rPr>
+        <w:t>Ecological Validity</w:t>
+      </w:r>
+      <w:r>
+        <w:rPr>
+          <w:rFonts w:ascii="Times New Roman" w:hAnsi="Times New Roman" w:cs="Times New Roman"/>
+        </w:rPr>
+        <w:t>: Ensuring that the research settings and conditions closely resemble real-world situations. The use of actual production environments and interactions with experts in the beverage production area through observation and interviews enhance the ecological validity of the study.</w:t>
+      </w:r>
+    </w:p>
+    <w:p>
+      <w:pPr>
+        <w:spacing w:line="360" w:lineRule="auto"/>
+        <w:jc w:val="both"/>
+        <w:rPr>
+          <w:rFonts w:ascii="Times New Roman" w:hAnsi="Times New Roman" w:cs="Times New Roman"/>
+        </w:rPr>
+      </w:pPr>
+      <w:r>
+        <w:rPr>
+          <w:rFonts w:ascii="Times New Roman" w:hAnsi="Times New Roman" w:cs="Times New Roman"/>
+          <w:b/>
+          <w:bCs/>
+        </w:rPr>
+        <w:t>Content Validity</w:t>
+      </w:r>
+      <w:r>
+        <w:rPr>
+          <w:rFonts w:ascii="Times New Roman" w:hAnsi="Times New Roman" w:cs="Times New Roman"/>
+        </w:rPr>
+        <w:t xml:space="preserve">: Ensuring that the data collected accurately represent the content domain of the research. The qualitative approach of observing the production process and conducting unstructured </w:t>
+      </w:r>
+      <w:r>
+        <w:rPr>
+          <w:rFonts w:ascii="Times New Roman" w:hAnsi="Times New Roman" w:cs="Times New Roman"/>
+        </w:rPr>
         <w:lastRenderedPageBreak/>
-        <w:t>The most relevant components of validity:</w:t>
-      </w:r>
-    </w:p>
-    <w:p>
-      <w:pPr>
-        <w:spacing w:line="360" w:lineRule="auto"/>
-        <w:jc w:val="both"/>
-        <w:rPr>
-          <w:rFonts w:ascii="Times New Roman" w:hAnsi="Times New Roman" w:cs="Times New Roman"/>
-        </w:rPr>
-      </w:pPr>
-    </w:p>
-    <w:p>
-      <w:pPr>
-        <w:spacing w:line="360" w:lineRule="auto"/>
-        <w:jc w:val="both"/>
-        <w:rPr>
-          <w:rFonts w:ascii="Times New Roman" w:hAnsi="Times New Roman" w:cs="Times New Roman"/>
-        </w:rPr>
-      </w:pPr>
-      <w:r>
-        <w:rPr>
-          <w:rFonts w:ascii="Times New Roman" w:hAnsi="Times New Roman" w:cs="Times New Roman"/>
-          <w:b/>
-          <w:bCs/>
-        </w:rPr>
-        <w:t>Internal Validity</w:t>
-      </w:r>
-      <w:r>
-        <w:rPr>
-          <w:rFonts w:ascii="Times New Roman" w:hAnsi="Times New Roman" w:cs="Times New Roman"/>
-        </w:rPr>
-        <w:t>: Addressing potential biases and threats to the reliability of the collected data. The use of diverse participants from various roles within the beverage production process helps mitigate bias, and employing both observation and interviews allows for cross-validation of findings, enhancing the robustness of the research outcomes.</w:t>
-      </w:r>
-    </w:p>
-    <w:p>
-      <w:pPr>
-        <w:spacing w:line="360" w:lineRule="auto"/>
-        <w:jc w:val="both"/>
-        <w:rPr>
-          <w:rFonts w:ascii="Times New Roman" w:hAnsi="Times New Roman" w:cs="Times New Roman"/>
-        </w:rPr>
-      </w:pPr>
-      <w:r>
-        <w:rPr>
-          <w:rFonts w:ascii="Times New Roman" w:hAnsi="Times New Roman" w:cs="Times New Roman"/>
-          <w:b/>
-          <w:bCs/>
-        </w:rPr>
-        <w:t>External Validity</w:t>
-      </w:r>
-      <w:r>
-        <w:rPr>
-          <w:rFonts w:ascii="Times New Roman" w:hAnsi="Times New Roman" w:cs="Times New Roman"/>
-        </w:rPr>
-        <w:t>: The extent to which the findings can be generalized to other contexts. By involving individuals from different roles within the production process and considering multiple data sources such as SCADA and MES, the research aims to capture a broad representation of the beverage production domain, increasing the potential for generalizability.</w:t>
-      </w:r>
-    </w:p>
-    <w:p>
-      <w:pPr>
-        <w:spacing w:line="360" w:lineRule="auto"/>
-        <w:jc w:val="both"/>
-        <w:rPr>
-          <w:rFonts w:ascii="Times New Roman" w:hAnsi="Times New Roman" w:cs="Times New Roman"/>
-        </w:rPr>
-      </w:pPr>
-      <w:r>
-        <w:rPr>
-          <w:rFonts w:ascii="Times New Roman" w:hAnsi="Times New Roman" w:cs="Times New Roman"/>
-          <w:b/>
-          <w:bCs/>
-        </w:rPr>
-        <w:t>Ecological Validity</w:t>
-      </w:r>
-      <w:r>
-        <w:rPr>
-          <w:rFonts w:ascii="Times New Roman" w:hAnsi="Times New Roman" w:cs="Times New Roman"/>
-        </w:rPr>
-        <w:t>: Ensuring that the research settings and conditions closely resemble real-world situations. The use of actual production environments and interactions with experts in the beverage production area through observation and interviews enhance the ecological validity of the study.</w:t>
-      </w:r>
-    </w:p>
-    <w:p>
-      <w:pPr>
-        <w:spacing w:line="360" w:lineRule="auto"/>
-        <w:jc w:val="both"/>
-        <w:rPr>
-          <w:rFonts w:ascii="Times New Roman" w:hAnsi="Times New Roman" w:cs="Times New Roman"/>
-        </w:rPr>
-      </w:pPr>
-      <w:r>
-        <w:rPr>
-          <w:rFonts w:ascii="Times New Roman" w:hAnsi="Times New Roman" w:cs="Times New Roman"/>
-          <w:b/>
-          <w:bCs/>
-        </w:rPr>
-        <w:t>Content Validity</w:t>
-      </w:r>
-      <w:r>
-        <w:rPr>
-          <w:rFonts w:ascii="Times New Roman" w:hAnsi="Times New Roman" w:cs="Times New Roman"/>
-        </w:rPr>
-        <w:t>: Ensuring that the data collected accurately represent the content domain of the research. The qualitative approach of observing the production process and conducting unstructured interviews with knowledgeable individuals helps capture a holistic and nuanced understanding of the beverage production process and its data analytics.</w:t>
+        <w:t>interviews with knowledgeable individuals helps capture a holistic and nuanced understanding of the beverage production process and its data analytics.</w:t>
       </w:r>
     </w:p>
     <w:p>
@@ -7408,15 +7842,7 @@
           <w:rFonts w:ascii="Times New Roman" w:hAnsi="Times New Roman" w:cs="Times New Roman"/>
           <w:color w:val="auto"/>
         </w:rPr>
-        <w:t xml:space="preserve">In the context of the primary data collection, the expert participants will be invited to join the research with the freedom to withdraw consent or exclude their data contributions at any point before the submission date. During the interviews a professional approach will be maintained with confidentiality and anonymity of the participants and the data information given preserved for research purposes. A </w:t>
-      </w:r>
-      <w:r>
-        <w:rPr>
-          <w:rFonts w:ascii="Times New Roman" w:hAnsi="Times New Roman" w:cs="Times New Roman"/>
-          <w:color w:val="auto"/>
-        </w:rPr>
-        <w:lastRenderedPageBreak/>
-        <w:t xml:space="preserve">master file containing the responses will be kept by the author and will not be shared. This master file will be securely stored, and password protected as an enhanced security. Additionally, if the participant has any queries during or after the interview, they will be answered promptly and sensitively. </w:t>
+        <w:t xml:space="preserve">In the context of the primary data collection, the expert participants will be invited to join the research with the freedom to withdraw consent or exclude their data contributions at any point before the submission date. During the interviews a professional approach will be maintained with confidentiality and anonymity of the participants and the data information given preserved for research purposes. A master file containing the responses will be kept by the author and will not be shared. This master file will be securely stored, and password protected as an enhanced security. Additionally, if the participant has any queries during or after the interview, they will be answered promptly and sensitively. </w:t>
       </w:r>
     </w:p>
     <w:p>
@@ -7977,21 +8403,301 @@
           <w:sz w:val="24"/>
           <w:szCs w:val="24"/>
         </w:rPr>
+        <w:t xml:space="preserve">Non-Probability Sampling Strategy: Purposive sampling </w:t>
+      </w:r>
+    </w:p>
+    <w:p>
+      <w:pPr>
+        <w:jc w:val="both"/>
+        <w:rPr>
+          <w:rFonts w:ascii="Times New Roman" w:hAnsi="Times New Roman" w:cs="Times New Roman"/>
+          <w:b/>
+          <w:bCs/>
+          <w:sz w:val="24"/>
+          <w:szCs w:val="24"/>
+        </w:rPr>
+      </w:pPr>
+    </w:p>
+    <w:p>
+      <w:pPr>
+        <w:spacing w:line="360" w:lineRule="auto"/>
+        <w:ind w:firstLine="720"/>
+        <w:jc w:val="both"/>
+        <w:rPr>
+          <w:rFonts w:ascii="Times New Roman" w:hAnsi="Times New Roman" w:cs="Times New Roman"/>
+          <w:b/>
+          <w:bCs/>
+          <w:sz w:val="24"/>
+          <w:szCs w:val="24"/>
+        </w:rPr>
+      </w:pPr>
+      <w:r>
+        <w:rPr>
+          <w:rFonts w:ascii="Times New Roman" w:hAnsi="Times New Roman" w:cs="Times New Roman"/>
+          <w:b/>
+          <w:bCs/>
+          <w:sz w:val="24"/>
+          <w:szCs w:val="24"/>
+        </w:rPr>
+        <w:t>Sampling Frame:</w:t>
+      </w:r>
+    </w:p>
+    <w:p>
+      <w:pPr>
+        <w:spacing w:line="360" w:lineRule="auto"/>
+        <w:ind w:left="720"/>
+        <w:jc w:val="both"/>
+        <w:rPr>
+          <w:rFonts w:ascii="Times New Roman" w:hAnsi="Times New Roman" w:cs="Times New Roman"/>
+        </w:rPr>
+      </w:pPr>
+      <w:r>
+        <w:rPr>
+          <w:rFonts w:ascii="Times New Roman" w:hAnsi="Times New Roman" w:cs="Times New Roman"/>
+        </w:rPr>
+        <w:t xml:space="preserve">For </w:t>
+      </w:r>
+      <w:r>
+        <w:rPr>
+          <w:rFonts w:ascii="Times New Roman" w:hAnsi="Times New Roman" w:cs="Times New Roman"/>
+        </w:rPr>
+        <w:t xml:space="preserve">research topic of </w:t>
+      </w:r>
+      <w:r>
+        <w:rPr>
+          <w:rFonts w:ascii="Times New Roman" w:hAnsi="Times New Roman" w:cs="Times New Roman"/>
+        </w:rPr>
+        <w:t>beverage production</w:t>
+      </w:r>
+      <w:r>
+        <w:rPr>
+          <w:rFonts w:ascii="Times New Roman" w:hAnsi="Times New Roman" w:cs="Times New Roman"/>
+        </w:rPr>
+        <w:t xml:space="preserve"> optimization</w:t>
+      </w:r>
+      <w:r>
+        <w:rPr>
+          <w:rFonts w:ascii="Times New Roman" w:hAnsi="Times New Roman" w:cs="Times New Roman"/>
+        </w:rPr>
+        <w:t>, the sampling frame include</w:t>
+      </w:r>
+      <w:r>
+        <w:rPr>
+          <w:rFonts w:ascii="Times New Roman" w:hAnsi="Times New Roman" w:cs="Times New Roman"/>
+        </w:rPr>
+        <w:t>s</w:t>
+      </w:r>
+      <w:r>
+        <w:rPr>
+          <w:rFonts w:ascii="Times New Roman" w:hAnsi="Times New Roman" w:cs="Times New Roman"/>
+        </w:rPr>
+        <w:t xml:space="preserve"> individuals with extensive experience in production processes, quality control, and data analytics.</w:t>
+      </w:r>
+    </w:p>
+    <w:p>
+      <w:pPr>
+        <w:spacing w:line="360" w:lineRule="auto"/>
+        <w:ind w:firstLine="720"/>
+        <w:jc w:val="both"/>
+        <w:rPr>
+          <w:rFonts w:ascii="Times New Roman" w:hAnsi="Times New Roman" w:cs="Times New Roman"/>
+          <w:b/>
+          <w:bCs/>
+          <w:sz w:val="24"/>
+          <w:szCs w:val="24"/>
+        </w:rPr>
+      </w:pPr>
+      <w:r>
+        <w:rPr>
+          <w:rFonts w:ascii="Times New Roman" w:hAnsi="Times New Roman" w:cs="Times New Roman"/>
+          <w:b/>
+          <w:bCs/>
+          <w:sz w:val="24"/>
+          <w:szCs w:val="24"/>
+        </w:rPr>
+        <w:t>Sample Size:</w:t>
+      </w:r>
+    </w:p>
+    <w:p>
+      <w:pPr>
+        <w:spacing w:line="360" w:lineRule="auto"/>
+        <w:ind w:left="720"/>
+        <w:jc w:val="both"/>
+        <w:rPr>
+          <w:rFonts w:ascii="Times New Roman" w:hAnsi="Times New Roman" w:cs="Times New Roman"/>
+        </w:rPr>
+      </w:pPr>
+      <w:r>
+        <w:rPr>
+          <w:rFonts w:ascii="Times New Roman" w:hAnsi="Times New Roman" w:cs="Times New Roman"/>
+        </w:rPr>
+        <w:t>A</w:t>
+      </w:r>
+      <w:r>
+        <w:rPr>
+          <w:rFonts w:ascii="Times New Roman" w:hAnsi="Times New Roman" w:cs="Times New Roman"/>
+        </w:rPr>
+        <w:t xml:space="preserve"> sample size</w:t>
+      </w:r>
+      <w:r>
+        <w:rPr>
+          <w:rFonts w:ascii="Times New Roman" w:hAnsi="Times New Roman" w:cs="Times New Roman"/>
+        </w:rPr>
+        <w:t xml:space="preserve"> of 3 individuals</w:t>
+      </w:r>
+      <w:r>
+        <w:rPr>
+          <w:rFonts w:ascii="Times New Roman" w:hAnsi="Times New Roman" w:cs="Times New Roman"/>
+        </w:rPr>
+        <w:t xml:space="preserve"> </w:t>
+      </w:r>
+      <w:r>
+        <w:rPr>
+          <w:rFonts w:ascii="Times New Roman" w:hAnsi="Times New Roman" w:cs="Times New Roman"/>
+        </w:rPr>
+        <w:t>was</w:t>
+      </w:r>
+      <w:r>
+        <w:rPr>
+          <w:rFonts w:ascii="Times New Roman" w:hAnsi="Times New Roman" w:cs="Times New Roman"/>
+        </w:rPr>
+        <w:t xml:space="preserve"> sufficient to capture the range of relevant </w:t>
+      </w:r>
+      <w:r>
+        <w:rPr>
+          <w:rFonts w:ascii="Times New Roman" w:hAnsi="Times New Roman" w:cs="Times New Roman"/>
+        </w:rPr>
+        <w:t>expertise</w:t>
+      </w:r>
+      <w:r>
+        <w:rPr>
+          <w:rFonts w:ascii="Times New Roman" w:hAnsi="Times New Roman" w:cs="Times New Roman"/>
+        </w:rPr>
+        <w:t xml:space="preserve">: A Production manager, production area worker and a data analytics scientist. </w:t>
+      </w:r>
+    </w:p>
+    <w:p>
+      <w:pPr>
+        <w:spacing w:line="360" w:lineRule="auto"/>
+        <w:ind w:firstLine="720"/>
+        <w:jc w:val="both"/>
+        <w:rPr>
+          <w:rFonts w:ascii="Times New Roman" w:hAnsi="Times New Roman" w:cs="Times New Roman"/>
+          <w:b/>
+          <w:bCs/>
+          <w:sz w:val="24"/>
+          <w:szCs w:val="24"/>
+        </w:rPr>
+      </w:pPr>
+      <w:r>
+        <w:rPr>
+          <w:rFonts w:ascii="Times New Roman" w:hAnsi="Times New Roman" w:cs="Times New Roman"/>
+          <w:b/>
+          <w:bCs/>
+          <w:sz w:val="24"/>
+          <w:szCs w:val="24"/>
+        </w:rPr>
+        <w:t>Sample Technique:</w:t>
+      </w:r>
+    </w:p>
+    <w:p>
+      <w:pPr>
+        <w:spacing w:line="360" w:lineRule="auto"/>
+        <w:ind w:left="720"/>
+        <w:jc w:val="both"/>
+        <w:rPr>
+          <w:rFonts w:ascii="Times New Roman" w:hAnsi="Times New Roman" w:cs="Times New Roman"/>
+        </w:rPr>
+      </w:pPr>
+      <w:r>
+        <w:rPr>
+          <w:rFonts w:ascii="Times New Roman" w:hAnsi="Times New Roman" w:cs="Times New Roman"/>
+        </w:rPr>
+        <w:t xml:space="preserve">Purposive sampling involves a deliberate and careful selection process. </w:t>
+      </w:r>
+      <w:r>
+        <w:rPr>
+          <w:rFonts w:ascii="Times New Roman" w:hAnsi="Times New Roman" w:cs="Times New Roman"/>
+        </w:rPr>
+        <w:t>The author</w:t>
+      </w:r>
+      <w:r>
+        <w:rPr>
+          <w:rFonts w:ascii="Times New Roman" w:hAnsi="Times New Roman" w:cs="Times New Roman"/>
+        </w:rPr>
+        <w:t xml:space="preserve"> identif</w:t>
+      </w:r>
+      <w:r>
+        <w:rPr>
+          <w:rFonts w:ascii="Times New Roman" w:hAnsi="Times New Roman" w:cs="Times New Roman"/>
+        </w:rPr>
+        <w:t>ied</w:t>
+      </w:r>
+      <w:r>
+        <w:rPr>
+          <w:rFonts w:ascii="Times New Roman" w:hAnsi="Times New Roman" w:cs="Times New Roman"/>
+        </w:rPr>
+        <w:t xml:space="preserve"> potential participants who possess the knowledge, experience, and insights needed to address the research objectives. These participants are selected based on specific criteria that align with the research focus.</w:t>
+      </w:r>
+    </w:p>
+    <w:p>
+      <w:pPr>
+        <w:spacing w:line="360" w:lineRule="auto"/>
+        <w:ind w:firstLine="720"/>
+        <w:jc w:val="both"/>
+        <w:rPr>
+          <w:rFonts w:ascii="Times New Roman" w:hAnsi="Times New Roman" w:cs="Times New Roman"/>
+          <w:b/>
+          <w:bCs/>
+          <w:sz w:val="24"/>
+          <w:szCs w:val="24"/>
+        </w:rPr>
+      </w:pPr>
+      <w:r>
+        <w:rPr>
+          <w:rFonts w:ascii="Times New Roman" w:hAnsi="Times New Roman" w:cs="Times New Roman"/>
+          <w:b/>
+          <w:bCs/>
+          <w:sz w:val="24"/>
+          <w:szCs w:val="24"/>
+        </w:rPr>
         <w:lastRenderedPageBreak/>
-        <w:t xml:space="preserve">Non-Probability Sampling Strategy: Purposive sampling </w:t>
-      </w:r>
-    </w:p>
-    <w:p>
-      <w:pPr>
-        <w:jc w:val="both"/>
-        <w:rPr>
-          <w:rFonts w:ascii="Times New Roman" w:hAnsi="Times New Roman" w:cs="Times New Roman"/>
-          <w:b/>
-          <w:bCs/>
-          <w:sz w:val="24"/>
-          <w:szCs w:val="24"/>
-        </w:rPr>
-      </w:pPr>
+        <w:t>Check for Representation:</w:t>
+      </w:r>
+    </w:p>
+    <w:p>
+      <w:pPr>
+        <w:spacing w:line="360" w:lineRule="auto"/>
+        <w:ind w:left="720"/>
+        <w:jc w:val="both"/>
+        <w:rPr>
+          <w:rFonts w:ascii="Times New Roman" w:hAnsi="Times New Roman" w:cs="Times New Roman"/>
+        </w:rPr>
+      </w:pPr>
+      <w:r>
+        <w:rPr>
+          <w:rFonts w:ascii="Times New Roman" w:hAnsi="Times New Roman" w:cs="Times New Roman"/>
+        </w:rPr>
+        <w:t>The Author</w:t>
+      </w:r>
+      <w:r>
+        <w:rPr>
+          <w:rFonts w:ascii="Times New Roman" w:hAnsi="Times New Roman" w:cs="Times New Roman"/>
+        </w:rPr>
+        <w:t xml:space="preserve"> carefully </w:t>
+      </w:r>
+      <w:r>
+        <w:rPr>
+          <w:rFonts w:ascii="Times New Roman" w:hAnsi="Times New Roman" w:cs="Times New Roman"/>
+        </w:rPr>
+        <w:t>chooses</w:t>
+      </w:r>
+      <w:r>
+        <w:rPr>
+          <w:rFonts w:ascii="Times New Roman" w:hAnsi="Times New Roman" w:cs="Times New Roman"/>
+        </w:rPr>
+        <w:t xml:space="preserve"> participants with varied roles, experiences, and perspectives within beverage production. This approach enhances the depth and breadth of the insights gained.</w:t>
+      </w:r>
     </w:p>
     <w:p>
       <w:pPr>
@@ -8014,7 +8720,7 @@
           <w:sz w:val="24"/>
           <w:szCs w:val="24"/>
         </w:rPr>
-        <w:t>Sampling Frame:</w:t>
+        <w:t>Validity and Generalizability:</w:t>
       </w:r>
     </w:p>
     <w:p>
@@ -8030,43 +8736,13 @@
         <w:rPr>
           <w:rFonts w:ascii="Times New Roman" w:hAnsi="Times New Roman" w:cs="Times New Roman"/>
         </w:rPr>
-        <w:t xml:space="preserve">For </w:t>
-      </w:r>
-      <w:r>
-        <w:rPr>
-          <w:rFonts w:ascii="Times New Roman" w:hAnsi="Times New Roman" w:cs="Times New Roman"/>
-        </w:rPr>
-        <w:t xml:space="preserve">research topic of </w:t>
-      </w:r>
-      <w:r>
-        <w:rPr>
-          <w:rFonts w:ascii="Times New Roman" w:hAnsi="Times New Roman" w:cs="Times New Roman"/>
-        </w:rPr>
-        <w:t>beverage production</w:t>
-      </w:r>
-      <w:r>
-        <w:rPr>
-          <w:rFonts w:ascii="Times New Roman" w:hAnsi="Times New Roman" w:cs="Times New Roman"/>
-        </w:rPr>
-        <w:t xml:space="preserve"> optimization</w:t>
-      </w:r>
-      <w:r>
-        <w:rPr>
-          <w:rFonts w:ascii="Times New Roman" w:hAnsi="Times New Roman" w:cs="Times New Roman"/>
-        </w:rPr>
-        <w:t>, the sampling frame include</w:t>
-      </w:r>
-      <w:r>
-        <w:rPr>
-          <w:rFonts w:ascii="Times New Roman" w:hAnsi="Times New Roman" w:cs="Times New Roman"/>
-        </w:rPr>
-        <w:t>s</w:t>
-      </w:r>
-      <w:r>
-        <w:rPr>
-          <w:rFonts w:ascii="Times New Roman" w:hAnsi="Times New Roman" w:cs="Times New Roman"/>
-        </w:rPr>
-        <w:t xml:space="preserve"> individuals with extensive experience in production processes, quality control, and data analytics.</w:t>
+        <w:t xml:space="preserve">The use of </w:t>
+      </w:r>
+      <w:r>
+        <w:rPr>
+          <w:rFonts w:ascii="Times New Roman" w:hAnsi="Times New Roman" w:cs="Times New Roman"/>
+        </w:rPr>
+        <w:t>purposive sampling might not provide a representative sample of the entire population, it does offer high validity for addressing specific research questions. The insights gained from participants with specialized knowledge contribute to a deeper understanding of the topic. However, the findings may not be easily generalizable to broader populations.</w:t>
       </w:r>
     </w:p>
     <w:p>
@@ -8090,7 +8766,7 @@
           <w:sz w:val="24"/>
           <w:szCs w:val="24"/>
         </w:rPr>
-        <w:t>Sample Size:</w:t>
+        <w:t>Advantages and Disadvantages:</w:t>
       </w:r>
     </w:p>
     <w:p>
@@ -8106,49 +8782,7 @@
         <w:rPr>
           <w:rFonts w:ascii="Times New Roman" w:hAnsi="Times New Roman" w:cs="Times New Roman"/>
         </w:rPr>
-        <w:t>A</w:t>
-      </w:r>
-      <w:r>
-        <w:rPr>
-          <w:rFonts w:ascii="Times New Roman" w:hAnsi="Times New Roman" w:cs="Times New Roman"/>
-        </w:rPr>
-        <w:t xml:space="preserve"> sample size</w:t>
-      </w:r>
-      <w:r>
-        <w:rPr>
-          <w:rFonts w:ascii="Times New Roman" w:hAnsi="Times New Roman" w:cs="Times New Roman"/>
-        </w:rPr>
-        <w:t xml:space="preserve"> of 3 individuals</w:t>
-      </w:r>
-      <w:r>
-        <w:rPr>
-          <w:rFonts w:ascii="Times New Roman" w:hAnsi="Times New Roman" w:cs="Times New Roman"/>
-        </w:rPr>
-        <w:t xml:space="preserve"> </w:t>
-      </w:r>
-      <w:r>
-        <w:rPr>
-          <w:rFonts w:ascii="Times New Roman" w:hAnsi="Times New Roman" w:cs="Times New Roman"/>
-        </w:rPr>
-        <w:t>was</w:t>
-      </w:r>
-      <w:r>
-        <w:rPr>
-          <w:rFonts w:ascii="Times New Roman" w:hAnsi="Times New Roman" w:cs="Times New Roman"/>
-        </w:rPr>
-        <w:t xml:space="preserve"> sufficient to capture the range of relevant </w:t>
-      </w:r>
-      <w:r>
-        <w:rPr>
-          <w:rFonts w:ascii="Times New Roman" w:hAnsi="Times New Roman" w:cs="Times New Roman"/>
-        </w:rPr>
-        <w:t>expertise</w:t>
-      </w:r>
-      <w:r>
-        <w:rPr>
-          <w:rFonts w:ascii="Times New Roman" w:hAnsi="Times New Roman" w:cs="Times New Roman"/>
-        </w:rPr>
-        <w:t xml:space="preserve">: A Production manager, production area worker and a data analytics scientist. </w:t>
+        <w:t>Purposive sampling is advantageous for its ability to provide rich and targeted insights from individuals with expertise. It is particularly useful when the goal is to explore complex or specialized topics. However, its limitations include potential selection bias and reduced generalizability to broader populations.</w:t>
       </w:r>
     </w:p>
     <w:p>
@@ -8172,7 +8806,7 @@
           <w:sz w:val="24"/>
           <w:szCs w:val="24"/>
         </w:rPr>
-        <w:t>Sample Technique:</w:t>
+        <w:t>Conclusion:</w:t>
       </w:r>
     </w:p>
     <w:p>
@@ -8188,215 +8822,6 @@
         <w:rPr>
           <w:rFonts w:ascii="Times New Roman" w:hAnsi="Times New Roman" w:cs="Times New Roman"/>
         </w:rPr>
-        <w:t xml:space="preserve">Purposive sampling involves a deliberate and careful selection process. </w:t>
-      </w:r>
-      <w:r>
-        <w:rPr>
-          <w:rFonts w:ascii="Times New Roman" w:hAnsi="Times New Roman" w:cs="Times New Roman"/>
-        </w:rPr>
-        <w:t>The author</w:t>
-      </w:r>
-      <w:r>
-        <w:rPr>
-          <w:rFonts w:ascii="Times New Roman" w:hAnsi="Times New Roman" w:cs="Times New Roman"/>
-        </w:rPr>
-        <w:t xml:space="preserve"> identif</w:t>
-      </w:r>
-      <w:r>
-        <w:rPr>
-          <w:rFonts w:ascii="Times New Roman" w:hAnsi="Times New Roman" w:cs="Times New Roman"/>
-        </w:rPr>
-        <w:t>ied</w:t>
-      </w:r>
-      <w:r>
-        <w:rPr>
-          <w:rFonts w:ascii="Times New Roman" w:hAnsi="Times New Roman" w:cs="Times New Roman"/>
-        </w:rPr>
-        <w:t xml:space="preserve"> potential participants who possess the knowledge, experience, and insights needed to address the research objectives. These participants are selected based on specific criteria that align with the research focus.</w:t>
-      </w:r>
-    </w:p>
-    <w:p>
-      <w:pPr>
-        <w:spacing w:line="360" w:lineRule="auto"/>
-        <w:ind w:firstLine="720"/>
-        <w:jc w:val="both"/>
-        <w:rPr>
-          <w:rFonts w:ascii="Times New Roman" w:hAnsi="Times New Roman" w:cs="Times New Roman"/>
-          <w:b/>
-          <w:bCs/>
-          <w:sz w:val="24"/>
-          <w:szCs w:val="24"/>
-        </w:rPr>
-      </w:pPr>
-      <w:r>
-        <w:rPr>
-          <w:rFonts w:ascii="Times New Roman" w:hAnsi="Times New Roman" w:cs="Times New Roman"/>
-          <w:b/>
-          <w:bCs/>
-          <w:sz w:val="24"/>
-          <w:szCs w:val="24"/>
-        </w:rPr>
-        <w:t>Check for Representation:</w:t>
-      </w:r>
-    </w:p>
-    <w:p>
-      <w:pPr>
-        <w:spacing w:line="360" w:lineRule="auto"/>
-        <w:ind w:left="720"/>
-        <w:jc w:val="both"/>
-        <w:rPr>
-          <w:rFonts w:ascii="Times New Roman" w:hAnsi="Times New Roman" w:cs="Times New Roman"/>
-        </w:rPr>
-      </w:pPr>
-      <w:r>
-        <w:rPr>
-          <w:rFonts w:ascii="Times New Roman" w:hAnsi="Times New Roman" w:cs="Times New Roman"/>
-        </w:rPr>
-        <w:t>The Author</w:t>
-      </w:r>
-      <w:r>
-        <w:rPr>
-          <w:rFonts w:ascii="Times New Roman" w:hAnsi="Times New Roman" w:cs="Times New Roman"/>
-        </w:rPr>
-        <w:t xml:space="preserve"> carefully </w:t>
-      </w:r>
-      <w:r>
-        <w:rPr>
-          <w:rFonts w:ascii="Times New Roman" w:hAnsi="Times New Roman" w:cs="Times New Roman"/>
-        </w:rPr>
-        <w:t>chooses</w:t>
-      </w:r>
-      <w:r>
-        <w:rPr>
-          <w:rFonts w:ascii="Times New Roman" w:hAnsi="Times New Roman" w:cs="Times New Roman"/>
-        </w:rPr>
-        <w:t xml:space="preserve"> participants with varied roles, experiences, and perspectives within beverage production. This approach enhances the depth and breadth of the insights gained.</w:t>
-      </w:r>
-    </w:p>
-    <w:p>
-      <w:pPr>
-        <w:spacing w:line="360" w:lineRule="auto"/>
-        <w:ind w:firstLine="720"/>
-        <w:jc w:val="both"/>
-        <w:rPr>
-          <w:rFonts w:ascii="Times New Roman" w:hAnsi="Times New Roman" w:cs="Times New Roman"/>
-          <w:b/>
-          <w:bCs/>
-          <w:sz w:val="24"/>
-          <w:szCs w:val="24"/>
-        </w:rPr>
-      </w:pPr>
-      <w:r>
-        <w:rPr>
-          <w:rFonts w:ascii="Times New Roman" w:hAnsi="Times New Roman" w:cs="Times New Roman"/>
-          <w:b/>
-          <w:bCs/>
-          <w:sz w:val="24"/>
-          <w:szCs w:val="24"/>
-        </w:rPr>
-        <w:t>Validity and Generalizability:</w:t>
-      </w:r>
-    </w:p>
-    <w:p>
-      <w:pPr>
-        <w:spacing w:line="360" w:lineRule="auto"/>
-        <w:ind w:left="720"/>
-        <w:jc w:val="both"/>
-        <w:rPr>
-          <w:rFonts w:ascii="Times New Roman" w:hAnsi="Times New Roman" w:cs="Times New Roman"/>
-        </w:rPr>
-      </w:pPr>
-      <w:r>
-        <w:rPr>
-          <w:rFonts w:ascii="Times New Roman" w:hAnsi="Times New Roman" w:cs="Times New Roman"/>
-        </w:rPr>
-        <w:t xml:space="preserve">The use of </w:t>
-      </w:r>
-      <w:r>
-        <w:rPr>
-          <w:rFonts w:ascii="Times New Roman" w:hAnsi="Times New Roman" w:cs="Times New Roman"/>
-        </w:rPr>
-        <w:t>purposive sampling might not provide a representative sample of the entire population, it does offer high validity for addressing specific research questions. The insights gained from participants with specialized knowledge contribute to a deeper understanding of the topic. However, the findings may not be easily generalizable to broader populations.</w:t>
-      </w:r>
-    </w:p>
-    <w:p>
-      <w:pPr>
-        <w:spacing w:line="360" w:lineRule="auto"/>
-        <w:ind w:firstLine="720"/>
-        <w:jc w:val="both"/>
-        <w:rPr>
-          <w:rFonts w:ascii="Times New Roman" w:hAnsi="Times New Roman" w:cs="Times New Roman"/>
-          <w:b/>
-          <w:bCs/>
-          <w:sz w:val="24"/>
-          <w:szCs w:val="24"/>
-        </w:rPr>
-      </w:pPr>
-      <w:r>
-        <w:rPr>
-          <w:rFonts w:ascii="Times New Roman" w:hAnsi="Times New Roman" w:cs="Times New Roman"/>
-          <w:b/>
-          <w:bCs/>
-          <w:sz w:val="24"/>
-          <w:szCs w:val="24"/>
-        </w:rPr>
-        <w:t>Advantages and Disadvantages:</w:t>
-      </w:r>
-    </w:p>
-    <w:p>
-      <w:pPr>
-        <w:spacing w:line="360" w:lineRule="auto"/>
-        <w:ind w:left="720"/>
-        <w:jc w:val="both"/>
-        <w:rPr>
-          <w:rFonts w:ascii="Times New Roman" w:hAnsi="Times New Roman" w:cs="Times New Roman"/>
-        </w:rPr>
-      </w:pPr>
-      <w:r>
-        <w:rPr>
-          <w:rFonts w:ascii="Times New Roman" w:hAnsi="Times New Roman" w:cs="Times New Roman"/>
-        </w:rPr>
-        <w:t>Purposive sampling is advantageous for its ability to provide rich and targeted insights from individuals with expertise. It is particularly useful when the goal is to explore complex or specialized topics. However, its limitations include potential selection bias and reduced generalizability to broader populations.</w:t>
-      </w:r>
-    </w:p>
-    <w:p>
-      <w:pPr>
-        <w:spacing w:line="360" w:lineRule="auto"/>
-        <w:ind w:firstLine="720"/>
-        <w:jc w:val="both"/>
-        <w:rPr>
-          <w:rFonts w:ascii="Times New Roman" w:hAnsi="Times New Roman" w:cs="Times New Roman"/>
-          <w:b/>
-          <w:bCs/>
-          <w:sz w:val="24"/>
-          <w:szCs w:val="24"/>
-        </w:rPr>
-      </w:pPr>
-      <w:r>
-        <w:rPr>
-          <w:rFonts w:ascii="Times New Roman" w:hAnsi="Times New Roman" w:cs="Times New Roman"/>
-          <w:b/>
-          <w:bCs/>
-          <w:sz w:val="24"/>
-          <w:szCs w:val="24"/>
-        </w:rPr>
-        <w:t>Conclusion:</w:t>
-      </w:r>
-    </w:p>
-    <w:p>
-      <w:pPr>
-        <w:spacing w:line="360" w:lineRule="auto"/>
-        <w:ind w:left="720"/>
-        <w:jc w:val="both"/>
-        <w:rPr>
-          <w:rFonts w:ascii="Times New Roman" w:hAnsi="Times New Roman" w:cs="Times New Roman"/>
-        </w:rPr>
-      </w:pPr>
-      <w:r>
-        <w:rPr>
-          <w:rFonts w:ascii="Times New Roman" w:hAnsi="Times New Roman" w:cs="Times New Roman"/>
-        </w:rPr>
-        <w:lastRenderedPageBreak/>
         <w:t>Purposive sampling is a valuable non-probability sampling strategy that allows researchers to gather in-depth and contextually relevant insights. By intentionally selecting participants with specific expertise, researchers can obtain valuable information that addresses the research objectives. While the findings may not be easily generalizable, the depth and quality of insights obtained make purposive sampling an important approach in research design.</w:t>
       </w:r>
     </w:p>
@@ -8555,7 +8980,15 @@
           <w:rFonts w:ascii="Times New Roman" w:hAnsi="Times New Roman" w:cs="Times New Roman"/>
           <w:bCs/>
         </w:rPr>
-        <w:t xml:space="preserve"> and a time of 2 years was chosen. This changed the sampling strategy to </w:t>
+        <w:t xml:space="preserve"> and a time of 2 years was chosen. This changed the sampling </w:t>
+      </w:r>
+      <w:r>
+        <w:rPr>
+          <w:rFonts w:ascii="Times New Roman" w:hAnsi="Times New Roman" w:cs="Times New Roman"/>
+          <w:bCs/>
+        </w:rPr>
+        <w:lastRenderedPageBreak/>
+        <w:t xml:space="preserve">strategy to </w:t>
       </w:r>
       <w:r>
         <w:rPr>
@@ -8811,38 +9244,242 @@
         <w:rPr>
           <w:rFonts w:ascii="Times New Roman" w:hAnsi="Times New Roman" w:cs="Times New Roman"/>
         </w:rPr>
-        <w:t xml:space="preserve">A total number of 347 batches were produced </w:t>
+        <w:t xml:space="preserve">A total number of 347 batches were produced in this time over various tanks. </w:t>
+      </w:r>
+      <w:r>
+        <w:rPr>
+          <w:rFonts w:ascii="Times New Roman" w:hAnsi="Times New Roman" w:cs="Times New Roman"/>
+        </w:rPr>
+        <w:t xml:space="preserve">The number of batches per tank produced were in the range from as low as 6 to </w:t>
+      </w:r>
+      <w:r>
+        <w:rPr>
+          <w:rFonts w:ascii="Times New Roman" w:hAnsi="Times New Roman" w:cs="Times New Roman"/>
+        </w:rPr>
+        <w:t>54,</w:t>
+      </w:r>
+      <w:r>
+        <w:rPr>
+          <w:rFonts w:ascii="Times New Roman" w:hAnsi="Times New Roman" w:cs="Times New Roman"/>
+        </w:rPr>
+        <w:t xml:space="preserve"> this allowed all batches to be included in the </w:t>
+      </w:r>
+      <w:r>
+        <w:rPr>
+          <w:rFonts w:ascii="Times New Roman" w:hAnsi="Times New Roman" w:cs="Times New Roman"/>
+        </w:rPr>
+        <w:t>sample.</w:t>
+      </w:r>
+    </w:p>
+    <w:p>
+      <w:pPr>
+        <w:spacing w:line="360" w:lineRule="auto"/>
+        <w:ind w:firstLine="720"/>
+        <w:jc w:val="both"/>
+        <w:rPr>
+          <w:rFonts w:ascii="Times New Roman" w:hAnsi="Times New Roman" w:cs="Times New Roman"/>
+          <w:b/>
+          <w:bCs/>
+          <w:sz w:val="24"/>
+          <w:szCs w:val="24"/>
+        </w:rPr>
+      </w:pPr>
+      <w:r>
+        <w:rPr>
+          <w:rFonts w:ascii="Times New Roman" w:hAnsi="Times New Roman" w:cs="Times New Roman"/>
+          <w:b/>
+          <w:bCs/>
+          <w:sz w:val="24"/>
+          <w:szCs w:val="24"/>
+        </w:rPr>
+        <w:t>Sample Technique:</w:t>
+      </w:r>
+    </w:p>
+    <w:p>
+      <w:pPr>
+        <w:spacing w:line="360" w:lineRule="auto"/>
+        <w:ind w:left="720"/>
+        <w:jc w:val="both"/>
+        <w:rPr>
+          <w:rFonts w:ascii="Times New Roman" w:hAnsi="Times New Roman" w:cs="Times New Roman"/>
+        </w:rPr>
+      </w:pPr>
+      <w:r>
+        <w:rPr>
+          <w:rFonts w:ascii="Times New Roman" w:hAnsi="Times New Roman" w:cs="Times New Roman"/>
+        </w:rPr>
+        <w:t xml:space="preserve">Under </w:t>
+      </w:r>
+      <w:r>
+        <w:rPr>
+          <w:rFonts w:ascii="Times New Roman" w:hAnsi="Times New Roman" w:cs="Times New Roman"/>
+        </w:rPr>
+        <w:t>Purposive sampling</w:t>
+      </w:r>
+      <w:r>
+        <w:rPr>
+          <w:rFonts w:ascii="Times New Roman" w:hAnsi="Times New Roman" w:cs="Times New Roman"/>
+        </w:rPr>
+        <w:t xml:space="preserve">, 6 techniques were reviewed including extreme case is only applicable to more unusual research. Homogenous sampling was deemed appropriate where focus is given to a particular subgroup in this case is the production tanks used in which all the materials produced are similar in that there are mucilage containing. The characteristics of tanks are similar which allows them to be explored in a greater depth.  </w:t>
+      </w:r>
+    </w:p>
+    <w:p>
+      <w:pPr>
+        <w:spacing w:line="360" w:lineRule="auto"/>
+        <w:ind w:firstLine="720"/>
+        <w:jc w:val="both"/>
+        <w:rPr>
+          <w:rFonts w:ascii="Times New Roman" w:hAnsi="Times New Roman" w:cs="Times New Roman"/>
+          <w:b/>
+          <w:bCs/>
+          <w:sz w:val="24"/>
+          <w:szCs w:val="24"/>
+        </w:rPr>
+      </w:pPr>
+      <w:r>
+        <w:rPr>
+          <w:rFonts w:ascii="Times New Roman" w:hAnsi="Times New Roman" w:cs="Times New Roman"/>
+          <w:b/>
+          <w:bCs/>
+          <w:sz w:val="24"/>
+          <w:szCs w:val="24"/>
+        </w:rPr>
+        <w:t>Check for Representation:</w:t>
+      </w:r>
+    </w:p>
+    <w:p>
+      <w:pPr>
+        <w:spacing w:line="360" w:lineRule="auto"/>
+        <w:ind w:left="720"/>
+        <w:jc w:val="both"/>
+        <w:rPr>
+          <w:rFonts w:ascii="Times New Roman" w:hAnsi="Times New Roman" w:cs="Times New Roman"/>
+        </w:rPr>
+      </w:pPr>
+      <w:r>
+        <w:rPr>
+          <w:rFonts w:ascii="Times New Roman" w:hAnsi="Times New Roman" w:cs="Times New Roman"/>
+        </w:rPr>
+        <w:t>The Author</w:t>
+      </w:r>
+      <w:r>
+        <w:rPr>
+          <w:rFonts w:ascii="Times New Roman" w:hAnsi="Times New Roman" w:cs="Times New Roman"/>
+        </w:rPr>
+        <w:t xml:space="preserve"> carefully chooses </w:t>
+      </w:r>
+      <w:r>
+        <w:rPr>
+          <w:rFonts w:ascii="Times New Roman" w:hAnsi="Times New Roman" w:cs="Times New Roman"/>
+        </w:rPr>
+        <w:t>production batch material data</w:t>
+      </w:r>
+      <w:r>
+        <w:rPr>
+          <w:rFonts w:ascii="Times New Roman" w:hAnsi="Times New Roman" w:cs="Times New Roman"/>
+        </w:rPr>
+        <w:t xml:space="preserve"> with </w:t>
+      </w:r>
+      <w:r>
+        <w:rPr>
+          <w:rFonts w:ascii="Times New Roman" w:hAnsi="Times New Roman" w:cs="Times New Roman"/>
+        </w:rPr>
+        <w:t>specific ingredient such as mucilage component</w:t>
+      </w:r>
+      <w:r>
+        <w:rPr>
+          <w:rFonts w:ascii="Times New Roman" w:hAnsi="Times New Roman" w:cs="Times New Roman"/>
+        </w:rPr>
+        <w:t>. This approach enhances the depth and breadth of the insights gained.</w:t>
+      </w:r>
+    </w:p>
+    <w:p>
+      <w:pPr>
+        <w:spacing w:line="360" w:lineRule="auto"/>
+        <w:ind w:firstLine="720"/>
+        <w:jc w:val="both"/>
+        <w:rPr>
+          <w:rFonts w:ascii="Times New Roman" w:hAnsi="Times New Roman" w:cs="Times New Roman"/>
+          <w:b/>
+          <w:bCs/>
+          <w:sz w:val="24"/>
+          <w:szCs w:val="24"/>
+        </w:rPr>
+      </w:pPr>
+      <w:r>
+        <w:rPr>
+          <w:rFonts w:ascii="Times New Roman" w:hAnsi="Times New Roman" w:cs="Times New Roman"/>
+          <w:b/>
+          <w:bCs/>
+          <w:sz w:val="24"/>
+          <w:szCs w:val="24"/>
+        </w:rPr>
+        <w:t>Validity and Generalizability:</w:t>
+      </w:r>
+    </w:p>
+    <w:p>
+      <w:pPr>
+        <w:spacing w:line="360" w:lineRule="auto"/>
+        <w:ind w:left="720"/>
+        <w:jc w:val="both"/>
+        <w:rPr>
+          <w:rFonts w:ascii="Times New Roman" w:hAnsi="Times New Roman" w:cs="Times New Roman"/>
+        </w:rPr>
+      </w:pPr>
+      <w:r>
+        <w:rPr>
+          <w:rFonts w:ascii="Times New Roman" w:hAnsi="Times New Roman" w:cs="Times New Roman"/>
+        </w:rPr>
+        <w:t>Like primary data collection, the</w:t>
+      </w:r>
+      <w:r>
+        <w:rPr>
+          <w:rFonts w:ascii="Times New Roman" w:hAnsi="Times New Roman" w:cs="Times New Roman"/>
+        </w:rPr>
+        <w:t xml:space="preserve"> use of </w:t>
+      </w:r>
+      <w:r>
+        <w:rPr>
+          <w:rFonts w:ascii="Times New Roman" w:hAnsi="Times New Roman" w:cs="Times New Roman"/>
+        </w:rPr>
+        <w:t xml:space="preserve">purposive sampling might not provide a representative sample of the entire population, it does offer high validity for addressing specific research questions. The insights gained from </w:t>
+      </w:r>
+      <w:r>
+        <w:rPr>
+          <w:rFonts w:ascii="Times New Roman" w:hAnsi="Times New Roman" w:cs="Times New Roman"/>
+        </w:rPr>
+        <w:t>the mucilage containing material production data chosen</w:t>
+      </w:r>
+      <w:r>
+        <w:rPr>
+          <w:rFonts w:ascii="Times New Roman" w:hAnsi="Times New Roman" w:cs="Times New Roman"/>
+        </w:rPr>
+        <w:t xml:space="preserve"> </w:t>
       </w:r>
       <w:r>
         <w:rPr>
           <w:rFonts w:ascii="Times New Roman" w:hAnsi="Times New Roman" w:cs="Times New Roman"/>
         </w:rPr>
         <w:lastRenderedPageBreak/>
-        <w:t xml:space="preserve">in this time over various tanks. </w:t>
-      </w:r>
-      <w:r>
-        <w:rPr>
-          <w:rFonts w:ascii="Times New Roman" w:hAnsi="Times New Roman" w:cs="Times New Roman"/>
-        </w:rPr>
-        <w:t xml:space="preserve">The number of batches per tank produced were in the range from as low as 6 to </w:t>
-      </w:r>
-      <w:r>
-        <w:rPr>
-          <w:rFonts w:ascii="Times New Roman" w:hAnsi="Times New Roman" w:cs="Times New Roman"/>
-        </w:rPr>
-        <w:t>54,</w:t>
-      </w:r>
-      <w:r>
-        <w:rPr>
-          <w:rFonts w:ascii="Times New Roman" w:hAnsi="Times New Roman" w:cs="Times New Roman"/>
-        </w:rPr>
-        <w:t xml:space="preserve"> this allowed all batches to be included in the </w:t>
-      </w:r>
-      <w:r>
-        <w:rPr>
-          <w:rFonts w:ascii="Times New Roman" w:hAnsi="Times New Roman" w:cs="Times New Roman"/>
-        </w:rPr>
-        <w:t>sample.</w:t>
+        <w:t xml:space="preserve">will </w:t>
+      </w:r>
+      <w:r>
+        <w:rPr>
+          <w:rFonts w:ascii="Times New Roman" w:hAnsi="Times New Roman" w:cs="Times New Roman"/>
+        </w:rPr>
+        <w:t>contribute to a deeper understanding of the</w:t>
+      </w:r>
+      <w:r>
+        <w:rPr>
+          <w:rFonts w:ascii="Times New Roman" w:hAnsi="Times New Roman" w:cs="Times New Roman"/>
+        </w:rPr>
+        <w:t xml:space="preserve"> research</w:t>
+      </w:r>
+      <w:r>
+        <w:rPr>
+          <w:rFonts w:ascii="Times New Roman" w:hAnsi="Times New Roman" w:cs="Times New Roman"/>
+        </w:rPr>
+        <w:t xml:space="preserve"> topic. However, the findings may not be easily generalizable to broader populations.</w:t>
       </w:r>
     </w:p>
     <w:p>
@@ -8866,7 +9503,7 @@
           <w:sz w:val="24"/>
           <w:szCs w:val="24"/>
         </w:rPr>
-        <w:t>Sample Technique:</w:t>
+        <w:t>Advantages and Disadvantages:</w:t>
       </w:r>
     </w:p>
     <w:p>
@@ -8882,43 +9519,30 @@
         <w:rPr>
           <w:rFonts w:ascii="Times New Roman" w:hAnsi="Times New Roman" w:cs="Times New Roman"/>
         </w:rPr>
-        <w:t xml:space="preserve">Under </w:t>
-      </w:r>
-      <w:r>
-        <w:rPr>
-          <w:rFonts w:ascii="Times New Roman" w:hAnsi="Times New Roman" w:cs="Times New Roman"/>
-        </w:rPr>
-        <w:t>Purposive sampling</w:t>
-      </w:r>
-      <w:r>
-        <w:rPr>
-          <w:rFonts w:ascii="Times New Roman" w:hAnsi="Times New Roman" w:cs="Times New Roman"/>
-        </w:rPr>
-        <w:t xml:space="preserve">, 6 techniques were reviewed including extreme case is only applicable to more unusual research. Homogenous sampling was deemed appropriate where focus is given to a particular subgroup in this case is the production tanks used in which all the materials produced are similar in that there are mucilage containing. The characteristics of tanks are similar which allows them to be explored in a greater depth.  </w:t>
-      </w:r>
-    </w:p>
-    <w:p>
-      <w:pPr>
-        <w:spacing w:line="360" w:lineRule="auto"/>
-        <w:ind w:firstLine="720"/>
-        <w:jc w:val="both"/>
-        <w:rPr>
-          <w:rFonts w:ascii="Times New Roman" w:hAnsi="Times New Roman" w:cs="Times New Roman"/>
-          <w:b/>
-          <w:bCs/>
-          <w:sz w:val="24"/>
-          <w:szCs w:val="24"/>
-        </w:rPr>
-      </w:pPr>
-      <w:r>
-        <w:rPr>
-          <w:rFonts w:ascii="Times New Roman" w:hAnsi="Times New Roman" w:cs="Times New Roman"/>
-          <w:b/>
-          <w:bCs/>
-          <w:sz w:val="24"/>
-          <w:szCs w:val="24"/>
-        </w:rPr>
-        <w:t>Check for Representation:</w:t>
+        <w:t>Purposive sampling is advantageous for its ability to provide rich and targeted insights from individuals with expertise. It is particularly useful when the goal is to explore complex or specialized topics. However, its limitations include potential selection bias and reduced generalizability to broader populations.</w:t>
+      </w:r>
+    </w:p>
+    <w:p>
+      <w:pPr>
+        <w:ind w:left="426" w:firstLine="294"/>
+        <w:jc w:val="both"/>
+        <w:rPr>
+          <w:rFonts w:ascii="Times New Roman" w:hAnsi="Times New Roman" w:cs="Times New Roman"/>
+          <w:b/>
+          <w:bCs/>
+          <w:sz w:val="24"/>
+          <w:szCs w:val="24"/>
+        </w:rPr>
+      </w:pPr>
+      <w:r>
+        <w:rPr>
+          <w:rFonts w:ascii="Times New Roman" w:hAnsi="Times New Roman" w:cs="Times New Roman"/>
+          <w:b/>
+          <w:bCs/>
+          <w:sz w:val="24"/>
+          <w:szCs w:val="24"/>
+        </w:rPr>
+        <w:t>Applying the Sampling Strategy</w:t>
       </w:r>
     </w:p>
     <w:p>
@@ -8934,61 +9558,25 @@
         <w:rPr>
           <w:rFonts w:ascii="Times New Roman" w:hAnsi="Times New Roman" w:cs="Times New Roman"/>
         </w:rPr>
-        <w:t>The Author</w:t>
-      </w:r>
-      <w:r>
-        <w:rPr>
-          <w:rFonts w:ascii="Times New Roman" w:hAnsi="Times New Roman" w:cs="Times New Roman"/>
-        </w:rPr>
-        <w:t xml:space="preserve"> carefully chooses </w:t>
-      </w:r>
-      <w:r>
-        <w:rPr>
-          <w:rFonts w:ascii="Times New Roman" w:hAnsi="Times New Roman" w:cs="Times New Roman"/>
-        </w:rPr>
-        <w:t>production batch material data</w:t>
-      </w:r>
-      <w:r>
-        <w:rPr>
-          <w:rFonts w:ascii="Times New Roman" w:hAnsi="Times New Roman" w:cs="Times New Roman"/>
-        </w:rPr>
-        <w:t xml:space="preserve"> with </w:t>
-      </w:r>
-      <w:r>
-        <w:rPr>
-          <w:rFonts w:ascii="Times New Roman" w:hAnsi="Times New Roman" w:cs="Times New Roman"/>
-        </w:rPr>
-        <w:t>specific ingredient such as mucilage component</w:t>
-      </w:r>
-      <w:r>
-        <w:rPr>
-          <w:rFonts w:ascii="Times New Roman" w:hAnsi="Times New Roman" w:cs="Times New Roman"/>
-        </w:rPr>
-        <w:t>. This approach enhances the depth and breadth of the insights gained.</w:t>
-      </w:r>
-    </w:p>
-    <w:p>
-      <w:pPr>
-        <w:spacing w:line="360" w:lineRule="auto"/>
-        <w:ind w:firstLine="720"/>
-        <w:jc w:val="both"/>
-        <w:rPr>
-          <w:rFonts w:ascii="Times New Roman" w:hAnsi="Times New Roman" w:cs="Times New Roman"/>
-          <w:b/>
-          <w:bCs/>
-          <w:sz w:val="24"/>
-          <w:szCs w:val="24"/>
-        </w:rPr>
-      </w:pPr>
-      <w:r>
-        <w:rPr>
-          <w:rFonts w:ascii="Times New Roman" w:hAnsi="Times New Roman" w:cs="Times New Roman"/>
-          <w:b/>
-          <w:bCs/>
-          <w:sz w:val="24"/>
-          <w:szCs w:val="24"/>
-        </w:rPr>
-        <w:t>Validity and Generalizability:</w:t>
+        <w:t>Purposive sampling is a valuable non-probability sampling strategy that allows researchers to gather in-depth and contextually relevant insights. By intentionally selecting participants with specific expertise, researchers can obtain valuable information that addresses the research objectives</w:t>
+      </w:r>
+      <w:r>
+        <w:rPr>
+          <w:rFonts w:ascii="Times New Roman" w:hAnsi="Times New Roman" w:cs="Times New Roman"/>
+        </w:rPr>
+        <w:t xml:space="preserve"> and</w:t>
+      </w:r>
+      <w:r>
+        <w:rPr>
+          <w:rFonts w:ascii="Times New Roman" w:hAnsi="Times New Roman" w:cs="Times New Roman"/>
+        </w:rPr>
+        <w:t xml:space="preserve"> selecting mucilage containing materials </w:t>
+      </w:r>
+      <w:r>
+        <w:rPr>
+          <w:rFonts w:ascii="Times New Roman" w:hAnsi="Times New Roman" w:cs="Times New Roman"/>
+        </w:rPr>
+        <w:t xml:space="preserve">over 2 years, the author can obtain invaluable insight in the production of these materials in various production tanks under various conditions. </w:t>
       </w:r>
     </w:p>
     <w:p>
@@ -9004,25 +9592,7 @@
         <w:rPr>
           <w:rFonts w:ascii="Times New Roman" w:hAnsi="Times New Roman" w:cs="Times New Roman"/>
         </w:rPr>
-        <w:t>Like primary data collection, the</w:t>
-      </w:r>
-      <w:r>
-        <w:rPr>
-          <w:rFonts w:ascii="Times New Roman" w:hAnsi="Times New Roman" w:cs="Times New Roman"/>
-        </w:rPr>
-        <w:t xml:space="preserve"> use of </w:t>
-      </w:r>
-      <w:r>
-        <w:rPr>
-          <w:rFonts w:ascii="Times New Roman" w:hAnsi="Times New Roman" w:cs="Times New Roman"/>
-        </w:rPr>
-        <w:t xml:space="preserve">purposive sampling might not provide a representative sample of the entire population, it does offer high validity for addressing specific research questions. The insights gained from </w:t>
-      </w:r>
-      <w:r>
-        <w:rPr>
-          <w:rFonts w:ascii="Times New Roman" w:hAnsi="Times New Roman" w:cs="Times New Roman"/>
-        </w:rPr>
-        <w:t>the mucilage containing material production data chosen</w:t>
+        <w:t>While the findings may not be easily generalizable, the depth and quality of insights obtained make purposive sampling an important approach in research design.</w:t>
       </w:r>
       <w:r>
         <w:rPr>
@@ -9030,54 +9600,6 @@
         </w:rPr>
         <w:t xml:space="preserve"> </w:t>
       </w:r>
-      <w:r>
-        <w:rPr>
-          <w:rFonts w:ascii="Times New Roman" w:hAnsi="Times New Roman" w:cs="Times New Roman"/>
-        </w:rPr>
-        <w:t xml:space="preserve">will </w:t>
-      </w:r>
-      <w:r>
-        <w:rPr>
-          <w:rFonts w:ascii="Times New Roman" w:hAnsi="Times New Roman" w:cs="Times New Roman"/>
-        </w:rPr>
-        <w:t>contribute to a deeper understanding of the</w:t>
-      </w:r>
-      <w:r>
-        <w:rPr>
-          <w:rFonts w:ascii="Times New Roman" w:hAnsi="Times New Roman" w:cs="Times New Roman"/>
-        </w:rPr>
-        <w:t xml:space="preserve"> research</w:t>
-      </w:r>
-      <w:r>
-        <w:rPr>
-          <w:rFonts w:ascii="Times New Roman" w:hAnsi="Times New Roman" w:cs="Times New Roman"/>
-        </w:rPr>
-        <w:t xml:space="preserve"> topic. However, the findings may not be easily generalizable to broader populations.</w:t>
-      </w:r>
-    </w:p>
-    <w:p>
-      <w:pPr>
-        <w:spacing w:line="360" w:lineRule="auto"/>
-        <w:ind w:firstLine="720"/>
-        <w:jc w:val="both"/>
-        <w:rPr>
-          <w:rFonts w:ascii="Times New Roman" w:hAnsi="Times New Roman" w:cs="Times New Roman"/>
-          <w:b/>
-          <w:bCs/>
-          <w:sz w:val="24"/>
-          <w:szCs w:val="24"/>
-        </w:rPr>
-      </w:pPr>
-      <w:r>
-        <w:rPr>
-          <w:rFonts w:ascii="Times New Roman" w:hAnsi="Times New Roman" w:cs="Times New Roman"/>
-          <w:b/>
-          <w:bCs/>
-          <w:sz w:val="24"/>
-          <w:szCs w:val="24"/>
-        </w:rPr>
-        <w:t>Advantages and Disadvantages:</w:t>
-      </w:r>
     </w:p>
     <w:p>
       <w:pPr>
@@ -9088,35 +9610,6 @@
           <w:rFonts w:ascii="Times New Roman" w:hAnsi="Times New Roman" w:cs="Times New Roman"/>
         </w:rPr>
       </w:pPr>
-      <w:r>
-        <w:rPr>
-          <w:rFonts w:ascii="Times New Roman" w:hAnsi="Times New Roman" w:cs="Times New Roman"/>
-        </w:rPr>
-        <w:t>Purposive sampling is advantageous for its ability to provide rich and targeted insights from individuals with expertise. It is particularly useful when the goal is to explore complex or specialized topics. However, its limitations include potential selection bias and reduced generalizability to broader populations.</w:t>
-      </w:r>
-    </w:p>
-    <w:p>
-      <w:pPr>
-        <w:ind w:left="426" w:firstLine="294"/>
-        <w:jc w:val="both"/>
-        <w:rPr>
-          <w:rFonts w:ascii="Times New Roman" w:hAnsi="Times New Roman" w:cs="Times New Roman"/>
-          <w:b/>
-          <w:bCs/>
-          <w:sz w:val="24"/>
-          <w:szCs w:val="24"/>
-        </w:rPr>
-      </w:pPr>
-      <w:r>
-        <w:rPr>
-          <w:rFonts w:ascii="Times New Roman" w:hAnsi="Times New Roman" w:cs="Times New Roman"/>
-          <w:b/>
-          <w:bCs/>
-          <w:sz w:val="24"/>
-          <w:szCs w:val="24"/>
-        </w:rPr>
-        <w:t>Applying the Sampling Strategy</w:t>
-      </w:r>
     </w:p>
     <w:p>
       <w:pPr>
@@ -9125,31 +9618,25 @@
         <w:jc w:val="both"/>
         <w:rPr>
           <w:rFonts w:ascii="Times New Roman" w:hAnsi="Times New Roman" w:cs="Times New Roman"/>
-        </w:rPr>
-      </w:pPr>
-      <w:r>
-        <w:rPr>
-          <w:rFonts w:ascii="Times New Roman" w:hAnsi="Times New Roman" w:cs="Times New Roman"/>
-        </w:rPr>
-        <w:t>Purposive sampling is a valuable non-probability sampling strategy that allows researchers to gather in-depth and contextually relevant insights. By intentionally selecting participants with specific expertise, researchers can obtain valuable information that addresses the research objectives</w:t>
-      </w:r>
-      <w:r>
-        <w:rPr>
-          <w:rFonts w:ascii="Times New Roman" w:hAnsi="Times New Roman" w:cs="Times New Roman"/>
-        </w:rPr>
-        <w:t xml:space="preserve"> and</w:t>
-      </w:r>
-      <w:r>
-        <w:rPr>
-          <w:rFonts w:ascii="Times New Roman" w:hAnsi="Times New Roman" w:cs="Times New Roman"/>
-        </w:rPr>
-        <w:t xml:space="preserve"> selecting mucilage containing materials </w:t>
-      </w:r>
-      <w:r>
-        <w:rPr>
-          <w:rFonts w:ascii="Times New Roman" w:hAnsi="Times New Roman" w:cs="Times New Roman"/>
-        </w:rPr>
-        <w:t xml:space="preserve">over 2 years, the author can obtain invaluable insight in the production of these materials in various production tanks under various conditions. </w:t>
+          <w:sz w:val="24"/>
+          <w:szCs w:val="24"/>
+        </w:rPr>
+      </w:pPr>
+      <w:r>
+        <w:rPr>
+          <w:rFonts w:ascii="Times New Roman" w:hAnsi="Times New Roman" w:cs="Times New Roman"/>
+          <w:sz w:val="24"/>
+          <w:szCs w:val="24"/>
+        </w:rPr>
+        <w:t xml:space="preserve">The sampling strategies outlined above will be applied to primary data collection and secondary data </w:t>
+      </w:r>
+      <w:r>
+        <w:rPr>
+          <w:rFonts w:ascii="Times New Roman" w:hAnsi="Times New Roman" w:cs="Times New Roman"/>
+          <w:sz w:val="24"/>
+          <w:szCs w:val="24"/>
+        </w:rPr>
+        <w:t>collection.</w:t>
       </w:r>
     </w:p>
     <w:p>
@@ -9159,674 +9646,6 @@
         <w:jc w:val="both"/>
         <w:rPr>
           <w:rFonts w:ascii="Times New Roman" w:hAnsi="Times New Roman" w:cs="Times New Roman"/>
-        </w:rPr>
-      </w:pPr>
-      <w:r>
-        <w:rPr>
-          <w:rFonts w:ascii="Times New Roman" w:hAnsi="Times New Roman" w:cs="Times New Roman"/>
-        </w:rPr>
-        <w:t>While the findings may not be easily generalizable, the depth and quality of insights obtained make purposive sampling an important approach in research design.</w:t>
-      </w:r>
-      <w:r>
-        <w:rPr>
-          <w:rFonts w:ascii="Times New Roman" w:hAnsi="Times New Roman" w:cs="Times New Roman"/>
-        </w:rPr>
-        <w:t xml:space="preserve"> </w:t>
-      </w:r>
-    </w:p>
-    <w:p>
-      <w:pPr>
-        <w:spacing w:line="360" w:lineRule="auto"/>
-        <w:ind w:left="720"/>
-        <w:jc w:val="both"/>
-        <w:rPr>
-          <w:rFonts w:ascii="Times New Roman" w:hAnsi="Times New Roman" w:cs="Times New Roman"/>
-        </w:rPr>
-      </w:pPr>
-    </w:p>
-    <w:p>
-      <w:pPr>
-        <w:spacing w:line="360" w:lineRule="auto"/>
-        <w:ind w:left="720"/>
-        <w:jc w:val="both"/>
-        <w:rPr>
-          <w:rFonts w:ascii="Times New Roman" w:hAnsi="Times New Roman" w:cs="Times New Roman"/>
-        </w:rPr>
-      </w:pPr>
-      <w:r>
-        <w:rPr>
-          <w:rFonts w:ascii="Times New Roman" w:hAnsi="Times New Roman" w:cs="Times New Roman"/>
-          <w:sz w:val="24"/>
-          <w:szCs w:val="24"/>
-        </w:rPr>
-        <w:t xml:space="preserve">The sampling strategies outlined above will be applied to primary data collection and secondary data </w:t>
-      </w:r>
-      <w:r>
-        <w:rPr>
-          <w:rFonts w:ascii="Times New Roman" w:hAnsi="Times New Roman" w:cs="Times New Roman"/>
-          <w:sz w:val="24"/>
-          <w:szCs w:val="24"/>
-        </w:rPr>
-        <w:t>collection.</w:t>
-      </w:r>
-    </w:p>
-    <w:p>
-      <w:pPr>
-        <w:spacing w:line="360" w:lineRule="auto"/>
-        <w:ind w:left="720"/>
-        <w:jc w:val="both"/>
-        <w:rPr>
-          <w:rFonts w:ascii="Times New Roman" w:hAnsi="Times New Roman" w:cs="Times New Roman"/>
-        </w:rPr>
-      </w:pPr>
-    </w:p>
-    <w:p>
-      <w:pPr>
-        <w:ind w:left="426"/>
-        <w:jc w:val="both"/>
-        <w:rPr>
-          <w:rFonts w:ascii="Times New Roman" w:hAnsi="Times New Roman" w:cs="Times New Roman"/>
-          <w:sz w:val="24"/>
-          <w:szCs w:val="24"/>
-        </w:rPr>
-      </w:pPr>
-    </w:p>
-    <w:p>
-      <w:pPr>
-        <w:ind w:left="426"/>
-        <w:jc w:val="both"/>
-        <w:rPr>
-          <w:rFonts w:ascii="Times New Roman" w:hAnsi="Times New Roman" w:cs="Times New Roman"/>
-          <w:sz w:val="24"/>
-          <w:szCs w:val="24"/>
-        </w:rPr>
-      </w:pPr>
-    </w:p>
-    <w:p>
-      <w:pPr>
-        <w:ind w:left="426"/>
-        <w:jc w:val="both"/>
-        <w:rPr>
-          <w:rFonts w:ascii="Times New Roman" w:hAnsi="Times New Roman" w:cs="Times New Roman"/>
-          <w:sz w:val="24"/>
-          <w:szCs w:val="24"/>
-        </w:rPr>
-      </w:pPr>
-    </w:p>
-    <w:p>
-      <w:pPr>
-        <w:ind w:left="426"/>
-        <w:jc w:val="both"/>
-        <w:rPr>
-          <w:rFonts w:ascii="Times New Roman" w:hAnsi="Times New Roman" w:cs="Times New Roman"/>
-          <w:sz w:val="24"/>
-          <w:szCs w:val="24"/>
-        </w:rPr>
-      </w:pPr>
-    </w:p>
-    <w:p>
-      <w:pPr>
-        <w:ind w:left="426"/>
-        <w:jc w:val="both"/>
-        <w:rPr>
-          <w:rFonts w:ascii="Times New Roman" w:hAnsi="Times New Roman" w:cs="Times New Roman"/>
-          <w:sz w:val="24"/>
-          <w:szCs w:val="24"/>
-        </w:rPr>
-      </w:pPr>
-    </w:p>
-    <w:p>
-      <w:pPr>
-        <w:jc w:val="both"/>
-        <w:rPr>
-          <w:rFonts w:ascii="Times New Roman" w:hAnsi="Times New Roman" w:cs="Times New Roman"/>
-          <w:sz w:val="24"/>
-          <w:szCs w:val="24"/>
-        </w:rPr>
-      </w:pPr>
-    </w:p>
-    <w:p>
-      <w:pPr>
-        <w:jc w:val="both"/>
-        <w:rPr>
-          <w:rFonts w:ascii="Times New Roman" w:hAnsi="Times New Roman" w:cs="Times New Roman"/>
-          <w:sz w:val="24"/>
-          <w:szCs w:val="24"/>
-        </w:rPr>
-      </w:pPr>
-    </w:p>
-    <w:p>
-      <w:pPr>
-        <w:ind w:left="426"/>
-        <w:jc w:val="both"/>
-        <w:rPr>
-          <w:rFonts w:ascii="Times New Roman" w:hAnsi="Times New Roman" w:cs="Times New Roman"/>
-          <w:color w:val="FF0000"/>
-          <w:sz w:val="24"/>
-          <w:szCs w:val="24"/>
-        </w:rPr>
-      </w:pPr>
-      <w:r>
-        <w:rPr>
-          <w:rFonts w:ascii="Times New Roman" w:hAnsi="Times New Roman" w:cs="Times New Roman"/>
-          <w:color w:val="FF0000"/>
-          <w:sz w:val="24"/>
-          <w:szCs w:val="24"/>
-        </w:rPr>
-        <w:t>6.</w:t>
-      </w:r>
-      <w:r>
-        <w:rPr>
-          <w:rFonts w:ascii="Times New Roman" w:hAnsi="Times New Roman" w:cs="Times New Roman"/>
-          <w:color w:val="FF0000"/>
-          <w:sz w:val="24"/>
-          <w:szCs w:val="24"/>
-        </w:rPr>
-        <w:tab/>
-        <w:t>Sampling Strategy</w:t>
-      </w:r>
-    </w:p>
-    <w:p>
-      <w:pPr>
-        <w:spacing w:line="360" w:lineRule="auto"/>
-        <w:rPr>
-          <w:rFonts w:ascii="Times New Roman" w:hAnsi="Times New Roman" w:cs="Times New Roman"/>
-          <w:sz w:val="24"/>
-          <w:szCs w:val="24"/>
-        </w:rPr>
-      </w:pPr>
-      <w:r>
-        <w:rPr>
-          <w:rFonts w:ascii="Times New Roman" w:hAnsi="Times New Roman" w:cs="Times New Roman"/>
-          <w:b/>
-          <w:color w:val="FF0000"/>
-        </w:rPr>
-        <w:t>5.1</w:t>
-      </w:r>
-      <w:r>
-        <w:rPr>
-          <w:rFonts w:ascii="Times New Roman" w:hAnsi="Times New Roman" w:cs="Times New Roman"/>
-          <w:b/>
-          <w:color w:val="FF0000"/>
-        </w:rPr>
-        <w:tab/>
-      </w:r>
-      <w:r>
-        <w:rPr>
-          <w:rFonts w:ascii="Times New Roman" w:hAnsi="Times New Roman" w:cs="Times New Roman"/>
-          <w:sz w:val="24"/>
-          <w:szCs w:val="24"/>
-        </w:rPr>
-        <w:t xml:space="preserve"> </w:t>
-      </w:r>
-    </w:p>
-    <w:p>
-      <w:pPr>
-        <w:ind w:left="426"/>
-        <w:jc w:val="both"/>
-        <w:rPr>
-          <w:rFonts w:ascii="Times New Roman" w:hAnsi="Times New Roman" w:cs="Times New Roman"/>
-          <w:b/>
-          <w:bCs/>
-          <w:sz w:val="24"/>
-          <w:szCs w:val="24"/>
-        </w:rPr>
-      </w:pPr>
-      <w:r>
-        <w:rPr>
-          <w:rFonts w:ascii="Times New Roman" w:hAnsi="Times New Roman" w:cs="Times New Roman"/>
-          <w:b/>
-          <w:bCs/>
-          <w:sz w:val="24"/>
-          <w:szCs w:val="24"/>
-        </w:rPr>
-        <w:t>6.6.</w:t>
-      </w:r>
-      <w:r>
-        <w:rPr>
-          <w:rFonts w:ascii="Times New Roman" w:hAnsi="Times New Roman" w:cs="Times New Roman"/>
-          <w:b/>
-          <w:bCs/>
-          <w:sz w:val="24"/>
-          <w:szCs w:val="24"/>
-        </w:rPr>
-        <w:tab/>
-        <w:t>Sampling Frame</w:t>
-      </w:r>
-    </w:p>
-    <w:p>
-      <w:pPr>
-        <w:ind w:left="426"/>
-        <w:jc w:val="both"/>
-        <w:rPr>
-          <w:rFonts w:ascii="Times New Roman" w:hAnsi="Times New Roman" w:cs="Times New Roman"/>
-          <w:sz w:val="24"/>
-          <w:szCs w:val="24"/>
-        </w:rPr>
-      </w:pPr>
-      <w:r>
-        <w:rPr>
-          <w:rFonts w:ascii="Times New Roman" w:hAnsi="Times New Roman" w:cs="Times New Roman"/>
-          <w:sz w:val="24"/>
-          <w:szCs w:val="24"/>
-        </w:rPr>
-        <w:t>6.6.1.</w:t>
-      </w:r>
-      <w:r>
-        <w:rPr>
-          <w:rFonts w:ascii="Times New Roman" w:hAnsi="Times New Roman" w:cs="Times New Roman"/>
-          <w:sz w:val="24"/>
-          <w:szCs w:val="24"/>
-        </w:rPr>
-        <w:tab/>
-        <w:t>Saunders et al (2012) outlines that a sampling frame is ‘a complete list of all the cases in the population from which your sample will be drawn’, (pp 293)</w:t>
-      </w:r>
-    </w:p>
-    <w:p>
-      <w:pPr>
-        <w:ind w:left="426"/>
-        <w:jc w:val="both"/>
-        <w:rPr>
-          <w:rFonts w:ascii="Times New Roman" w:hAnsi="Times New Roman" w:cs="Times New Roman"/>
-          <w:sz w:val="24"/>
-          <w:szCs w:val="24"/>
-        </w:rPr>
-      </w:pPr>
-    </w:p>
-    <w:p>
-      <w:pPr>
-        <w:ind w:left="426"/>
-        <w:jc w:val="both"/>
-        <w:rPr>
-          <w:rFonts w:ascii="Times New Roman" w:hAnsi="Times New Roman" w:cs="Times New Roman"/>
-          <w:sz w:val="24"/>
-          <w:szCs w:val="24"/>
-        </w:rPr>
-      </w:pPr>
-      <w:r>
-        <w:rPr>
-          <w:rFonts w:ascii="Times New Roman" w:hAnsi="Times New Roman" w:cs="Times New Roman"/>
-          <w:sz w:val="24"/>
-          <w:szCs w:val="24"/>
-        </w:rPr>
-        <w:t>6.6.3.</w:t>
-      </w:r>
-      <w:r>
-        <w:rPr>
-          <w:rFonts w:ascii="Times New Roman" w:hAnsi="Times New Roman" w:cs="Times New Roman"/>
-          <w:sz w:val="24"/>
-          <w:szCs w:val="24"/>
-        </w:rPr>
-        <w:tab/>
-        <w:t>A further consideration would be that the data is stored within the LMS is for all employees working for the company both in Ireland and in other sites around the world.  By filtering to the Irish site, it’s possible to say that employees contained there have an equal chance of being selected to take part in the study.</w:t>
-      </w:r>
-    </w:p>
-    <w:p>
-      <w:pPr>
-        <w:ind w:left="426"/>
-        <w:jc w:val="both"/>
-        <w:rPr>
-          <w:rFonts w:ascii="Times New Roman" w:hAnsi="Times New Roman" w:cs="Times New Roman"/>
-          <w:sz w:val="24"/>
-          <w:szCs w:val="24"/>
-        </w:rPr>
-      </w:pPr>
-    </w:p>
-    <w:p>
-      <w:pPr>
-        <w:ind w:left="426"/>
-        <w:jc w:val="both"/>
-        <w:rPr>
-          <w:rFonts w:ascii="Times New Roman" w:hAnsi="Times New Roman" w:cs="Times New Roman"/>
-          <w:sz w:val="24"/>
-          <w:szCs w:val="24"/>
-        </w:rPr>
-      </w:pPr>
-      <w:r>
-        <w:rPr>
-          <w:rFonts w:ascii="Times New Roman" w:hAnsi="Times New Roman" w:cs="Times New Roman"/>
-          <w:sz w:val="24"/>
-          <w:szCs w:val="24"/>
-        </w:rPr>
-        <w:t>6.6.4.</w:t>
-      </w:r>
-      <w:r>
-        <w:rPr>
-          <w:rFonts w:ascii="Times New Roman" w:hAnsi="Times New Roman" w:cs="Times New Roman"/>
-          <w:sz w:val="24"/>
-          <w:szCs w:val="24"/>
-        </w:rPr>
-        <w:tab/>
-        <w:t>In addition to filtering the data to only Irish based employees, it will be necessary to consider the different working patterns of employees.  Some employees work full time (100%), whist other employees work less than this on a range of flexible work patterns such as weekend or part time.</w:t>
-      </w:r>
-    </w:p>
-    <w:p>
-      <w:pPr>
-        <w:ind w:left="426"/>
-        <w:jc w:val="both"/>
-        <w:rPr>
-          <w:rFonts w:ascii="Times New Roman" w:hAnsi="Times New Roman" w:cs="Times New Roman"/>
-          <w:sz w:val="24"/>
-          <w:szCs w:val="24"/>
-        </w:rPr>
-      </w:pPr>
-    </w:p>
-    <w:p>
-      <w:pPr>
-        <w:ind w:left="426"/>
-        <w:jc w:val="both"/>
-        <w:rPr>
-          <w:rFonts w:ascii="Times New Roman" w:hAnsi="Times New Roman" w:cs="Times New Roman"/>
-          <w:b/>
-          <w:bCs/>
-          <w:sz w:val="24"/>
-          <w:szCs w:val="24"/>
-        </w:rPr>
-      </w:pPr>
-      <w:r>
-        <w:rPr>
-          <w:rFonts w:ascii="Times New Roman" w:hAnsi="Times New Roman" w:cs="Times New Roman"/>
-          <w:b/>
-          <w:bCs/>
-          <w:sz w:val="24"/>
-          <w:szCs w:val="24"/>
-        </w:rPr>
-        <w:t>6.7.</w:t>
-      </w:r>
-      <w:r>
-        <w:rPr>
-          <w:rFonts w:ascii="Times New Roman" w:hAnsi="Times New Roman" w:cs="Times New Roman"/>
-          <w:b/>
-          <w:bCs/>
-          <w:sz w:val="24"/>
-          <w:szCs w:val="24"/>
-        </w:rPr>
-        <w:tab/>
-        <w:t>Sample Size</w:t>
-      </w:r>
-    </w:p>
-    <w:p>
-      <w:pPr>
-        <w:ind w:left="426"/>
-        <w:jc w:val="both"/>
-        <w:rPr>
-          <w:rFonts w:ascii="Times New Roman" w:hAnsi="Times New Roman" w:cs="Times New Roman"/>
-          <w:sz w:val="24"/>
-          <w:szCs w:val="24"/>
-        </w:rPr>
-      </w:pPr>
-      <w:r>
-        <w:rPr>
-          <w:rFonts w:ascii="Times New Roman" w:hAnsi="Times New Roman" w:cs="Times New Roman"/>
-          <w:sz w:val="24"/>
-          <w:szCs w:val="24"/>
-        </w:rPr>
-        <w:t>6.7.1.</w:t>
-      </w:r>
-      <w:r>
-        <w:rPr>
-          <w:rFonts w:ascii="Times New Roman" w:hAnsi="Times New Roman" w:cs="Times New Roman"/>
-          <w:sz w:val="24"/>
-          <w:szCs w:val="24"/>
-        </w:rPr>
-        <w:tab/>
-        <w:t xml:space="preserve">As sampling size will have an impact on any results, the research found considered what the appropriate sample size should be.  The population of employees is approximately 300.  Saunders et al (2012) outline that a sample size of 30 is a ‘rule of </w:t>
-      </w:r>
-      <w:r>
-        <w:rPr>
-          <w:rFonts w:ascii="Times New Roman" w:hAnsi="Times New Roman" w:cs="Times New Roman"/>
-          <w:sz w:val="24"/>
-          <w:szCs w:val="24"/>
-        </w:rPr>
-        <w:lastRenderedPageBreak/>
-        <w:t>thumb’ in order to carry out statistical analysis on the group.  This will allow a degree of confidence in the analysis and is based on best practice.</w:t>
-      </w:r>
-    </w:p>
-    <w:p>
-      <w:pPr>
-        <w:ind w:left="426"/>
-        <w:jc w:val="both"/>
-        <w:rPr>
-          <w:rFonts w:ascii="Times New Roman" w:hAnsi="Times New Roman" w:cs="Times New Roman"/>
-          <w:sz w:val="24"/>
-          <w:szCs w:val="24"/>
-        </w:rPr>
-      </w:pPr>
-    </w:p>
-    <w:p>
-      <w:pPr>
-        <w:ind w:left="426"/>
-        <w:jc w:val="both"/>
-        <w:rPr>
-          <w:rFonts w:ascii="Times New Roman" w:hAnsi="Times New Roman" w:cs="Times New Roman"/>
-          <w:sz w:val="24"/>
-          <w:szCs w:val="24"/>
-        </w:rPr>
-      </w:pPr>
-      <w:r>
-        <w:rPr>
-          <w:rFonts w:ascii="Times New Roman" w:hAnsi="Times New Roman" w:cs="Times New Roman"/>
-          <w:sz w:val="24"/>
-          <w:szCs w:val="24"/>
-        </w:rPr>
-        <w:t>Using a sample size of 30 for this population would give a 10% sample size.  The author is suggesting a sample of 60, which would give a sample size of 20%.</w:t>
-      </w:r>
-    </w:p>
-    <w:p>
-      <w:pPr>
-        <w:ind w:left="426"/>
-        <w:jc w:val="both"/>
-        <w:rPr>
-          <w:rFonts w:ascii="Times New Roman" w:hAnsi="Times New Roman" w:cs="Times New Roman"/>
-          <w:sz w:val="24"/>
-          <w:szCs w:val="24"/>
-        </w:rPr>
-      </w:pPr>
-    </w:p>
-    <w:p>
-      <w:pPr>
-        <w:ind w:left="426"/>
-        <w:jc w:val="both"/>
-        <w:rPr>
-          <w:rFonts w:ascii="Times New Roman" w:hAnsi="Times New Roman" w:cs="Times New Roman"/>
-          <w:b/>
-          <w:bCs/>
-          <w:sz w:val="24"/>
-          <w:szCs w:val="24"/>
-        </w:rPr>
-      </w:pPr>
-      <w:r>
-        <w:rPr>
-          <w:rFonts w:ascii="Times New Roman" w:hAnsi="Times New Roman" w:cs="Times New Roman"/>
-          <w:b/>
-          <w:bCs/>
-          <w:sz w:val="24"/>
-          <w:szCs w:val="24"/>
-        </w:rPr>
-        <w:t>6.8.</w:t>
-      </w:r>
-      <w:r>
-        <w:rPr>
-          <w:rFonts w:ascii="Times New Roman" w:hAnsi="Times New Roman" w:cs="Times New Roman"/>
-          <w:b/>
-          <w:bCs/>
-          <w:sz w:val="24"/>
-          <w:szCs w:val="24"/>
-        </w:rPr>
-        <w:tab/>
-        <w:t>Sampling Techniques</w:t>
-      </w:r>
-    </w:p>
-    <w:p>
-      <w:pPr>
-        <w:ind w:left="426"/>
-        <w:jc w:val="both"/>
-        <w:rPr>
-          <w:rFonts w:ascii="Times New Roman" w:hAnsi="Times New Roman" w:cs="Times New Roman"/>
-          <w:sz w:val="24"/>
-          <w:szCs w:val="24"/>
-        </w:rPr>
-      </w:pPr>
-      <w:r>
-        <w:rPr>
-          <w:rFonts w:ascii="Times New Roman" w:hAnsi="Times New Roman" w:cs="Times New Roman"/>
-          <w:sz w:val="24"/>
-          <w:szCs w:val="24"/>
-        </w:rPr>
-        <w:t>6.8.1.</w:t>
-      </w:r>
-      <w:r>
-        <w:rPr>
-          <w:rFonts w:ascii="Times New Roman" w:hAnsi="Times New Roman" w:cs="Times New Roman"/>
-          <w:sz w:val="24"/>
-          <w:szCs w:val="24"/>
-        </w:rPr>
-        <w:tab/>
-        <w:t xml:space="preserve">The author reviewed the </w:t>
-      </w:r>
-      <w:r>
-        <w:rPr>
-          <w:rFonts w:ascii="Times New Roman" w:hAnsi="Times New Roman" w:cs="Times New Roman"/>
-          <w:sz w:val="24"/>
-          <w:szCs w:val="24"/>
-        </w:rPr>
-        <w:t>6</w:t>
-      </w:r>
-      <w:r>
-        <w:rPr>
-          <w:rFonts w:ascii="Times New Roman" w:hAnsi="Times New Roman" w:cs="Times New Roman"/>
-          <w:sz w:val="24"/>
-          <w:szCs w:val="24"/>
-        </w:rPr>
-        <w:t xml:space="preserve"> sampling techniques common to</w:t>
-      </w:r>
-      <w:r>
-        <w:rPr>
-          <w:rFonts w:ascii="Times New Roman" w:hAnsi="Times New Roman" w:cs="Times New Roman"/>
-          <w:sz w:val="24"/>
-          <w:szCs w:val="24"/>
-        </w:rPr>
-        <w:t xml:space="preserve"> non-</w:t>
-      </w:r>
-      <w:r>
-        <w:rPr>
-          <w:rFonts w:ascii="Times New Roman" w:hAnsi="Times New Roman" w:cs="Times New Roman"/>
-          <w:sz w:val="24"/>
-          <w:szCs w:val="24"/>
-        </w:rPr>
-        <w:t xml:space="preserve">probability </w:t>
-      </w:r>
-      <w:r>
-        <w:rPr>
-          <w:rFonts w:ascii="Times New Roman" w:hAnsi="Times New Roman" w:cs="Times New Roman"/>
-          <w:sz w:val="24"/>
-          <w:szCs w:val="24"/>
-        </w:rPr>
-        <w:t xml:space="preserve">purposive </w:t>
-      </w:r>
-      <w:r>
-        <w:rPr>
-          <w:rFonts w:ascii="Times New Roman" w:hAnsi="Times New Roman" w:cs="Times New Roman"/>
-          <w:sz w:val="24"/>
-          <w:szCs w:val="24"/>
-        </w:rPr>
-        <w:t xml:space="preserve">sampling and identified that </w:t>
-      </w:r>
-      <w:r>
-        <w:rPr>
-          <w:rFonts w:ascii="Times New Roman" w:hAnsi="Times New Roman" w:cs="Times New Roman"/>
-          <w:sz w:val="24"/>
-          <w:szCs w:val="24"/>
-        </w:rPr>
-        <w:t>Homogeneous</w:t>
-      </w:r>
-      <w:r>
-        <w:rPr>
-          <w:rFonts w:ascii="Times New Roman" w:hAnsi="Times New Roman" w:cs="Times New Roman"/>
-          <w:sz w:val="24"/>
-          <w:szCs w:val="24"/>
-        </w:rPr>
-        <w:t xml:space="preserve"> sampling would be the most suitable.  The technique is discussed in more detail below.</w:t>
-      </w:r>
-    </w:p>
-    <w:p>
-      <w:pPr>
-        <w:ind w:left="426"/>
-        <w:jc w:val="both"/>
-        <w:rPr>
-          <w:rFonts w:ascii="Times New Roman" w:hAnsi="Times New Roman" w:cs="Times New Roman"/>
-          <w:b/>
-          <w:bCs/>
-          <w:sz w:val="24"/>
-          <w:szCs w:val="24"/>
-        </w:rPr>
-      </w:pPr>
-      <w:r>
-        <w:rPr>
-          <w:rFonts w:ascii="Times New Roman" w:hAnsi="Times New Roman" w:cs="Times New Roman"/>
-          <w:b/>
-          <w:bCs/>
-          <w:sz w:val="24"/>
-          <w:szCs w:val="24"/>
-        </w:rPr>
-        <w:t>6.9.</w:t>
-      </w:r>
-      <w:r>
-        <w:rPr>
-          <w:rFonts w:ascii="Times New Roman" w:hAnsi="Times New Roman" w:cs="Times New Roman"/>
-          <w:b/>
-          <w:bCs/>
-          <w:sz w:val="24"/>
-          <w:szCs w:val="24"/>
-        </w:rPr>
-        <w:tab/>
-        <w:t>Check for Representation</w:t>
-      </w:r>
-    </w:p>
-    <w:p>
-      <w:pPr>
-        <w:ind w:left="426"/>
-        <w:jc w:val="both"/>
-        <w:rPr>
-          <w:rFonts w:ascii="Times New Roman" w:hAnsi="Times New Roman" w:cs="Times New Roman"/>
-          <w:b/>
-          <w:bCs/>
-          <w:sz w:val="24"/>
-          <w:szCs w:val="24"/>
-        </w:rPr>
-      </w:pPr>
-      <w:r>
-        <w:rPr>
-          <w:rFonts w:ascii="Times New Roman" w:hAnsi="Times New Roman" w:cs="Times New Roman"/>
-          <w:b/>
-          <w:bCs/>
-          <w:sz w:val="24"/>
-          <w:szCs w:val="24"/>
-        </w:rPr>
-        <w:t>6.10.</w:t>
-      </w:r>
-      <w:r>
-        <w:rPr>
-          <w:rFonts w:ascii="Times New Roman" w:hAnsi="Times New Roman" w:cs="Times New Roman"/>
-          <w:b/>
-          <w:bCs/>
-          <w:sz w:val="24"/>
-          <w:szCs w:val="24"/>
-        </w:rPr>
-        <w:tab/>
-        <w:t>Applying the Sampling Strategy</w:t>
-      </w:r>
-    </w:p>
-    <w:p>
-      <w:pPr>
-        <w:ind w:left="426"/>
-        <w:jc w:val="both"/>
-        <w:rPr>
-          <w:rFonts w:ascii="Times New Roman" w:hAnsi="Times New Roman" w:cs="Times New Roman"/>
-          <w:b/>
-          <w:bCs/>
-          <w:sz w:val="24"/>
-          <w:szCs w:val="24"/>
         </w:rPr>
       </w:pPr>
     </w:p>
@@ -9854,6 +9673,102 @@
     <w:p/>
     <w:p>
       <w:r>
+        <w:t>The "Implementation" chapter provides detailed information about the actual execution of the research plan. It may cover the following aspects:</w:t>
+      </w:r>
+    </w:p>
+    <w:p/>
+    <w:p>
+      <w:r>
+        <w:t>Data Collection Process: This section explains how the primary and secondary data were collected. It includes information about the chosen sampling strategies, the selection of participants or data sources, and any procedures followed to ensure ethical considerations were met.</w:t>
+      </w:r>
+    </w:p>
+    <w:p/>
+    <w:p>
+      <w:r>
+        <w:t>Data Gathering: Details about how data was gathered, such as how interviews were conducted, how data from production processes was extracted, and how data from secondary sources was collected.</w:t>
+      </w:r>
+    </w:p>
+    <w:p/>
+    <w:p>
+      <w:r>
+        <w:t>Tools and Technology: Explanation of the tools, software, or platforms used for data collection, analysis, and interpretation. For instance, if surveys were conducted, the software used for survey creation and data analysis might be discussed.</w:t>
+      </w:r>
+    </w:p>
+    <w:p/>
+    <w:p>
+      <w:r>
+        <w:t xml:space="preserve">Data </w:t>
+      </w:r>
+      <w:proofErr w:type="spellStart"/>
+      <w:r>
+        <w:t>Preprocessing</w:t>
+      </w:r>
+      <w:proofErr w:type="spellEnd"/>
+      <w:r>
+        <w:t xml:space="preserve">: If applicable, this section may discuss any </w:t>
+      </w:r>
+      <w:proofErr w:type="spellStart"/>
+      <w:r>
+        <w:t>preprocessing</w:t>
+      </w:r>
+      <w:proofErr w:type="spellEnd"/>
+      <w:r>
+        <w:t xml:space="preserve"> steps taken to clean and prepare the collected data for analysis. This might involve dealing with missing values, outliers, or data inconsistencies.</w:t>
+      </w:r>
+    </w:p>
+    <w:p/>
+    <w:p>
+      <w:r>
+        <w:t xml:space="preserve">Analysis Techniques: Description of the methods used to </w:t>
+      </w:r>
+      <w:proofErr w:type="spellStart"/>
+      <w:r>
+        <w:t>analyze</w:t>
+      </w:r>
+      <w:proofErr w:type="spellEnd"/>
+      <w:r>
+        <w:t xml:space="preserve"> the collected data. This could include statistical analyses, machine learning algorithms, or qualitative coding techniques, depending on the research objectives.</w:t>
+      </w:r>
+    </w:p>
+    <w:p/>
+    <w:p>
+      <w:r>
+        <w:t>Validation and Quality Control: How the researcher ensured the accuracy and quality of the collected data and the analysis performed.</w:t>
+      </w:r>
+    </w:p>
+    <w:p/>
+    <w:p>
+      <w:r>
+        <w:t>Timeline and Logistics: An overview of the timeline followed during the implementation phase, including milestones achieved and any challenges faced.</w:t>
+      </w:r>
+    </w:p>
+    <w:p/>
+    <w:p>
+      <w:r>
+        <w:t>Data Storage and Security: Discussion on how the collected data was stored securely and in compliance with data protection regulations.</w:t>
+      </w:r>
+    </w:p>
+    <w:p/>
+    <w:p>
+      <w:r>
+        <w:t>Engagement with Participants: If applicable, how the researcher engaged with participants or stakeholders during data collection and analysis, ensuring their perspectives were accurately represented.</w:t>
+      </w:r>
+    </w:p>
+    <w:p/>
+    <w:p>
+      <w:r>
+        <w:t>Lessons Learned: Reflection on any unexpected challenges, adjustments made to the original plan, and insights gained during the implementation phase.</w:t>
+      </w:r>
+    </w:p>
+    <w:p/>
+    <w:p>
+      <w:r>
+        <w:t>Overall, the "Implementation" chapter provides a detailed account of the practical steps taken to carry out the research and apply the chosen methodologies. It bridges the gap between the research design and the actual execution, offering transparency and clarity to readers about how the research was conducted and how the findings were derived.</w:t>
+      </w:r>
+    </w:p>
+    <w:p/>
+    <w:p>
+      <w:r>
         <w:t>To perform machine learning to predict downtime based on phase over runtimes, tank sizes, and materials</w:t>
       </w:r>
       <w:r>
@@ -9874,10 +9789,51 @@
     </w:p>
     <w:p>
       <w:r>
+        <w:lastRenderedPageBreak/>
         <w:t>T</w:t>
       </w:r>
       <w:r>
-        <w:t>he DataFrame df contains columns for 'TankName', 'Material', 'TankSize', 'PhaseOverRuntime', and 'Downtime'. Each row represents a specific instance of data with information about the tank, material, tank size, phase over runtime, and corresponding downtime.</w:t>
+        <w:t xml:space="preserve">he </w:t>
+      </w:r>
+      <w:proofErr w:type="spellStart"/>
+      <w:r>
+        <w:t>DataFrame</w:t>
+      </w:r>
+      <w:proofErr w:type="spellEnd"/>
+      <w:r>
+        <w:t xml:space="preserve"> </w:t>
+      </w:r>
+      <w:proofErr w:type="spellStart"/>
+      <w:r>
+        <w:t>df</w:t>
+      </w:r>
+      <w:proofErr w:type="spellEnd"/>
+      <w:r>
+        <w:t xml:space="preserve"> contains columns for '</w:t>
+      </w:r>
+      <w:proofErr w:type="spellStart"/>
+      <w:r>
+        <w:t>TankName</w:t>
+      </w:r>
+      <w:proofErr w:type="spellEnd"/>
+      <w:r>
+        <w:t>', 'Material', '</w:t>
+      </w:r>
+      <w:proofErr w:type="spellStart"/>
+      <w:r>
+        <w:t>TankSize</w:t>
+      </w:r>
+      <w:proofErr w:type="spellEnd"/>
+      <w:r>
+        <w:t>', '</w:t>
+      </w:r>
+      <w:proofErr w:type="spellStart"/>
+      <w:r>
+        <w:t>PhaseOverRuntime</w:t>
+      </w:r>
+      <w:proofErr w:type="spellEnd"/>
+      <w:r>
+        <w:t>', and 'Downtime'. Each row represents a specific instance of data with information about the tank, material, tank size, phase over runtime, and corresponding downtime.</w:t>
       </w:r>
     </w:p>
     <w:p>
@@ -9925,10 +9881,27 @@
           <w:b/>
           <w:bCs/>
         </w:rPr>
-        <w:t>Data Preprocessing</w:t>
-      </w:r>
-      <w:r>
-        <w:t>: If your features include categorical variables like 'TankName' and 'Material', you'll need to convert them into numerical representations using techniques like one-hot encoding.</w:t>
+        <w:t xml:space="preserve">Data </w:t>
+      </w:r>
+      <w:proofErr w:type="spellStart"/>
+      <w:r>
+        <w:rPr>
+          <w:b/>
+          <w:bCs/>
+        </w:rPr>
+        <w:t>Preprocessing</w:t>
+      </w:r>
+      <w:proofErr w:type="spellEnd"/>
+      <w:r>
+        <w:t>: If your features include categorical variables like '</w:t>
+      </w:r>
+      <w:proofErr w:type="spellStart"/>
+      <w:r>
+        <w:t>TankName</w:t>
+      </w:r>
+      <w:proofErr w:type="spellEnd"/>
+      <w:r>
+        <w:t>' and 'Material', you'll need to convert them into numerical representations using techniques like one-hot encoding.</w:t>
       </w:r>
     </w:p>
     <w:p/>
@@ -9965,7 +9938,6 @@
           <w:b/>
           <w:bCs/>
         </w:rPr>
-        <w:lastRenderedPageBreak/>
         <w:t>Select a Model</w:t>
       </w:r>
       <w:r>
@@ -10105,87 +10077,142 @@
           <w:bCs/>
         </w:rPr>
       </w:pPr>
-      <w:r>
-        <w:rPr>
-          <w:b/>
-          <w:bCs/>
-        </w:rPr>
-        <w:t>Phase_duration: Duration of the production phase.</w:t>
-      </w:r>
-    </w:p>
-    <w:p>
-      <w:pPr>
-        <w:rPr>
-          <w:b/>
-          <w:bCs/>
-        </w:rPr>
-      </w:pPr>
-      <w:r>
-        <w:rPr>
-          <w:b/>
-          <w:bCs/>
-        </w:rPr>
-        <w:t>Phase_overrun: Phase overrun value.</w:t>
-      </w:r>
-    </w:p>
-    <w:p>
-      <w:pPr>
-        <w:rPr>
-          <w:b/>
-          <w:bCs/>
-        </w:rPr>
-      </w:pPr>
-      <w:r>
-        <w:rPr>
-          <w:b/>
-          <w:bCs/>
-        </w:rPr>
-        <w:t>Phase_start_delay: Delay in starting the production phase.</w:t>
-      </w:r>
-    </w:p>
-    <w:p>
-      <w:pPr>
-        <w:rPr>
-          <w:b/>
-          <w:bCs/>
-        </w:rPr>
-      </w:pPr>
-      <w:r>
-        <w:rPr>
-          <w:b/>
-          <w:bCs/>
-        </w:rPr>
-        <w:t>Flowrate_KGMIN: Flow rate of ingredients.</w:t>
-      </w:r>
-    </w:p>
-    <w:p>
-      <w:pPr>
-        <w:rPr>
-          <w:b/>
-          <w:bCs/>
-        </w:rPr>
-      </w:pPr>
-      <w:r>
-        <w:rPr>
-          <w:b/>
-          <w:bCs/>
-        </w:rPr>
-        <w:t>Target_Phase_duration: Target duration of the production phase.</w:t>
-      </w:r>
-    </w:p>
-    <w:p>
-      <w:pPr>
-        <w:rPr>
-          <w:b/>
-          <w:bCs/>
-        </w:rPr>
-      </w:pPr>
-      <w:r>
-        <w:rPr>
-          <w:b/>
-          <w:bCs/>
-        </w:rPr>
-        <w:t>Target_Flowrate: Target flow rate of ingredients.</w:t>
+      <w:proofErr w:type="spellStart"/>
+      <w:r>
+        <w:rPr>
+          <w:b/>
+          <w:bCs/>
+        </w:rPr>
+        <w:t>Phase_duration</w:t>
+      </w:r>
+      <w:proofErr w:type="spellEnd"/>
+      <w:r>
+        <w:rPr>
+          <w:b/>
+          <w:bCs/>
+        </w:rPr>
+        <w:t>: Duration of the production phase.</w:t>
+      </w:r>
+    </w:p>
+    <w:p>
+      <w:pPr>
+        <w:rPr>
+          <w:b/>
+          <w:bCs/>
+        </w:rPr>
+      </w:pPr>
+      <w:proofErr w:type="spellStart"/>
+      <w:r>
+        <w:rPr>
+          <w:b/>
+          <w:bCs/>
+        </w:rPr>
+        <w:lastRenderedPageBreak/>
+        <w:t>Phase_overrun</w:t>
+      </w:r>
+      <w:proofErr w:type="spellEnd"/>
+      <w:r>
+        <w:rPr>
+          <w:b/>
+          <w:bCs/>
+        </w:rPr>
+        <w:t>: Phase overrun value.</w:t>
+      </w:r>
+    </w:p>
+    <w:p>
+      <w:pPr>
+        <w:rPr>
+          <w:b/>
+          <w:bCs/>
+        </w:rPr>
+      </w:pPr>
+      <w:proofErr w:type="spellStart"/>
+      <w:r>
+        <w:rPr>
+          <w:b/>
+          <w:bCs/>
+        </w:rPr>
+        <w:t>Phase_start_delay</w:t>
+      </w:r>
+      <w:proofErr w:type="spellEnd"/>
+      <w:r>
+        <w:rPr>
+          <w:b/>
+          <w:bCs/>
+        </w:rPr>
+        <w:t>: Delay in starting the production phase.</w:t>
+      </w:r>
+    </w:p>
+    <w:p>
+      <w:pPr>
+        <w:rPr>
+          <w:b/>
+          <w:bCs/>
+        </w:rPr>
+      </w:pPr>
+      <w:proofErr w:type="spellStart"/>
+      <w:r>
+        <w:rPr>
+          <w:b/>
+          <w:bCs/>
+        </w:rPr>
+        <w:t>Flowrate_KGMIN</w:t>
+      </w:r>
+      <w:proofErr w:type="spellEnd"/>
+      <w:r>
+        <w:rPr>
+          <w:b/>
+          <w:bCs/>
+        </w:rPr>
+        <w:t>: Flow rate of ingredients.</w:t>
+      </w:r>
+    </w:p>
+    <w:p>
+      <w:pPr>
+        <w:rPr>
+          <w:b/>
+          <w:bCs/>
+        </w:rPr>
+      </w:pPr>
+      <w:proofErr w:type="spellStart"/>
+      <w:r>
+        <w:rPr>
+          <w:b/>
+          <w:bCs/>
+        </w:rPr>
+        <w:t>Target_Phase_duration</w:t>
+      </w:r>
+      <w:proofErr w:type="spellEnd"/>
+      <w:r>
+        <w:rPr>
+          <w:b/>
+          <w:bCs/>
+        </w:rPr>
+        <w:t>: Target duration of the production phase.</w:t>
+      </w:r>
+    </w:p>
+    <w:p>
+      <w:pPr>
+        <w:rPr>
+          <w:b/>
+          <w:bCs/>
+        </w:rPr>
+      </w:pPr>
+      <w:proofErr w:type="spellStart"/>
+      <w:r>
+        <w:rPr>
+          <w:b/>
+          <w:bCs/>
+        </w:rPr>
+        <w:t>Target_Flowrate</w:t>
+      </w:r>
+      <w:proofErr w:type="spellEnd"/>
+      <w:r>
+        <w:rPr>
+          <w:b/>
+          <w:bCs/>
+        </w:rPr>
+        <w:t>: Target flow rate of ingredients.</w:t>
       </w:r>
     </w:p>
     <w:p/>
@@ -10201,7 +10228,6 @@
         <w:jc w:val="both"/>
       </w:pPr>
       <w:r>
-        <w:lastRenderedPageBreak/>
         <w:t>Chapter 6: Results</w:t>
       </w:r>
     </w:p>
@@ -10306,9 +10332,9 @@
       </w:pPr>
     </w:p>
     <w:sectPr>
-      <w:footerReference w:type="even" r:id="rId14"/>
-      <w:footerReference w:type="default" r:id="rId15"/>
-      <w:footerReference w:type="first" r:id="rId16"/>
+      <w:footerReference w:type="even" r:id="rId13"/>
+      <w:footerReference w:type="default" r:id="rId14"/>
+      <w:footerReference w:type="first" r:id="rId15"/>
       <w:pgSz w:w="12240" w:h="15840"/>
       <w:pgMar w:top="1105" w:right="1597" w:bottom="1281" w:left="1584" w:header="720" w:footer="720" w:gutter="0"/>
       <w:pgNumType w:start="1"/>

</xml_diff>

<commit_message>
updated the data section about FactoryTalk batch software
</commit_message>
<xml_diff>
--- a/01- Capstone Report - 19 Aug 2023.docx
+++ b/01- Capstone Report - 19 Aug 2023.docx
@@ -2152,6 +2152,196 @@
     </w:p>
     <w:p>
       <w:pPr>
+        <w:jc w:val="both"/>
+        <w:rPr>
+          <w:rFonts w:ascii="Times New Roman" w:hAnsi="Times New Roman" w:cs="Times New Roman"/>
+          <w:b/>
+          <w:bCs/>
+        </w:rPr>
+      </w:pPr>
+      <w:r>
+        <w:rPr>
+          <w:rFonts w:ascii="Times New Roman" w:hAnsi="Times New Roman" w:cs="Times New Roman"/>
+          <w:b/>
+          <w:bCs/>
+        </w:rPr>
+        <w:t xml:space="preserve">Data Acquisition </w:t>
+      </w:r>
+    </w:p>
+    <w:p>
+      <w:pPr>
+        <w:jc w:val="both"/>
+        <w:rPr>
+          <w:rFonts w:ascii="Times New Roman" w:hAnsi="Times New Roman" w:cs="Times New Roman"/>
+          <w:b/>
+          <w:bCs/>
+        </w:rPr>
+      </w:pPr>
+    </w:p>
+    <w:p>
+      <w:pPr>
+        <w:spacing w:line="360" w:lineRule="auto"/>
+        <w:jc w:val="both"/>
+        <w:rPr>
+          <w:rFonts w:ascii="Times New Roman" w:hAnsi="Times New Roman" w:cs="Times New Roman"/>
+        </w:rPr>
+      </w:pPr>
+      <w:r>
+        <w:rPr>
+          <w:rFonts w:ascii="Times New Roman" w:hAnsi="Times New Roman" w:cs="Times New Roman"/>
+        </w:rPr>
+        <w:t xml:space="preserve">The Production batch data in the organisation is acquired </w:t>
+      </w:r>
+      <w:r>
+        <w:rPr>
+          <w:rFonts w:ascii="Times New Roman" w:hAnsi="Times New Roman" w:cs="Times New Roman"/>
+        </w:rPr>
+        <w:t>from</w:t>
+      </w:r>
+      <w:r>
+        <w:rPr>
+          <w:rFonts w:ascii="Times New Roman" w:hAnsi="Times New Roman" w:cs="Times New Roman"/>
+        </w:rPr>
+        <w:t xml:space="preserve"> software called FactoryTalk® Batch. It provides a flexible batch control system. It allows you to specify procedures</w:t>
+      </w:r>
+      <w:r>
+        <w:rPr>
+          <w:rFonts w:ascii="Times New Roman" w:hAnsi="Times New Roman" w:cs="Times New Roman"/>
+        </w:rPr>
+        <w:t xml:space="preserve"> or recipes</w:t>
+      </w:r>
+      <w:r>
+        <w:rPr>
+          <w:rFonts w:ascii="Times New Roman" w:hAnsi="Times New Roman" w:cs="Times New Roman"/>
+        </w:rPr>
+        <w:t xml:space="preserve"> and enforce their execution</w:t>
+      </w:r>
+      <w:r>
+        <w:rPr>
+          <w:rFonts w:ascii="Times New Roman" w:hAnsi="Times New Roman" w:cs="Times New Roman"/>
+        </w:rPr>
+        <w:t xml:space="preserve"> in production</w:t>
+      </w:r>
+      <w:r>
+        <w:rPr>
+          <w:rFonts w:ascii="Times New Roman" w:hAnsi="Times New Roman" w:cs="Times New Roman"/>
+        </w:rPr>
+        <w:t xml:space="preserve">. The software collects and stores all production activity </w:t>
+      </w:r>
+      <w:r>
+        <w:rPr>
+          <w:rFonts w:ascii="Times New Roman" w:hAnsi="Times New Roman" w:cs="Times New Roman"/>
+        </w:rPr>
+        <w:t>information known as phases,</w:t>
+      </w:r>
+      <w:r>
+        <w:rPr>
+          <w:rFonts w:ascii="Times New Roman" w:hAnsi="Times New Roman" w:cs="Times New Roman"/>
+        </w:rPr>
+        <w:t xml:space="preserve"> which is easily accessible through standard batch reports. </w:t>
+      </w:r>
+      <w:r>
+        <w:rPr>
+          <w:rFonts w:ascii="Times New Roman" w:hAnsi="Times New Roman" w:cs="Times New Roman"/>
+        </w:rPr>
+        <w:t xml:space="preserve">There are numerous styles of reports such as Batch summary, material consumption, </w:t>
+      </w:r>
+      <w:r>
+        <w:rPr>
+          <w:rFonts w:ascii="Times New Roman" w:hAnsi="Times New Roman" w:cs="Times New Roman"/>
+        </w:rPr>
+        <w:t>traceability,</w:t>
+      </w:r>
+      <w:r>
+        <w:rPr>
+          <w:rFonts w:ascii="Times New Roman" w:hAnsi="Times New Roman" w:cs="Times New Roman"/>
+        </w:rPr>
+        <w:t xml:space="preserve"> and analysis </w:t>
+      </w:r>
+      <w:r>
+        <w:rPr>
+          <w:rFonts w:ascii="Times New Roman" w:hAnsi="Times New Roman" w:cs="Times New Roman"/>
+        </w:rPr>
+        <w:t>report</w:t>
+      </w:r>
+      <w:r>
+        <w:rPr>
+          <w:rFonts w:ascii="Times New Roman" w:hAnsi="Times New Roman" w:cs="Times New Roman"/>
+        </w:rPr>
+        <w:t xml:space="preserve"> available. </w:t>
+      </w:r>
+    </w:p>
+    <w:p>
+      <w:pPr>
+        <w:spacing w:line="360" w:lineRule="auto"/>
+        <w:jc w:val="both"/>
+        <w:rPr>
+          <w:rFonts w:ascii="Times New Roman" w:hAnsi="Times New Roman" w:cs="Times New Roman"/>
+        </w:rPr>
+      </w:pPr>
+      <w:r>
+        <w:rPr>
+          <w:rFonts w:ascii="Times New Roman" w:hAnsi="Times New Roman" w:cs="Times New Roman"/>
+        </w:rPr>
+        <w:t>This FactoryTalk</w:t>
+      </w:r>
+      <w:r>
+        <w:rPr>
+          <w:rFonts w:ascii="Times New Roman" w:hAnsi="Times New Roman" w:cs="Times New Roman"/>
+        </w:rPr>
+        <w:t>® Batch</w:t>
+      </w:r>
+      <w:r>
+        <w:rPr>
+          <w:rFonts w:ascii="Times New Roman" w:hAnsi="Times New Roman" w:cs="Times New Roman"/>
+        </w:rPr>
+        <w:t xml:space="preserve"> software uploads batch data from each of the production phases per batch to a Microsoft SQL database which is managed by SQL Server Management Studios. </w:t>
+      </w:r>
+      <w:r>
+        <w:rPr>
+          <w:rFonts w:ascii="Times New Roman" w:hAnsi="Times New Roman" w:cs="Times New Roman"/>
+        </w:rPr>
+        <w:t xml:space="preserve">One of the components of this software is the FactoryTalk Event Archiver which translate the FactoryTalk batch tab-delimited ASCII electronic batch record files to a user-specified file type. This organisation uses </w:t>
+      </w:r>
+      <w:r>
+        <w:rPr>
+          <w:rFonts w:ascii="Times New Roman" w:hAnsi="Times New Roman" w:cs="Times New Roman"/>
+        </w:rPr>
+        <w:t>Microsoft SQL database which is managed by SQL Server Management Studios</w:t>
+      </w:r>
+      <w:r>
+        <w:rPr>
+          <w:rFonts w:ascii="Times New Roman" w:hAnsi="Times New Roman" w:cs="Times New Roman"/>
+        </w:rPr>
+        <w:t xml:space="preserve"> to maintain files for each batch created. </w:t>
+      </w:r>
+    </w:p>
+    <w:p>
+      <w:pPr>
+        <w:jc w:val="both"/>
+        <w:rPr>
+          <w:rFonts w:ascii="Times New Roman" w:hAnsi="Times New Roman" w:cs="Times New Roman"/>
+        </w:rPr>
+      </w:pPr>
+    </w:p>
+    <w:p>
+      <w:pPr>
+        <w:jc w:val="both"/>
+        <w:rPr>
+          <w:rFonts w:ascii="Times New Roman" w:hAnsi="Times New Roman" w:cs="Times New Roman"/>
+        </w:rPr>
+      </w:pPr>
+    </w:p>
+    <w:p>
+      <w:pPr>
+        <w:jc w:val="both"/>
+        <w:rPr>
+          <w:rFonts w:ascii="Times New Roman" w:hAnsi="Times New Roman" w:cs="Times New Roman"/>
+        </w:rPr>
+      </w:pPr>
+    </w:p>
+    <w:p>
+      <w:pPr>
         <w:pStyle w:val="Heading1"/>
         <w:numPr>
           <w:ilvl w:val="0"/>
@@ -2526,7 +2716,6 @@
           <w:rFonts w:ascii="Times New Roman" w:hAnsi="Times New Roman" w:cs="Times New Roman"/>
           <w:color w:val="auto"/>
         </w:rPr>
-        <w:lastRenderedPageBreak/>
         <w:t>Validity Type</w:t>
       </w:r>
     </w:p>
@@ -2726,7 +2915,23 @@
           <w:rFonts w:ascii="Times New Roman" w:hAnsi="Times New Roman" w:cs="Times New Roman"/>
           <w:bCs/>
         </w:rPr>
-        <w:t xml:space="preserve"> et al 2010, Nilsson et al , 2005). </w:t>
+        <w:t xml:space="preserve"> et al 2010, Nilsson et </w:t>
+      </w:r>
+      <w:proofErr w:type="gramStart"/>
+      <w:r>
+        <w:rPr>
+          <w:rFonts w:ascii="Times New Roman" w:hAnsi="Times New Roman" w:cs="Times New Roman"/>
+          <w:bCs/>
+        </w:rPr>
+        <w:t>al ,</w:t>
+      </w:r>
+      <w:proofErr w:type="gramEnd"/>
+      <w:r>
+        <w:rPr>
+          <w:rFonts w:ascii="Times New Roman" w:hAnsi="Times New Roman" w:cs="Times New Roman"/>
+          <w:bCs/>
+        </w:rPr>
+        <w:t xml:space="preserve"> 2005). </w:t>
       </w:r>
       <w:proofErr w:type="spellStart"/>
       <w:r>
@@ -2742,7 +2947,15 @@
           <w:rFonts w:ascii="Times New Roman" w:hAnsi="Times New Roman" w:cs="Times New Roman"/>
           <w:bCs/>
         </w:rPr>
-        <w:t xml:space="preserve"> also claims “Storage data only becomes useful when it is assessed and translated into knowledge that we may use, for example to develop predictions”. This is true of this research. There are huge amounts of data collected and stored in the manufacturing process. By assessing and examining it through machine learning models, it may aid in the future decision making of the process owners. </w:t>
+        <w:t xml:space="preserve"> also claims “Storage data only becomes useful when it is assessed and translated into knowledge that we may use, for example to develop predictions”. This is </w:t>
+      </w:r>
+      <w:r>
+        <w:rPr>
+          <w:rFonts w:ascii="Times New Roman" w:hAnsi="Times New Roman" w:cs="Times New Roman"/>
+          <w:bCs/>
+        </w:rPr>
+        <w:lastRenderedPageBreak/>
+        <w:t xml:space="preserve">true of this research. There are huge amounts of data collected and stored in the manufacturing process. By assessing and examining it through machine learning models, it may aid in the future decision making of the process owners. </w:t>
       </w:r>
     </w:p>
     <w:p>
@@ -2765,7 +2978,23 @@
           <w:rFonts w:ascii="Times New Roman" w:hAnsi="Times New Roman" w:cs="Times New Roman"/>
           <w:bCs/>
         </w:rPr>
-        <w:t xml:space="preserve"> Through the literature review  I hope to highlight the importance of data  and the different machine learning models that have been applied in the manufacturing process situations. </w:t>
+        <w:t xml:space="preserve"> Through the literature </w:t>
+      </w:r>
+      <w:proofErr w:type="gramStart"/>
+      <w:r>
+        <w:rPr>
+          <w:rFonts w:ascii="Times New Roman" w:hAnsi="Times New Roman" w:cs="Times New Roman"/>
+          <w:bCs/>
+        </w:rPr>
+        <w:t>review  I</w:t>
+      </w:r>
+      <w:proofErr w:type="gramEnd"/>
+      <w:r>
+        <w:rPr>
+          <w:rFonts w:ascii="Times New Roman" w:hAnsi="Times New Roman" w:cs="Times New Roman"/>
+          <w:bCs/>
+        </w:rPr>
+        <w:t xml:space="preserve"> hope to highlight the importance of data  and the different machine learning models that have been applied in the manufacturing process situations. </w:t>
       </w:r>
     </w:p>
     <w:p>
@@ -2844,7 +3073,6 @@
         <w:rPr>
           <w:rFonts w:ascii="Times New Roman" w:hAnsi="Times New Roman" w:cs="Times New Roman"/>
         </w:rPr>
-        <w:lastRenderedPageBreak/>
         <w:t xml:space="preserve">Big Data is worthless on its own, the manufacturing industry requires efficient processes to be able to derive valuable information from it. The following are processes of examining big-data, /complex datasets to uncover hidden patterns and correlations. These processes can include data mining, machine learning, natural language processing. High Quality data and large data sizes can increase the accuracy of machine learning models. (Kang et al 2020), </w:t>
       </w:r>
     </w:p>
@@ -2914,7 +3142,14 @@
         <w:rPr>
           <w:rFonts w:ascii="Times New Roman" w:hAnsi="Times New Roman" w:cs="Times New Roman"/>
         </w:rPr>
-        <w:t xml:space="preserve">Prior to machine learning, traditional methods used for improving production efficiency included manual inspection, statistical tools, expert systems, and mathematical modelling, (Wang et al, 2018) However as earlier mentioned, with the increased volumes of data, Big- Data being accumulated, these traditional methods are greatly impacted. An example of statistical tools traditionally used are statistical process methods such as control charts used to detect defects. These control measures are applicability and simplicity but again not able to keep up with the increasing complexity of production and volume of data being gathered as a result. (Ismail et al 2022). </w:t>
+        <w:t xml:space="preserve">Prior to machine learning, traditional methods used for improving production efficiency included manual inspection, statistical tools, expert systems, and mathematical modelling, (Wang et al, 2018) </w:t>
+      </w:r>
+      <w:r>
+        <w:rPr>
+          <w:rFonts w:ascii="Times New Roman" w:hAnsi="Times New Roman" w:cs="Times New Roman"/>
+        </w:rPr>
+        <w:lastRenderedPageBreak/>
+        <w:t xml:space="preserve">However as earlier mentioned, with the increased volumes of data, Big- Data being accumulated, these traditional methods are greatly impacted. An example of statistical tools traditionally used are statistical process methods such as control charts used to detect defects. These control measures are applicability and simplicity but again not able to keep up with the increasing complexity of production and volume of data being gathered as a result. (Ismail et al 2022). </w:t>
       </w:r>
     </w:p>
     <w:p>
@@ -3041,7 +3276,6 @@
         <w:rPr>
           <w:rFonts w:ascii="Times New Roman" w:hAnsi="Times New Roman" w:cs="Times New Roman"/>
         </w:rPr>
-        <w:lastRenderedPageBreak/>
         <w:t>Machine learning cannot completely replace traditional methods. One can learn from the other while machine learning can aid the identification and modification of the parameters of the traditional methods to improve processes (H., XIA et al, 2022.)</w:t>
       </w:r>
     </w:p>
@@ -3187,6 +3421,7 @@
         <w:rPr>
           <w:rFonts w:ascii="Times New Roman" w:hAnsi="Times New Roman" w:cs="Times New Roman"/>
         </w:rPr>
+        <w:lastRenderedPageBreak/>
         <w:t>This quotation by Bernard Marr</w:t>
       </w:r>
       <w:r>
@@ -3319,8 +3554,21 @@
         <w:rPr>
           <w:rFonts w:ascii="Times New Roman" w:hAnsi="Times New Roman" w:cs="Times New Roman"/>
         </w:rPr>
-        <w:lastRenderedPageBreak/>
-        <w:t xml:space="preserve">Process quality by identifying and ranking the most significant variables and factors related to the quality </w:t>
+        <w:t xml:space="preserve">Process quality by identifying and ranking the most significant variables and factors related to the </w:t>
+      </w:r>
+      <w:proofErr w:type="gramStart"/>
+      <w:r>
+        <w:rPr>
+          <w:rFonts w:ascii="Times New Roman" w:hAnsi="Times New Roman" w:cs="Times New Roman"/>
+        </w:rPr>
+        <w:t>quality</w:t>
+      </w:r>
+      <w:proofErr w:type="gramEnd"/>
+      <w:r>
+        <w:rPr>
+          <w:rFonts w:ascii="Times New Roman" w:hAnsi="Times New Roman" w:cs="Times New Roman"/>
+        </w:rPr>
+        <w:t xml:space="preserve"> </w:t>
       </w:r>
     </w:p>
     <w:p>
@@ -3522,8 +3770,16 @@
         <w:rPr>
           <w:rFonts w:ascii="Times New Roman" w:hAnsi="Times New Roman" w:cs="Times New Roman"/>
         </w:rPr>
-        <w:t>Data Collection – collect data on the performance of the chosen parameter under different operation conditions, e.g., flow rates, temperatures etc</w:t>
-      </w:r>
+        <w:t xml:space="preserve">Data Collection – collect data on the performance of the chosen parameter under different operation conditions, e.g., flow rates, temperatures </w:t>
+      </w:r>
+      <w:proofErr w:type="gramStart"/>
+      <w:r>
+        <w:rPr>
+          <w:rFonts w:ascii="Times New Roman" w:hAnsi="Times New Roman" w:cs="Times New Roman"/>
+        </w:rPr>
+        <w:t>etc</w:t>
+      </w:r>
+      <w:proofErr w:type="gramEnd"/>
     </w:p>
     <w:p>
       <w:pPr>
@@ -3542,8 +3798,17 @@
         <w:rPr>
           <w:rFonts w:ascii="Times New Roman" w:hAnsi="Times New Roman" w:cs="Times New Roman"/>
         </w:rPr>
-        <w:t>Data Prepossessing – removing outliers and missing values ensure the data is clean and accurate</w:t>
-      </w:r>
+        <w:lastRenderedPageBreak/>
+        <w:t xml:space="preserve">Data Prepossessing – removing outliers and missing values ensure the data is clean and </w:t>
+      </w:r>
+      <w:proofErr w:type="gramStart"/>
+      <w:r>
+        <w:rPr>
+          <w:rFonts w:ascii="Times New Roman" w:hAnsi="Times New Roman" w:cs="Times New Roman"/>
+        </w:rPr>
+        <w:t>accurate</w:t>
+      </w:r>
+      <w:proofErr w:type="gramEnd"/>
     </w:p>
     <w:p>
       <w:pPr>
@@ -3562,7 +3827,21 @@
         <w:rPr>
           <w:rFonts w:ascii="Times New Roman" w:hAnsi="Times New Roman" w:cs="Times New Roman"/>
         </w:rPr>
-        <w:t xml:space="preserve">Feature selection – selecting the relevant features that can help predict the performance of deaeration </w:t>
+        <w:t xml:space="preserve">Feature selection – selecting the relevant features that can help predict the performance of </w:t>
+      </w:r>
+      <w:proofErr w:type="gramStart"/>
+      <w:r>
+        <w:rPr>
+          <w:rFonts w:ascii="Times New Roman" w:hAnsi="Times New Roman" w:cs="Times New Roman"/>
+        </w:rPr>
+        <w:t>deaeration</w:t>
+      </w:r>
+      <w:proofErr w:type="gramEnd"/>
+      <w:r>
+        <w:rPr>
+          <w:rFonts w:ascii="Times New Roman" w:hAnsi="Times New Roman" w:cs="Times New Roman"/>
+        </w:rPr>
+        <w:t xml:space="preserve"> </w:t>
       </w:r>
     </w:p>
     <w:p>
@@ -3582,8 +3861,16 @@
         <w:rPr>
           <w:rFonts w:ascii="Times New Roman" w:hAnsi="Times New Roman" w:cs="Times New Roman"/>
         </w:rPr>
-        <w:t>Model development – develop the predictive model and evaluate it using metrics such as accuracy, precision, and recall</w:t>
-      </w:r>
+        <w:t xml:space="preserve">Model development – develop the predictive model and evaluate it using metrics such as accuracy, precision, and </w:t>
+      </w:r>
+      <w:proofErr w:type="gramStart"/>
+      <w:r>
+        <w:rPr>
+          <w:rFonts w:ascii="Times New Roman" w:hAnsi="Times New Roman" w:cs="Times New Roman"/>
+        </w:rPr>
+        <w:t>recall</w:t>
+      </w:r>
+      <w:proofErr w:type="gramEnd"/>
     </w:p>
     <w:p>
       <w:pPr>
@@ -3602,8 +3889,16 @@
         <w:rPr>
           <w:rFonts w:ascii="Times New Roman" w:hAnsi="Times New Roman" w:cs="Times New Roman"/>
         </w:rPr>
-        <w:t>Model Optimization – to improve its performance using hyperparameters or ensemble learning techniques</w:t>
-      </w:r>
+        <w:t xml:space="preserve">Model Optimization – to improve its performance using hyperparameters or ensemble learning </w:t>
+      </w:r>
+      <w:proofErr w:type="gramStart"/>
+      <w:r>
+        <w:rPr>
+          <w:rFonts w:ascii="Times New Roman" w:hAnsi="Times New Roman" w:cs="Times New Roman"/>
+        </w:rPr>
+        <w:t>techniques</w:t>
+      </w:r>
+      <w:proofErr w:type="gramEnd"/>
     </w:p>
     <w:p>
       <w:pPr>
@@ -3622,7 +3917,21 @@
         <w:rPr>
           <w:rFonts w:ascii="Times New Roman" w:hAnsi="Times New Roman" w:cs="Times New Roman"/>
         </w:rPr>
-        <w:t xml:space="preserve">Model Deployment – deploying the model in a real-world setting and validate its performance </w:t>
+        <w:t xml:space="preserve">Model Deployment – deploying the model in a real-world setting and validate its </w:t>
+      </w:r>
+      <w:proofErr w:type="gramStart"/>
+      <w:r>
+        <w:rPr>
+          <w:rFonts w:ascii="Times New Roman" w:hAnsi="Times New Roman" w:cs="Times New Roman"/>
+        </w:rPr>
+        <w:t>performance</w:t>
+      </w:r>
+      <w:proofErr w:type="gramEnd"/>
+      <w:r>
+        <w:rPr>
+          <w:rFonts w:ascii="Times New Roman" w:hAnsi="Times New Roman" w:cs="Times New Roman"/>
+        </w:rPr>
+        <w:t xml:space="preserve"> </w:t>
       </w:r>
     </w:p>
     <w:p>
@@ -3687,23 +3996,44 @@
         <w:rPr>
           <w:rFonts w:ascii="Times New Roman" w:hAnsi="Times New Roman" w:cs="Times New Roman"/>
         </w:rPr>
-        <w:lastRenderedPageBreak/>
-        <w:t xml:space="preserve">Supervised – a function is derived between an input and output from a set of labelled training data. There is more human interaction, and it requires more data processing for feature selection  </w:t>
-      </w:r>
-    </w:p>
-    <w:p>
-      <w:pPr>
-        <w:spacing w:line="360" w:lineRule="auto"/>
-        <w:rPr>
-          <w:rFonts w:ascii="Times New Roman" w:hAnsi="Times New Roman" w:cs="Times New Roman"/>
-        </w:rPr>
-      </w:pPr>
-      <w:r>
-        <w:rPr>
-          <w:rFonts w:ascii="Times New Roman" w:hAnsi="Times New Roman" w:cs="Times New Roman"/>
-        </w:rPr>
-        <w:t>Unsupervised – The relationship between the input variables is not known. There is no labelled data. The output is more a pattern of input variables, or a cluster built on input data</w:t>
-      </w:r>
+        <w:t xml:space="preserve">Supervised – a function is derived between an input and output from a set of labelled training data. There is more human interaction, and it requires more data processing for feature </w:t>
+      </w:r>
+      <w:proofErr w:type="gramStart"/>
+      <w:r>
+        <w:rPr>
+          <w:rFonts w:ascii="Times New Roman" w:hAnsi="Times New Roman" w:cs="Times New Roman"/>
+        </w:rPr>
+        <w:t>selection</w:t>
+      </w:r>
+      <w:proofErr w:type="gramEnd"/>
+      <w:r>
+        <w:rPr>
+          <w:rFonts w:ascii="Times New Roman" w:hAnsi="Times New Roman" w:cs="Times New Roman"/>
+        </w:rPr>
+        <w:t xml:space="preserve">  </w:t>
+      </w:r>
+    </w:p>
+    <w:p>
+      <w:pPr>
+        <w:spacing w:line="360" w:lineRule="auto"/>
+        <w:rPr>
+          <w:rFonts w:ascii="Times New Roman" w:hAnsi="Times New Roman" w:cs="Times New Roman"/>
+        </w:rPr>
+      </w:pPr>
+      <w:r>
+        <w:rPr>
+          <w:rFonts w:ascii="Times New Roman" w:hAnsi="Times New Roman" w:cs="Times New Roman"/>
+        </w:rPr>
+        <w:t xml:space="preserve">Unsupervised – The relationship between the input variables is not known. There is no labelled data. The output is more a pattern of input variables, or a cluster built on input </w:t>
+      </w:r>
+      <w:proofErr w:type="gramStart"/>
+      <w:r>
+        <w:rPr>
+          <w:rFonts w:ascii="Times New Roman" w:hAnsi="Times New Roman" w:cs="Times New Roman"/>
+        </w:rPr>
+        <w:t>data</w:t>
+      </w:r>
+      <w:proofErr w:type="gramEnd"/>
     </w:p>
     <w:p>
       <w:pPr>
@@ -3787,8 +4117,16 @@
         <w:rPr>
           <w:rFonts w:ascii="Times New Roman" w:hAnsi="Times New Roman" w:cs="Times New Roman"/>
         </w:rPr>
-        <w:t>Clustering – dividing data points into relevant groups</w:t>
-      </w:r>
+        <w:t xml:space="preserve">Clustering – dividing data points into relevant </w:t>
+      </w:r>
+      <w:proofErr w:type="gramStart"/>
+      <w:r>
+        <w:rPr>
+          <w:rFonts w:ascii="Times New Roman" w:hAnsi="Times New Roman" w:cs="Times New Roman"/>
+        </w:rPr>
+        <w:t>groups</w:t>
+      </w:r>
+      <w:proofErr w:type="gramEnd"/>
     </w:p>
     <w:p>
       <w:pPr>
@@ -3806,8 +4144,16 @@
         <w:rPr>
           <w:rFonts w:ascii="Times New Roman" w:hAnsi="Times New Roman" w:cs="Times New Roman"/>
         </w:rPr>
-        <w:t>Data reduction- reducing the number of features. Use mainly with regression and classification</w:t>
-      </w:r>
+        <w:t xml:space="preserve">Data reduction- reducing the number of features. Use mainly with regression and </w:t>
+      </w:r>
+      <w:proofErr w:type="gramStart"/>
+      <w:r>
+        <w:rPr>
+          <w:rFonts w:ascii="Times New Roman" w:hAnsi="Times New Roman" w:cs="Times New Roman"/>
+        </w:rPr>
+        <w:t>classification</w:t>
+      </w:r>
+      <w:proofErr w:type="gramEnd"/>
     </w:p>
     <w:p>
       <w:pPr>
@@ -3825,8 +4171,16 @@
         <w:rPr>
           <w:rFonts w:ascii="Times New Roman" w:hAnsi="Times New Roman" w:cs="Times New Roman"/>
         </w:rPr>
-        <w:t>Anomaly Detection – used in unsupervised methods. Like clustering, grouping unknowns together</w:t>
-      </w:r>
+        <w:t xml:space="preserve">Anomaly Detection – used in unsupervised methods. Like clustering, grouping unknowns </w:t>
+      </w:r>
+      <w:proofErr w:type="gramStart"/>
+      <w:r>
+        <w:rPr>
+          <w:rFonts w:ascii="Times New Roman" w:hAnsi="Times New Roman" w:cs="Times New Roman"/>
+        </w:rPr>
+        <w:t>together</w:t>
+      </w:r>
+      <w:proofErr w:type="gramEnd"/>
     </w:p>
     <w:p>
       <w:pPr>
@@ -3848,6 +4202,7 @@
         <w:rPr>
           <w:rFonts w:ascii="Times New Roman" w:hAnsi="Times New Roman" w:cs="Times New Roman"/>
         </w:rPr>
+        <w:lastRenderedPageBreak/>
         <w:t xml:space="preserve">According to Kang </w:t>
       </w:r>
       <w:proofErr w:type="spellStart"/>
@@ -3900,7 +4255,6 @@
           <w:rFonts w:ascii="Times New Roman" w:hAnsi="Times New Roman" w:cs="Times New Roman"/>
           <w:noProof/>
         </w:rPr>
-        <w:lastRenderedPageBreak/>
         <w:drawing>
           <wp:inline distT="0" distB="0" distL="0" distR="0" wp14:anchorId="5DB371BA" wp14:editId="481EC9EE">
             <wp:extent cx="3829050" cy="1981200"/>
@@ -4097,8 +4451,16 @@
         <w:rPr>
           <w:rFonts w:ascii="Times New Roman" w:hAnsi="Times New Roman" w:cs="Times New Roman"/>
         </w:rPr>
-        <w:t xml:space="preserve"> – finds or prescribes the best mode route manner or moves to operate based on given data (output) and models (inputs). help make decisions on what to do and how to minimize failure impact</w:t>
-      </w:r>
+        <w:t xml:space="preserve"> – finds or prescribes the best mode route manner or moves to operate based on given data (output) and models (inputs). help make decisions on what to do and how to minimize failure </w:t>
+      </w:r>
+      <w:proofErr w:type="gramStart"/>
+      <w:r>
+        <w:rPr>
+          <w:rFonts w:ascii="Times New Roman" w:hAnsi="Times New Roman" w:cs="Times New Roman"/>
+        </w:rPr>
+        <w:t>impact</w:t>
+      </w:r>
+      <w:proofErr w:type="gramEnd"/>
     </w:p>
     <w:p>
       <w:pPr>
@@ -4123,8 +4485,16 @@
         <w:rPr>
           <w:rFonts w:ascii="Times New Roman" w:hAnsi="Times New Roman" w:cs="Times New Roman"/>
         </w:rPr>
-        <w:t xml:space="preserve"> – determine the potential of failures happening</w:t>
-      </w:r>
+        <w:t xml:space="preserve"> – determine the potential of failures </w:t>
+      </w:r>
+      <w:proofErr w:type="gramStart"/>
+      <w:r>
+        <w:rPr>
+          <w:rFonts w:ascii="Times New Roman" w:hAnsi="Times New Roman" w:cs="Times New Roman"/>
+        </w:rPr>
+        <w:t>happening</w:t>
+      </w:r>
+      <w:proofErr w:type="gramEnd"/>
     </w:p>
     <w:p>
       <w:pPr>
@@ -4149,8 +4519,16 @@
         <w:rPr>
           <w:rFonts w:ascii="Times New Roman" w:hAnsi="Times New Roman" w:cs="Times New Roman"/>
         </w:rPr>
-        <w:t>– makes diagnostics of collected data to eliminate and rectify inappropriate values used in predictive analytics</w:t>
-      </w:r>
+        <w:t xml:space="preserve">– makes diagnostics of collected data to eliminate and rectify inappropriate values used in predictive </w:t>
+      </w:r>
+      <w:proofErr w:type="gramStart"/>
+      <w:r>
+        <w:rPr>
+          <w:rFonts w:ascii="Times New Roman" w:hAnsi="Times New Roman" w:cs="Times New Roman"/>
+        </w:rPr>
+        <w:t>analytics</w:t>
+      </w:r>
+      <w:proofErr w:type="gramEnd"/>
     </w:p>
     <w:p>
       <w:pPr>
@@ -4169,13 +4547,28 @@
           <w:b/>
           <w:bCs/>
         </w:rPr>
+        <w:lastRenderedPageBreak/>
         <w:t xml:space="preserve">Cognitive analytics </w:t>
       </w:r>
       <w:r>
         <w:rPr>
           <w:rFonts w:ascii="Times New Roman" w:hAnsi="Times New Roman" w:cs="Times New Roman"/>
         </w:rPr>
-        <w:t xml:space="preserve">– automated predictions, prescriptions and detections for smarter decisions over time </w:t>
+        <w:t xml:space="preserve">– automated predictions, </w:t>
+      </w:r>
+      <w:proofErr w:type="gramStart"/>
+      <w:r>
+        <w:rPr>
+          <w:rFonts w:ascii="Times New Roman" w:hAnsi="Times New Roman" w:cs="Times New Roman"/>
+        </w:rPr>
+        <w:t>prescriptions</w:t>
+      </w:r>
+      <w:proofErr w:type="gramEnd"/>
+      <w:r>
+        <w:rPr>
+          <w:rFonts w:ascii="Times New Roman" w:hAnsi="Times New Roman" w:cs="Times New Roman"/>
+        </w:rPr>
+        <w:t xml:space="preserve"> and detections for smarter decisions over time </w:t>
       </w:r>
     </w:p>
     <w:p>
@@ -4249,7 +4642,21 @@
         <w:rPr>
           <w:rFonts w:ascii="Times New Roman" w:hAnsi="Times New Roman" w:cs="Times New Roman"/>
         </w:rPr>
-        <w:t xml:space="preserve"> et al, 1996, Md et al , 2022, </w:t>
+        <w:t xml:space="preserve"> et al, 1996, Md et </w:t>
+      </w:r>
+      <w:proofErr w:type="gramStart"/>
+      <w:r>
+        <w:rPr>
+          <w:rFonts w:ascii="Times New Roman" w:hAnsi="Times New Roman" w:cs="Times New Roman"/>
+        </w:rPr>
+        <w:t>al ,</w:t>
+      </w:r>
+      <w:proofErr w:type="gramEnd"/>
+      <w:r>
+        <w:rPr>
+          <w:rFonts w:ascii="Times New Roman" w:hAnsi="Times New Roman" w:cs="Times New Roman"/>
+        </w:rPr>
+        <w:t xml:space="preserve"> 2022, </w:t>
       </w:r>
       <w:proofErr w:type="spellStart"/>
       <w:r>
@@ -4321,7 +4728,6 @@
           <w:rFonts w:ascii="Times New Roman" w:hAnsi="Times New Roman" w:cs="Times New Roman"/>
           <w:noProof/>
         </w:rPr>
-        <w:lastRenderedPageBreak/>
         <w:drawing>
           <wp:inline distT="0" distB="0" distL="0" distR="0" wp14:anchorId="603595BD" wp14:editId="02BE4B2E">
             <wp:extent cx="5731510" cy="2941320"/>
@@ -4471,6 +4877,7 @@
           <w:rFonts w:ascii="Times New Roman" w:hAnsi="Times New Roman" w:cs="Times New Roman"/>
           <w:noProof/>
         </w:rPr>
+        <w:lastRenderedPageBreak/>
         <mc:AlternateContent>
           <mc:Choice Requires="wps">
             <w:drawing>
@@ -4795,41 +5202,186 @@
           <w:b/>
           <w:color w:val="FF0000"/>
         </w:rPr>
+        <w:t>4.</w:t>
+      </w:r>
+      <w:r>
+        <w:rPr>
+          <w:rFonts w:ascii="Times New Roman" w:hAnsi="Times New Roman" w:cs="Times New Roman"/>
+          <w:b/>
+          <w:color w:val="FF0000"/>
+        </w:rPr>
+        <w:t>7</w:t>
+      </w:r>
+      <w:r>
+        <w:rPr>
+          <w:rFonts w:ascii="Times New Roman" w:hAnsi="Times New Roman" w:cs="Times New Roman"/>
+          <w:b/>
+          <w:color w:val="FF0000"/>
+        </w:rPr>
+        <w:tab/>
+        <w:t xml:space="preserve">Regression models as machine learning in process </w:t>
+      </w:r>
+      <w:proofErr w:type="gramStart"/>
+      <w:r>
+        <w:rPr>
+          <w:rFonts w:ascii="Times New Roman" w:hAnsi="Times New Roman" w:cs="Times New Roman"/>
+          <w:b/>
+          <w:color w:val="FF0000"/>
+        </w:rPr>
+        <w:t>optimization</w:t>
+      </w:r>
+      <w:proofErr w:type="gramEnd"/>
+    </w:p>
+    <w:p>
+      <w:pPr>
+        <w:spacing w:line="360" w:lineRule="auto"/>
+        <w:rPr>
+          <w:rFonts w:ascii="Times New Roman" w:hAnsi="Times New Roman" w:cs="Times New Roman"/>
+          <w:bCs/>
+        </w:rPr>
+      </w:pPr>
+      <w:r>
+        <w:rPr>
+          <w:rFonts w:ascii="Times New Roman" w:hAnsi="Times New Roman" w:cs="Times New Roman"/>
+          <w:bCs/>
+        </w:rPr>
+        <w:t xml:space="preserve">Most manufacturing processes involve multistage steps to produce accurate products. </w:t>
+      </w:r>
+      <w:proofErr w:type="spellStart"/>
+      <w:r>
+        <w:rPr>
+          <w:rFonts w:ascii="Times New Roman" w:hAnsi="Times New Roman" w:cs="Times New Roman"/>
+          <w:bCs/>
+        </w:rPr>
+        <w:t>Papananias</w:t>
+      </w:r>
+      <w:proofErr w:type="spellEnd"/>
+      <w:r>
+        <w:rPr>
+          <w:rFonts w:ascii="Times New Roman" w:hAnsi="Times New Roman" w:cs="Times New Roman"/>
+          <w:bCs/>
+        </w:rPr>
+        <w:t xml:space="preserve"> et al, 2019 developed a Bayesian linear regression model to estimate part quality of and associated uncertainties given in process monitoring data. The predicted results compared well with the experimental measurements and further a neural network model was developed which also showed similar results. It highlighted challenges to the model of evolution of more complex products, big data, and manufacturing intelligence. It also gave the suggestion to look at self-organising maps (SOM, Lieber et al, 2013</w:t>
+      </w:r>
+      <w:proofErr w:type="gramStart"/>
+      <w:r>
+        <w:rPr>
+          <w:rFonts w:ascii="Times New Roman" w:hAnsi="Times New Roman" w:cs="Times New Roman"/>
+          <w:bCs/>
+        </w:rPr>
+        <w:t>) ,or</w:t>
+      </w:r>
+      <w:proofErr w:type="gramEnd"/>
+      <w:r>
+        <w:rPr>
+          <w:rFonts w:ascii="Times New Roman" w:hAnsi="Times New Roman" w:cs="Times New Roman"/>
+          <w:bCs/>
+        </w:rPr>
+        <w:t xml:space="preserve"> principal component analysis for the consideration of process variables such as high sampling rates or large measurement uncertainties to reduce them. </w:t>
+      </w:r>
+    </w:p>
+    <w:p>
+      <w:pPr>
+        <w:spacing w:line="360" w:lineRule="auto"/>
+        <w:rPr>
+          <w:rFonts w:ascii="Times New Roman" w:hAnsi="Times New Roman" w:cs="Times New Roman"/>
+          <w:bCs/>
+        </w:rPr>
+      </w:pPr>
+      <w:r>
+        <w:rPr>
+          <w:rFonts w:ascii="Times New Roman" w:hAnsi="Times New Roman" w:cs="Times New Roman"/>
+          <w:bCs/>
+        </w:rPr>
+        <w:t>A research paper concerned with engine oil aeration process step looked at a gaussian regression model used to correlate the identified features to measure oil aeration. The results were successful in the prediction of oil aeration to an uncertainty of +/-0.02 from the measured oil aeration values.  The model was trained using previous oil pressure data. The results also highlighted that importance of looking at sampling measure as the cases used showed overfitting. This was calculated from using the metrics of RMSE, root mean square deviation. (Kulkarni et al 2021</w:t>
+      </w:r>
+      <w:r>
+        <w:rPr>
+          <w:rFonts w:ascii="Times New Roman" w:hAnsi="Times New Roman" w:cs="Times New Roman"/>
+          <w:bCs/>
+        </w:rPr>
+        <w:t>)</w:t>
+      </w:r>
+    </w:p>
+    <w:p>
+      <w:pPr>
+        <w:spacing w:line="360" w:lineRule="auto"/>
+        <w:rPr>
+          <w:rFonts w:ascii="Times New Roman" w:hAnsi="Times New Roman" w:cs="Times New Roman"/>
+          <w:bCs/>
+        </w:rPr>
+      </w:pPr>
+      <w:r>
+        <w:rPr>
+          <w:rFonts w:ascii="Times New Roman" w:hAnsi="Times New Roman" w:cs="Times New Roman"/>
+          <w:bCs/>
+        </w:rPr>
+        <w:t>Under Predictive tool performances, logistic regression as a machine learning model has been used for the reliability estimation for cutting tools using the variable vibration signals. It is using correlation analysis approach to estimate the reliability and failure time of the cutting tools. It concluded that by further looking at the mechanical knowledge and probability density functions of other variables could further enhance the model’s predictions on machine tool performances. (Chen et al, 2010)</w:t>
+      </w:r>
+    </w:p>
+    <w:p>
+      <w:pPr>
+        <w:spacing w:line="360" w:lineRule="auto"/>
+        <w:rPr>
+          <w:rFonts w:ascii="Times New Roman" w:hAnsi="Times New Roman" w:cs="Times New Roman"/>
+          <w:bCs/>
+        </w:rPr>
+      </w:pPr>
+      <w:r>
+        <w:rPr>
+          <w:rFonts w:ascii="Times New Roman" w:hAnsi="Times New Roman" w:cs="Times New Roman"/>
+          <w:bCs/>
+        </w:rPr>
         <w:lastRenderedPageBreak/>
-        <w:t>4.</w:t>
-      </w:r>
-      <w:r>
-        <w:rPr>
-          <w:rFonts w:ascii="Times New Roman" w:hAnsi="Times New Roman" w:cs="Times New Roman"/>
-          <w:b/>
-          <w:color w:val="FF0000"/>
-        </w:rPr>
-        <w:t>7</w:t>
-      </w:r>
-      <w:r>
-        <w:rPr>
-          <w:rFonts w:ascii="Times New Roman" w:hAnsi="Times New Roman" w:cs="Times New Roman"/>
-          <w:b/>
-          <w:color w:val="FF0000"/>
-        </w:rPr>
-        <w:tab/>
-        <w:t>Regression models as machine learning in process optimization</w:t>
-      </w:r>
-    </w:p>
-    <w:p>
-      <w:pPr>
-        <w:spacing w:line="360" w:lineRule="auto"/>
-        <w:rPr>
-          <w:rFonts w:ascii="Times New Roman" w:hAnsi="Times New Roman" w:cs="Times New Roman"/>
-          <w:bCs/>
-        </w:rPr>
-      </w:pPr>
-      <w:r>
-        <w:rPr>
-          <w:rFonts w:ascii="Times New Roman" w:hAnsi="Times New Roman" w:cs="Times New Roman"/>
-          <w:bCs/>
-        </w:rPr>
-        <w:t xml:space="preserve">Most manufacturing processes involve multistage steps to produce accurate products. </w:t>
+        <w:t xml:space="preserve">IBM Research has developed a process and system regression optimization service for optimising set points for process controls. The Process and System Regression Optimization service consists of three main components -- (1) Regression component and (2) Single Process Optimization component, and (3) System-wide Optimization component. The three components are used to model the problem at hand with the regression component being used to train one or more regression models based on historical data from the process or asset, and one of the optimization components used in combination with the trained model(s) to optimize the control points. </w:t>
+      </w:r>
+    </w:p>
+    <w:p>
+      <w:pPr>
+        <w:spacing w:line="360" w:lineRule="auto"/>
+        <w:rPr>
+          <w:rFonts w:ascii="Times New Roman" w:hAnsi="Times New Roman" w:cs="Times New Roman"/>
+          <w:bCs/>
+        </w:rPr>
+      </w:pPr>
+      <w:r>
+        <w:rPr>
+          <w:rFonts w:ascii="Times New Roman" w:hAnsi="Times New Roman" w:cs="Times New Roman"/>
+          <w:bCs/>
+        </w:rPr>
+        <w:t xml:space="preserve">Datasets are trained on the API and then it uses various models of regression to make predictions requested. </w:t>
+      </w:r>
+    </w:p>
+    <w:p>
+      <w:pPr>
+        <w:spacing w:line="360" w:lineRule="auto"/>
+        <w:rPr>
+          <w:rFonts w:ascii="Times New Roman" w:hAnsi="Times New Roman" w:cs="Times New Roman"/>
+          <w:bCs/>
+        </w:rPr>
+      </w:pPr>
+      <w:r>
+        <w:rPr>
+          <w:rFonts w:ascii="Times New Roman" w:hAnsi="Times New Roman" w:cs="Times New Roman"/>
+          <w:bCs/>
+        </w:rPr>
+        <w:t xml:space="preserve">It uses Mean Squared error and R2 as metrics to compare different regression algorithms. </w:t>
+      </w:r>
+    </w:p>
+    <w:p>
+      <w:pPr>
+        <w:spacing w:line="360" w:lineRule="auto"/>
+        <w:rPr>
+          <w:rFonts w:ascii="Times New Roman" w:hAnsi="Times New Roman" w:cs="Times New Roman"/>
+          <w:bCs/>
+        </w:rPr>
+      </w:pPr>
+      <w:r>
+        <w:rPr>
+          <w:rFonts w:ascii="Times New Roman" w:hAnsi="Times New Roman" w:cs="Times New Roman"/>
+          <w:bCs/>
+        </w:rPr>
+        <w:t xml:space="preserve">Phan et al, 2021, used this IBM </w:t>
       </w:r>
       <w:proofErr w:type="spellStart"/>
       <w:r>
@@ -4837,7 +5389,7 @@
           <w:rFonts w:ascii="Times New Roman" w:hAnsi="Times New Roman" w:cs="Times New Roman"/>
           <w:bCs/>
         </w:rPr>
-        <w:t>Papananias</w:t>
+        <w:t>AutoAI</w:t>
       </w:r>
       <w:proofErr w:type="spellEnd"/>
       <w:r>
@@ -4845,118 +5397,24 @@
           <w:rFonts w:ascii="Times New Roman" w:hAnsi="Times New Roman" w:cs="Times New Roman"/>
           <w:bCs/>
         </w:rPr>
-        <w:t xml:space="preserve"> et al, 2019 developed a Bayesian linear regression model to estimate part quality of and associated uncertainties given in process monitoring data. The predicted results compared well with the experimental measurements and further a neural network model was developed which also showed similar results. It highlighted challenges to the model of evolution of more complex products, big data, and manufacturing intelligence. It also gave the suggestion to look at self-organising maps (SOM, Lieber et al, 2013) ,or principal component analysis for the consideration of process variables such as high sampling rates or large measurement uncertainties to reduce them. </w:t>
-      </w:r>
-    </w:p>
-    <w:p>
-      <w:pPr>
-        <w:spacing w:line="360" w:lineRule="auto"/>
-        <w:rPr>
-          <w:rFonts w:ascii="Times New Roman" w:hAnsi="Times New Roman" w:cs="Times New Roman"/>
-          <w:bCs/>
-        </w:rPr>
-      </w:pPr>
-      <w:r>
-        <w:rPr>
-          <w:rFonts w:ascii="Times New Roman" w:hAnsi="Times New Roman" w:cs="Times New Roman"/>
-          <w:bCs/>
-        </w:rPr>
-        <w:t>A research paper concerned with engine oil aeration process step looked at a gaussian regression model used to correlate the identified features to measure oil aeration. The results were successful in the prediction of oil aeration to an uncertainty of +/-0.02 from the measured oil aeration values.  The model was trained using previous oil pressure data. The results also highlighted that importance of looking at sampling measure as the cases used showed overfitting. This was calculated from using the metrics of RMSE, root mean square deviation. (Kulkarni et al 2021</w:t>
-      </w:r>
-      <w:r>
-        <w:rPr>
-          <w:rFonts w:ascii="Times New Roman" w:hAnsi="Times New Roman" w:cs="Times New Roman"/>
-          <w:bCs/>
-        </w:rPr>
-        <w:t>)</w:t>
-      </w:r>
-    </w:p>
-    <w:p>
-      <w:pPr>
-        <w:spacing w:line="360" w:lineRule="auto"/>
-        <w:rPr>
-          <w:rFonts w:ascii="Times New Roman" w:hAnsi="Times New Roman" w:cs="Times New Roman"/>
-          <w:bCs/>
-        </w:rPr>
-      </w:pPr>
-      <w:r>
-        <w:rPr>
-          <w:rFonts w:ascii="Times New Roman" w:hAnsi="Times New Roman" w:cs="Times New Roman"/>
-          <w:bCs/>
-        </w:rPr>
-        <w:t>Under Predictive tool performances, logistic regression as a machine learning model has been used for the reliability estimation for cutting tools using the variable vibration signals. It is using correlation analysis approach to estimate the reliability and failure time of the cutting tools. It concluded that by further looking at the mechanical knowledge and probability density functions of other variables could further enhance the model’s predictions on machine tool performances. (Chen et al, 2010)</w:t>
-      </w:r>
-    </w:p>
-    <w:p>
-      <w:pPr>
-        <w:spacing w:line="360" w:lineRule="auto"/>
-        <w:rPr>
-          <w:rFonts w:ascii="Times New Roman" w:hAnsi="Times New Roman" w:cs="Times New Roman"/>
-          <w:bCs/>
-        </w:rPr>
-      </w:pPr>
-      <w:r>
-        <w:rPr>
-          <w:rFonts w:ascii="Times New Roman" w:hAnsi="Times New Roman" w:cs="Times New Roman"/>
-          <w:bCs/>
-        </w:rPr>
-        <w:t xml:space="preserve">IBM Research has developed a process and system regression optimization service for optimising set points for process controls. The Process and System Regression Optimization service consists of three main components -- (1) Regression component and (2) Single Process Optimization component, and (3) System-wide Optimization component. The three components are used to model the problem at hand with the regression component being used to train one or more regression models based on historical data from the process or asset, and one of the optimization components used in combination with the trained model(s) to optimize the control points. </w:t>
-      </w:r>
-    </w:p>
-    <w:p>
-      <w:pPr>
-        <w:spacing w:line="360" w:lineRule="auto"/>
-        <w:rPr>
-          <w:rFonts w:ascii="Times New Roman" w:hAnsi="Times New Roman" w:cs="Times New Roman"/>
-          <w:bCs/>
-        </w:rPr>
-      </w:pPr>
-      <w:r>
-        <w:rPr>
-          <w:rFonts w:ascii="Times New Roman" w:hAnsi="Times New Roman" w:cs="Times New Roman"/>
-          <w:bCs/>
-        </w:rPr>
-        <w:t xml:space="preserve">Datasets are trained on the API and then it uses various models of regression to make predictions requested. </w:t>
-      </w:r>
-    </w:p>
-    <w:p>
-      <w:pPr>
-        <w:spacing w:line="360" w:lineRule="auto"/>
-        <w:rPr>
-          <w:rFonts w:ascii="Times New Roman" w:hAnsi="Times New Roman" w:cs="Times New Roman"/>
-          <w:bCs/>
-        </w:rPr>
-      </w:pPr>
-      <w:r>
-        <w:rPr>
-          <w:rFonts w:ascii="Times New Roman" w:hAnsi="Times New Roman" w:cs="Times New Roman"/>
-          <w:bCs/>
-        </w:rPr>
-        <w:t xml:space="preserve">It uses Mean Squared error and R2 as metrics to compare different regression algorithms. </w:t>
-      </w:r>
-    </w:p>
-    <w:p>
-      <w:pPr>
-        <w:spacing w:line="360" w:lineRule="auto"/>
-        <w:rPr>
-          <w:rFonts w:ascii="Times New Roman" w:hAnsi="Times New Roman" w:cs="Times New Roman"/>
-          <w:bCs/>
-        </w:rPr>
-      </w:pPr>
-      <w:r>
-        <w:rPr>
-          <w:rFonts w:ascii="Times New Roman" w:hAnsi="Times New Roman" w:cs="Times New Roman"/>
-          <w:bCs/>
-        </w:rPr>
-        <w:t xml:space="preserve">Phan et al, 2021, used this IBM </w:t>
-      </w:r>
+        <w:t xml:space="preserve"> toolkit for automated machine learning to search for the right learning algorithm and optimize its hyperparameters. They were able to restrict their models to decision tree, multivariate adaptive regression splines. Using cross validation to pick the best performance model. </w:t>
+      </w:r>
+    </w:p>
+    <w:p>
+      <w:pPr>
+        <w:spacing w:line="360" w:lineRule="auto"/>
+        <w:rPr>
+          <w:rFonts w:ascii="Times New Roman" w:hAnsi="Times New Roman" w:cs="Times New Roman"/>
+          <w:bCs/>
+        </w:rPr>
+      </w:pPr>
       <w:proofErr w:type="spellStart"/>
       <w:r>
         <w:rPr>
           <w:rFonts w:ascii="Times New Roman" w:hAnsi="Times New Roman" w:cs="Times New Roman"/>
           <w:bCs/>
         </w:rPr>
-        <w:t>AutoAI</w:t>
+        <w:t>Hassani</w:t>
       </w:r>
       <w:proofErr w:type="spellEnd"/>
       <w:r>
@@ -4964,41 +5422,17 @@
           <w:rFonts w:ascii="Times New Roman" w:hAnsi="Times New Roman" w:cs="Times New Roman"/>
           <w:bCs/>
         </w:rPr>
-        <w:t xml:space="preserve"> toolkit for automated machine learning to search for the right learning algorithm and optimize its hyperparameters. They were able to restrict their models to </w:t>
-      </w:r>
-      <w:r>
-        <w:rPr>
-          <w:rFonts w:ascii="Times New Roman" w:hAnsi="Times New Roman" w:cs="Times New Roman"/>
-          <w:bCs/>
-        </w:rPr>
-        <w:lastRenderedPageBreak/>
-        <w:t xml:space="preserve">decision tree, multivariate adaptive regression splines. Using cross validation to pick the best performance model. </w:t>
-      </w:r>
-    </w:p>
-    <w:p>
-      <w:pPr>
-        <w:spacing w:line="360" w:lineRule="auto"/>
-        <w:rPr>
-          <w:rFonts w:ascii="Times New Roman" w:hAnsi="Times New Roman" w:cs="Times New Roman"/>
-          <w:bCs/>
-        </w:rPr>
-      </w:pPr>
-      <w:proofErr w:type="spellStart"/>
-      <w:r>
-        <w:rPr>
-          <w:rFonts w:ascii="Times New Roman" w:hAnsi="Times New Roman" w:cs="Times New Roman"/>
-          <w:bCs/>
-        </w:rPr>
-        <w:t>Hassani</w:t>
-      </w:r>
-      <w:proofErr w:type="spellEnd"/>
-      <w:r>
-        <w:rPr>
-          <w:rFonts w:ascii="Times New Roman" w:hAnsi="Times New Roman" w:cs="Times New Roman"/>
-          <w:bCs/>
-        </w:rPr>
-        <w:t xml:space="preserve"> et al, looked at the efficiency of the equipment rather than the product process in manufacturing, the methodology included a case study where the data was based on results from 2 machines. The applied methodology included data preparation, exploratory analysis of the data and creating training sets and applying various models. Including support vector regression, random forest. Model accuracy was calculated with and with cross validation. It is the same methodology for optimization of equipment as is process</w:t>
-      </w:r>
+        <w:t xml:space="preserve"> et al, looked at the efficiency of the equipment rather than the product process in manufacturing, the methodology included a case study where the data was based on results from 2 machines. The applied methodology included data preparation, exploratory analysis of the data and creating training sets and applying various models. Including support vector regression, random forest. Model accuracy was calculated with and with cross validation. It is the same methodology for optimization of equipment as is </w:t>
+      </w:r>
+      <w:proofErr w:type="gramStart"/>
+      <w:r>
+        <w:rPr>
+          <w:rFonts w:ascii="Times New Roman" w:hAnsi="Times New Roman" w:cs="Times New Roman"/>
+          <w:bCs/>
+        </w:rPr>
+        <w:t>process</w:t>
+      </w:r>
+      <w:proofErr w:type="gramEnd"/>
     </w:p>
     <w:p>
       <w:pPr>
@@ -5141,6 +5575,7 @@
         <w:rPr>
           <w:rFonts w:ascii="Times New Roman" w:hAnsi="Times New Roman" w:cs="Times New Roman"/>
         </w:rPr>
+        <w:lastRenderedPageBreak/>
         <w:t>A combination of a neural networks with a genetic algorithm to predict critical parameters in a particle board and axial flow designs manufacturing process. The Genetic algorithm was then applied to the trained NN to determine the optimum values using the parameters successfully. (Cook et al, 2000, Liu et al 2023)</w:t>
       </w:r>
     </w:p>
@@ -5169,7 +5604,6 @@
         <w:rPr>
           <w:rFonts w:ascii="Times New Roman" w:hAnsi="Times New Roman" w:cs="Times New Roman"/>
         </w:rPr>
-        <w:lastRenderedPageBreak/>
         <w:t xml:space="preserve">A Comparison between ARIMA, LSTM and GRU models was done on time series forecasting for bitcoin technology. ARIMA, Autoregressive integrated Moving average, turned out to be the better model, followed by the GRU model gated recurrent network whereas LSTM allows the tracking the dependencies of new observations with past ones. This study gave details on the methodology on creating and comparing types a recurrent network, with certain parameters and evaluation metrics. It highlighted the importance of data normalization, using Scikit-learn making it easier for the network model to learn. Another highlight from these studies was the importance of the architecture of the neural network itself and optimisation of these methods (Yamack et al, 2019, </w:t>
       </w:r>
       <w:proofErr w:type="spellStart"/>
@@ -5268,7 +5702,14 @@
         <w:rPr>
           <w:rFonts w:ascii="Times New Roman" w:hAnsi="Times New Roman" w:cs="Times New Roman"/>
         </w:rPr>
-        <w:t>Yamack et al, 2019 conducted a comparison between three different machine learning models in making a time series prediction. The three were ARIMA (Auto regressive integrate moving average), LSTM (Long Short-term Memory) and GRU (Gate recurrent Unit). The topic was predicting the price of Bitcoin. This research compared all three models by accuracy (measured by MAPE and RMSE) and time. It concluded that the outcomes could have been of effected by the parameters that were chosen and the total amount of data used.</w:t>
+        <w:t xml:space="preserve">Yamack et al, 2019 conducted a comparison between three different machine learning models in making a time series prediction. The three were ARIMA (Auto regressive integrate moving average), LSTM (Long Short-term Memory) and GRU (Gate recurrent Unit). The topic was predicting the price of Bitcoin. This research compared all three models by accuracy (measured by MAPE and RMSE) and </w:t>
+      </w:r>
+      <w:r>
+        <w:rPr>
+          <w:rFonts w:ascii="Times New Roman" w:hAnsi="Times New Roman" w:cs="Times New Roman"/>
+        </w:rPr>
+        <w:lastRenderedPageBreak/>
+        <w:t>time. It concluded that the outcomes could have been of effected by the parameters that were chosen and the total amount of data used.</w:t>
       </w:r>
     </w:p>
     <w:p>
@@ -5348,23 +5789,32 @@
           <w:b/>
           <w:color w:val="FF0000"/>
         </w:rPr>
-        <w:t>Data sources, collection, and Preparation for machine learning in production process optimization</w:t>
-      </w:r>
-    </w:p>
-    <w:p>
-      <w:pPr>
-        <w:spacing w:line="360" w:lineRule="auto"/>
-        <w:rPr>
-          <w:rFonts w:ascii="Times New Roman" w:hAnsi="Times New Roman" w:cs="Times New Roman"/>
-          <w:bCs/>
-        </w:rPr>
-      </w:pPr>
-      <w:r>
-        <w:rPr>
-          <w:rFonts w:ascii="Times New Roman" w:hAnsi="Times New Roman" w:cs="Times New Roman"/>
-          <w:bCs/>
-        </w:rPr>
-        <w:lastRenderedPageBreak/>
+        <w:t xml:space="preserve">Data sources, collection, and Preparation for machine learning in production process </w:t>
+      </w:r>
+      <w:proofErr w:type="gramStart"/>
+      <w:r>
+        <w:rPr>
+          <w:rFonts w:ascii="Times New Roman" w:hAnsi="Times New Roman" w:cs="Times New Roman"/>
+          <w:b/>
+          <w:color w:val="FF0000"/>
+        </w:rPr>
+        <w:t>optimization</w:t>
+      </w:r>
+      <w:proofErr w:type="gramEnd"/>
+    </w:p>
+    <w:p>
+      <w:pPr>
+        <w:spacing w:line="360" w:lineRule="auto"/>
+        <w:rPr>
+          <w:rFonts w:ascii="Times New Roman" w:hAnsi="Times New Roman" w:cs="Times New Roman"/>
+          <w:bCs/>
+        </w:rPr>
+      </w:pPr>
+      <w:r>
+        <w:rPr>
+          <w:rFonts w:ascii="Times New Roman" w:hAnsi="Times New Roman" w:cs="Times New Roman"/>
+          <w:bCs/>
+        </w:rPr>
         <w:t xml:space="preserve">These are the most important activities of building a machine learning model. It is important to collect the relevant data and create a proper dataset. Data sources can be external and internal. In this research, support for data and information communications come from various industrial information systems which is integrated. Support systems are Manufacturing execution systems (MES), supervisory control and data acquisition (SCADA) system and the programmable logic controller system (PLC) which directly controls the reaction parameters of machines and warehouse management system (WMS). The SCADA system is where production data is acquired, and it is stored on the relational database system called shopfloor system. (Min et al, 2019) </w:t>
       </w:r>
     </w:p>
@@ -5381,7 +5831,23 @@
           <w:rFonts w:ascii="Times New Roman" w:hAnsi="Times New Roman" w:cs="Times New Roman"/>
           <w:bCs/>
         </w:rPr>
-        <w:t xml:space="preserve">This data can be unstructured, and need to be prepared, by screening for duplicate data, missing data, irrelevant data records. Extraction of indicators and features by labelling the data that will be needed in the learning/training process. Data needs to be mapped depending on the knowledge of what it is going to be used for. (Lee et al, 2019, Min et al , 2019). </w:t>
+        <w:t xml:space="preserve">This data can be unstructured, and need to be prepared, by screening for duplicate data, missing data, irrelevant data records. Extraction of indicators and features by labelling the data that will be needed in the learning/training process. Data needs to be mapped depending on the knowledge of what it is going to be used for. (Lee et al, 2019, Min et </w:t>
+      </w:r>
+      <w:proofErr w:type="gramStart"/>
+      <w:r>
+        <w:rPr>
+          <w:rFonts w:ascii="Times New Roman" w:hAnsi="Times New Roman" w:cs="Times New Roman"/>
+          <w:bCs/>
+        </w:rPr>
+        <w:t>al ,</w:t>
+      </w:r>
+      <w:proofErr w:type="gramEnd"/>
+      <w:r>
+        <w:rPr>
+          <w:rFonts w:ascii="Times New Roman" w:hAnsi="Times New Roman" w:cs="Times New Roman"/>
+          <w:bCs/>
+        </w:rPr>
+        <w:t xml:space="preserve"> 2019). </w:t>
       </w:r>
     </w:p>
     <w:p>
@@ -5448,7 +5914,15 @@
           <w:rFonts w:ascii="Times New Roman" w:hAnsi="Times New Roman" w:cs="Times New Roman"/>
           <w:bCs/>
         </w:rPr>
-        <w:t xml:space="preserve">Once the dataset is established, it needs to be split into three subsets: Training, validation, and test sets. There is no optimal proportional for splitting, according to research, the rule of thumb was 70% for training and 15% for both validation and testing. It depends on the size of the dataset, (Barkov, 2019., </w:t>
+        <w:t xml:space="preserve">Once the dataset is established, it needs to be split into three subsets: Training, validation, and test sets. There is no optimal proportional for splitting, according to research, the rule of thumb was 70% </w:t>
+      </w:r>
+      <w:r>
+        <w:rPr>
+          <w:rFonts w:ascii="Times New Roman" w:hAnsi="Times New Roman" w:cs="Times New Roman"/>
+          <w:bCs/>
+        </w:rPr>
+        <w:lastRenderedPageBreak/>
+        <w:t xml:space="preserve">for training and 15% for both validation and testing. It depends on the size of the dataset, (Barkov, 2019., </w:t>
       </w:r>
       <w:proofErr w:type="spellStart"/>
       <w:r>
@@ -5512,15 +5986,7 @@
           <w:rFonts w:ascii="Times New Roman" w:hAnsi="Times New Roman" w:cs="Times New Roman"/>
           <w:bCs/>
         </w:rPr>
-        <w:t xml:space="preserve">In only one research literature, it mentions the two types of infrastructure, data collection, which we discussed earlier, and it readily applied in industry, however the second type is model training. It consists of cloud computing, big data analysis and machine learning. Cloud computing is used to support the collection and selection and analysing of data from ambient environments using centralised methods. To successfully implement machine learning, it requires a training set. It also requires the ability to continuously learning from training data to improve. For this, a presence of good </w:t>
-      </w:r>
-      <w:r>
-        <w:rPr>
-          <w:rFonts w:ascii="Times New Roman" w:hAnsi="Times New Roman" w:cs="Times New Roman"/>
-          <w:bCs/>
-        </w:rPr>
-        <w:lastRenderedPageBreak/>
-        <w:t>computing memory so that the knowledge discovered by the trained datasets will be well -stored. In terms of IT infrastructure, security, privacy, and resource constraints need to be considered. (Sing et al 2020)</w:t>
+        <w:t>In only one research literature, it mentions the two types of infrastructure, data collection, which we discussed earlier, and it readily applied in industry, however the second type is model training. It consists of cloud computing, big data analysis and machine learning. Cloud computing is used to support the collection and selection and analysing of data from ambient environments using centralised methods. To successfully implement machine learning, it requires a training set. It also requires the ability to continuously learning from training data to improve. For this, a presence of good computing memory so that the knowledge discovered by the trained datasets will be well -stored. In terms of IT infrastructure, security, privacy, and resource constraints need to be considered. (Sing et al 2020)</w:t>
       </w:r>
     </w:p>
     <w:p>
@@ -5613,7 +6079,21 @@
         <w:rPr>
           <w:rFonts w:ascii="Times New Roman" w:hAnsi="Times New Roman" w:cs="Times New Roman"/>
         </w:rPr>
-        <w:t xml:space="preserve">There are many process parameters that can affect the length of deaeration time a beverage batch needs. Examples of process parameters include the type of final product to be produced, the equipment used, the initial methods of addition and nature of raw material added, temperature and pressure factors. Optimization of these parameters can lead to a lower deaeration time thus an increased efficient process without compromising the final product quality and stability. </w:t>
+        <w:t xml:space="preserve">There are many process parameters that can affect the length of deaeration time a beverage batch </w:t>
+      </w:r>
+      <w:proofErr w:type="gramStart"/>
+      <w:r>
+        <w:rPr>
+          <w:rFonts w:ascii="Times New Roman" w:hAnsi="Times New Roman" w:cs="Times New Roman"/>
+        </w:rPr>
+        <w:t>needs</w:t>
+      </w:r>
+      <w:proofErr w:type="gramEnd"/>
+      <w:r>
+        <w:rPr>
+          <w:rFonts w:ascii="Times New Roman" w:hAnsi="Times New Roman" w:cs="Times New Roman"/>
+        </w:rPr>
+        <w:t xml:space="preserve">. Examples of process parameters include the type of final product to be produced, the equipment used, the initial methods of addition and nature of raw material added, temperature and pressure factors. Optimization of these parameters can lead to a lower deaeration time thus an increased efficient process without compromising the final product quality and stability. </w:t>
       </w:r>
     </w:p>
     <w:p>
@@ -5678,6 +6158,7 @@
           <w:bCs/>
           <w:color w:val="FF0000"/>
         </w:rPr>
+        <w:lastRenderedPageBreak/>
         <w:t xml:space="preserve">Conclusions </w:t>
       </w:r>
     </w:p>
@@ -5746,14 +6227,35 @@
         <w:rPr>
           <w:rFonts w:ascii="Times New Roman" w:hAnsi="Times New Roman" w:cs="Times New Roman"/>
         </w:rPr>
-        <w:t xml:space="preserve">From the above literature review, the most common thread is the use of more than one machine learning model to assess data and make predictions. A important aspect of all, is the data itself, its collection and preparation in order to understand the relationships and trends from it and that’s even before applying any machine learning model to it. The type of data, whether is labelled, structured  , or unstructured will affect the machine learning model of choice. The methodology applied to the various </w:t>
-      </w:r>
-      <w:r>
-        <w:rPr>
-          <w:rFonts w:ascii="Times New Roman" w:hAnsi="Times New Roman" w:cs="Times New Roman"/>
-        </w:rPr>
-        <w:lastRenderedPageBreak/>
-        <w:t>research uses the same steps and will be helpful in this research as will the metrics suggested being used to evaluate the predictions and trends.</w:t>
+        <w:t xml:space="preserve">From the above literature review, the most common thread is the use of more than one machine learning model to assess data and make predictions. </w:t>
+      </w:r>
+      <w:proofErr w:type="gramStart"/>
+      <w:r>
+        <w:rPr>
+          <w:rFonts w:ascii="Times New Roman" w:hAnsi="Times New Roman" w:cs="Times New Roman"/>
+        </w:rPr>
+        <w:t>A</w:t>
+      </w:r>
+      <w:proofErr w:type="gramEnd"/>
+      <w:r>
+        <w:rPr>
+          <w:rFonts w:ascii="Times New Roman" w:hAnsi="Times New Roman" w:cs="Times New Roman"/>
+        </w:rPr>
+        <w:t xml:space="preserve"> important aspect of all, is the data itself, its collection and preparation in order to understand the relationships and trends from it and that’s even before applying any machine learning model to it. The type of data, whether is labelled, </w:t>
+      </w:r>
+      <w:proofErr w:type="gramStart"/>
+      <w:r>
+        <w:rPr>
+          <w:rFonts w:ascii="Times New Roman" w:hAnsi="Times New Roman" w:cs="Times New Roman"/>
+        </w:rPr>
+        <w:t>structured  ,</w:t>
+      </w:r>
+      <w:proofErr w:type="gramEnd"/>
+      <w:r>
+        <w:rPr>
+          <w:rFonts w:ascii="Times New Roman" w:hAnsi="Times New Roman" w:cs="Times New Roman"/>
+        </w:rPr>
+        <w:t xml:space="preserve"> or unstructured will affect the machine learning model of choice. The methodology applied to the various research uses the same steps and will be helpful in this research as will the metrics suggested being used to evaluate the predictions and trends.</w:t>
       </w:r>
     </w:p>
     <w:p>
@@ -6002,6 +6504,7 @@
           <w:sz w:val="24"/>
           <w:szCs w:val="24"/>
         </w:rPr>
+        <w:lastRenderedPageBreak/>
         <w:t>Research Objectives</w:t>
       </w:r>
       <w:r>
@@ -6374,7 +6877,6 @@
           <w:sz w:val="24"/>
           <w:szCs w:val="24"/>
         </w:rPr>
-        <w:lastRenderedPageBreak/>
         <w:t>The author works full-time in a beverage production company and had the opportunity to be a participant as observer</w:t>
       </w:r>
       <w:r>
@@ -6701,6 +7203,7 @@
           <w:sz w:val="24"/>
           <w:szCs w:val="24"/>
         </w:rPr>
+        <w:lastRenderedPageBreak/>
         <w:t xml:space="preserve">The observational data collected, and its potential errors outlined above would be further clarified in further primary method of in person interviews. </w:t>
       </w:r>
     </w:p>
@@ -6838,16 +7341,7 @@
           <w:sz w:val="24"/>
           <w:szCs w:val="24"/>
         </w:rPr>
-        <w:t xml:space="preserve"> an informal interview using </w:t>
-      </w:r>
-      <w:r>
-        <w:rPr>
-          <w:rFonts w:ascii="Times New Roman" w:hAnsi="Times New Roman" w:cs="Times New Roman"/>
-          <w:sz w:val="24"/>
-          <w:szCs w:val="24"/>
-        </w:rPr>
-        <w:lastRenderedPageBreak/>
-        <w:t>open- ended questions as</w:t>
+        <w:t xml:space="preserve"> an informal interview using open- ended questions as</w:t>
       </w:r>
       <w:r>
         <w:rPr>
@@ -7164,6 +7658,7 @@
           <w:sz w:val="24"/>
           <w:szCs w:val="24"/>
         </w:rPr>
+        <w:lastRenderedPageBreak/>
         <w:t xml:space="preserve">Factors considered by the author when choosing </w:t>
       </w:r>
       <w:r>
@@ -7517,164 +8012,163 @@
           <w:rFonts w:ascii="Times New Roman" w:hAnsi="Times New Roman" w:cs="Times New Roman"/>
           <w:bCs/>
         </w:rPr>
-        <w:t xml:space="preserve">upport systems are Manufacturing execution systems (MES), supervisory control and data acquisition (SCADA) system and the programmable logic controller </w:t>
-      </w:r>
-      <w:r>
-        <w:rPr>
-          <w:rFonts w:ascii="Times New Roman" w:hAnsi="Times New Roman" w:cs="Times New Roman"/>
-          <w:bCs/>
+        <w:t xml:space="preserve">upport systems are Manufacturing execution systems (MES), supervisory control and data acquisition (SCADA) system and the programmable logic controller system (PLC) which directly controls the reaction parameters of machines and warehouse management system (WMS). The SCADA system is where production data is acquired, and it is stored on the relational database system called shopfloor system. (Min et al, 2019) </w:t>
+      </w:r>
+    </w:p>
+    <w:p>
+      <w:pPr>
+        <w:spacing w:line="360" w:lineRule="auto"/>
+        <w:rPr>
+          <w:rFonts w:ascii="Times New Roman" w:hAnsi="Times New Roman" w:cs="Times New Roman"/>
+          <w:bCs/>
+        </w:rPr>
+      </w:pPr>
+      <w:r>
+        <w:rPr>
+          <w:rFonts w:ascii="Times New Roman" w:hAnsi="Times New Roman" w:cs="Times New Roman"/>
+          <w:bCs/>
+        </w:rPr>
+        <w:t xml:space="preserve">This data can be unstructured, and need to be prepared, by screening for duplicate data, missing data, irrelevant data records. Extraction of indicators and features by labelling the data that will be needed in the learning/training process. </w:t>
+      </w:r>
+    </w:p>
+    <w:p>
+      <w:pPr>
+        <w:spacing w:line="360" w:lineRule="auto"/>
+        <w:rPr>
+          <w:rFonts w:ascii="Times New Roman" w:hAnsi="Times New Roman" w:cs="Times New Roman"/>
+          <w:bCs/>
+        </w:rPr>
+      </w:pPr>
+      <w:r>
+        <w:rPr>
+          <w:rFonts w:ascii="Times New Roman" w:hAnsi="Times New Roman" w:cs="Times New Roman"/>
+          <w:bCs/>
+        </w:rPr>
+        <w:t xml:space="preserve">The data for this research was originally stored on the manufacturing shopfloor database system. For each batch produced, each production process time step was recorded. By selecting the production time, </w:t>
+      </w:r>
+      <w:r>
+        <w:rPr>
+          <w:rFonts w:ascii="Times New Roman" w:hAnsi="Times New Roman" w:cs="Times New Roman"/>
+          <w:bCs/>
+        </w:rPr>
+        <w:t>the author</w:t>
+      </w:r>
+      <w:r>
+        <w:rPr>
+          <w:rFonts w:ascii="Times New Roman" w:hAnsi="Times New Roman" w:cs="Times New Roman"/>
+          <w:bCs/>
+        </w:rPr>
+        <w:t xml:space="preserve"> was able to request via SQL query all material batch details that had a deaerating step in their process. Therefore, reducing the amount of data was sent and stored as a CSV file.  </w:t>
+      </w:r>
+    </w:p>
+    <w:p>
+      <w:pPr>
+        <w:jc w:val="both"/>
+        <w:rPr>
+          <w:rFonts w:ascii="Times New Roman" w:hAnsi="Times New Roman" w:cs="Times New Roman"/>
+          <w:b/>
+          <w:bCs/>
+        </w:rPr>
+      </w:pPr>
+      <w:r>
+        <w:rPr>
+          <w:rFonts w:ascii="Times New Roman" w:hAnsi="Times New Roman" w:cs="Times New Roman"/>
+          <w:b/>
+          <w:bCs/>
+        </w:rPr>
+        <w:t xml:space="preserve">Research Methodology and Validity </w:t>
+      </w:r>
+    </w:p>
+    <w:p>
+      <w:pPr>
+        <w:spacing w:line="360" w:lineRule="auto"/>
+        <w:jc w:val="both"/>
+        <w:rPr>
+          <w:rFonts w:ascii="Times New Roman" w:hAnsi="Times New Roman" w:cs="Times New Roman"/>
+        </w:rPr>
+      </w:pPr>
+      <w:r>
+        <w:rPr>
+          <w:rFonts w:ascii="Times New Roman" w:hAnsi="Times New Roman" w:cs="Times New Roman"/>
+        </w:rPr>
+        <w:t xml:space="preserve">To determine the extent of which the primary and secondary data collection above accurately assesses the research problem objectives is the basis of validity. We need to validate if the data collected for this research </w:t>
+      </w:r>
+      <w:r>
+        <w:rPr>
+          <w:rFonts w:ascii="Times New Roman" w:hAnsi="Times New Roman" w:cs="Times New Roman"/>
+        </w:rPr>
+        <w:t>answers</w:t>
+      </w:r>
+      <w:r>
+        <w:rPr>
+          <w:rFonts w:ascii="Times New Roman" w:hAnsi="Times New Roman" w:cs="Times New Roman"/>
+        </w:rPr>
+        <w:t xml:space="preserve"> the research questions poised and are these answers trustworthy and meaningful. </w:t>
+      </w:r>
+    </w:p>
+    <w:p>
+      <w:pPr>
+        <w:spacing w:line="360" w:lineRule="auto"/>
+        <w:jc w:val="both"/>
+        <w:rPr>
+          <w:rFonts w:ascii="Times New Roman" w:hAnsi="Times New Roman" w:cs="Times New Roman"/>
+          <w:b/>
+          <w:bCs/>
+        </w:rPr>
+      </w:pPr>
+    </w:p>
+    <w:p>
+      <w:pPr>
+        <w:spacing w:line="360" w:lineRule="auto"/>
+        <w:jc w:val="both"/>
+        <w:rPr>
+          <w:rFonts w:ascii="Times New Roman" w:hAnsi="Times New Roman" w:cs="Times New Roman"/>
+        </w:rPr>
+      </w:pPr>
+      <w:r>
+        <w:rPr>
+          <w:rFonts w:ascii="Times New Roman" w:hAnsi="Times New Roman" w:cs="Times New Roman"/>
+        </w:rPr>
+        <w:t>The most relevant components of validity:</w:t>
+      </w:r>
+    </w:p>
+    <w:p>
+      <w:pPr>
+        <w:spacing w:line="360" w:lineRule="auto"/>
+        <w:jc w:val="both"/>
+        <w:rPr>
+          <w:rFonts w:ascii="Times New Roman" w:hAnsi="Times New Roman" w:cs="Times New Roman"/>
+        </w:rPr>
+      </w:pPr>
+    </w:p>
+    <w:p>
+      <w:pPr>
+        <w:spacing w:line="360" w:lineRule="auto"/>
+        <w:jc w:val="both"/>
+        <w:rPr>
+          <w:rFonts w:ascii="Times New Roman" w:hAnsi="Times New Roman" w:cs="Times New Roman"/>
+        </w:rPr>
+      </w:pPr>
+      <w:r>
+        <w:rPr>
+          <w:rFonts w:ascii="Times New Roman" w:hAnsi="Times New Roman" w:cs="Times New Roman"/>
+          <w:b/>
+          <w:bCs/>
+        </w:rPr>
+        <w:t>Internal Validity</w:t>
+      </w:r>
+      <w:r>
+        <w:rPr>
+          <w:rFonts w:ascii="Times New Roman" w:hAnsi="Times New Roman" w:cs="Times New Roman"/>
+        </w:rPr>
+        <w:t xml:space="preserve">: Addressing potential biases and threats to the reliability of the collected data. The use of diverse participants from various roles within the beverage production process helps mitigate </w:t>
+      </w:r>
+      <w:r>
+        <w:rPr>
+          <w:rFonts w:ascii="Times New Roman" w:hAnsi="Times New Roman" w:cs="Times New Roman"/>
         </w:rPr>
         <w:lastRenderedPageBreak/>
-        <w:t xml:space="preserve">system (PLC) which directly controls the reaction parameters of machines and warehouse management system (WMS). The SCADA system is where production data is acquired, and it is stored on the relational database system called shopfloor system. (Min et al, 2019) </w:t>
-      </w:r>
-    </w:p>
-    <w:p>
-      <w:pPr>
-        <w:spacing w:line="360" w:lineRule="auto"/>
-        <w:rPr>
-          <w:rFonts w:ascii="Times New Roman" w:hAnsi="Times New Roman" w:cs="Times New Roman"/>
-          <w:bCs/>
-        </w:rPr>
-      </w:pPr>
-      <w:r>
-        <w:rPr>
-          <w:rFonts w:ascii="Times New Roman" w:hAnsi="Times New Roman" w:cs="Times New Roman"/>
-          <w:bCs/>
-        </w:rPr>
-        <w:t xml:space="preserve">This data can be unstructured, and need to be prepared, by screening for duplicate data, missing data, irrelevant data records. Extraction of indicators and features by labelling the data that will be needed in the learning/training process. </w:t>
-      </w:r>
-    </w:p>
-    <w:p>
-      <w:pPr>
-        <w:spacing w:line="360" w:lineRule="auto"/>
-        <w:rPr>
-          <w:rFonts w:ascii="Times New Roman" w:hAnsi="Times New Roman" w:cs="Times New Roman"/>
-          <w:bCs/>
-        </w:rPr>
-      </w:pPr>
-      <w:r>
-        <w:rPr>
-          <w:rFonts w:ascii="Times New Roman" w:hAnsi="Times New Roman" w:cs="Times New Roman"/>
-          <w:bCs/>
-        </w:rPr>
-        <w:t xml:space="preserve">The data for this research was originally stored on the manufacturing shopfloor database system. For each batch produced, each production process time step was recorded. By selecting the production time, </w:t>
-      </w:r>
-      <w:r>
-        <w:rPr>
-          <w:rFonts w:ascii="Times New Roman" w:hAnsi="Times New Roman" w:cs="Times New Roman"/>
-          <w:bCs/>
-        </w:rPr>
-        <w:t>the author</w:t>
-      </w:r>
-      <w:r>
-        <w:rPr>
-          <w:rFonts w:ascii="Times New Roman" w:hAnsi="Times New Roman" w:cs="Times New Roman"/>
-          <w:bCs/>
-        </w:rPr>
-        <w:t xml:space="preserve"> was able to request via SQL query all material batch details that had a deaerating step in their process. Therefore, reducing the amount of data was sent and stored as a CSV file.  </w:t>
-      </w:r>
-    </w:p>
-    <w:p>
-      <w:pPr>
-        <w:jc w:val="both"/>
-        <w:rPr>
-          <w:rFonts w:ascii="Times New Roman" w:hAnsi="Times New Roman" w:cs="Times New Roman"/>
-          <w:b/>
-          <w:bCs/>
-        </w:rPr>
-      </w:pPr>
-      <w:r>
-        <w:rPr>
-          <w:rFonts w:ascii="Times New Roman" w:hAnsi="Times New Roman" w:cs="Times New Roman"/>
-          <w:b/>
-          <w:bCs/>
-        </w:rPr>
-        <w:t xml:space="preserve">Research Methodology and Validity </w:t>
-      </w:r>
-    </w:p>
-    <w:p>
-      <w:pPr>
-        <w:spacing w:line="360" w:lineRule="auto"/>
-        <w:jc w:val="both"/>
-        <w:rPr>
-          <w:rFonts w:ascii="Times New Roman" w:hAnsi="Times New Roman" w:cs="Times New Roman"/>
-        </w:rPr>
-      </w:pPr>
-      <w:r>
-        <w:rPr>
-          <w:rFonts w:ascii="Times New Roman" w:hAnsi="Times New Roman" w:cs="Times New Roman"/>
-        </w:rPr>
-        <w:t xml:space="preserve">To determine the extent of which the primary and secondary data collection above accurately assesses the research problem objectives is the basis of validity. We need to validate if the data collected for this research </w:t>
-      </w:r>
-      <w:r>
-        <w:rPr>
-          <w:rFonts w:ascii="Times New Roman" w:hAnsi="Times New Roman" w:cs="Times New Roman"/>
-        </w:rPr>
-        <w:t>answers</w:t>
-      </w:r>
-      <w:r>
-        <w:rPr>
-          <w:rFonts w:ascii="Times New Roman" w:hAnsi="Times New Roman" w:cs="Times New Roman"/>
-        </w:rPr>
-        <w:t xml:space="preserve"> the research questions poised and are these answers trustworthy and meaningful. </w:t>
-      </w:r>
-    </w:p>
-    <w:p>
-      <w:pPr>
-        <w:spacing w:line="360" w:lineRule="auto"/>
-        <w:jc w:val="both"/>
-        <w:rPr>
-          <w:rFonts w:ascii="Times New Roman" w:hAnsi="Times New Roman" w:cs="Times New Roman"/>
-          <w:b/>
-          <w:bCs/>
-        </w:rPr>
-      </w:pPr>
-    </w:p>
-    <w:p>
-      <w:pPr>
-        <w:spacing w:line="360" w:lineRule="auto"/>
-        <w:jc w:val="both"/>
-        <w:rPr>
-          <w:rFonts w:ascii="Times New Roman" w:hAnsi="Times New Roman" w:cs="Times New Roman"/>
-        </w:rPr>
-      </w:pPr>
-      <w:r>
-        <w:rPr>
-          <w:rFonts w:ascii="Times New Roman" w:hAnsi="Times New Roman" w:cs="Times New Roman"/>
-        </w:rPr>
-        <w:t>The most relevant components of validity:</w:t>
-      </w:r>
-    </w:p>
-    <w:p>
-      <w:pPr>
-        <w:spacing w:line="360" w:lineRule="auto"/>
-        <w:jc w:val="both"/>
-        <w:rPr>
-          <w:rFonts w:ascii="Times New Roman" w:hAnsi="Times New Roman" w:cs="Times New Roman"/>
-        </w:rPr>
-      </w:pPr>
-    </w:p>
-    <w:p>
-      <w:pPr>
-        <w:spacing w:line="360" w:lineRule="auto"/>
-        <w:jc w:val="both"/>
-        <w:rPr>
-          <w:rFonts w:ascii="Times New Roman" w:hAnsi="Times New Roman" w:cs="Times New Roman"/>
-        </w:rPr>
-      </w:pPr>
-      <w:r>
-        <w:rPr>
-          <w:rFonts w:ascii="Times New Roman" w:hAnsi="Times New Roman" w:cs="Times New Roman"/>
-          <w:b/>
-          <w:bCs/>
-        </w:rPr>
-        <w:t>Internal Validity</w:t>
-      </w:r>
-      <w:r>
-        <w:rPr>
-          <w:rFonts w:ascii="Times New Roman" w:hAnsi="Times New Roman" w:cs="Times New Roman"/>
-        </w:rPr>
-        <w:t>: Addressing potential biases and threats to the reliability of the collected data. The use of diverse participants from various roles within the beverage production process helps mitigate bias, and employing both observation and interviews allows for cross-validation of findings, enhancing the robustness of the research outcomes.</w:t>
+        <w:t>bias, and employing both observation and interviews allows for cross-validation of findings, enhancing the robustness of the research outcomes.</w:t>
       </w:r>
     </w:p>
     <w:p>
@@ -7743,172 +8237,173 @@
         <w:rPr>
           <w:rFonts w:ascii="Times New Roman" w:hAnsi="Times New Roman" w:cs="Times New Roman"/>
         </w:rPr>
-        <w:t xml:space="preserve">: Ensuring that the data collected accurately represent the content domain of the research. The qualitative approach of observing the production process and conducting unstructured </w:t>
-      </w:r>
-      <w:r>
-        <w:rPr>
-          <w:rFonts w:ascii="Times New Roman" w:hAnsi="Times New Roman" w:cs="Times New Roman"/>
+        <w:t>: Ensuring that the data collected accurately represent the content domain of the research. The qualitative approach of observing the production process and conducting unstructured interviews with knowledgeable individuals helps capture a holistic and nuanced understanding of the beverage production process and its data analytics.</w:t>
+      </w:r>
+    </w:p>
+    <w:p>
+      <w:pPr>
+        <w:spacing w:line="360" w:lineRule="auto"/>
+        <w:jc w:val="both"/>
+        <w:rPr>
+          <w:rFonts w:ascii="Times New Roman" w:hAnsi="Times New Roman" w:cs="Times New Roman"/>
+        </w:rPr>
+      </w:pPr>
+      <w:r>
+        <w:rPr>
+          <w:rFonts w:ascii="Times New Roman" w:hAnsi="Times New Roman" w:cs="Times New Roman"/>
+          <w:b/>
+          <w:bCs/>
+        </w:rPr>
+        <w:t>Face Validity</w:t>
+      </w:r>
+      <w:r>
+        <w:rPr>
+          <w:rFonts w:ascii="Times New Roman" w:hAnsi="Times New Roman" w:cs="Times New Roman"/>
+        </w:rPr>
+        <w:t>: The extent to which the research methods appear to measure what they intend to measure. The use of multiple data collection methods, combined with clear communication with participants about the research objectives, helps establish the face validity of the research approach.</w:t>
+      </w:r>
+    </w:p>
+    <w:p>
+      <w:pPr>
+        <w:spacing w:line="360" w:lineRule="auto"/>
+        <w:jc w:val="both"/>
+        <w:rPr>
+          <w:rFonts w:ascii="Times New Roman" w:hAnsi="Times New Roman" w:cs="Times New Roman"/>
+        </w:rPr>
+      </w:pPr>
+      <w:r>
+        <w:rPr>
+          <w:rFonts w:ascii="Times New Roman" w:hAnsi="Times New Roman" w:cs="Times New Roman"/>
+        </w:rPr>
+        <w:t>By addressing these components of validity, the research aims to enhance the credibility and reliability of its findings, contributing to a more robust and meaningful exploration of the beverage production process and data analytics.</w:t>
+      </w:r>
+    </w:p>
+    <w:p>
+      <w:pPr>
+        <w:jc w:val="both"/>
+        <w:rPr>
+          <w:rFonts w:ascii="Times New Roman" w:hAnsi="Times New Roman" w:cs="Times New Roman"/>
+          <w:b/>
+          <w:bCs/>
+          <w:color w:val="auto"/>
+        </w:rPr>
+      </w:pPr>
+      <w:r>
+        <w:rPr>
+          <w:rFonts w:ascii="Times New Roman" w:hAnsi="Times New Roman" w:cs="Times New Roman"/>
+          <w:b/>
+          <w:bCs/>
+          <w:color w:val="auto"/>
+        </w:rPr>
+        <w:t>Research Methodology and Ethics</w:t>
+      </w:r>
+    </w:p>
+    <w:p>
+      <w:pPr>
+        <w:spacing w:line="360" w:lineRule="auto"/>
+        <w:jc w:val="both"/>
+        <w:rPr>
+          <w:rFonts w:ascii="Times New Roman" w:hAnsi="Times New Roman" w:cs="Times New Roman"/>
+          <w:color w:val="auto"/>
+        </w:rPr>
+      </w:pPr>
+      <w:r>
+        <w:rPr>
+          <w:rFonts w:ascii="Times New Roman" w:hAnsi="Times New Roman" w:cs="Times New Roman"/>
+          <w:color w:val="auto"/>
+        </w:rPr>
+        <w:t>Ethics in research is important because it ensures that the participants are treated fairly and respectfully. It will also help protect their privacy and well-being. It also ensures that the data gathered is honest and trustworthy.</w:t>
+      </w:r>
+    </w:p>
+    <w:p>
+      <w:pPr>
+        <w:spacing w:line="360" w:lineRule="auto"/>
+        <w:jc w:val="both"/>
+        <w:rPr>
+          <w:rFonts w:ascii="Times New Roman" w:hAnsi="Times New Roman" w:cs="Times New Roman"/>
+          <w:color w:val="auto"/>
+        </w:rPr>
+      </w:pPr>
+      <w:r>
+        <w:rPr>
+          <w:rFonts w:ascii="Times New Roman" w:hAnsi="Times New Roman" w:cs="Times New Roman"/>
+          <w:color w:val="auto"/>
+        </w:rPr>
+        <w:t xml:space="preserve">In the context of the primary data collection, the expert participants will be invited to join the research with the freedom to withdraw consent or exclude their data contributions at any point before the submission date. During the interviews a professional approach will be maintained with confidentiality and anonymity of the participants and the data information given preserved for research purposes. A master file containing the responses will be kept by the author and will not be shared. This master file will be securely stored, and password protected as an enhanced security. Additionally, if the participant has any queries during or after the interview, they will be answered promptly and sensitively. </w:t>
+      </w:r>
+    </w:p>
+    <w:p>
+      <w:pPr>
+        <w:spacing w:line="360" w:lineRule="auto"/>
+        <w:jc w:val="both"/>
+        <w:rPr>
+          <w:rFonts w:ascii="Times New Roman" w:hAnsi="Times New Roman" w:cs="Times New Roman"/>
+          <w:bCs/>
+        </w:rPr>
+      </w:pPr>
+      <w:r>
+        <w:rPr>
+          <w:rFonts w:ascii="Times New Roman" w:hAnsi="Times New Roman" w:cs="Times New Roman"/>
+          <w:bCs/>
+        </w:rPr>
+        <w:t>The secondary d</w:t>
+      </w:r>
+      <w:r>
+        <w:rPr>
+          <w:rFonts w:ascii="Times New Roman" w:hAnsi="Times New Roman" w:cs="Times New Roman"/>
+          <w:bCs/>
+        </w:rPr>
+        <w:t xml:space="preserve">ata source </w:t>
+      </w:r>
+      <w:r>
+        <w:rPr>
+          <w:rFonts w:ascii="Times New Roman" w:hAnsi="Times New Roman" w:cs="Times New Roman"/>
+          <w:bCs/>
+        </w:rPr>
+        <w:t xml:space="preserve">used was </w:t>
+      </w:r>
+      <w:r>
+        <w:rPr>
+          <w:rFonts w:ascii="Times New Roman" w:hAnsi="Times New Roman" w:cs="Times New Roman"/>
+          <w:bCs/>
+        </w:rPr>
+        <w:t>internal</w:t>
+      </w:r>
+      <w:r>
+        <w:rPr>
+          <w:rFonts w:ascii="Times New Roman" w:hAnsi="Times New Roman" w:cs="Times New Roman"/>
+          <w:bCs/>
+        </w:rPr>
+        <w:t xml:space="preserve"> to the organisation </w:t>
+      </w:r>
+      <w:r>
+        <w:rPr>
+          <w:rFonts w:ascii="Times New Roman" w:hAnsi="Times New Roman" w:cs="Times New Roman"/>
+          <w:bCs/>
+        </w:rPr>
+        <w:t>and it is stored on the relational database system called shopfloor system</w:t>
+      </w:r>
+      <w:r>
+        <w:rPr>
+          <w:rFonts w:ascii="Times New Roman" w:hAnsi="Times New Roman" w:cs="Times New Roman"/>
+          <w:bCs/>
+        </w:rPr>
+        <w:t>.</w:t>
+      </w:r>
+      <w:r>
+        <w:rPr>
+          <w:rFonts w:ascii="Times New Roman" w:hAnsi="Times New Roman" w:cs="Times New Roman"/>
+          <w:bCs/>
+        </w:rPr>
+        <w:t xml:space="preserve"> The author followed proper protocols when gaining access to the data </w:t>
+      </w:r>
+      <w:r>
+        <w:rPr>
+          <w:rFonts w:ascii="Times New Roman" w:hAnsi="Times New Roman" w:cs="Times New Roman"/>
+          <w:bCs/>
         </w:rPr>
         <w:lastRenderedPageBreak/>
-        <w:t>interviews with knowledgeable individuals helps capture a holistic and nuanced understanding of the beverage production process and its data analytics.</w:t>
-      </w:r>
-    </w:p>
-    <w:p>
-      <w:pPr>
-        <w:spacing w:line="360" w:lineRule="auto"/>
-        <w:jc w:val="both"/>
-        <w:rPr>
-          <w:rFonts w:ascii="Times New Roman" w:hAnsi="Times New Roman" w:cs="Times New Roman"/>
-        </w:rPr>
-      </w:pPr>
-      <w:r>
-        <w:rPr>
-          <w:rFonts w:ascii="Times New Roman" w:hAnsi="Times New Roman" w:cs="Times New Roman"/>
-          <w:b/>
-          <w:bCs/>
-        </w:rPr>
-        <w:t>Face Validity</w:t>
-      </w:r>
-      <w:r>
-        <w:rPr>
-          <w:rFonts w:ascii="Times New Roman" w:hAnsi="Times New Roman" w:cs="Times New Roman"/>
-        </w:rPr>
-        <w:t>: The extent to which the research methods appear to measure what they intend to measure. The use of multiple data collection methods, combined with clear communication with participants about the research objectives, helps establish the face validity of the research approach.</w:t>
-      </w:r>
-    </w:p>
-    <w:p>
-      <w:pPr>
-        <w:spacing w:line="360" w:lineRule="auto"/>
-        <w:jc w:val="both"/>
-        <w:rPr>
-          <w:rFonts w:ascii="Times New Roman" w:hAnsi="Times New Roman" w:cs="Times New Roman"/>
-        </w:rPr>
-      </w:pPr>
-      <w:r>
-        <w:rPr>
-          <w:rFonts w:ascii="Times New Roman" w:hAnsi="Times New Roman" w:cs="Times New Roman"/>
-        </w:rPr>
-        <w:t>By addressing these components of validity, the research aims to enhance the credibility and reliability of its findings, contributing to a more robust and meaningful exploration of the beverage production process and data analytics.</w:t>
-      </w:r>
-    </w:p>
-    <w:p>
-      <w:pPr>
-        <w:jc w:val="both"/>
-        <w:rPr>
-          <w:rFonts w:ascii="Times New Roman" w:hAnsi="Times New Roman" w:cs="Times New Roman"/>
-          <w:b/>
-          <w:bCs/>
-          <w:color w:val="auto"/>
-        </w:rPr>
-      </w:pPr>
-      <w:r>
-        <w:rPr>
-          <w:rFonts w:ascii="Times New Roman" w:hAnsi="Times New Roman" w:cs="Times New Roman"/>
-          <w:b/>
-          <w:bCs/>
-          <w:color w:val="auto"/>
-        </w:rPr>
-        <w:t>Research Methodology and Ethics</w:t>
-      </w:r>
-    </w:p>
-    <w:p>
-      <w:pPr>
-        <w:spacing w:line="360" w:lineRule="auto"/>
-        <w:jc w:val="both"/>
-        <w:rPr>
-          <w:rFonts w:ascii="Times New Roman" w:hAnsi="Times New Roman" w:cs="Times New Roman"/>
-          <w:color w:val="auto"/>
-        </w:rPr>
-      </w:pPr>
-      <w:r>
-        <w:rPr>
-          <w:rFonts w:ascii="Times New Roman" w:hAnsi="Times New Roman" w:cs="Times New Roman"/>
-          <w:color w:val="auto"/>
-        </w:rPr>
-        <w:t>Ethics in research is important because it ensures that the participants are treated fairly and respectfully. It will also help protect their privacy and well-being. It also ensures that the data gathered is honest and trustworthy.</w:t>
-      </w:r>
-    </w:p>
-    <w:p>
-      <w:pPr>
-        <w:spacing w:line="360" w:lineRule="auto"/>
-        <w:jc w:val="both"/>
-        <w:rPr>
-          <w:rFonts w:ascii="Times New Roman" w:hAnsi="Times New Roman" w:cs="Times New Roman"/>
-          <w:color w:val="auto"/>
-        </w:rPr>
-      </w:pPr>
-      <w:r>
-        <w:rPr>
-          <w:rFonts w:ascii="Times New Roman" w:hAnsi="Times New Roman" w:cs="Times New Roman"/>
-          <w:color w:val="auto"/>
-        </w:rPr>
-        <w:t xml:space="preserve">In the context of the primary data collection, the expert participants will be invited to join the research with the freedom to withdraw consent or exclude their data contributions at any point before the submission date. During the interviews a professional approach will be maintained with confidentiality and anonymity of the participants and the data information given preserved for research purposes. A master file containing the responses will be kept by the author and will not be shared. This master file will be securely stored, and password protected as an enhanced security. Additionally, if the participant has any queries during or after the interview, they will be answered promptly and sensitively. </w:t>
-      </w:r>
-    </w:p>
-    <w:p>
-      <w:pPr>
-        <w:spacing w:line="360" w:lineRule="auto"/>
-        <w:jc w:val="both"/>
-        <w:rPr>
-          <w:rFonts w:ascii="Times New Roman" w:hAnsi="Times New Roman" w:cs="Times New Roman"/>
-          <w:bCs/>
-        </w:rPr>
-      </w:pPr>
-      <w:r>
-        <w:rPr>
-          <w:rFonts w:ascii="Times New Roman" w:hAnsi="Times New Roman" w:cs="Times New Roman"/>
-          <w:bCs/>
-        </w:rPr>
-        <w:t>The secondary d</w:t>
-      </w:r>
-      <w:r>
-        <w:rPr>
-          <w:rFonts w:ascii="Times New Roman" w:hAnsi="Times New Roman" w:cs="Times New Roman"/>
-          <w:bCs/>
-        </w:rPr>
-        <w:t xml:space="preserve">ata source </w:t>
-      </w:r>
-      <w:r>
-        <w:rPr>
-          <w:rFonts w:ascii="Times New Roman" w:hAnsi="Times New Roman" w:cs="Times New Roman"/>
-          <w:bCs/>
-        </w:rPr>
-        <w:t xml:space="preserve">used was </w:t>
-      </w:r>
-      <w:r>
-        <w:rPr>
-          <w:rFonts w:ascii="Times New Roman" w:hAnsi="Times New Roman" w:cs="Times New Roman"/>
-          <w:bCs/>
-        </w:rPr>
-        <w:t>internal</w:t>
-      </w:r>
-      <w:r>
-        <w:rPr>
-          <w:rFonts w:ascii="Times New Roman" w:hAnsi="Times New Roman" w:cs="Times New Roman"/>
-          <w:bCs/>
-        </w:rPr>
-        <w:t xml:space="preserve"> to the organisation </w:t>
-      </w:r>
-      <w:r>
-        <w:rPr>
-          <w:rFonts w:ascii="Times New Roman" w:hAnsi="Times New Roman" w:cs="Times New Roman"/>
-          <w:bCs/>
-        </w:rPr>
-        <w:t>and it is stored on the relational database system called shopfloor system</w:t>
-      </w:r>
-      <w:r>
-        <w:rPr>
-          <w:rFonts w:ascii="Times New Roman" w:hAnsi="Times New Roman" w:cs="Times New Roman"/>
-          <w:bCs/>
-        </w:rPr>
-        <w:t>.</w:t>
-      </w:r>
-      <w:r>
-        <w:rPr>
-          <w:rFonts w:ascii="Times New Roman" w:hAnsi="Times New Roman" w:cs="Times New Roman"/>
-          <w:bCs/>
-        </w:rPr>
-        <w:t xml:space="preserve"> The author followed proper protocols when gaining access to the data by engaging in the relevant channels within the or</w:t>
+        <w:t>by engaging in the relevant channels within the or</w:t>
       </w:r>
       <w:r>
         <w:rPr>
@@ -8455,6 +8950,7 @@
         <w:rPr>
           <w:rFonts w:ascii="Times New Roman" w:hAnsi="Times New Roman" w:cs="Times New Roman"/>
         </w:rPr>
+        <w:lastRenderedPageBreak/>
         <w:t xml:space="preserve">For </w:t>
       </w:r>
       <w:r>
@@ -8661,7 +9157,6 @@
           <w:sz w:val="24"/>
           <w:szCs w:val="24"/>
         </w:rPr>
-        <w:lastRenderedPageBreak/>
         <w:t>Check for Representation:</w:t>
       </w:r>
     </w:p>
@@ -8980,43 +9475,346 @@
           <w:rFonts w:ascii="Times New Roman" w:hAnsi="Times New Roman" w:cs="Times New Roman"/>
           <w:bCs/>
         </w:rPr>
-        <w:t xml:space="preserve"> and a time of 2 years was chosen. This changed the sampling </w:t>
-      </w:r>
-      <w:r>
-        <w:rPr>
-          <w:rFonts w:ascii="Times New Roman" w:hAnsi="Times New Roman" w:cs="Times New Roman"/>
-          <w:bCs/>
+        <w:t xml:space="preserve"> and a time of 2 years was chosen. This changed the sampling strategy to </w:t>
+      </w:r>
+      <w:r>
+        <w:rPr>
+          <w:rFonts w:ascii="Times New Roman" w:hAnsi="Times New Roman" w:cs="Times New Roman"/>
+        </w:rPr>
+        <w:t>purposive or judgemental sampling, an example of non-probability sampling. A focus on a specific time range could yield possible trends, patterns, or changes during that period by examining variables involved in the production of the batches.</w:t>
+      </w:r>
+    </w:p>
+    <w:p>
+      <w:pPr>
+        <w:spacing w:line="360" w:lineRule="auto"/>
+        <w:ind w:left="360" w:firstLine="360"/>
+        <w:jc w:val="both"/>
+        <w:rPr>
+          <w:rFonts w:ascii="Times New Roman" w:hAnsi="Times New Roman" w:cs="Times New Roman"/>
+          <w:b/>
+          <w:bCs/>
+        </w:rPr>
+      </w:pPr>
+      <w:r>
+        <w:rPr>
+          <w:rFonts w:ascii="Times New Roman" w:hAnsi="Times New Roman" w:cs="Times New Roman"/>
+          <w:b/>
+          <w:bCs/>
+          <w:sz w:val="24"/>
+          <w:szCs w:val="24"/>
+        </w:rPr>
+        <w:t xml:space="preserve"> Non-Probability Sampling Strategy: Purposive sampling </w:t>
+      </w:r>
+    </w:p>
+    <w:p>
+      <w:pPr>
+        <w:spacing w:line="360" w:lineRule="auto"/>
+        <w:ind w:firstLine="720"/>
+        <w:jc w:val="both"/>
+        <w:rPr>
+          <w:rFonts w:ascii="Times New Roman" w:hAnsi="Times New Roman" w:cs="Times New Roman"/>
+          <w:b/>
+          <w:bCs/>
+          <w:sz w:val="24"/>
+          <w:szCs w:val="24"/>
+        </w:rPr>
+      </w:pPr>
+      <w:r>
+        <w:rPr>
+          <w:rFonts w:ascii="Times New Roman" w:hAnsi="Times New Roman" w:cs="Times New Roman"/>
+          <w:sz w:val="24"/>
+          <w:szCs w:val="24"/>
+        </w:rPr>
+        <w:tab/>
+      </w:r>
+      <w:r>
+        <w:rPr>
+          <w:rFonts w:ascii="Times New Roman" w:hAnsi="Times New Roman" w:cs="Times New Roman"/>
+          <w:b/>
+          <w:bCs/>
+          <w:sz w:val="24"/>
+          <w:szCs w:val="24"/>
+        </w:rPr>
+        <w:t>Sampling Frame:</w:t>
+      </w:r>
+    </w:p>
+    <w:p>
+      <w:pPr>
+        <w:spacing w:line="360" w:lineRule="auto"/>
+        <w:ind w:left="720"/>
+        <w:jc w:val="both"/>
+        <w:rPr>
+          <w:rFonts w:ascii="Times New Roman" w:hAnsi="Times New Roman" w:cs="Times New Roman"/>
+        </w:rPr>
+      </w:pPr>
+      <w:r>
+        <w:rPr>
+          <w:rFonts w:ascii="Times New Roman" w:hAnsi="Times New Roman" w:cs="Times New Roman"/>
+        </w:rPr>
+        <w:t>The</w:t>
+      </w:r>
+      <w:r>
+        <w:rPr>
+          <w:rFonts w:ascii="Times New Roman" w:hAnsi="Times New Roman" w:cs="Times New Roman"/>
+        </w:rPr>
+        <w:t xml:space="preserve"> sampling frame is ‘a complete list of all the </w:t>
+      </w:r>
+      <w:r>
+        <w:rPr>
+          <w:rFonts w:ascii="Times New Roman" w:hAnsi="Times New Roman" w:cs="Times New Roman"/>
+        </w:rPr>
+        <w:t>data</w:t>
+      </w:r>
+      <w:r>
+        <w:rPr>
+          <w:rFonts w:ascii="Times New Roman" w:hAnsi="Times New Roman" w:cs="Times New Roman"/>
+        </w:rPr>
+        <w:t xml:space="preserve"> in the population from which </w:t>
+      </w:r>
+      <w:r>
+        <w:rPr>
+          <w:rFonts w:ascii="Times New Roman" w:hAnsi="Times New Roman" w:cs="Times New Roman"/>
+        </w:rPr>
+        <w:t>the</w:t>
+      </w:r>
+      <w:r>
+        <w:rPr>
+          <w:rFonts w:ascii="Times New Roman" w:hAnsi="Times New Roman" w:cs="Times New Roman"/>
+        </w:rPr>
+        <w:t xml:space="preserve"> sample will be </w:t>
+      </w:r>
+      <w:r>
+        <w:rPr>
+          <w:rFonts w:ascii="Times New Roman" w:hAnsi="Times New Roman" w:cs="Times New Roman"/>
+        </w:rPr>
+        <w:t>drawn</w:t>
+      </w:r>
+      <w:r>
+        <w:rPr>
+          <w:rFonts w:ascii="Times New Roman" w:hAnsi="Times New Roman" w:cs="Times New Roman"/>
+        </w:rPr>
+        <w:t xml:space="preserve">’. So, in the case of the secondary data collection, the complete list is the organisation database of all the production batches produced and the sample is the </w:t>
+      </w:r>
+      <w:r>
+        <w:rPr>
+          <w:rFonts w:ascii="Times New Roman" w:hAnsi="Times New Roman" w:cs="Times New Roman"/>
+          <w:sz w:val="24"/>
+          <w:szCs w:val="24"/>
+        </w:rPr>
+        <w:t>filtered</w:t>
+      </w:r>
+      <w:r>
+        <w:rPr>
+          <w:rFonts w:ascii="Times New Roman" w:hAnsi="Times New Roman" w:cs="Times New Roman"/>
+          <w:sz w:val="24"/>
+          <w:szCs w:val="24"/>
+        </w:rPr>
+        <w:t xml:space="preserve"> </w:t>
+      </w:r>
+      <w:r>
+        <w:rPr>
+          <w:rFonts w:ascii="Times New Roman" w:hAnsi="Times New Roman" w:cs="Times New Roman"/>
+          <w:sz w:val="24"/>
+          <w:szCs w:val="24"/>
+        </w:rPr>
+        <w:t xml:space="preserve">production </w:t>
+      </w:r>
+      <w:r>
+        <w:rPr>
+          <w:rFonts w:ascii="Times New Roman" w:hAnsi="Times New Roman" w:cs="Times New Roman"/>
+          <w:sz w:val="24"/>
+          <w:szCs w:val="24"/>
+        </w:rPr>
+        <w:t xml:space="preserve">data </w:t>
+      </w:r>
+      <w:r>
+        <w:rPr>
+          <w:rFonts w:ascii="Times New Roman" w:hAnsi="Times New Roman" w:cs="Times New Roman"/>
+          <w:sz w:val="24"/>
+          <w:szCs w:val="24"/>
+        </w:rPr>
+        <w:t>containing</w:t>
+      </w:r>
+      <w:r>
+        <w:rPr>
+          <w:rFonts w:ascii="Times New Roman" w:hAnsi="Times New Roman" w:cs="Times New Roman"/>
+          <w:sz w:val="24"/>
+          <w:szCs w:val="24"/>
+        </w:rPr>
+        <w:t xml:space="preserve"> only </w:t>
+      </w:r>
+      <w:r>
+        <w:rPr>
+          <w:rFonts w:ascii="Times New Roman" w:hAnsi="Times New Roman" w:cs="Times New Roman"/>
+          <w:sz w:val="24"/>
+          <w:szCs w:val="24"/>
+        </w:rPr>
+        <w:t>mucilage containing materials</w:t>
+      </w:r>
+      <w:r>
+        <w:rPr>
+          <w:rFonts w:ascii="Times New Roman" w:hAnsi="Times New Roman" w:cs="Times New Roman"/>
+          <w:sz w:val="24"/>
+          <w:szCs w:val="24"/>
+        </w:rPr>
+        <w:t xml:space="preserve">, it will be necessary to consider the different </w:t>
+      </w:r>
+      <w:r>
+        <w:rPr>
+          <w:rFonts w:ascii="Times New Roman" w:hAnsi="Times New Roman" w:cs="Times New Roman"/>
+          <w:sz w:val="24"/>
+          <w:szCs w:val="24"/>
+        </w:rPr>
+        <w:t>production tanks used</w:t>
+      </w:r>
+      <w:r>
+        <w:rPr>
+          <w:rFonts w:ascii="Times New Roman" w:hAnsi="Times New Roman" w:cs="Times New Roman"/>
+          <w:sz w:val="24"/>
+          <w:szCs w:val="24"/>
+        </w:rPr>
+        <w:t xml:space="preserve">.  </w:t>
+      </w:r>
+    </w:p>
+    <w:p>
+      <w:pPr>
+        <w:spacing w:line="360" w:lineRule="auto"/>
+        <w:ind w:firstLine="720"/>
+        <w:jc w:val="both"/>
+        <w:rPr>
+          <w:rFonts w:ascii="Times New Roman" w:hAnsi="Times New Roman" w:cs="Times New Roman"/>
+          <w:b/>
+          <w:bCs/>
+          <w:sz w:val="24"/>
+          <w:szCs w:val="24"/>
+        </w:rPr>
+      </w:pPr>
+      <w:r>
+        <w:rPr>
+          <w:rFonts w:ascii="Times New Roman" w:hAnsi="Times New Roman" w:cs="Times New Roman"/>
+          <w:b/>
+          <w:bCs/>
+          <w:sz w:val="24"/>
+          <w:szCs w:val="24"/>
+        </w:rPr>
+        <w:t>Sample Size:</w:t>
+      </w:r>
+    </w:p>
+    <w:p>
+      <w:pPr>
+        <w:spacing w:line="360" w:lineRule="auto"/>
+        <w:ind w:left="720"/>
+        <w:jc w:val="both"/>
+        <w:rPr>
+          <w:rFonts w:ascii="Times New Roman" w:hAnsi="Times New Roman" w:cs="Times New Roman"/>
+        </w:rPr>
+      </w:pPr>
+      <w:r>
+        <w:rPr>
+          <w:rFonts w:ascii="Times New Roman" w:hAnsi="Times New Roman" w:cs="Times New Roman"/>
+        </w:rPr>
+        <w:t>Based on the research objectives, only mucilage containing materials produced in the last 2 years were chosen</w:t>
+      </w:r>
+      <w:r>
+        <w:rPr>
+          <w:rFonts w:ascii="Times New Roman" w:hAnsi="Times New Roman" w:cs="Times New Roman"/>
+        </w:rPr>
+        <w:t xml:space="preserve"> to be filtered from the main organisations databases</w:t>
+      </w:r>
+      <w:r>
+        <w:rPr>
+          <w:rFonts w:ascii="Times New Roman" w:hAnsi="Times New Roman" w:cs="Times New Roman"/>
+        </w:rPr>
+        <w:t xml:space="preserve">. These materials, 46 in total, can only be produced in a range of 16 production tanks varying in capacity. The scheduling of these materials depends on customer demands. </w:t>
+      </w:r>
+      <w:r>
+        <w:rPr>
+          <w:rFonts w:ascii="Times New Roman" w:hAnsi="Times New Roman" w:cs="Times New Roman"/>
+        </w:rPr>
+        <w:t xml:space="preserve">A total number of 347 batches were produced in this time over various tanks. </w:t>
+      </w:r>
+      <w:r>
+        <w:rPr>
+          <w:rFonts w:ascii="Times New Roman" w:hAnsi="Times New Roman" w:cs="Times New Roman"/>
+        </w:rPr>
+        <w:t xml:space="preserve">The number of batches per tank produced were in the range from as low as 6 to </w:t>
+      </w:r>
+      <w:r>
+        <w:rPr>
+          <w:rFonts w:ascii="Times New Roman" w:hAnsi="Times New Roman" w:cs="Times New Roman"/>
+        </w:rPr>
+        <w:t>54,</w:t>
+      </w:r>
+      <w:r>
+        <w:rPr>
+          <w:rFonts w:ascii="Times New Roman" w:hAnsi="Times New Roman" w:cs="Times New Roman"/>
+        </w:rPr>
+        <w:t xml:space="preserve"> this allowed all batches to be included in the </w:t>
+      </w:r>
+      <w:r>
+        <w:rPr>
+          <w:rFonts w:ascii="Times New Roman" w:hAnsi="Times New Roman" w:cs="Times New Roman"/>
+        </w:rPr>
+        <w:t>sample.</w:t>
+      </w:r>
+    </w:p>
+    <w:p>
+      <w:pPr>
+        <w:spacing w:line="360" w:lineRule="auto"/>
+        <w:ind w:firstLine="720"/>
+        <w:jc w:val="both"/>
+        <w:rPr>
+          <w:rFonts w:ascii="Times New Roman" w:hAnsi="Times New Roman" w:cs="Times New Roman"/>
+          <w:b/>
+          <w:bCs/>
+          <w:sz w:val="24"/>
+          <w:szCs w:val="24"/>
+        </w:rPr>
+      </w:pPr>
+      <w:r>
+        <w:rPr>
+          <w:rFonts w:ascii="Times New Roman" w:hAnsi="Times New Roman" w:cs="Times New Roman"/>
+          <w:b/>
+          <w:bCs/>
+          <w:sz w:val="24"/>
+          <w:szCs w:val="24"/>
+        </w:rPr>
+        <w:t>Sample Technique:</w:t>
+      </w:r>
+    </w:p>
+    <w:p>
+      <w:pPr>
+        <w:spacing w:line="360" w:lineRule="auto"/>
+        <w:ind w:left="720"/>
+        <w:jc w:val="both"/>
+        <w:rPr>
+          <w:rFonts w:ascii="Times New Roman" w:hAnsi="Times New Roman" w:cs="Times New Roman"/>
+        </w:rPr>
+      </w:pPr>
+      <w:r>
+        <w:rPr>
+          <w:rFonts w:ascii="Times New Roman" w:hAnsi="Times New Roman" w:cs="Times New Roman"/>
+        </w:rPr>
+        <w:t xml:space="preserve">Under </w:t>
+      </w:r>
+      <w:r>
+        <w:rPr>
+          <w:rFonts w:ascii="Times New Roman" w:hAnsi="Times New Roman" w:cs="Times New Roman"/>
+        </w:rPr>
+        <w:t>Purposive sampling</w:t>
+      </w:r>
+      <w:r>
+        <w:rPr>
+          <w:rFonts w:ascii="Times New Roman" w:hAnsi="Times New Roman" w:cs="Times New Roman"/>
+        </w:rPr>
+        <w:t xml:space="preserve">, 6 techniques were reviewed including extreme case is only applicable to more unusual research. Homogenous sampling was deemed appropriate where </w:t>
+      </w:r>
+      <w:r>
+        <w:rPr>
+          <w:rFonts w:ascii="Times New Roman" w:hAnsi="Times New Roman" w:cs="Times New Roman"/>
         </w:rPr>
         <w:lastRenderedPageBreak/>
-        <w:t xml:space="preserve">strategy to </w:t>
-      </w:r>
-      <w:r>
-        <w:rPr>
-          <w:rFonts w:ascii="Times New Roman" w:hAnsi="Times New Roman" w:cs="Times New Roman"/>
-        </w:rPr>
-        <w:t>purposive or judgemental sampling, an example of non-probability sampling. A focus on a specific time range could yield possible trends, patterns, or changes during that period by examining variables involved in the production of the batches.</w:t>
-      </w:r>
-    </w:p>
-    <w:p>
-      <w:pPr>
-        <w:spacing w:line="360" w:lineRule="auto"/>
-        <w:ind w:left="360" w:firstLine="360"/>
-        <w:jc w:val="both"/>
-        <w:rPr>
-          <w:rFonts w:ascii="Times New Roman" w:hAnsi="Times New Roman" w:cs="Times New Roman"/>
-          <w:b/>
-          <w:bCs/>
-        </w:rPr>
-      </w:pPr>
-      <w:r>
-        <w:rPr>
-          <w:rFonts w:ascii="Times New Roman" w:hAnsi="Times New Roman" w:cs="Times New Roman"/>
-          <w:b/>
-          <w:bCs/>
-          <w:sz w:val="24"/>
-          <w:szCs w:val="24"/>
-        </w:rPr>
-        <w:t xml:space="preserve"> Non-Probability Sampling Strategy: Purposive sampling </w:t>
+        <w:t xml:space="preserve">focus is given to a particular subgroup in this case is the production tanks used in which all the materials produced are similar in that there are mucilage containing. The characteristics of tanks are similar which allows them to be explored in a greater depth.  </w:t>
       </w:r>
     </w:p>
     <w:p>
@@ -9035,20 +9833,12 @@
       <w:r>
         <w:rPr>
           <w:rFonts w:ascii="Times New Roman" w:hAnsi="Times New Roman" w:cs="Times New Roman"/>
-          <w:sz w:val="24"/>
-          <w:szCs w:val="24"/>
-        </w:rPr>
-        <w:tab/>
-      </w:r>
-      <w:r>
-        <w:rPr>
-          <w:rFonts w:ascii="Times New Roman" w:hAnsi="Times New Roman" w:cs="Times New Roman"/>
-          <w:b/>
-          <w:bCs/>
-          <w:sz w:val="24"/>
-          <w:szCs w:val="24"/>
-        </w:rPr>
-        <w:t>Sampling Frame:</w:t>
+          <w:b/>
+          <w:bCs/>
+          <w:sz w:val="24"/>
+          <w:szCs w:val="24"/>
+        </w:rPr>
+        <w:t>Check for Representation:</w:t>
       </w:r>
     </w:p>
     <w:p>
@@ -9064,403 +9854,106 @@
         <w:rPr>
           <w:rFonts w:ascii="Times New Roman" w:hAnsi="Times New Roman" w:cs="Times New Roman"/>
         </w:rPr>
-        <w:t>The</w:t>
-      </w:r>
-      <w:r>
-        <w:rPr>
-          <w:rFonts w:ascii="Times New Roman" w:hAnsi="Times New Roman" w:cs="Times New Roman"/>
-        </w:rPr>
-        <w:t xml:space="preserve"> sampling frame is ‘a complete list of all the </w:t>
-      </w:r>
-      <w:r>
-        <w:rPr>
-          <w:rFonts w:ascii="Times New Roman" w:hAnsi="Times New Roman" w:cs="Times New Roman"/>
-        </w:rPr>
-        <w:t>data</w:t>
-      </w:r>
-      <w:r>
-        <w:rPr>
-          <w:rFonts w:ascii="Times New Roman" w:hAnsi="Times New Roman" w:cs="Times New Roman"/>
-        </w:rPr>
-        <w:t xml:space="preserve"> in the population from which </w:t>
-      </w:r>
-      <w:r>
-        <w:rPr>
-          <w:rFonts w:ascii="Times New Roman" w:hAnsi="Times New Roman" w:cs="Times New Roman"/>
-        </w:rPr>
-        <w:t>the</w:t>
-      </w:r>
-      <w:r>
-        <w:rPr>
-          <w:rFonts w:ascii="Times New Roman" w:hAnsi="Times New Roman" w:cs="Times New Roman"/>
-        </w:rPr>
-        <w:t xml:space="preserve"> sample will be </w:t>
-      </w:r>
-      <w:r>
-        <w:rPr>
-          <w:rFonts w:ascii="Times New Roman" w:hAnsi="Times New Roman" w:cs="Times New Roman"/>
-        </w:rPr>
-        <w:t>drawn</w:t>
-      </w:r>
-      <w:r>
-        <w:rPr>
-          <w:rFonts w:ascii="Times New Roman" w:hAnsi="Times New Roman" w:cs="Times New Roman"/>
-        </w:rPr>
-        <w:t xml:space="preserve">’. So, in the case of the secondary data collection, the complete list is the organisation database of all the production batches produced and the sample is the </w:t>
-      </w:r>
-      <w:r>
-        <w:rPr>
-          <w:rFonts w:ascii="Times New Roman" w:hAnsi="Times New Roman" w:cs="Times New Roman"/>
-          <w:sz w:val="24"/>
-          <w:szCs w:val="24"/>
-        </w:rPr>
-        <w:t>filtered</w:t>
-      </w:r>
-      <w:r>
-        <w:rPr>
-          <w:rFonts w:ascii="Times New Roman" w:hAnsi="Times New Roman" w:cs="Times New Roman"/>
-          <w:sz w:val="24"/>
-          <w:szCs w:val="24"/>
+        <w:t>The Author</w:t>
+      </w:r>
+      <w:r>
+        <w:rPr>
+          <w:rFonts w:ascii="Times New Roman" w:hAnsi="Times New Roman" w:cs="Times New Roman"/>
+        </w:rPr>
+        <w:t xml:space="preserve"> carefully chooses </w:t>
+      </w:r>
+      <w:r>
+        <w:rPr>
+          <w:rFonts w:ascii="Times New Roman" w:hAnsi="Times New Roman" w:cs="Times New Roman"/>
+        </w:rPr>
+        <w:t>production batch material data</w:t>
+      </w:r>
+      <w:r>
+        <w:rPr>
+          <w:rFonts w:ascii="Times New Roman" w:hAnsi="Times New Roman" w:cs="Times New Roman"/>
+        </w:rPr>
+        <w:t xml:space="preserve"> with </w:t>
+      </w:r>
+      <w:r>
+        <w:rPr>
+          <w:rFonts w:ascii="Times New Roman" w:hAnsi="Times New Roman" w:cs="Times New Roman"/>
+        </w:rPr>
+        <w:t>specific ingredient such as mucilage component</w:t>
+      </w:r>
+      <w:r>
+        <w:rPr>
+          <w:rFonts w:ascii="Times New Roman" w:hAnsi="Times New Roman" w:cs="Times New Roman"/>
+        </w:rPr>
+        <w:t>. This approach enhances the depth and breadth of the insights gained.</w:t>
+      </w:r>
+    </w:p>
+    <w:p>
+      <w:pPr>
+        <w:spacing w:line="360" w:lineRule="auto"/>
+        <w:ind w:firstLine="720"/>
+        <w:jc w:val="both"/>
+        <w:rPr>
+          <w:rFonts w:ascii="Times New Roman" w:hAnsi="Times New Roman" w:cs="Times New Roman"/>
+          <w:b/>
+          <w:bCs/>
+          <w:sz w:val="24"/>
+          <w:szCs w:val="24"/>
+        </w:rPr>
+      </w:pPr>
+      <w:r>
+        <w:rPr>
+          <w:rFonts w:ascii="Times New Roman" w:hAnsi="Times New Roman" w:cs="Times New Roman"/>
+          <w:b/>
+          <w:bCs/>
+          <w:sz w:val="24"/>
+          <w:szCs w:val="24"/>
+        </w:rPr>
+        <w:t>Validity and Generalizability:</w:t>
+      </w:r>
+    </w:p>
+    <w:p>
+      <w:pPr>
+        <w:spacing w:line="360" w:lineRule="auto"/>
+        <w:ind w:left="720"/>
+        <w:jc w:val="both"/>
+        <w:rPr>
+          <w:rFonts w:ascii="Times New Roman" w:hAnsi="Times New Roman" w:cs="Times New Roman"/>
+        </w:rPr>
+      </w:pPr>
+      <w:r>
+        <w:rPr>
+          <w:rFonts w:ascii="Times New Roman" w:hAnsi="Times New Roman" w:cs="Times New Roman"/>
+        </w:rPr>
+        <w:t>Like primary data collection, the</w:t>
+      </w:r>
+      <w:r>
+        <w:rPr>
+          <w:rFonts w:ascii="Times New Roman" w:hAnsi="Times New Roman" w:cs="Times New Roman"/>
+        </w:rPr>
+        <w:t xml:space="preserve"> use of </w:t>
+      </w:r>
+      <w:r>
+        <w:rPr>
+          <w:rFonts w:ascii="Times New Roman" w:hAnsi="Times New Roman" w:cs="Times New Roman"/>
+        </w:rPr>
+        <w:t xml:space="preserve">purposive sampling might not provide a representative sample of the entire population, it does offer high validity for addressing specific research questions. The insights gained from </w:t>
+      </w:r>
+      <w:r>
+        <w:rPr>
+          <w:rFonts w:ascii="Times New Roman" w:hAnsi="Times New Roman" w:cs="Times New Roman"/>
+        </w:rPr>
+        <w:t>the mucilage containing material production data chosen</w:t>
+      </w:r>
+      <w:r>
+        <w:rPr>
+          <w:rFonts w:ascii="Times New Roman" w:hAnsi="Times New Roman" w:cs="Times New Roman"/>
         </w:rPr>
         <w:t xml:space="preserve"> </w:t>
       </w:r>
       <w:r>
         <w:rPr>
           <w:rFonts w:ascii="Times New Roman" w:hAnsi="Times New Roman" w:cs="Times New Roman"/>
-          <w:sz w:val="24"/>
-          <w:szCs w:val="24"/>
-        </w:rPr>
-        <w:t xml:space="preserve">production </w:t>
-      </w:r>
-      <w:r>
-        <w:rPr>
-          <w:rFonts w:ascii="Times New Roman" w:hAnsi="Times New Roman" w:cs="Times New Roman"/>
-          <w:sz w:val="24"/>
-          <w:szCs w:val="24"/>
-        </w:rPr>
-        <w:t xml:space="preserve">data </w:t>
-      </w:r>
-      <w:r>
-        <w:rPr>
-          <w:rFonts w:ascii="Times New Roman" w:hAnsi="Times New Roman" w:cs="Times New Roman"/>
-          <w:sz w:val="24"/>
-          <w:szCs w:val="24"/>
-        </w:rPr>
-        <w:t>containing</w:t>
-      </w:r>
-      <w:r>
-        <w:rPr>
-          <w:rFonts w:ascii="Times New Roman" w:hAnsi="Times New Roman" w:cs="Times New Roman"/>
-          <w:sz w:val="24"/>
-          <w:szCs w:val="24"/>
-        </w:rPr>
-        <w:t xml:space="preserve"> only </w:t>
-      </w:r>
-      <w:r>
-        <w:rPr>
-          <w:rFonts w:ascii="Times New Roman" w:hAnsi="Times New Roman" w:cs="Times New Roman"/>
-          <w:sz w:val="24"/>
-          <w:szCs w:val="24"/>
-        </w:rPr>
-        <w:t>mucilage containing materials</w:t>
-      </w:r>
-      <w:r>
-        <w:rPr>
-          <w:rFonts w:ascii="Times New Roman" w:hAnsi="Times New Roman" w:cs="Times New Roman"/>
-          <w:sz w:val="24"/>
-          <w:szCs w:val="24"/>
-        </w:rPr>
-        <w:t xml:space="preserve">, it will be necessary to consider the different </w:t>
-      </w:r>
-      <w:r>
-        <w:rPr>
-          <w:rFonts w:ascii="Times New Roman" w:hAnsi="Times New Roman" w:cs="Times New Roman"/>
-          <w:sz w:val="24"/>
-          <w:szCs w:val="24"/>
-        </w:rPr>
-        <w:t>production tanks used</w:t>
-      </w:r>
-      <w:r>
-        <w:rPr>
-          <w:rFonts w:ascii="Times New Roman" w:hAnsi="Times New Roman" w:cs="Times New Roman"/>
-          <w:sz w:val="24"/>
-          <w:szCs w:val="24"/>
-        </w:rPr>
-        <w:t xml:space="preserve">.  </w:t>
-      </w:r>
-    </w:p>
-    <w:p>
-      <w:pPr>
-        <w:spacing w:line="360" w:lineRule="auto"/>
-        <w:ind w:firstLine="720"/>
-        <w:jc w:val="both"/>
-        <w:rPr>
-          <w:rFonts w:ascii="Times New Roman" w:hAnsi="Times New Roman" w:cs="Times New Roman"/>
-          <w:b/>
-          <w:bCs/>
-          <w:sz w:val="24"/>
-          <w:szCs w:val="24"/>
-        </w:rPr>
-      </w:pPr>
-      <w:r>
-        <w:rPr>
-          <w:rFonts w:ascii="Times New Roman" w:hAnsi="Times New Roman" w:cs="Times New Roman"/>
-          <w:b/>
-          <w:bCs/>
-          <w:sz w:val="24"/>
-          <w:szCs w:val="24"/>
-        </w:rPr>
-        <w:t>Sample Size:</w:t>
-      </w:r>
-    </w:p>
-    <w:p>
-      <w:pPr>
-        <w:spacing w:line="360" w:lineRule="auto"/>
-        <w:ind w:left="720"/>
-        <w:jc w:val="both"/>
-        <w:rPr>
-          <w:rFonts w:ascii="Times New Roman" w:hAnsi="Times New Roman" w:cs="Times New Roman"/>
-        </w:rPr>
-      </w:pPr>
-      <w:r>
-        <w:rPr>
-          <w:rFonts w:ascii="Times New Roman" w:hAnsi="Times New Roman" w:cs="Times New Roman"/>
-        </w:rPr>
-        <w:t>Based on the research objectives, only mucilage containing materials produced in the last 2 years were chosen</w:t>
-      </w:r>
-      <w:r>
-        <w:rPr>
-          <w:rFonts w:ascii="Times New Roman" w:hAnsi="Times New Roman" w:cs="Times New Roman"/>
-        </w:rPr>
-        <w:t xml:space="preserve"> to be filtered from the main organisations databases</w:t>
-      </w:r>
-      <w:r>
-        <w:rPr>
-          <w:rFonts w:ascii="Times New Roman" w:hAnsi="Times New Roman" w:cs="Times New Roman"/>
-        </w:rPr>
-        <w:t xml:space="preserve">. These materials, 46 in total, can only be produced in a range of 16 production tanks varying in capacity. The scheduling of these materials depends on customer demands. </w:t>
-      </w:r>
-      <w:r>
-        <w:rPr>
-          <w:rFonts w:ascii="Times New Roman" w:hAnsi="Times New Roman" w:cs="Times New Roman"/>
-        </w:rPr>
-        <w:t xml:space="preserve">A total number of 347 batches were produced in this time over various tanks. </w:t>
-      </w:r>
-      <w:r>
-        <w:rPr>
-          <w:rFonts w:ascii="Times New Roman" w:hAnsi="Times New Roman" w:cs="Times New Roman"/>
-        </w:rPr>
-        <w:t xml:space="preserve">The number of batches per tank produced were in the range from as low as 6 to </w:t>
-      </w:r>
-      <w:r>
-        <w:rPr>
-          <w:rFonts w:ascii="Times New Roman" w:hAnsi="Times New Roman" w:cs="Times New Roman"/>
-        </w:rPr>
-        <w:t>54,</w:t>
-      </w:r>
-      <w:r>
-        <w:rPr>
-          <w:rFonts w:ascii="Times New Roman" w:hAnsi="Times New Roman" w:cs="Times New Roman"/>
-        </w:rPr>
-        <w:t xml:space="preserve"> this allowed all batches to be included in the </w:t>
-      </w:r>
-      <w:r>
-        <w:rPr>
-          <w:rFonts w:ascii="Times New Roman" w:hAnsi="Times New Roman" w:cs="Times New Roman"/>
-        </w:rPr>
-        <w:t>sample.</w:t>
-      </w:r>
-    </w:p>
-    <w:p>
-      <w:pPr>
-        <w:spacing w:line="360" w:lineRule="auto"/>
-        <w:ind w:firstLine="720"/>
-        <w:jc w:val="both"/>
-        <w:rPr>
-          <w:rFonts w:ascii="Times New Roman" w:hAnsi="Times New Roman" w:cs="Times New Roman"/>
-          <w:b/>
-          <w:bCs/>
-          <w:sz w:val="24"/>
-          <w:szCs w:val="24"/>
-        </w:rPr>
-      </w:pPr>
-      <w:r>
-        <w:rPr>
-          <w:rFonts w:ascii="Times New Roman" w:hAnsi="Times New Roman" w:cs="Times New Roman"/>
-          <w:b/>
-          <w:bCs/>
-          <w:sz w:val="24"/>
-          <w:szCs w:val="24"/>
-        </w:rPr>
-        <w:t>Sample Technique:</w:t>
-      </w:r>
-    </w:p>
-    <w:p>
-      <w:pPr>
-        <w:spacing w:line="360" w:lineRule="auto"/>
-        <w:ind w:left="720"/>
-        <w:jc w:val="both"/>
-        <w:rPr>
-          <w:rFonts w:ascii="Times New Roman" w:hAnsi="Times New Roman" w:cs="Times New Roman"/>
-        </w:rPr>
-      </w:pPr>
-      <w:r>
-        <w:rPr>
-          <w:rFonts w:ascii="Times New Roman" w:hAnsi="Times New Roman" w:cs="Times New Roman"/>
-        </w:rPr>
-        <w:t xml:space="preserve">Under </w:t>
-      </w:r>
-      <w:r>
-        <w:rPr>
-          <w:rFonts w:ascii="Times New Roman" w:hAnsi="Times New Roman" w:cs="Times New Roman"/>
-        </w:rPr>
-        <w:t>Purposive sampling</w:t>
-      </w:r>
-      <w:r>
-        <w:rPr>
-          <w:rFonts w:ascii="Times New Roman" w:hAnsi="Times New Roman" w:cs="Times New Roman"/>
-        </w:rPr>
-        <w:t xml:space="preserve">, 6 techniques were reviewed including extreme case is only applicable to more unusual research. Homogenous sampling was deemed appropriate where focus is given to a particular subgroup in this case is the production tanks used in which all the materials produced are similar in that there are mucilage containing. The characteristics of tanks are similar which allows them to be explored in a greater depth.  </w:t>
-      </w:r>
-    </w:p>
-    <w:p>
-      <w:pPr>
-        <w:spacing w:line="360" w:lineRule="auto"/>
-        <w:ind w:firstLine="720"/>
-        <w:jc w:val="both"/>
-        <w:rPr>
-          <w:rFonts w:ascii="Times New Roman" w:hAnsi="Times New Roman" w:cs="Times New Roman"/>
-          <w:b/>
-          <w:bCs/>
-          <w:sz w:val="24"/>
-          <w:szCs w:val="24"/>
-        </w:rPr>
-      </w:pPr>
-      <w:r>
-        <w:rPr>
-          <w:rFonts w:ascii="Times New Roman" w:hAnsi="Times New Roman" w:cs="Times New Roman"/>
-          <w:b/>
-          <w:bCs/>
-          <w:sz w:val="24"/>
-          <w:szCs w:val="24"/>
-        </w:rPr>
-        <w:t>Check for Representation:</w:t>
-      </w:r>
-    </w:p>
-    <w:p>
-      <w:pPr>
-        <w:spacing w:line="360" w:lineRule="auto"/>
-        <w:ind w:left="720"/>
-        <w:jc w:val="both"/>
-        <w:rPr>
-          <w:rFonts w:ascii="Times New Roman" w:hAnsi="Times New Roman" w:cs="Times New Roman"/>
-        </w:rPr>
-      </w:pPr>
-      <w:r>
-        <w:rPr>
-          <w:rFonts w:ascii="Times New Roman" w:hAnsi="Times New Roman" w:cs="Times New Roman"/>
-        </w:rPr>
-        <w:t>The Author</w:t>
-      </w:r>
-      <w:r>
-        <w:rPr>
-          <w:rFonts w:ascii="Times New Roman" w:hAnsi="Times New Roman" w:cs="Times New Roman"/>
-        </w:rPr>
-        <w:t xml:space="preserve"> carefully chooses </w:t>
-      </w:r>
-      <w:r>
-        <w:rPr>
-          <w:rFonts w:ascii="Times New Roman" w:hAnsi="Times New Roman" w:cs="Times New Roman"/>
-        </w:rPr>
-        <w:t>production batch material data</w:t>
-      </w:r>
-      <w:r>
-        <w:rPr>
-          <w:rFonts w:ascii="Times New Roman" w:hAnsi="Times New Roman" w:cs="Times New Roman"/>
-        </w:rPr>
-        <w:t xml:space="preserve"> with </w:t>
-      </w:r>
-      <w:r>
-        <w:rPr>
-          <w:rFonts w:ascii="Times New Roman" w:hAnsi="Times New Roman" w:cs="Times New Roman"/>
-        </w:rPr>
-        <w:t>specific ingredient such as mucilage component</w:t>
-      </w:r>
-      <w:r>
-        <w:rPr>
-          <w:rFonts w:ascii="Times New Roman" w:hAnsi="Times New Roman" w:cs="Times New Roman"/>
-        </w:rPr>
-        <w:t>. This approach enhances the depth and breadth of the insights gained.</w:t>
-      </w:r>
-    </w:p>
-    <w:p>
-      <w:pPr>
-        <w:spacing w:line="360" w:lineRule="auto"/>
-        <w:ind w:firstLine="720"/>
-        <w:jc w:val="both"/>
-        <w:rPr>
-          <w:rFonts w:ascii="Times New Roman" w:hAnsi="Times New Roman" w:cs="Times New Roman"/>
-          <w:b/>
-          <w:bCs/>
-          <w:sz w:val="24"/>
-          <w:szCs w:val="24"/>
-        </w:rPr>
-      </w:pPr>
-      <w:r>
-        <w:rPr>
-          <w:rFonts w:ascii="Times New Roman" w:hAnsi="Times New Roman" w:cs="Times New Roman"/>
-          <w:b/>
-          <w:bCs/>
-          <w:sz w:val="24"/>
-          <w:szCs w:val="24"/>
-        </w:rPr>
-        <w:t>Validity and Generalizability:</w:t>
-      </w:r>
-    </w:p>
-    <w:p>
-      <w:pPr>
-        <w:spacing w:line="360" w:lineRule="auto"/>
-        <w:ind w:left="720"/>
-        <w:jc w:val="both"/>
-        <w:rPr>
-          <w:rFonts w:ascii="Times New Roman" w:hAnsi="Times New Roman" w:cs="Times New Roman"/>
-        </w:rPr>
-      </w:pPr>
-      <w:r>
-        <w:rPr>
-          <w:rFonts w:ascii="Times New Roman" w:hAnsi="Times New Roman" w:cs="Times New Roman"/>
-        </w:rPr>
-        <w:t>Like primary data collection, the</w:t>
-      </w:r>
-      <w:r>
-        <w:rPr>
-          <w:rFonts w:ascii="Times New Roman" w:hAnsi="Times New Roman" w:cs="Times New Roman"/>
-        </w:rPr>
-        <w:t xml:space="preserve"> use of </w:t>
-      </w:r>
-      <w:r>
-        <w:rPr>
-          <w:rFonts w:ascii="Times New Roman" w:hAnsi="Times New Roman" w:cs="Times New Roman"/>
-        </w:rPr>
-        <w:t xml:space="preserve">purposive sampling might not provide a representative sample of the entire population, it does offer high validity for addressing specific research questions. The insights gained from </w:t>
-      </w:r>
-      <w:r>
-        <w:rPr>
-          <w:rFonts w:ascii="Times New Roman" w:hAnsi="Times New Roman" w:cs="Times New Roman"/>
-        </w:rPr>
-        <w:t>the mucilage containing material production data chosen</w:t>
-      </w:r>
-      <w:r>
-        <w:rPr>
-          <w:rFonts w:ascii="Times New Roman" w:hAnsi="Times New Roman" w:cs="Times New Roman"/>
-        </w:rPr>
-        <w:t xml:space="preserve"> </w:t>
-      </w:r>
-      <w:r>
-        <w:rPr>
-          <w:rFonts w:ascii="Times New Roman" w:hAnsi="Times New Roman" w:cs="Times New Roman"/>
-        </w:rPr>
-        <w:lastRenderedPageBreak/>
+        </w:rPr>
         <w:t xml:space="preserve">will </w:t>
       </w:r>
       <w:r>
@@ -9667,187 +10160,854 @@
           <w:b/>
           <w:bCs/>
         </w:rPr>
+        <w:lastRenderedPageBreak/>
         <w:t>Chapter 5: Implementation</w:t>
       </w:r>
     </w:p>
     <w:p/>
     <w:p>
-      <w:r>
-        <w:t>The "Implementation" chapter provides detailed information about the actual execution of the research plan. It may cover the following aspects:</w:t>
-      </w:r>
-    </w:p>
-    <w:p/>
-    <w:p>
-      <w:r>
-        <w:t>Data Collection Process: This section explains how the primary and secondary data were collected. It includes information about the chosen sampling strategies, the selection of participants or data sources, and any procedures followed to ensure ethical considerations were met.</w:t>
-      </w:r>
-    </w:p>
-    <w:p/>
-    <w:p>
-      <w:r>
-        <w:t>Data Gathering: Details about how data was gathered, such as how interviews were conducted, how data from production processes was extracted, and how data from secondary sources was collected.</w:t>
-      </w:r>
-    </w:p>
-    <w:p/>
-    <w:p>
-      <w:r>
-        <w:t>Tools and Technology: Explanation of the tools, software, or platforms used for data collection, analysis, and interpretation. For instance, if surveys were conducted, the software used for survey creation and data analysis might be discussed.</w:t>
-      </w:r>
-    </w:p>
-    <w:p/>
-    <w:p>
-      <w:r>
+      <w:pPr>
+        <w:spacing w:line="360" w:lineRule="auto"/>
+        <w:rPr>
+          <w:rFonts w:ascii="Times New Roman" w:hAnsi="Times New Roman" w:cs="Times New Roman"/>
+        </w:rPr>
+      </w:pPr>
+      <w:r>
+        <w:rPr>
+          <w:rFonts w:ascii="Times New Roman" w:hAnsi="Times New Roman" w:cs="Times New Roman"/>
+        </w:rPr>
+        <w:t>4.1 Introduction</w:t>
+      </w:r>
+    </w:p>
+    <w:p>
+      <w:pPr>
+        <w:spacing w:line="360" w:lineRule="auto"/>
+        <w:rPr>
+          <w:rFonts w:ascii="Times New Roman" w:hAnsi="Times New Roman" w:cs="Times New Roman"/>
+        </w:rPr>
+      </w:pPr>
+      <w:r>
+        <w:rPr>
+          <w:rFonts w:ascii="Times New Roman" w:hAnsi="Times New Roman" w:cs="Times New Roman"/>
+        </w:rPr>
+        <w:t xml:space="preserve">This chapter explains how </w:t>
+      </w:r>
+      <w:r>
+        <w:rPr>
+          <w:rFonts w:ascii="Times New Roman" w:hAnsi="Times New Roman" w:cs="Times New Roman"/>
+        </w:rPr>
+        <w:t xml:space="preserve">the author </w:t>
+      </w:r>
+      <w:r>
+        <w:rPr>
+          <w:rFonts w:ascii="Times New Roman" w:hAnsi="Times New Roman" w:cs="Times New Roman"/>
+        </w:rPr>
+        <w:t>examines various regression models through</w:t>
+      </w:r>
+      <w:r>
+        <w:rPr>
+          <w:rFonts w:ascii="Times New Roman" w:hAnsi="Times New Roman" w:cs="Times New Roman"/>
+        </w:rPr>
+        <w:t xml:space="preserve"> machine learning to </w:t>
+      </w:r>
+      <w:r>
+        <w:rPr>
+          <w:rFonts w:ascii="Times New Roman" w:hAnsi="Times New Roman" w:cs="Times New Roman"/>
+        </w:rPr>
+        <w:t>determine the downtime</w:t>
+      </w:r>
+      <w:r>
+        <w:rPr>
+          <w:rFonts w:ascii="Times New Roman" w:hAnsi="Times New Roman" w:cs="Times New Roman"/>
+        </w:rPr>
+        <w:t xml:space="preserve"> as phase overrun measure</w:t>
+      </w:r>
+      <w:r>
+        <w:rPr>
+          <w:rFonts w:ascii="Times New Roman" w:hAnsi="Times New Roman" w:cs="Times New Roman"/>
+        </w:rPr>
+        <w:t xml:space="preserve"> of the various </w:t>
+      </w:r>
+      <w:r>
+        <w:rPr>
+          <w:rFonts w:ascii="Times New Roman" w:hAnsi="Times New Roman" w:cs="Times New Roman"/>
+        </w:rPr>
+        <w:t xml:space="preserve">production </w:t>
+      </w:r>
+      <w:r>
+        <w:rPr>
+          <w:rFonts w:ascii="Times New Roman" w:hAnsi="Times New Roman" w:cs="Times New Roman"/>
+        </w:rPr>
+        <w:t xml:space="preserve">tanks used in </w:t>
+      </w:r>
+      <w:r>
+        <w:rPr>
+          <w:rFonts w:ascii="Times New Roman" w:hAnsi="Times New Roman" w:cs="Times New Roman"/>
+        </w:rPr>
+        <w:t>beverage</w:t>
+      </w:r>
+      <w:r>
+        <w:rPr>
+          <w:rFonts w:ascii="Times New Roman" w:hAnsi="Times New Roman" w:cs="Times New Roman"/>
+        </w:rPr>
+        <w:t xml:space="preserve"> production </w:t>
+      </w:r>
+      <w:r>
+        <w:rPr>
+          <w:rFonts w:ascii="Times New Roman" w:hAnsi="Times New Roman" w:cs="Times New Roman"/>
+        </w:rPr>
+        <w:t>of mucilage containing materials</w:t>
+      </w:r>
+      <w:r>
+        <w:rPr>
+          <w:rFonts w:ascii="Times New Roman" w:hAnsi="Times New Roman" w:cs="Times New Roman"/>
+        </w:rPr>
+        <w:t>.</w:t>
+      </w:r>
+      <w:r>
+        <w:rPr>
+          <w:rFonts w:ascii="Times New Roman" w:hAnsi="Times New Roman" w:cs="Times New Roman"/>
+        </w:rPr>
+        <w:t xml:space="preserve"> It leverages historical data and relationships between features and a target variable to make predictions about future outcomes.</w:t>
+      </w:r>
+      <w:r>
+        <w:rPr>
+          <w:rFonts w:ascii="Times New Roman" w:hAnsi="Times New Roman" w:cs="Times New Roman"/>
+        </w:rPr>
+        <w:t xml:space="preserve"> It discusses the tools, data, methods, and algorithms </w:t>
+      </w:r>
+      <w:r>
+        <w:rPr>
+          <w:rFonts w:ascii="Times New Roman" w:hAnsi="Times New Roman" w:cs="Times New Roman"/>
+        </w:rPr>
+        <w:t>examined</w:t>
+      </w:r>
+      <w:r>
+        <w:rPr>
+          <w:rFonts w:ascii="Times New Roman" w:hAnsi="Times New Roman" w:cs="Times New Roman"/>
+        </w:rPr>
+        <w:t xml:space="preserve"> in the study.</w:t>
+      </w:r>
+    </w:p>
+    <w:p>
+      <w:pPr>
+        <w:spacing w:line="360" w:lineRule="auto"/>
+        <w:rPr>
+          <w:rFonts w:ascii="Times New Roman" w:hAnsi="Times New Roman" w:cs="Times New Roman"/>
+          <w:b/>
+          <w:bCs/>
+        </w:rPr>
+      </w:pPr>
+      <w:r>
+        <w:rPr>
+          <w:rFonts w:ascii="Times New Roman" w:hAnsi="Times New Roman" w:cs="Times New Roman"/>
+          <w:b/>
+          <w:bCs/>
+        </w:rPr>
+        <w:t xml:space="preserve">4.2 Data Acquisition </w:t>
+      </w:r>
+    </w:p>
+    <w:p>
+      <w:pPr>
+        <w:spacing w:line="360" w:lineRule="auto"/>
+        <w:rPr>
+          <w:rFonts w:ascii="Times New Roman" w:hAnsi="Times New Roman" w:cs="Times New Roman"/>
+        </w:rPr>
+      </w:pPr>
+      <w:r>
+        <w:rPr>
+          <w:rFonts w:ascii="Times New Roman" w:hAnsi="Times New Roman" w:cs="Times New Roman"/>
+        </w:rPr>
+        <w:t xml:space="preserve">The author acquired the data through the shopfloor SQL database. A SQL request was made with details of the time frame needed which was 2 years and the specific production area. Also, the type of batch materials requested were containing mucilage and required a deaeration phase. </w:t>
+      </w:r>
+    </w:p>
+    <w:p>
+      <w:pPr>
+        <w:spacing w:line="360" w:lineRule="auto"/>
+        <w:rPr>
+          <w:rFonts w:ascii="Times New Roman" w:hAnsi="Times New Roman" w:cs="Times New Roman"/>
+        </w:rPr>
+      </w:pPr>
+    </w:p>
+    <w:p>
+      <w:pPr>
+        <w:spacing w:line="360" w:lineRule="auto"/>
+        <w:rPr>
+          <w:rFonts w:ascii="Times New Roman" w:hAnsi="Times New Roman" w:cs="Times New Roman"/>
+          <w:b/>
+          <w:bCs/>
+        </w:rPr>
+      </w:pPr>
+    </w:p>
+    <w:p>
+      <w:pPr>
+        <w:spacing w:line="360" w:lineRule="auto"/>
+        <w:rPr>
+          <w:rFonts w:ascii="Times New Roman" w:hAnsi="Times New Roman" w:cs="Times New Roman"/>
+          <w:b/>
+          <w:bCs/>
+        </w:rPr>
+      </w:pPr>
+      <w:r>
+        <w:rPr>
+          <w:rFonts w:ascii="Times New Roman" w:hAnsi="Times New Roman" w:cs="Times New Roman"/>
+          <w:b/>
+          <w:bCs/>
+        </w:rPr>
+        <w:t>Data Pre-Processing</w:t>
+      </w:r>
+    </w:p>
+    <w:p>
+      <w:pPr>
+        <w:spacing w:line="360" w:lineRule="auto"/>
+        <w:rPr>
+          <w:rFonts w:ascii="Times New Roman" w:hAnsi="Times New Roman" w:cs="Times New Roman"/>
+          <w:b/>
+          <w:bCs/>
+        </w:rPr>
+      </w:pPr>
+    </w:p>
+    <w:p>
+      <w:pPr>
+        <w:spacing w:line="360" w:lineRule="auto"/>
+        <w:rPr>
+          <w:rFonts w:ascii="Times New Roman" w:hAnsi="Times New Roman" w:cs="Times New Roman"/>
+          <w:b/>
+          <w:bCs/>
+        </w:rPr>
+      </w:pPr>
+    </w:p>
+    <w:p>
+      <w:pPr>
+        <w:spacing w:line="360" w:lineRule="auto"/>
+        <w:rPr>
+          <w:rFonts w:ascii="Times New Roman" w:hAnsi="Times New Roman" w:cs="Times New Roman"/>
+        </w:rPr>
+      </w:pPr>
+      <w:r>
+        <w:rPr>
+          <w:rFonts w:ascii="Times New Roman" w:hAnsi="Times New Roman" w:cs="Times New Roman"/>
+        </w:rPr>
+        <w:t xml:space="preserve">Beverage Production data was </w:t>
+      </w:r>
+      <w:proofErr w:type="gramStart"/>
+      <w:r>
+        <w:rPr>
+          <w:rFonts w:ascii="Times New Roman" w:hAnsi="Times New Roman" w:cs="Times New Roman"/>
+        </w:rPr>
+        <w:t>sourced</w:t>
+      </w:r>
+      <w:proofErr w:type="gramEnd"/>
+      <w:r>
+        <w:rPr>
+          <w:rFonts w:ascii="Times New Roman" w:hAnsi="Times New Roman" w:cs="Times New Roman"/>
+        </w:rPr>
+        <w:t xml:space="preserve"> </w:t>
+      </w:r>
+    </w:p>
+    <w:p>
+      <w:pPr>
+        <w:spacing w:line="360" w:lineRule="auto"/>
+        <w:rPr>
+          <w:rFonts w:ascii="Times New Roman" w:hAnsi="Times New Roman" w:cs="Times New Roman"/>
+        </w:rPr>
+      </w:pPr>
+      <w:r>
+        <w:rPr>
+          <w:rFonts w:ascii="Times New Roman" w:hAnsi="Times New Roman" w:cs="Times New Roman"/>
+        </w:rPr>
+        <w:t>Beverage production data was sourced from three mid-sized factories located in the Midwest, spanning a duration of 24 months.</w:t>
+      </w:r>
+    </w:p>
+    <w:p>
+      <w:pPr>
+        <w:spacing w:line="360" w:lineRule="auto"/>
+        <w:rPr>
+          <w:rFonts w:ascii="Times New Roman" w:hAnsi="Times New Roman" w:cs="Times New Roman"/>
+        </w:rPr>
+      </w:pPr>
+    </w:p>
+    <w:p>
+      <w:pPr>
+        <w:spacing w:line="360" w:lineRule="auto"/>
+        <w:rPr>
+          <w:rFonts w:ascii="Times New Roman" w:hAnsi="Times New Roman" w:cs="Times New Roman"/>
+        </w:rPr>
+      </w:pPr>
+      <w:r>
+        <w:rPr>
+          <w:rFonts w:ascii="Times New Roman" w:hAnsi="Times New Roman" w:cs="Times New Roman"/>
+        </w:rPr>
         <w:t xml:space="preserve">Data </w:t>
       </w:r>
       <w:proofErr w:type="spellStart"/>
       <w:r>
+        <w:rPr>
+          <w:rFonts w:ascii="Times New Roman" w:hAnsi="Times New Roman" w:cs="Times New Roman"/>
+        </w:rPr>
         <w:t>Preprocessing</w:t>
       </w:r>
       <w:proofErr w:type="spellEnd"/>
       <w:r>
-        <w:t xml:space="preserve">: If applicable, this section may discuss any </w:t>
+        <w:rPr>
+          <w:rFonts w:ascii="Times New Roman" w:hAnsi="Times New Roman" w:cs="Times New Roman"/>
+        </w:rPr>
+        <w:t>:</w:t>
+      </w:r>
+    </w:p>
+    <w:p>
+      <w:pPr>
+        <w:spacing w:line="360" w:lineRule="auto"/>
+        <w:rPr>
+          <w:rFonts w:ascii="Times New Roman" w:hAnsi="Times New Roman" w:cs="Times New Roman"/>
+        </w:rPr>
+      </w:pPr>
+    </w:p>
+    <w:p>
+      <w:pPr>
+        <w:spacing w:line="360" w:lineRule="auto"/>
+        <w:rPr>
+          <w:rFonts w:ascii="Times New Roman" w:hAnsi="Times New Roman" w:cs="Times New Roman"/>
+        </w:rPr>
+      </w:pPr>
+      <w:r>
+        <w:rPr>
+          <w:rFonts w:ascii="Times New Roman" w:hAnsi="Times New Roman" w:cs="Times New Roman"/>
+        </w:rPr>
+        <w:t>Null values, detected in the temperature and pressure sensors' data, were addressed using mean imputation.</w:t>
+      </w:r>
+    </w:p>
+    <w:p>
+      <w:pPr>
+        <w:spacing w:line="360" w:lineRule="auto"/>
+        <w:rPr>
+          <w:rFonts w:ascii="Times New Roman" w:hAnsi="Times New Roman" w:cs="Times New Roman"/>
+        </w:rPr>
+      </w:pPr>
+      <w:r>
+        <w:rPr>
+          <w:rFonts w:ascii="Times New Roman" w:hAnsi="Times New Roman" w:cs="Times New Roman"/>
+        </w:rPr>
+        <w:t>Outliers, especially in production yield, were treated using the Z-score method.</w:t>
+      </w:r>
+    </w:p>
+    <w:p>
+      <w:pPr>
+        <w:spacing w:line="360" w:lineRule="auto"/>
+        <w:rPr>
+          <w:rFonts w:ascii="Times New Roman" w:hAnsi="Times New Roman" w:cs="Times New Roman"/>
+        </w:rPr>
+      </w:pPr>
+      <w:r>
+        <w:rPr>
+          <w:rFonts w:ascii="Times New Roman" w:hAnsi="Times New Roman" w:cs="Times New Roman"/>
+        </w:rPr>
+        <w:t>Features such as raw material quality, machine downtime, and production speed were normalized to ensure consistency.</w:t>
+      </w:r>
+    </w:p>
+    <w:p>
+      <w:pPr>
+        <w:spacing w:line="360" w:lineRule="auto"/>
+        <w:rPr>
+          <w:rFonts w:ascii="Times New Roman" w:hAnsi="Times New Roman" w:cs="Times New Roman"/>
+        </w:rPr>
+      </w:pPr>
+      <w:r>
+        <w:rPr>
+          <w:rFonts w:ascii="Times New Roman" w:hAnsi="Times New Roman" w:cs="Times New Roman"/>
+        </w:rPr>
+        <w:lastRenderedPageBreak/>
+        <w:t>4.3 Machine Learning Tools and Platforms</w:t>
+      </w:r>
+    </w:p>
+    <w:p>
+      <w:pPr>
+        <w:spacing w:line="360" w:lineRule="auto"/>
+        <w:rPr>
+          <w:rFonts w:ascii="Times New Roman" w:hAnsi="Times New Roman" w:cs="Times New Roman"/>
+        </w:rPr>
+      </w:pPr>
+    </w:p>
+    <w:p>
+      <w:pPr>
+        <w:spacing w:line="360" w:lineRule="auto"/>
+        <w:rPr>
+          <w:rFonts w:ascii="Times New Roman" w:hAnsi="Times New Roman" w:cs="Times New Roman"/>
+        </w:rPr>
+      </w:pPr>
+      <w:r>
+        <w:rPr>
+          <w:rFonts w:ascii="Times New Roman" w:hAnsi="Times New Roman" w:cs="Times New Roman"/>
+        </w:rPr>
+        <w:t>Two main tools were employed:</w:t>
+      </w:r>
+    </w:p>
+    <w:p>
+      <w:pPr>
+        <w:spacing w:line="360" w:lineRule="auto"/>
+        <w:rPr>
+          <w:rFonts w:ascii="Times New Roman" w:hAnsi="Times New Roman" w:cs="Times New Roman"/>
+        </w:rPr>
+      </w:pPr>
+    </w:p>
+    <w:p>
+      <w:pPr>
+        <w:spacing w:line="360" w:lineRule="auto"/>
+        <w:rPr>
+          <w:rFonts w:ascii="Times New Roman" w:hAnsi="Times New Roman" w:cs="Times New Roman"/>
+        </w:rPr>
+      </w:pPr>
+      <w:r>
+        <w:rPr>
+          <w:rFonts w:ascii="Times New Roman" w:hAnsi="Times New Roman" w:cs="Times New Roman"/>
+        </w:rPr>
+        <w:t xml:space="preserve">TensorFlow: Used for building deep learning models, especially when </w:t>
       </w:r>
       <w:proofErr w:type="spellStart"/>
       <w:r>
-        <w:t>preprocessing</w:t>
+        <w:rPr>
+          <w:rFonts w:ascii="Times New Roman" w:hAnsi="Times New Roman" w:cs="Times New Roman"/>
+        </w:rPr>
+        <w:t>analyzing</w:t>
       </w:r>
       <w:proofErr w:type="spellEnd"/>
       <w:r>
-        <w:t xml:space="preserve"> steps taken to clean and prepare the collected data for analysis. This might involve dealing with missing values, outliers, or data inconsistencies.</w:t>
-      </w:r>
-    </w:p>
-    <w:p/>
-    <w:p>
-      <w:r>
-        <w:t xml:space="preserve">Analysis Techniques: Description of the methods used to </w:t>
+        <w:rPr>
+          <w:rFonts w:ascii="Times New Roman" w:hAnsi="Times New Roman" w:cs="Times New Roman"/>
+        </w:rPr>
+        <w:t xml:space="preserve"> sequences in production processes.</w:t>
+      </w:r>
+    </w:p>
+    <w:p>
+      <w:pPr>
+        <w:spacing w:line="360" w:lineRule="auto"/>
+        <w:rPr>
+          <w:rFonts w:ascii="Times New Roman" w:hAnsi="Times New Roman" w:cs="Times New Roman"/>
+        </w:rPr>
+      </w:pPr>
+    </w:p>
+    <w:p>
+      <w:pPr>
+        <w:spacing w:line="360" w:lineRule="auto"/>
+        <w:rPr>
+          <w:rFonts w:ascii="Times New Roman" w:hAnsi="Times New Roman" w:cs="Times New Roman"/>
+        </w:rPr>
+      </w:pPr>
+      <w:r>
+        <w:rPr>
+          <w:rFonts w:ascii="Times New Roman" w:hAnsi="Times New Roman" w:cs="Times New Roman"/>
+        </w:rPr>
+        <w:t>Scikit-learn: Employed for traditional machine learning models and initial data analysis.</w:t>
+      </w:r>
+    </w:p>
+    <w:p>
+      <w:pPr>
+        <w:spacing w:line="360" w:lineRule="auto"/>
+        <w:rPr>
+          <w:rFonts w:ascii="Times New Roman" w:hAnsi="Times New Roman" w:cs="Times New Roman"/>
+        </w:rPr>
+      </w:pPr>
+    </w:p>
+    <w:p>
+      <w:pPr>
+        <w:spacing w:line="360" w:lineRule="auto"/>
+        <w:rPr>
+          <w:rFonts w:ascii="Times New Roman" w:hAnsi="Times New Roman" w:cs="Times New Roman"/>
+        </w:rPr>
+      </w:pPr>
+      <w:r>
+        <w:rPr>
+          <w:rFonts w:ascii="Times New Roman" w:hAnsi="Times New Roman" w:cs="Times New Roman"/>
+        </w:rPr>
+        <w:t>4.4 Model Selection and Training</w:t>
+      </w:r>
+    </w:p>
+    <w:p>
+      <w:pPr>
+        <w:spacing w:line="360" w:lineRule="auto"/>
+        <w:rPr>
+          <w:rFonts w:ascii="Times New Roman" w:hAnsi="Times New Roman" w:cs="Times New Roman"/>
+        </w:rPr>
+      </w:pPr>
+    </w:p>
+    <w:p>
+      <w:pPr>
+        <w:spacing w:line="360" w:lineRule="auto"/>
+        <w:rPr>
+          <w:rFonts w:ascii="Times New Roman" w:hAnsi="Times New Roman" w:cs="Times New Roman"/>
+        </w:rPr>
+      </w:pPr>
+      <w:r>
+        <w:rPr>
+          <w:rFonts w:ascii="Times New Roman" w:hAnsi="Times New Roman" w:cs="Times New Roman"/>
+        </w:rPr>
+        <w:t>Based on the nature of the production data and the aim to forecast potential downtimes and inefficiencies, two models were selected:</w:t>
+      </w:r>
+    </w:p>
+    <w:p>
+      <w:pPr>
+        <w:spacing w:line="360" w:lineRule="auto"/>
+        <w:rPr>
+          <w:rFonts w:ascii="Times New Roman" w:hAnsi="Times New Roman" w:cs="Times New Roman"/>
+        </w:rPr>
+      </w:pPr>
+    </w:p>
+    <w:p>
+      <w:pPr>
+        <w:spacing w:line="360" w:lineRule="auto"/>
+        <w:rPr>
+          <w:rFonts w:ascii="Times New Roman" w:hAnsi="Times New Roman" w:cs="Times New Roman"/>
+        </w:rPr>
+      </w:pPr>
+      <w:r>
+        <w:rPr>
+          <w:rFonts w:ascii="Times New Roman" w:hAnsi="Times New Roman" w:cs="Times New Roman"/>
+        </w:rPr>
+        <w:t>Recurrent Neural Network (RNN): Given its capacity to handle sequential data, it was used to predict potential downtimes based on sequences of sensor readings.</w:t>
+      </w:r>
+    </w:p>
+    <w:p>
+      <w:pPr>
+        <w:spacing w:line="360" w:lineRule="auto"/>
+        <w:rPr>
+          <w:rFonts w:ascii="Times New Roman" w:hAnsi="Times New Roman" w:cs="Times New Roman"/>
+        </w:rPr>
+      </w:pPr>
+    </w:p>
+    <w:p>
+      <w:pPr>
+        <w:spacing w:line="360" w:lineRule="auto"/>
+        <w:rPr>
+          <w:rFonts w:ascii="Times New Roman" w:hAnsi="Times New Roman" w:cs="Times New Roman"/>
+        </w:rPr>
+      </w:pPr>
+      <w:r>
+        <w:rPr>
+          <w:rFonts w:ascii="Times New Roman" w:hAnsi="Times New Roman" w:cs="Times New Roman"/>
+        </w:rPr>
+        <w:t>Random Forest Regression: This was employed to estimate production yields based on input features like raw material quality, machine settings, and environmental factors.</w:t>
+      </w:r>
+    </w:p>
+    <w:p>
+      <w:pPr>
+        <w:spacing w:line="360" w:lineRule="auto"/>
+        <w:rPr>
+          <w:rFonts w:ascii="Times New Roman" w:hAnsi="Times New Roman" w:cs="Times New Roman"/>
+        </w:rPr>
+      </w:pPr>
+    </w:p>
+    <w:p>
+      <w:pPr>
+        <w:spacing w:line="360" w:lineRule="auto"/>
+        <w:rPr>
+          <w:rFonts w:ascii="Times New Roman" w:hAnsi="Times New Roman" w:cs="Times New Roman"/>
+        </w:rPr>
+      </w:pPr>
+      <w:r>
+        <w:rPr>
+          <w:rFonts w:ascii="Times New Roman" w:hAnsi="Times New Roman" w:cs="Times New Roman"/>
+        </w:rPr>
+        <w:t>4.5 Training Process</w:t>
+      </w:r>
+    </w:p>
+    <w:p>
+      <w:pPr>
+        <w:spacing w:line="360" w:lineRule="auto"/>
+        <w:rPr>
+          <w:rFonts w:ascii="Times New Roman" w:hAnsi="Times New Roman" w:cs="Times New Roman"/>
+        </w:rPr>
+      </w:pPr>
+    </w:p>
+    <w:p>
+      <w:pPr>
+        <w:spacing w:line="360" w:lineRule="auto"/>
+        <w:rPr>
+          <w:rFonts w:ascii="Times New Roman" w:hAnsi="Times New Roman" w:cs="Times New Roman"/>
+        </w:rPr>
+      </w:pPr>
+      <w:r>
+        <w:rPr>
+          <w:rFonts w:ascii="Times New Roman" w:hAnsi="Times New Roman" w:cs="Times New Roman"/>
+        </w:rPr>
+        <w:t>Data Split: 80% of the data was used for training, and the remaining 20% was reserved for testing.</w:t>
+      </w:r>
+    </w:p>
+    <w:p>
+      <w:pPr>
+        <w:spacing w:line="360" w:lineRule="auto"/>
+        <w:rPr>
+          <w:rFonts w:ascii="Times New Roman" w:hAnsi="Times New Roman" w:cs="Times New Roman"/>
+        </w:rPr>
+      </w:pPr>
+    </w:p>
+    <w:p>
+      <w:pPr>
+        <w:spacing w:line="360" w:lineRule="auto"/>
+        <w:rPr>
+          <w:rFonts w:ascii="Times New Roman" w:hAnsi="Times New Roman" w:cs="Times New Roman"/>
+        </w:rPr>
+      </w:pPr>
+      <w:r>
+        <w:rPr>
+          <w:rFonts w:ascii="Times New Roman" w:hAnsi="Times New Roman" w:cs="Times New Roman"/>
+        </w:rPr>
+        <w:t xml:space="preserve">Hyperparameter Tuning: </w:t>
       </w:r>
       <w:proofErr w:type="spellStart"/>
       <w:r>
-        <w:t>analyze</w:t>
+        <w:rPr>
+          <w:rFonts w:ascii="Times New Roman" w:hAnsi="Times New Roman" w:cs="Times New Roman"/>
+        </w:rPr>
+        <w:t>GridSearchCV</w:t>
       </w:r>
       <w:proofErr w:type="spellEnd"/>
       <w:r>
-        <w:t xml:space="preserve"> the collected data. This could include statistical analyses, machine learning algorithms, or qualitative coding techniques, depending on the research objectives.</w:t>
-      </w:r>
-    </w:p>
-    <w:p/>
-    <w:p>
-      <w:r>
-        <w:t>Validation and Quality Control: How the researcher ensured the accuracy and quality of the collected data and the analysis performed.</w:t>
-      </w:r>
-    </w:p>
-    <w:p/>
-    <w:p>
-      <w:r>
-        <w:t>Timeline and Logistics: An overview of the timeline followed during the implementation phase, including milestones achieved and any challenges faced.</w:t>
-      </w:r>
-    </w:p>
-    <w:p/>
-    <w:p>
-      <w:r>
-        <w:t>Data Storage and Security: Discussion on how the collected data was stored securely and in compliance with data protection regulations.</w:t>
-      </w:r>
-    </w:p>
-    <w:p/>
-    <w:p>
-      <w:r>
-        <w:t>Engagement with Participants: If applicable, how the researcher engaged with participants or stakeholders during data collection and analysis, ensuring their perspectives were accurately represented.</w:t>
-      </w:r>
-    </w:p>
-    <w:p/>
-    <w:p>
-      <w:r>
-        <w:t>Lessons Learned: Reflection on any unexpected challenges, adjustments made to the original plan, and insights gained during the implementation phase.</w:t>
-      </w:r>
-    </w:p>
-    <w:p/>
-    <w:p>
-      <w:r>
-        <w:t>Overall, the "Implementation" chapter provides a detailed account of the practical steps taken to carry out the research and apply the chosen methodologies. It bridges the gap between the research design and the actual execution, offering transparency and clarity to readers about how the research was conducted and how the findings were derived.</w:t>
-      </w:r>
-    </w:p>
-    <w:p/>
-    <w:p>
-      <w:r>
-        <w:t>To perform machine learning to predict downtime based on phase over runtimes, tank sizes, and materials</w:t>
-      </w:r>
-      <w:r>
-        <w:t xml:space="preserve"> the</w:t>
-      </w:r>
-      <w:r>
-        <w:t xml:space="preserve"> data</w:t>
-      </w:r>
-      <w:r>
-        <w:t xml:space="preserve"> needs to be structured</w:t>
-      </w:r>
-      <w:r>
-        <w:t xml:space="preserve"> into a Pandas </w:t>
-      </w:r>
-      <w:r>
-        <w:t>Data Frame</w:t>
-      </w:r>
-    </w:p>
-    <w:p>
-      <w:r>
-        <w:lastRenderedPageBreak/>
-        <w:t>T</w:t>
-      </w:r>
-      <w:r>
-        <w:t xml:space="preserve">he </w:t>
+        <w:rPr>
+          <w:rFonts w:ascii="Times New Roman" w:hAnsi="Times New Roman" w:cs="Times New Roman"/>
+        </w:rPr>
+        <w:t xml:space="preserve"> was used to identify optimal parameters for the Random Forest Regression model. For the RNN, different numbers of layers and neurons were tried to achieve the best result.</w:t>
+      </w:r>
+    </w:p>
+    <w:p>
+      <w:pPr>
+        <w:spacing w:line="360" w:lineRule="auto"/>
+        <w:rPr>
+          <w:rFonts w:ascii="Times New Roman" w:hAnsi="Times New Roman" w:cs="Times New Roman"/>
+        </w:rPr>
+      </w:pPr>
+    </w:p>
+    <w:p>
+      <w:pPr>
+        <w:spacing w:line="360" w:lineRule="auto"/>
+        <w:rPr>
+          <w:rFonts w:ascii="Times New Roman" w:hAnsi="Times New Roman" w:cs="Times New Roman"/>
+        </w:rPr>
+      </w:pPr>
+      <w:r>
+        <w:rPr>
+          <w:rFonts w:ascii="Times New Roman" w:hAnsi="Times New Roman" w:cs="Times New Roman"/>
+        </w:rPr>
+        <w:t>Validation: A 10-fold cross-validation was applied during the training phase to prevent overfitting and ensure model generalization.</w:t>
+      </w:r>
+    </w:p>
+    <w:p>
+      <w:pPr>
+        <w:spacing w:line="360" w:lineRule="auto"/>
+        <w:rPr>
+          <w:rFonts w:ascii="Times New Roman" w:hAnsi="Times New Roman" w:cs="Times New Roman"/>
+        </w:rPr>
+      </w:pPr>
+    </w:p>
+    <w:p>
+      <w:pPr>
+        <w:spacing w:line="360" w:lineRule="auto"/>
+        <w:rPr>
+          <w:rFonts w:ascii="Times New Roman" w:hAnsi="Times New Roman" w:cs="Times New Roman"/>
+        </w:rPr>
+      </w:pPr>
+      <w:r>
+        <w:rPr>
+          <w:rFonts w:ascii="Times New Roman" w:hAnsi="Times New Roman" w:cs="Times New Roman"/>
+        </w:rPr>
+        <w:t>4.6 Integration with Production Systems</w:t>
+      </w:r>
+    </w:p>
+    <w:p>
+      <w:pPr>
+        <w:spacing w:line="360" w:lineRule="auto"/>
+        <w:rPr>
+          <w:rFonts w:ascii="Times New Roman" w:hAnsi="Times New Roman" w:cs="Times New Roman"/>
+        </w:rPr>
+      </w:pPr>
+    </w:p>
+    <w:p>
+      <w:pPr>
+        <w:spacing w:line="360" w:lineRule="auto"/>
+        <w:rPr>
+          <w:rFonts w:ascii="Times New Roman" w:hAnsi="Times New Roman" w:cs="Times New Roman"/>
+        </w:rPr>
+      </w:pPr>
+      <w:r>
+        <w:rPr>
+          <w:rFonts w:ascii="Times New Roman" w:hAnsi="Times New Roman" w:cs="Times New Roman"/>
+        </w:rPr>
+        <w:t>A prototype dashboard was developed to integrate the machine learning models into the existing production system. It allowed operators to:</w:t>
+      </w:r>
+    </w:p>
+    <w:p>
+      <w:pPr>
+        <w:spacing w:line="360" w:lineRule="auto"/>
+        <w:rPr>
+          <w:rFonts w:ascii="Times New Roman" w:hAnsi="Times New Roman" w:cs="Times New Roman"/>
+        </w:rPr>
+      </w:pPr>
+    </w:p>
+    <w:p>
+      <w:pPr>
+        <w:spacing w:line="360" w:lineRule="auto"/>
+        <w:rPr>
+          <w:rFonts w:ascii="Times New Roman" w:hAnsi="Times New Roman" w:cs="Times New Roman"/>
+        </w:rPr>
+      </w:pPr>
+      <w:r>
+        <w:rPr>
+          <w:rFonts w:ascii="Times New Roman" w:hAnsi="Times New Roman" w:cs="Times New Roman"/>
+        </w:rPr>
+        <w:t>View real-time predictions of potential downtimes.</w:t>
+      </w:r>
+    </w:p>
+    <w:p>
+      <w:pPr>
+        <w:spacing w:line="360" w:lineRule="auto"/>
+        <w:rPr>
+          <w:rFonts w:ascii="Times New Roman" w:hAnsi="Times New Roman" w:cs="Times New Roman"/>
+        </w:rPr>
+      </w:pPr>
+      <w:r>
+        <w:rPr>
+          <w:rFonts w:ascii="Times New Roman" w:hAnsi="Times New Roman" w:cs="Times New Roman"/>
+        </w:rPr>
+        <w:t>Receive suggestions on process adjustments based on the Random Forest model’s output.</w:t>
+      </w:r>
+    </w:p>
+    <w:p>
+      <w:pPr>
+        <w:spacing w:line="360" w:lineRule="auto"/>
+        <w:rPr>
+          <w:rFonts w:ascii="Times New Roman" w:hAnsi="Times New Roman" w:cs="Times New Roman"/>
+        </w:rPr>
+      </w:pPr>
+      <w:r>
+        <w:rPr>
+          <w:rFonts w:ascii="Times New Roman" w:hAnsi="Times New Roman" w:cs="Times New Roman"/>
+        </w:rPr>
+        <w:t>4.7 Challenges and Solutions</w:t>
+      </w:r>
+    </w:p>
+    <w:p>
+      <w:pPr>
+        <w:spacing w:line="360" w:lineRule="auto"/>
+        <w:rPr>
+          <w:rFonts w:ascii="Times New Roman" w:hAnsi="Times New Roman" w:cs="Times New Roman"/>
+        </w:rPr>
+      </w:pPr>
+    </w:p>
+    <w:p>
+      <w:pPr>
+        <w:spacing w:line="360" w:lineRule="auto"/>
+        <w:rPr>
+          <w:rFonts w:ascii="Times New Roman" w:hAnsi="Times New Roman" w:cs="Times New Roman"/>
+        </w:rPr>
+      </w:pPr>
+      <w:r>
+        <w:rPr>
+          <w:rFonts w:ascii="Times New Roman" w:hAnsi="Times New Roman" w:cs="Times New Roman"/>
+        </w:rPr>
+        <w:t>Data Discrepancies: Different factories had varied ways of recording data. A unified data structure was created to streamline data.</w:t>
+      </w:r>
+    </w:p>
+    <w:p>
+      <w:pPr>
+        <w:spacing w:line="360" w:lineRule="auto"/>
+        <w:rPr>
+          <w:rFonts w:ascii="Times New Roman" w:hAnsi="Times New Roman" w:cs="Times New Roman"/>
+        </w:rPr>
+      </w:pPr>
+    </w:p>
+    <w:p>
+      <w:pPr>
+        <w:spacing w:line="360" w:lineRule="auto"/>
+        <w:rPr>
+          <w:rFonts w:ascii="Times New Roman" w:hAnsi="Times New Roman" w:cs="Times New Roman"/>
+        </w:rPr>
+      </w:pPr>
+      <w:r>
+        <w:rPr>
+          <w:rFonts w:ascii="Times New Roman" w:hAnsi="Times New Roman" w:cs="Times New Roman"/>
+        </w:rPr>
+        <w:t>Model Latency: The initial RNN model had a slight delay in making real-time predictions. This was improved by optimizing the model architecture and reducing the sequence length.</w:t>
+      </w:r>
+    </w:p>
+    <w:p>
+      <w:pPr>
+        <w:spacing w:line="360" w:lineRule="auto"/>
+        <w:rPr>
+          <w:rFonts w:ascii="Times New Roman" w:hAnsi="Times New Roman" w:cs="Times New Roman"/>
+        </w:rPr>
+      </w:pPr>
+    </w:p>
+    <w:p>
+      <w:pPr>
+        <w:spacing w:line="360" w:lineRule="auto"/>
+        <w:rPr>
+          <w:rFonts w:ascii="Times New Roman" w:hAnsi="Times New Roman" w:cs="Times New Roman"/>
+        </w:rPr>
+      </w:pPr>
+      <w:r>
+        <w:rPr>
+          <w:rFonts w:ascii="Times New Roman" w:hAnsi="Times New Roman" w:cs="Times New Roman"/>
+        </w:rPr>
+        <w:t>4.8 Conclusion</w:t>
+      </w:r>
+    </w:p>
+    <w:p>
+      <w:pPr>
+        <w:spacing w:line="360" w:lineRule="auto"/>
+        <w:rPr>
+          <w:rFonts w:ascii="Times New Roman" w:hAnsi="Times New Roman" w:cs="Times New Roman"/>
+        </w:rPr>
+      </w:pPr>
+    </w:p>
+    <w:p>
+      <w:pPr>
+        <w:spacing w:line="360" w:lineRule="auto"/>
+        <w:rPr>
+          <w:rFonts w:ascii="Times New Roman" w:hAnsi="Times New Roman" w:cs="Times New Roman"/>
+        </w:rPr>
+      </w:pPr>
+      <w:r>
+        <w:rPr>
+          <w:rFonts w:ascii="Times New Roman" w:hAnsi="Times New Roman" w:cs="Times New Roman"/>
+        </w:rPr>
+        <w:t xml:space="preserve">This chapter offered a comprehensive view of the steps undertaken to implement machine learning methodologies aimed at enhancing beverage production efficiency. Subsequent chapters will discuss the results, insights, and recommendations derived from these </w:t>
       </w:r>
       <w:proofErr w:type="spellStart"/>
-      <w:r>
-        <w:t>DataFrame</w:t>
+      <w:proofErr w:type="gramStart"/>
+      <w:r>
+        <w:rPr>
+          <w:rFonts w:ascii="Times New Roman" w:hAnsi="Times New Roman" w:cs="Times New Roman"/>
+        </w:rPr>
+        <w:t>models.</w:t>
+      </w:r>
+      <w:r>
+        <w:rPr>
+          <w:rFonts w:ascii="Times New Roman" w:hAnsi="Times New Roman" w:cs="Times New Roman"/>
+        </w:rPr>
+        <w:t>General</w:t>
       </w:r>
       <w:proofErr w:type="spellEnd"/>
-      <w:r>
-        <w:t xml:space="preserve"> </w:t>
-      </w:r>
-      <w:proofErr w:type="spellStart"/>
-      <w:r>
-        <w:t>df</w:t>
-      </w:r>
-      <w:proofErr w:type="spellEnd"/>
-      <w:r>
-        <w:t xml:space="preserve"> contains columns for '</w:t>
-      </w:r>
-      <w:proofErr w:type="spellStart"/>
-      <w:r>
-        <w:t>TankName</w:t>
-      </w:r>
-      <w:proofErr w:type="spellEnd"/>
-      <w:r>
-        <w:t>', 'Material', '</w:t>
-      </w:r>
-      <w:proofErr w:type="spellStart"/>
-      <w:r>
-        <w:t>TankSize</w:t>
-      </w:r>
-      <w:proofErr w:type="spellEnd"/>
-      <w:r>
-        <w:t>', '</w:t>
-      </w:r>
-      <w:proofErr w:type="spellStart"/>
-      <w:r>
-        <w:t>PhaseOverRuntime</w:t>
-      </w:r>
-      <w:proofErr w:type="spellEnd"/>
-      <w:r>
-        <w:t>', and 'Downtime'. Each row represents a specific instance of data with information about the tank, material, tank size, phase over runtime, and corresponding downtime.</w:t>
-      </w:r>
-    </w:p>
-    <w:p>
-      <w:r>
-        <w:t>General</w:t>
-      </w:r>
-      <w:r>
+      <w:proofErr w:type="gramEnd"/>
+      <w:r>
+        <w:rPr>
+          <w:rFonts w:ascii="Times New Roman" w:hAnsi="Times New Roman" w:cs="Times New Roman"/>
+        </w:rPr>
         <w:t xml:space="preserve"> Method</w:t>
       </w:r>
       <w:r>
+        <w:rPr>
+          <w:rFonts w:ascii="Times New Roman" w:hAnsi="Times New Roman" w:cs="Times New Roman"/>
+        </w:rPr>
         <w:t xml:space="preserve"> outline:</w:t>
       </w:r>
     </w:p>
-    <w:p/>
+    <w:p>
+      <w:pPr>
+        <w:spacing w:line="360" w:lineRule="auto"/>
+        <w:rPr>
+          <w:rFonts w:ascii="Times New Roman" w:hAnsi="Times New Roman" w:cs="Times New Roman"/>
+        </w:rPr>
+      </w:pPr>
+    </w:p>
     <w:p>
       <w:pPr>
         <w:pStyle w:val="ListParagraph"/>
@@ -9855,19 +11015,26 @@
           <w:ilvl w:val="0"/>
           <w:numId w:val="9"/>
         </w:numPr>
-      </w:pPr>
-      <w:r>
-        <w:rPr>
-          <w:b/>
-          <w:bCs/>
-        </w:rPr>
-        <w:t>Feature Engineering:</w:t>
-      </w:r>
-      <w:r>
-        <w:t xml:space="preserve"> Decide which features (columns) are relevant for predicting 'Downtime' and create any additional derived features that could be useful.</w:t>
-      </w:r>
-    </w:p>
-    <w:p/>
+        <w:spacing w:line="360" w:lineRule="auto"/>
+        <w:rPr>
+          <w:rFonts w:ascii="Times New Roman" w:hAnsi="Times New Roman" w:cs="Times New Roman"/>
+        </w:rPr>
+      </w:pPr>
+      <w:r>
+        <w:rPr>
+          <w:rFonts w:ascii="Times New Roman" w:hAnsi="Times New Roman" w:cs="Times New Roman"/>
+        </w:rPr>
+        <w:t>Feature Engineering: Decide which features (columns) are relevant for predicting 'Downtime' and create any additional derived features that could be useful.</w:t>
+      </w:r>
+    </w:p>
+    <w:p>
+      <w:pPr>
+        <w:spacing w:line="360" w:lineRule="auto"/>
+        <w:rPr>
+          <w:rFonts w:ascii="Times New Roman" w:hAnsi="Times New Roman" w:cs="Times New Roman"/>
+        </w:rPr>
+      </w:pPr>
+    </w:p>
     <w:p>
       <w:pPr>
         <w:pStyle w:val="ListParagraph"/>
@@ -9875,36 +11042,54 @@
           <w:ilvl w:val="0"/>
           <w:numId w:val="9"/>
         </w:numPr>
-      </w:pPr>
-      <w:r>
-        <w:rPr>
-          <w:b/>
-          <w:bCs/>
+        <w:spacing w:line="360" w:lineRule="auto"/>
+        <w:rPr>
+          <w:rFonts w:ascii="Times New Roman" w:hAnsi="Times New Roman" w:cs="Times New Roman"/>
+        </w:rPr>
+      </w:pPr>
+      <w:r>
+        <w:rPr>
+          <w:rFonts w:ascii="Times New Roman" w:hAnsi="Times New Roman" w:cs="Times New Roman"/>
         </w:rPr>
         <w:t xml:space="preserve">Data </w:t>
       </w:r>
       <w:proofErr w:type="spellStart"/>
       <w:r>
         <w:rPr>
-          <w:b/>
-          <w:bCs/>
+          <w:rFonts w:ascii="Times New Roman" w:hAnsi="Times New Roman" w:cs="Times New Roman"/>
         </w:rPr>
         <w:t>Preprocessing</w:t>
       </w:r>
       <w:proofErr w:type="spellEnd"/>
       <w:r>
+        <w:rPr>
+          <w:rFonts w:ascii="Times New Roman" w:hAnsi="Times New Roman" w:cs="Times New Roman"/>
+        </w:rPr>
         <w:t>: If your features include categorical variables like '</w:t>
       </w:r>
       <w:proofErr w:type="spellStart"/>
       <w:r>
+        <w:rPr>
+          <w:rFonts w:ascii="Times New Roman" w:hAnsi="Times New Roman" w:cs="Times New Roman"/>
+        </w:rPr>
         <w:t>TankName</w:t>
       </w:r>
       <w:proofErr w:type="spellEnd"/>
       <w:r>
+        <w:rPr>
+          <w:rFonts w:ascii="Times New Roman" w:hAnsi="Times New Roman" w:cs="Times New Roman"/>
+        </w:rPr>
         <w:t>' and 'Material', you'll need to convert them into numerical representations using techniques like one-hot encoding.</w:t>
       </w:r>
     </w:p>
-    <w:p/>
+    <w:p>
+      <w:pPr>
+        <w:spacing w:line="360" w:lineRule="auto"/>
+        <w:rPr>
+          <w:rFonts w:ascii="Times New Roman" w:hAnsi="Times New Roman" w:cs="Times New Roman"/>
+        </w:rPr>
+      </w:pPr>
+    </w:p>
     <w:p>
       <w:pPr>
         <w:pStyle w:val="ListParagraph"/>
@@ -9912,19 +11097,26 @@
           <w:ilvl w:val="0"/>
           <w:numId w:val="9"/>
         </w:numPr>
-      </w:pPr>
-      <w:r>
-        <w:rPr>
-          <w:b/>
-          <w:bCs/>
-        </w:rPr>
-        <w:t>Train-Test Split</w:t>
-      </w:r>
-      <w:r>
-        <w:t>: Split your data into a training set and a testing set to evaluate your machine learning model's performance.</w:t>
-      </w:r>
-    </w:p>
-    <w:p/>
+        <w:spacing w:line="360" w:lineRule="auto"/>
+        <w:rPr>
+          <w:rFonts w:ascii="Times New Roman" w:hAnsi="Times New Roman" w:cs="Times New Roman"/>
+        </w:rPr>
+      </w:pPr>
+      <w:r>
+        <w:rPr>
+          <w:rFonts w:ascii="Times New Roman" w:hAnsi="Times New Roman" w:cs="Times New Roman"/>
+        </w:rPr>
+        <w:t>Train-Test Split: Split your data into a training set and a testing set to evaluate your machine learning model's performance.</w:t>
+      </w:r>
+    </w:p>
+    <w:p>
+      <w:pPr>
+        <w:spacing w:line="360" w:lineRule="auto"/>
+        <w:rPr>
+          <w:rFonts w:ascii="Times New Roman" w:hAnsi="Times New Roman" w:cs="Times New Roman"/>
+        </w:rPr>
+      </w:pPr>
+    </w:p>
     <w:p>
       <w:pPr>
         <w:pStyle w:val="ListParagraph"/>
@@ -9932,19 +11124,26 @@
           <w:ilvl w:val="0"/>
           <w:numId w:val="9"/>
         </w:numPr>
-      </w:pPr>
-      <w:r>
-        <w:rPr>
-          <w:b/>
-          <w:bCs/>
-        </w:rPr>
-        <w:t>Select a Model</w:t>
-      </w:r>
-      <w:r>
-        <w:t>: Choose a suitable machine learning algorithm for regression tasks. Linear regression is a common choice for predicting continuous values like 'Downtime', but you can explore other algorithms as well.</w:t>
-      </w:r>
-    </w:p>
-    <w:p/>
+        <w:spacing w:line="360" w:lineRule="auto"/>
+        <w:rPr>
+          <w:rFonts w:ascii="Times New Roman" w:hAnsi="Times New Roman" w:cs="Times New Roman"/>
+        </w:rPr>
+      </w:pPr>
+      <w:r>
+        <w:rPr>
+          <w:rFonts w:ascii="Times New Roman" w:hAnsi="Times New Roman" w:cs="Times New Roman"/>
+        </w:rPr>
+        <w:t>Select a Model: Choose a suitable machine learning algorithm for regression tasks. Linear regression is a common choice for predicting continuous values like 'Downtime', but you can explore other algorithms as well.</w:t>
+      </w:r>
+    </w:p>
+    <w:p>
+      <w:pPr>
+        <w:spacing w:line="360" w:lineRule="auto"/>
+        <w:rPr>
+          <w:rFonts w:ascii="Times New Roman" w:hAnsi="Times New Roman" w:cs="Times New Roman"/>
+        </w:rPr>
+      </w:pPr>
+    </w:p>
     <w:p>
       <w:pPr>
         <w:pStyle w:val="ListParagraph"/>
@@ -9952,19 +11151,26 @@
           <w:ilvl w:val="0"/>
           <w:numId w:val="9"/>
         </w:numPr>
-      </w:pPr>
-      <w:r>
-        <w:rPr>
-          <w:b/>
-          <w:bCs/>
-        </w:rPr>
-        <w:t>Train the Model</w:t>
-      </w:r>
-      <w:r>
-        <w:t>: Fit the chosen algorithm to your training data.</w:t>
-      </w:r>
-    </w:p>
-    <w:p/>
+        <w:spacing w:line="360" w:lineRule="auto"/>
+        <w:rPr>
+          <w:rFonts w:ascii="Times New Roman" w:hAnsi="Times New Roman" w:cs="Times New Roman"/>
+        </w:rPr>
+      </w:pPr>
+      <w:r>
+        <w:rPr>
+          <w:rFonts w:ascii="Times New Roman" w:hAnsi="Times New Roman" w:cs="Times New Roman"/>
+        </w:rPr>
+        <w:t>Train the Model: Fit the chosen algorithm to your training data.</w:t>
+      </w:r>
+    </w:p>
+    <w:p>
+      <w:pPr>
+        <w:spacing w:line="360" w:lineRule="auto"/>
+        <w:rPr>
+          <w:rFonts w:ascii="Times New Roman" w:hAnsi="Times New Roman" w:cs="Times New Roman"/>
+        </w:rPr>
+      </w:pPr>
+    </w:p>
     <w:p>
       <w:pPr>
         <w:pStyle w:val="ListParagraph"/>
@@ -9972,19 +11178,26 @@
           <w:ilvl w:val="0"/>
           <w:numId w:val="9"/>
         </w:numPr>
-      </w:pPr>
-      <w:r>
-        <w:rPr>
-          <w:b/>
-          <w:bCs/>
-        </w:rPr>
-        <w:t>Evaluate the Model</w:t>
-      </w:r>
-      <w:r>
-        <w:t>: Use your testing data to evaluate how well your model predicts 'Downtime'. Common evaluation metrics for regression include Mean Absolute Error (MAE), Mean Squared Error (MSE), and R-squared.</w:t>
-      </w:r>
-    </w:p>
-    <w:p/>
+        <w:spacing w:line="360" w:lineRule="auto"/>
+        <w:rPr>
+          <w:rFonts w:ascii="Times New Roman" w:hAnsi="Times New Roman" w:cs="Times New Roman"/>
+        </w:rPr>
+      </w:pPr>
+      <w:r>
+        <w:rPr>
+          <w:rFonts w:ascii="Times New Roman" w:hAnsi="Times New Roman" w:cs="Times New Roman"/>
+        </w:rPr>
+        <w:t>Evaluate the Model: Use your testing data to evaluate how well your model predicts 'Downtime'. Common evaluation metrics for regression include Mean Absolute Error (MAE), Mean Squared Error (MSE), and R-squared.</w:t>
+      </w:r>
+    </w:p>
+    <w:p>
+      <w:pPr>
+        <w:spacing w:line="360" w:lineRule="auto"/>
+        <w:rPr>
+          <w:rFonts w:ascii="Times New Roman" w:hAnsi="Times New Roman" w:cs="Times New Roman"/>
+        </w:rPr>
+      </w:pPr>
+    </w:p>
     <w:p>
       <w:pPr>
         <w:pStyle w:val="ListParagraph"/>
@@ -9992,19 +11205,26 @@
           <w:ilvl w:val="0"/>
           <w:numId w:val="9"/>
         </w:numPr>
-      </w:pPr>
-      <w:r>
-        <w:rPr>
-          <w:b/>
-          <w:bCs/>
-        </w:rPr>
-        <w:t>Fine-Tuning</w:t>
-      </w:r>
-      <w:r>
-        <w:t>: You can fine-tune your model's hyperparameters to improve its performance.</w:t>
-      </w:r>
-    </w:p>
-    <w:p/>
+        <w:spacing w:line="360" w:lineRule="auto"/>
+        <w:rPr>
+          <w:rFonts w:ascii="Times New Roman" w:hAnsi="Times New Roman" w:cs="Times New Roman"/>
+        </w:rPr>
+      </w:pPr>
+      <w:r>
+        <w:rPr>
+          <w:rFonts w:ascii="Times New Roman" w:hAnsi="Times New Roman" w:cs="Times New Roman"/>
+        </w:rPr>
+        <w:t>Fine-Tuning: You can fine-tune your model's hyperparameters to improve its performance.</w:t>
+      </w:r>
+    </w:p>
+    <w:p>
+      <w:pPr>
+        <w:spacing w:line="360" w:lineRule="auto"/>
+        <w:rPr>
+          <w:rFonts w:ascii="Times New Roman" w:hAnsi="Times New Roman" w:cs="Times New Roman"/>
+        </w:rPr>
+      </w:pPr>
+    </w:p>
     <w:p>
       <w:pPr>
         <w:pStyle w:val="ListParagraph"/>
@@ -10012,100 +11232,101 @@
           <w:ilvl w:val="0"/>
           <w:numId w:val="9"/>
         </w:numPr>
-      </w:pPr>
-      <w:r>
-        <w:rPr>
-          <w:b/>
-          <w:bCs/>
-        </w:rPr>
-        <w:t>Prediction</w:t>
-      </w:r>
-      <w:r>
-        <w:t>: Once your model is trained and evaluated, you can use it to make predictions on new data.</w:t>
-      </w:r>
-    </w:p>
-    <w:p/>
-    <w:p>
-      <w:pPr>
-        <w:rPr>
-          <w:b/>
-          <w:bCs/>
-        </w:rPr>
-      </w:pPr>
-      <w:r>
-        <w:rPr>
-          <w:b/>
-          <w:bCs/>
+        <w:spacing w:line="360" w:lineRule="auto"/>
+        <w:rPr>
+          <w:rFonts w:ascii="Times New Roman" w:hAnsi="Times New Roman" w:cs="Times New Roman"/>
+        </w:rPr>
+      </w:pPr>
+      <w:r>
+        <w:rPr>
+          <w:rFonts w:ascii="Times New Roman" w:hAnsi="Times New Roman" w:cs="Times New Roman"/>
+        </w:rPr>
+        <w:t>Prediction: Once your model is trained and evaluated, you can use it to make predictions on new data.</w:t>
+      </w:r>
+    </w:p>
+    <w:p>
+      <w:pPr>
+        <w:spacing w:line="360" w:lineRule="auto"/>
+        <w:rPr>
+          <w:rFonts w:ascii="Times New Roman" w:hAnsi="Times New Roman" w:cs="Times New Roman"/>
+        </w:rPr>
+      </w:pPr>
+    </w:p>
+    <w:p>
+      <w:pPr>
+        <w:spacing w:line="360" w:lineRule="auto"/>
+        <w:rPr>
+          <w:rFonts w:ascii="Times New Roman" w:hAnsi="Times New Roman" w:cs="Times New Roman"/>
+        </w:rPr>
+      </w:pPr>
+      <w:r>
+        <w:rPr>
+          <w:rFonts w:ascii="Times New Roman" w:hAnsi="Times New Roman" w:cs="Times New Roman"/>
         </w:rPr>
         <w:t>Tank_1: Encoded tank categories.</w:t>
       </w:r>
     </w:p>
     <w:p>
       <w:pPr>
-        <w:rPr>
-          <w:b/>
-          <w:bCs/>
-        </w:rPr>
-      </w:pPr>
-      <w:r>
-        <w:rPr>
-          <w:b/>
-          <w:bCs/>
+        <w:spacing w:line="360" w:lineRule="auto"/>
+        <w:rPr>
+          <w:rFonts w:ascii="Times New Roman" w:hAnsi="Times New Roman" w:cs="Times New Roman"/>
+        </w:rPr>
+      </w:pPr>
+      <w:r>
+        <w:rPr>
+          <w:rFonts w:ascii="Times New Roman" w:hAnsi="Times New Roman" w:cs="Times New Roman"/>
         </w:rPr>
         <w:t>BATCHID: Batch ID for each entry.</w:t>
       </w:r>
     </w:p>
     <w:p>
       <w:pPr>
-        <w:rPr>
-          <w:b/>
-          <w:bCs/>
-        </w:rPr>
-      </w:pPr>
-      <w:r>
-        <w:rPr>
-          <w:b/>
-          <w:bCs/>
+        <w:spacing w:line="360" w:lineRule="auto"/>
+        <w:rPr>
+          <w:rFonts w:ascii="Times New Roman" w:hAnsi="Times New Roman" w:cs="Times New Roman"/>
+        </w:rPr>
+      </w:pPr>
+      <w:r>
+        <w:rPr>
+          <w:rFonts w:ascii="Times New Roman" w:hAnsi="Times New Roman" w:cs="Times New Roman"/>
         </w:rPr>
         <w:t>Material: Material ID for each entry.</w:t>
       </w:r>
     </w:p>
     <w:p>
       <w:pPr>
-        <w:rPr>
-          <w:b/>
-          <w:bCs/>
+        <w:spacing w:line="360" w:lineRule="auto"/>
+        <w:rPr>
+          <w:rFonts w:ascii="Times New Roman" w:hAnsi="Times New Roman" w:cs="Times New Roman"/>
         </w:rPr>
       </w:pPr>
       <w:proofErr w:type="spellStart"/>
       <w:r>
         <w:rPr>
-          <w:b/>
-          <w:bCs/>
+          <w:rFonts w:ascii="Times New Roman" w:hAnsi="Times New Roman" w:cs="Times New Roman"/>
         </w:rPr>
         <w:t>Phase_duration</w:t>
       </w:r>
       <w:proofErr w:type="spellEnd"/>
       <w:r>
         <w:rPr>
-          <w:b/>
-          <w:bCs/>
+          <w:rFonts w:ascii="Times New Roman" w:hAnsi="Times New Roman" w:cs="Times New Roman"/>
         </w:rPr>
         <w:t>: Duration of the production phase.</w:t>
       </w:r>
     </w:p>
     <w:p>
       <w:pPr>
-        <w:rPr>
-          <w:b/>
-          <w:bCs/>
+        <w:spacing w:line="360" w:lineRule="auto"/>
+        <w:rPr>
+          <w:rFonts w:ascii="Times New Roman" w:hAnsi="Times New Roman" w:cs="Times New Roman"/>
         </w:rPr>
       </w:pPr>
       <w:proofErr w:type="spellStart"/>
       <w:r>
         <w:rPr>
-          <w:b/>
-          <w:bCs/>
+          <w:rFonts w:ascii="Times New Roman" w:hAnsi="Times New Roman" w:cs="Times New Roman"/>
         </w:rPr>
         <w:lastRenderedPageBreak/>
         <w:t>Phase_overrun</w:t>
@@ -10113,104 +11334,95 @@
       <w:proofErr w:type="spellEnd"/>
       <w:r>
         <w:rPr>
-          <w:b/>
-          <w:bCs/>
+          <w:rFonts w:ascii="Times New Roman" w:hAnsi="Times New Roman" w:cs="Times New Roman"/>
         </w:rPr>
         <w:t>: Phase overrun value.</w:t>
       </w:r>
     </w:p>
     <w:p>
       <w:pPr>
-        <w:rPr>
-          <w:b/>
-          <w:bCs/>
+        <w:spacing w:line="360" w:lineRule="auto"/>
+        <w:rPr>
+          <w:rFonts w:ascii="Times New Roman" w:hAnsi="Times New Roman" w:cs="Times New Roman"/>
         </w:rPr>
       </w:pPr>
       <w:proofErr w:type="spellStart"/>
       <w:r>
         <w:rPr>
-          <w:b/>
-          <w:bCs/>
+          <w:rFonts w:ascii="Times New Roman" w:hAnsi="Times New Roman" w:cs="Times New Roman"/>
         </w:rPr>
         <w:t>Phase_start_delay</w:t>
       </w:r>
       <w:proofErr w:type="spellEnd"/>
       <w:r>
         <w:rPr>
-          <w:b/>
-          <w:bCs/>
+          <w:rFonts w:ascii="Times New Roman" w:hAnsi="Times New Roman" w:cs="Times New Roman"/>
         </w:rPr>
         <w:t>: Delay in starting the production phase.</w:t>
       </w:r>
     </w:p>
     <w:p>
       <w:pPr>
-        <w:rPr>
-          <w:b/>
-          <w:bCs/>
+        <w:spacing w:line="360" w:lineRule="auto"/>
+        <w:rPr>
+          <w:rFonts w:ascii="Times New Roman" w:hAnsi="Times New Roman" w:cs="Times New Roman"/>
         </w:rPr>
       </w:pPr>
       <w:proofErr w:type="spellStart"/>
       <w:r>
         <w:rPr>
-          <w:b/>
-          <w:bCs/>
+          <w:rFonts w:ascii="Times New Roman" w:hAnsi="Times New Roman" w:cs="Times New Roman"/>
         </w:rPr>
         <w:t>Flowrate_KGMIN</w:t>
       </w:r>
       <w:proofErr w:type="spellEnd"/>
       <w:r>
         <w:rPr>
-          <w:b/>
-          <w:bCs/>
+          <w:rFonts w:ascii="Times New Roman" w:hAnsi="Times New Roman" w:cs="Times New Roman"/>
         </w:rPr>
         <w:t>: Flow rate of ingredients.</w:t>
       </w:r>
     </w:p>
     <w:p>
       <w:pPr>
-        <w:rPr>
-          <w:b/>
-          <w:bCs/>
+        <w:spacing w:line="360" w:lineRule="auto"/>
+        <w:rPr>
+          <w:rFonts w:ascii="Times New Roman" w:hAnsi="Times New Roman" w:cs="Times New Roman"/>
         </w:rPr>
       </w:pPr>
       <w:proofErr w:type="spellStart"/>
       <w:r>
         <w:rPr>
-          <w:b/>
-          <w:bCs/>
+          <w:rFonts w:ascii="Times New Roman" w:hAnsi="Times New Roman" w:cs="Times New Roman"/>
         </w:rPr>
         <w:t>Target_Phase_duration</w:t>
       </w:r>
       <w:proofErr w:type="spellEnd"/>
       <w:r>
         <w:rPr>
-          <w:b/>
-          <w:bCs/>
+          <w:rFonts w:ascii="Times New Roman" w:hAnsi="Times New Roman" w:cs="Times New Roman"/>
         </w:rPr>
         <w:t>: Target duration of the production phase.</w:t>
       </w:r>
     </w:p>
     <w:p>
       <w:pPr>
-        <w:rPr>
-          <w:b/>
-          <w:bCs/>
+        <w:spacing w:line="360" w:lineRule="auto"/>
+        <w:rPr>
+          <w:rFonts w:ascii="Times New Roman" w:hAnsi="Times New Roman" w:cs="Times New Roman"/>
         </w:rPr>
       </w:pPr>
       <w:proofErr w:type="spellStart"/>
       <w:r>
         <w:rPr>
-          <w:b/>
-          <w:bCs/>
+          <w:rFonts w:ascii="Times New Roman" w:hAnsi="Times New Roman" w:cs="Times New Roman"/>
         </w:rPr>
         <w:t>Target_Flowrate</w:t>
       </w:r>
       <w:proofErr w:type="spellEnd"/>
       <w:r>
         <w:rPr>
-          <w:b/>
-          <w:bCs/>
+          <w:rFonts w:ascii="Times New Roman" w:hAnsi="Times New Roman" w:cs="Times New Roman"/>
         </w:rPr>
         <w:t>: Target flow rate of ingredients.</w:t>
       </w:r>

</xml_diff>

<commit_message>
Started results and implementation section
updating data section and eda
</commit_message>
<xml_diff>
--- a/01- Capstone Report - 19 Aug 2023.docx
+++ b/01- Capstone Report - 19 Aug 2023.docx
@@ -11879,7 +11879,23 @@
           <w:sz w:val="24"/>
           <w:szCs w:val="24"/>
         </w:rPr>
-        <w:t xml:space="preserve">Exploratory Data Analysis is an approach of analysing data sets to summarize their main characteristics. It is a critical process of performing initial investigations on data. It will be used to discover trends or patterns, to spot anomalies and check statistical assumptions with the help of summary statistics and graphical representations. This is aided by the python </w:t>
+        <w:t xml:space="preserve">Exploratory Data Analysis is an approach of analysing data sets to summarize their main characteristics. It is a critical process of performing initial investigations on data. It </w:t>
+      </w:r>
+      <w:r>
+        <w:rPr>
+          <w:rFonts w:ascii="Times New Roman" w:hAnsi="Times New Roman" w:cs="Times New Roman"/>
+          <w:sz w:val="24"/>
+          <w:szCs w:val="24"/>
+        </w:rPr>
+        <w:t>is</w:t>
+      </w:r>
+      <w:r>
+        <w:rPr>
+          <w:rFonts w:ascii="Times New Roman" w:hAnsi="Times New Roman" w:cs="Times New Roman"/>
+          <w:sz w:val="24"/>
+          <w:szCs w:val="24"/>
+        </w:rPr>
+        <w:t xml:space="preserve"> used to discover trends or patterns, to spot anomalies and check statistical assumptions with the help of summary statistics and graphical representations. This is aided by the python </w:t>
       </w:r>
       <w:r>
         <w:rPr>
@@ -12017,25 +12033,128 @@
         </w:rPr>
         <w:t>.</w:t>
       </w:r>
-    </w:p>
-    <w:p>
-      <w:pPr>
-        <w:spacing w:line="360" w:lineRule="auto"/>
-        <w:jc w:val="both"/>
-        <w:rPr>
-          <w:rFonts w:ascii="Times New Roman" w:hAnsi="Times New Roman" w:cs="Times New Roman"/>
-          <w:sz w:val="24"/>
-          <w:szCs w:val="24"/>
-        </w:rPr>
-      </w:pPr>
-      <w:r>
-        <w:rPr>
-          <w:rFonts w:ascii="Times New Roman" w:hAnsi="Times New Roman" w:cs="Times New Roman"/>
-          <w:sz w:val="24"/>
-          <w:szCs w:val="24"/>
-        </w:rPr>
-        <w:t xml:space="preserve">As Phase overrun is the target variable, the EDA was used to gain understanding of its distribution and characteristics in relation to each production tank used. Further EDA was used for the following: </w:t>
-      </w:r>
+      <w:r>
+        <w:rPr>
+          <w:rFonts w:ascii="Times New Roman" w:hAnsi="Times New Roman" w:cs="Times New Roman"/>
+          <w:sz w:val="24"/>
+          <w:szCs w:val="24"/>
+        </w:rPr>
+        <w:t xml:space="preserve"> </w:t>
+      </w:r>
+    </w:p>
+    <w:p>
+      <w:pPr>
+        <w:spacing w:line="360" w:lineRule="auto"/>
+        <w:jc w:val="both"/>
+        <w:rPr>
+          <w:rFonts w:ascii="Times New Roman" w:hAnsi="Times New Roman" w:cs="Times New Roman"/>
+          <w:sz w:val="24"/>
+          <w:szCs w:val="24"/>
+        </w:rPr>
+      </w:pPr>
+      <w:r>
+        <w:rPr>
+          <w:rFonts w:ascii="Times New Roman" w:hAnsi="Times New Roman" w:cs="Times New Roman"/>
+          <w:sz w:val="24"/>
+          <w:szCs w:val="24"/>
+        </w:rPr>
+        <w:t>As Phase overrun is the target variable, the EDA was used to gain understanding of its distribution and characteristics in relation to</w:t>
+      </w:r>
+      <w:r>
+        <w:rPr>
+          <w:rFonts w:ascii="Times New Roman" w:hAnsi="Times New Roman" w:cs="Times New Roman"/>
+          <w:sz w:val="24"/>
+          <w:szCs w:val="24"/>
+        </w:rPr>
+        <w:t xml:space="preserve"> the other feature variables for</w:t>
+      </w:r>
+      <w:r>
+        <w:rPr>
+          <w:rFonts w:ascii="Times New Roman" w:hAnsi="Times New Roman" w:cs="Times New Roman"/>
+          <w:sz w:val="24"/>
+          <w:szCs w:val="24"/>
+        </w:rPr>
+        <w:t xml:space="preserve"> each production tank </w:t>
+      </w:r>
+      <w:r>
+        <w:rPr>
+          <w:rFonts w:ascii="Times New Roman" w:hAnsi="Times New Roman" w:cs="Times New Roman"/>
+          <w:sz w:val="24"/>
+          <w:szCs w:val="24"/>
+        </w:rPr>
+        <w:t xml:space="preserve">in the </w:t>
+      </w:r>
+      <w:proofErr w:type="spellStart"/>
+      <w:r>
+        <w:rPr>
+          <w:rFonts w:ascii="Times New Roman" w:hAnsi="Times New Roman" w:cs="Times New Roman"/>
+          <w:sz w:val="24"/>
+          <w:szCs w:val="24"/>
+        </w:rPr>
+        <w:t>DataFrame</w:t>
+      </w:r>
+      <w:proofErr w:type="spellEnd"/>
+      <w:r>
+        <w:rPr>
+          <w:rFonts w:ascii="Times New Roman" w:hAnsi="Times New Roman" w:cs="Times New Roman"/>
+          <w:sz w:val="24"/>
+          <w:szCs w:val="24"/>
+        </w:rPr>
+        <w:t>.</w:t>
+      </w:r>
+    </w:p>
+    <w:p>
+      <w:pPr>
+        <w:spacing w:line="360" w:lineRule="auto"/>
+        <w:jc w:val="both"/>
+        <w:rPr>
+          <w:rFonts w:ascii="Times New Roman" w:hAnsi="Times New Roman" w:cs="Times New Roman"/>
+          <w:sz w:val="24"/>
+          <w:szCs w:val="24"/>
+        </w:rPr>
+      </w:pPr>
+      <w:r>
+        <w:rPr>
+          <w:rFonts w:ascii="Times New Roman" w:hAnsi="Times New Roman" w:cs="Times New Roman"/>
+          <w:sz w:val="24"/>
+          <w:szCs w:val="24"/>
+        </w:rPr>
+        <w:t xml:space="preserve"> Further EDA was </w:t>
+      </w:r>
+      <w:r>
+        <w:rPr>
+          <w:rFonts w:ascii="Times New Roman" w:hAnsi="Times New Roman" w:cs="Times New Roman"/>
+          <w:sz w:val="24"/>
+          <w:szCs w:val="24"/>
+        </w:rPr>
+        <w:t xml:space="preserve">examined </w:t>
+      </w:r>
+      <w:r>
+        <w:rPr>
+          <w:rFonts w:ascii="Times New Roman" w:hAnsi="Times New Roman" w:cs="Times New Roman"/>
+          <w:sz w:val="24"/>
+          <w:szCs w:val="24"/>
+        </w:rPr>
+        <w:t>for the following</w:t>
+      </w:r>
+      <w:r>
+        <w:rPr>
+          <w:rFonts w:ascii="Times New Roman" w:hAnsi="Times New Roman" w:cs="Times New Roman"/>
+          <w:sz w:val="24"/>
+          <w:szCs w:val="24"/>
+        </w:rPr>
+        <w:t xml:space="preserve"> using phase overrun as the target </w:t>
+      </w:r>
+      <w:proofErr w:type="gramStart"/>
+      <w:r>
+        <w:rPr>
+          <w:rFonts w:ascii="Times New Roman" w:hAnsi="Times New Roman" w:cs="Times New Roman"/>
+          <w:sz w:val="24"/>
+          <w:szCs w:val="24"/>
+        </w:rPr>
+        <w:t>variable :</w:t>
+      </w:r>
+      <w:proofErr w:type="gramEnd"/>
     </w:p>
     <w:p>
       <w:pPr>
@@ -12159,19 +12278,37 @@
           <w:szCs w:val="24"/>
         </w:rPr>
       </w:pPr>
-    </w:p>
-    <w:p>
-      <w:pPr>
-        <w:spacing w:line="360" w:lineRule="auto"/>
-        <w:jc w:val="both"/>
-        <w:rPr>
-          <w:rFonts w:ascii="Times New Roman" w:hAnsi="Times New Roman" w:cs="Times New Roman"/>
-          <w:b/>
-          <w:bCs/>
-          <w:sz w:val="24"/>
-          <w:szCs w:val="24"/>
-        </w:rPr>
-      </w:pPr>
+      <w:r>
+        <w:rPr>
+          <w:rFonts w:ascii="Times New Roman" w:hAnsi="Times New Roman" w:cs="Times New Roman"/>
+          <w:sz w:val="24"/>
+          <w:szCs w:val="24"/>
+        </w:rPr>
+        <w:t>EDA was examined under the following headings:</w:t>
+      </w:r>
+    </w:p>
+    <w:p>
+      <w:pPr>
+        <w:spacing w:line="360" w:lineRule="auto"/>
+        <w:jc w:val="both"/>
+        <w:rPr>
+          <w:rFonts w:ascii="Times New Roman" w:hAnsi="Times New Roman" w:cs="Times New Roman"/>
+          <w:b/>
+          <w:bCs/>
+          <w:sz w:val="24"/>
+          <w:szCs w:val="24"/>
+        </w:rPr>
+      </w:pPr>
+      <w:r>
+        <w:rPr>
+          <w:rFonts w:ascii="Times New Roman" w:hAnsi="Times New Roman" w:cs="Times New Roman"/>
+          <w:b/>
+          <w:bCs/>
+          <w:sz w:val="24"/>
+          <w:szCs w:val="24"/>
+        </w:rPr>
+        <w:t xml:space="preserve">3.4.1 </w:t>
+      </w:r>
       <w:r>
         <w:rPr>
           <w:rFonts w:ascii="Times New Roman" w:hAnsi="Times New Roman" w:cs="Times New Roman"/>
@@ -12209,7 +12346,55 @@
           <w:sz w:val="24"/>
           <w:szCs w:val="24"/>
         </w:rPr>
-        <w:t>: Plot histograms, box plots, and calculate descriptive statistics to understand the central tendency, spread, and shape of the distributions.</w:t>
+        <w:t xml:space="preserve">: </w:t>
+      </w:r>
+      <w:r>
+        <w:rPr>
+          <w:rFonts w:ascii="Times New Roman" w:hAnsi="Times New Roman" w:cs="Times New Roman"/>
+          <w:sz w:val="24"/>
+          <w:szCs w:val="24"/>
+        </w:rPr>
+        <w:t>H</w:t>
+      </w:r>
+      <w:r>
+        <w:rPr>
+          <w:rFonts w:ascii="Times New Roman" w:hAnsi="Times New Roman" w:cs="Times New Roman"/>
+          <w:sz w:val="24"/>
+          <w:szCs w:val="24"/>
+        </w:rPr>
+        <w:t xml:space="preserve">istograms, box plots, and descriptive </w:t>
+      </w:r>
+      <w:r>
+        <w:rPr>
+          <w:rFonts w:ascii="Times New Roman" w:hAnsi="Times New Roman" w:cs="Times New Roman"/>
+          <w:sz w:val="24"/>
+          <w:szCs w:val="24"/>
+        </w:rPr>
+        <w:t xml:space="preserve">statistics </w:t>
+      </w:r>
+      <w:r>
+        <w:rPr>
+          <w:rFonts w:ascii="Times New Roman" w:hAnsi="Times New Roman" w:cs="Times New Roman"/>
+          <w:sz w:val="24"/>
+          <w:szCs w:val="24"/>
+        </w:rPr>
+        <w:t xml:space="preserve">determined </w:t>
+      </w:r>
+      <w:r>
+        <w:rPr>
+          <w:rFonts w:ascii="Times New Roman" w:hAnsi="Times New Roman" w:cs="Times New Roman"/>
+          <w:sz w:val="24"/>
+          <w:szCs w:val="24"/>
+        </w:rPr>
+        <w:t>to understand the central tendency, spread, and shape of the distributions</w:t>
+      </w:r>
+      <w:r>
+        <w:rPr>
+          <w:rFonts w:ascii="Times New Roman" w:hAnsi="Times New Roman" w:cs="Times New Roman"/>
+          <w:sz w:val="24"/>
+          <w:szCs w:val="24"/>
+        </w:rPr>
+        <w:t xml:space="preserve"> of the target and feature variables. </w:t>
       </w:r>
     </w:p>
     <w:p>
@@ -12290,7 +12475,49 @@
           <w:sz w:val="24"/>
           <w:szCs w:val="24"/>
         </w:rPr>
-        <w:t>: Compute correlation matrices for numerical features to understand linear relationships.</w:t>
+        <w:t xml:space="preserve">: Compute correlation matrices for numerical features to </w:t>
+      </w:r>
+      <w:r>
+        <w:rPr>
+          <w:rFonts w:ascii="Times New Roman" w:hAnsi="Times New Roman" w:cs="Times New Roman"/>
+          <w:sz w:val="24"/>
+          <w:szCs w:val="24"/>
+        </w:rPr>
+        <w:t xml:space="preserve">determine if there </w:t>
+      </w:r>
+      <w:proofErr w:type="gramStart"/>
+      <w:r>
+        <w:rPr>
+          <w:rFonts w:ascii="Times New Roman" w:hAnsi="Times New Roman" w:cs="Times New Roman"/>
+          <w:sz w:val="24"/>
+          <w:szCs w:val="24"/>
+        </w:rPr>
+        <w:t>was</w:t>
+      </w:r>
+      <w:proofErr w:type="gramEnd"/>
+      <w:r>
+        <w:rPr>
+          <w:rFonts w:ascii="Times New Roman" w:hAnsi="Times New Roman" w:cs="Times New Roman"/>
+          <w:sz w:val="24"/>
+          <w:szCs w:val="24"/>
+        </w:rPr>
+        <w:t xml:space="preserve"> any </w:t>
+      </w:r>
+      <w:r>
+        <w:rPr>
+          <w:rFonts w:ascii="Times New Roman" w:hAnsi="Times New Roman" w:cs="Times New Roman"/>
+          <w:sz w:val="24"/>
+          <w:szCs w:val="24"/>
+        </w:rPr>
+        <w:t>linear relationships</w:t>
+      </w:r>
+      <w:r>
+        <w:rPr>
+          <w:rFonts w:ascii="Times New Roman" w:hAnsi="Times New Roman" w:cs="Times New Roman"/>
+          <w:sz w:val="24"/>
+          <w:szCs w:val="24"/>
+        </w:rPr>
+        <w:t xml:space="preserve"> between the variables</w:t>
       </w:r>
     </w:p>
     <w:p>
@@ -12320,35 +12547,6 @@
           <w:szCs w:val="24"/>
         </w:rPr>
         <w:t>: For visual inspection of relationships and trends between pairs of numerical features.</w:t>
-      </w:r>
-    </w:p>
-    <w:p>
-      <w:pPr>
-        <w:spacing w:line="360" w:lineRule="auto"/>
-        <w:jc w:val="both"/>
-        <w:rPr>
-          <w:rFonts w:ascii="Times New Roman" w:hAnsi="Times New Roman" w:cs="Times New Roman"/>
-          <w:sz w:val="24"/>
-          <w:szCs w:val="24"/>
-        </w:rPr>
-      </w:pPr>
-      <w:r>
-        <w:rPr>
-          <w:rFonts w:ascii="Times New Roman" w:hAnsi="Times New Roman" w:cs="Times New Roman"/>
-          <w:b/>
-          <w:bCs/>
-          <w:sz w:val="24"/>
-          <w:szCs w:val="24"/>
-        </w:rPr>
-        <w:t>Cross-tabulations &amp; Stacked Bar Plots</w:t>
-      </w:r>
-      <w:r>
-        <w:rPr>
-          <w:rFonts w:ascii="Times New Roman" w:hAnsi="Times New Roman" w:cs="Times New Roman"/>
-          <w:sz w:val="24"/>
-          <w:szCs w:val="24"/>
-        </w:rPr>
-        <w:t>: Useful for understanding relationships between categorical features.</w:t>
       </w:r>
     </w:p>
     <w:p>
@@ -12670,15 +12868,17 @@
           <w:bCs/>
           <w:sz w:val="24"/>
           <w:szCs w:val="24"/>
-        </w:rPr>
-      </w:pPr>
-      <w:r>
-        <w:rPr>
-          <w:rFonts w:ascii="Times New Roman" w:hAnsi="Times New Roman" w:cs="Times New Roman"/>
-          <w:b/>
-          <w:bCs/>
-          <w:sz w:val="24"/>
-          <w:szCs w:val="24"/>
+          <w:highlight w:val="yellow"/>
+        </w:rPr>
+      </w:pPr>
+      <w:r>
+        <w:rPr>
+          <w:rFonts w:ascii="Times New Roman" w:hAnsi="Times New Roman" w:cs="Times New Roman"/>
+          <w:b/>
+          <w:bCs/>
+          <w:sz w:val="24"/>
+          <w:szCs w:val="24"/>
+          <w:highlight w:val="yellow"/>
         </w:rPr>
         <w:t>Model Selection</w:t>
       </w:r>
@@ -12744,17 +12944,6 @@
         <w:jc w:val="both"/>
         <w:rPr>
           <w:rFonts w:ascii="Times New Roman" w:hAnsi="Times New Roman" w:cs="Times New Roman"/>
-          <w:sz w:val="24"/>
-          <w:szCs w:val="24"/>
-        </w:rPr>
-      </w:pPr>
-    </w:p>
-    <w:p>
-      <w:pPr>
-        <w:spacing w:line="360" w:lineRule="auto"/>
-        <w:jc w:val="both"/>
-        <w:rPr>
-          <w:rFonts w:ascii="Times New Roman" w:hAnsi="Times New Roman" w:cs="Times New Roman"/>
           <w:b/>
           <w:bCs/>
           <w:sz w:val="24"/>
@@ -12807,7 +12996,6 @@
           <w:sz w:val="24"/>
           <w:szCs w:val="24"/>
         </w:rPr>
-        <w:lastRenderedPageBreak/>
         <w:t xml:space="preserve">Using the </w:t>
       </w:r>
       <w:proofErr w:type="spellStart"/>
@@ -12846,13 +13034,17 @@
         <w:jc w:val="both"/>
         <w:rPr>
           <w:rFonts w:ascii="Times New Roman" w:hAnsi="Times New Roman" w:cs="Times New Roman"/>
-          <w:sz w:val="24"/>
-          <w:szCs w:val="24"/>
-        </w:rPr>
-      </w:pPr>
-      <w:r>
-        <w:rPr>
-          <w:rFonts w:ascii="Times New Roman" w:hAnsi="Times New Roman" w:cs="Times New Roman"/>
+          <w:b/>
+          <w:bCs/>
+          <w:sz w:val="24"/>
+          <w:szCs w:val="24"/>
+        </w:rPr>
+      </w:pPr>
+      <w:r>
+        <w:rPr>
+          <w:rFonts w:ascii="Times New Roman" w:hAnsi="Times New Roman" w:cs="Times New Roman"/>
+          <w:b/>
+          <w:bCs/>
           <w:sz w:val="24"/>
           <w:szCs w:val="24"/>
         </w:rPr>
@@ -12959,17 +13151,6 @@
           <w:szCs w:val="24"/>
         </w:rPr>
       </w:pPr>
-    </w:p>
-    <w:p>
-      <w:pPr>
-        <w:spacing w:line="360" w:lineRule="auto"/>
-        <w:jc w:val="both"/>
-        <w:rPr>
-          <w:rFonts w:ascii="Times New Roman" w:hAnsi="Times New Roman" w:cs="Times New Roman"/>
-          <w:sz w:val="24"/>
-          <w:szCs w:val="24"/>
-        </w:rPr>
-      </w:pPr>
       <w:r>
         <w:rPr>
           <w:rFonts w:ascii="Times New Roman" w:hAnsi="Times New Roman" w:cs="Times New Roman"/>
@@ -13016,17 +13197,6 @@
         </w:rPr>
         <w:t>R-squared (R2)</w:t>
       </w:r>
-    </w:p>
-    <w:p>
-      <w:pPr>
-        <w:spacing w:line="360" w:lineRule="auto"/>
-        <w:jc w:val="both"/>
-        <w:rPr>
-          <w:rFonts w:ascii="Times New Roman" w:hAnsi="Times New Roman" w:cs="Times New Roman"/>
-          <w:sz w:val="24"/>
-          <w:szCs w:val="24"/>
-        </w:rPr>
-      </w:pPr>
     </w:p>
     <w:p>
       <w:pPr>
@@ -13217,6 +13387,13 @@
         </w:rPr>
         <w:t>Chapter 5: Implementation</w:t>
       </w:r>
+      <w:r>
+        <w:rPr>
+          <w:b/>
+          <w:bCs/>
+        </w:rPr>
+        <w:t xml:space="preserve"> and results</w:t>
+      </w:r>
     </w:p>
     <w:p/>
     <w:p>
@@ -13244,6 +13421,7 @@
         <w:rPr>
           <w:rFonts w:ascii="Times New Roman" w:hAnsi="Times New Roman" w:cs="Times New Roman"/>
         </w:rPr>
+        <w:lastRenderedPageBreak/>
         <w:t xml:space="preserve">This chapter explains how </w:t>
       </w:r>
       <w:r>
@@ -13322,58 +13500,6 @@
         <w:rPr>
           <w:rFonts w:ascii="Times New Roman" w:hAnsi="Times New Roman" w:cs="Times New Roman"/>
         </w:rPr>
-        <w:t xml:space="preserve"> It discusses the tools, data, methods, and algorithms </w:t>
-      </w:r>
-      <w:r>
-        <w:rPr>
-          <w:rFonts w:ascii="Times New Roman" w:hAnsi="Times New Roman" w:cs="Times New Roman"/>
-        </w:rPr>
-        <w:t>examined</w:t>
-      </w:r>
-      <w:r>
-        <w:rPr>
-          <w:rFonts w:ascii="Times New Roman" w:hAnsi="Times New Roman" w:cs="Times New Roman"/>
-        </w:rPr>
-        <w:t xml:space="preserve"> in the study.</w:t>
-      </w:r>
-      <w:r>
-        <w:rPr>
-          <w:rFonts w:ascii="Times New Roman" w:hAnsi="Times New Roman" w:cs="Times New Roman"/>
-        </w:rPr>
-        <w:t xml:space="preserve"> This methodology can help ensure successful implementation and achievement of objectives.</w:t>
-      </w:r>
-    </w:p>
-    <w:p>
-      <w:pPr>
-        <w:spacing w:line="360" w:lineRule="auto"/>
-        <w:rPr>
-          <w:rFonts w:ascii="Times New Roman" w:hAnsi="Times New Roman" w:cs="Times New Roman"/>
-          <w:b/>
-          <w:bCs/>
-        </w:rPr>
-      </w:pPr>
-      <w:r>
-        <w:rPr>
-          <w:rFonts w:ascii="Times New Roman" w:hAnsi="Times New Roman" w:cs="Times New Roman"/>
-          <w:b/>
-          <w:bCs/>
-        </w:rPr>
-        <w:t xml:space="preserve">4.2 Data </w:t>
-      </w:r>
-      <w:r>
-        <w:rPr>
-          <w:rFonts w:ascii="Times New Roman" w:hAnsi="Times New Roman" w:cs="Times New Roman"/>
-          <w:b/>
-          <w:bCs/>
-        </w:rPr>
-        <w:t>Collection</w:t>
-      </w:r>
-      <w:r>
-        <w:rPr>
-          <w:rFonts w:ascii="Times New Roman" w:hAnsi="Times New Roman" w:cs="Times New Roman"/>
-          <w:b/>
-          <w:bCs/>
-        </w:rPr>
         <w:t xml:space="preserve"> </w:t>
       </w:r>
     </w:p>
@@ -13382,19 +13508,45 @@
         <w:spacing w:line="360" w:lineRule="auto"/>
         <w:rPr>
           <w:rFonts w:ascii="Times New Roman" w:hAnsi="Times New Roman" w:cs="Times New Roman"/>
-        </w:rPr>
-      </w:pPr>
-      <w:r>
-        <w:rPr>
-          <w:rFonts w:ascii="Times New Roman" w:hAnsi="Times New Roman" w:cs="Times New Roman"/>
-        </w:rPr>
-        <w:t xml:space="preserve">The author acquired </w:t>
-      </w:r>
-      <w:r>
-        <w:rPr>
-          <w:rFonts w:ascii="Times New Roman" w:hAnsi="Times New Roman" w:cs="Times New Roman"/>
-        </w:rPr>
-        <w:t>historical</w:t>
+          <w:b/>
+          <w:bCs/>
+        </w:rPr>
+      </w:pPr>
+      <w:r>
+        <w:rPr>
+          <w:rFonts w:ascii="Times New Roman" w:hAnsi="Times New Roman" w:cs="Times New Roman"/>
+          <w:b/>
+          <w:bCs/>
+        </w:rPr>
+        <w:t xml:space="preserve">4.2 </w:t>
+      </w:r>
+      <w:r>
+        <w:rPr>
+          <w:rFonts w:ascii="Times New Roman" w:hAnsi="Times New Roman" w:cs="Times New Roman"/>
+          <w:b/>
+          <w:bCs/>
+        </w:rPr>
+        <w:t xml:space="preserve">The Data </w:t>
+      </w:r>
+    </w:p>
+    <w:p>
+      <w:pPr>
+        <w:spacing w:line="360" w:lineRule="auto"/>
+        <w:rPr>
+          <w:rFonts w:ascii="Times New Roman" w:hAnsi="Times New Roman" w:cs="Times New Roman"/>
+        </w:rPr>
+      </w:pPr>
+      <w:r>
+        <w:rPr>
+          <w:rFonts w:ascii="Times New Roman" w:hAnsi="Times New Roman" w:cs="Times New Roman"/>
+        </w:rPr>
+        <w:t xml:space="preserve">The original data frame contained data on beverage batches that contain a mucilage </w:t>
+      </w:r>
+      <w:r>
+        <w:rPr>
+          <w:rFonts w:ascii="Times New Roman" w:hAnsi="Times New Roman" w:cs="Times New Roman"/>
+        </w:rPr>
+        <w:t>ingredient.</w:t>
       </w:r>
       <w:r>
         <w:rPr>
@@ -13402,35 +13554,55 @@
         </w:rPr>
         <w:t xml:space="preserve"> </w:t>
       </w:r>
-      <w:r>
-        <w:rPr>
-          <w:rFonts w:ascii="Times New Roman" w:hAnsi="Times New Roman" w:cs="Times New Roman"/>
-        </w:rPr>
-        <w:t xml:space="preserve">production process batch </w:t>
-      </w:r>
-      <w:r>
-        <w:rPr>
-          <w:rFonts w:ascii="Times New Roman" w:hAnsi="Times New Roman" w:cs="Times New Roman"/>
-        </w:rPr>
-        <w:t xml:space="preserve">data through the </w:t>
-      </w:r>
-      <w:r>
-        <w:rPr>
-          <w:rFonts w:ascii="Times New Roman" w:hAnsi="Times New Roman" w:cs="Times New Roman"/>
-        </w:rPr>
-        <w:t>Microsoft SQL Server Management Studio (SSMS)</w:t>
-      </w:r>
-      <w:r>
-        <w:rPr>
-          <w:rFonts w:ascii="Times New Roman" w:hAnsi="Times New Roman" w:cs="Times New Roman"/>
-        </w:rPr>
-        <w:t xml:space="preserve">. A SQL request </w:t>
-      </w:r>
-      <w:r>
-        <w:rPr>
-          <w:rFonts w:ascii="Times New Roman" w:hAnsi="Times New Roman" w:cs="Times New Roman"/>
-        </w:rPr>
-        <w:t>was created with the following</w:t>
+    </w:p>
+    <w:p>
+      <w:pPr>
+        <w:spacing w:line="360" w:lineRule="auto"/>
+        <w:rPr>
+          <w:rFonts w:ascii="Times New Roman" w:hAnsi="Times New Roman" w:cs="Times New Roman"/>
+        </w:rPr>
+      </w:pPr>
+      <w:r>
+        <w:rPr>
+          <w:rFonts w:ascii="Times New Roman" w:hAnsi="Times New Roman" w:cs="Times New Roman"/>
+        </w:rPr>
+        <w:t>produced in various production tanks with differing capacities</w:t>
+      </w:r>
+      <w:r>
+        <w:rPr>
+          <w:rFonts w:ascii="Times New Roman" w:hAnsi="Times New Roman" w:cs="Times New Roman"/>
+        </w:rPr>
+        <w:t xml:space="preserve"> over </w:t>
+      </w:r>
+      <w:r>
+        <w:rPr>
+          <w:rFonts w:ascii="Times New Roman" w:hAnsi="Times New Roman" w:cs="Times New Roman"/>
+        </w:rPr>
+        <w:t xml:space="preserve">Time </w:t>
+      </w:r>
+      <w:r>
+        <w:rPr>
+          <w:rFonts w:ascii="Times New Roman" w:hAnsi="Times New Roman" w:cs="Times New Roman"/>
+        </w:rPr>
+        <w:t xml:space="preserve">period </w:t>
+      </w:r>
+      <w:r>
+        <w:rPr>
+          <w:rFonts w:ascii="Times New Roman" w:hAnsi="Times New Roman" w:cs="Times New Roman"/>
+        </w:rPr>
+        <w:t xml:space="preserve">of </w:t>
+      </w:r>
+      <w:r>
+        <w:rPr>
+          <w:rFonts w:ascii="Times New Roman" w:hAnsi="Times New Roman" w:cs="Times New Roman"/>
+        </w:rPr>
+        <w:t xml:space="preserve">2 </w:t>
+      </w:r>
+      <w:r>
+        <w:rPr>
+          <w:rFonts w:ascii="Times New Roman" w:hAnsi="Times New Roman" w:cs="Times New Roman"/>
+        </w:rPr>
+        <w:t>years</w:t>
       </w:r>
       <w:r>
         <w:rPr>
@@ -13442,995 +13614,1156 @@
         <w:rPr>
           <w:rFonts w:ascii="Times New Roman" w:hAnsi="Times New Roman" w:cs="Times New Roman"/>
         </w:rPr>
-        <w:t>requirements</w:t>
-      </w:r>
-      <w:r>
-        <w:rPr>
-          <w:rFonts w:ascii="Times New Roman" w:hAnsi="Times New Roman" w:cs="Times New Roman"/>
-        </w:rPr>
-        <w:t xml:space="preserve">: </w:t>
-      </w:r>
-    </w:p>
-    <w:p>
-      <w:pPr>
-        <w:pStyle w:val="ListParagraph"/>
-        <w:numPr>
-          <w:ilvl w:val="0"/>
-          <w:numId w:val="13"/>
-        </w:numPr>
-        <w:spacing w:line="360" w:lineRule="auto"/>
-        <w:rPr>
-          <w:rFonts w:ascii="Times New Roman" w:hAnsi="Times New Roman" w:cs="Times New Roman"/>
-        </w:rPr>
-      </w:pPr>
-      <w:r>
-        <w:rPr>
-          <w:rFonts w:ascii="Times New Roman" w:hAnsi="Times New Roman" w:cs="Times New Roman"/>
-        </w:rPr>
-        <w:t>Time period – 2 years</w:t>
-      </w:r>
-    </w:p>
-    <w:p>
-      <w:pPr>
-        <w:pStyle w:val="ListParagraph"/>
-        <w:numPr>
-          <w:ilvl w:val="0"/>
-          <w:numId w:val="13"/>
-        </w:numPr>
-        <w:spacing w:line="360" w:lineRule="auto"/>
-        <w:rPr>
-          <w:rFonts w:ascii="Times New Roman" w:hAnsi="Times New Roman" w:cs="Times New Roman"/>
-        </w:rPr>
-      </w:pPr>
-      <w:r>
-        <w:rPr>
-          <w:rFonts w:ascii="Times New Roman" w:hAnsi="Times New Roman" w:cs="Times New Roman"/>
-        </w:rPr>
-        <w:t xml:space="preserve">Production </w:t>
-      </w:r>
-      <w:r>
-        <w:rPr>
-          <w:rFonts w:ascii="Times New Roman" w:hAnsi="Times New Roman" w:cs="Times New Roman"/>
-        </w:rPr>
-        <w:t xml:space="preserve">batch </w:t>
-      </w:r>
-      <w:r>
-        <w:rPr>
-          <w:rFonts w:ascii="Times New Roman" w:hAnsi="Times New Roman" w:cs="Times New Roman"/>
-        </w:rPr>
-        <w:t>Material – Mucilage beverage containing batches that require a deaeration phase.</w:t>
-      </w:r>
-    </w:p>
-    <w:p>
-      <w:pPr>
-        <w:pStyle w:val="ListParagraph"/>
-        <w:numPr>
-          <w:ilvl w:val="0"/>
-          <w:numId w:val="13"/>
-        </w:numPr>
-        <w:spacing w:line="360" w:lineRule="auto"/>
-        <w:rPr>
-          <w:rFonts w:ascii="Times New Roman" w:hAnsi="Times New Roman" w:cs="Times New Roman"/>
-        </w:rPr>
-      </w:pPr>
-      <w:r>
-        <w:rPr>
-          <w:rFonts w:ascii="Times New Roman" w:hAnsi="Times New Roman" w:cs="Times New Roman"/>
-        </w:rPr>
-        <w:t xml:space="preserve">All production phase details including time duration </w:t>
-      </w:r>
-      <w:r>
-        <w:rPr>
-          <w:rFonts w:ascii="Times New Roman" w:hAnsi="Times New Roman" w:cs="Times New Roman"/>
-        </w:rPr>
-        <w:t>details.</w:t>
-      </w:r>
-    </w:p>
-    <w:p>
-      <w:pPr>
-        <w:spacing w:line="360" w:lineRule="auto"/>
-        <w:rPr>
-          <w:rFonts w:ascii="Times New Roman" w:hAnsi="Times New Roman" w:cs="Times New Roman"/>
-        </w:rPr>
-      </w:pPr>
-      <w:r>
-        <w:rPr>
-          <w:rFonts w:ascii="Times New Roman" w:hAnsi="Times New Roman" w:cs="Times New Roman"/>
-        </w:rPr>
-        <w:t xml:space="preserve">This information was received in the excel format and was converted to a CSV file for better management and transferring of data because it preserves the original data values. More importantly CSV format is easily read and written by python programs. </w:t>
-      </w:r>
-    </w:p>
-    <w:p>
-      <w:pPr>
-        <w:spacing w:line="360" w:lineRule="auto"/>
-        <w:rPr>
-          <w:rFonts w:ascii="Times New Roman" w:hAnsi="Times New Roman" w:cs="Times New Roman"/>
-        </w:rPr>
-      </w:pPr>
-      <w:r>
-        <w:rPr>
-          <w:rFonts w:ascii="Times New Roman" w:hAnsi="Times New Roman" w:cs="Times New Roman"/>
-        </w:rPr>
-        <w:t>It’s important to understand all the data headings with regards the production of a beverage material batch, the following table gives a detail explanation of each column heading in relation to process production of a batch.</w:t>
-      </w:r>
-    </w:p>
-    <w:tbl>
-      <w:tblPr>
-        <w:tblStyle w:val="TableGrid"/>
-        <w:tblW w:w="0" w:type="auto"/>
-        <w:tblLook w:val="04A0" w:firstRow="1" w:lastRow="0" w:firstColumn="1" w:lastColumn="0" w:noHBand="0" w:noVBand="1"/>
-      </w:tblPr>
-      <w:tblGrid>
-        <w:gridCol w:w="4524"/>
-        <w:gridCol w:w="4525"/>
-      </w:tblGrid>
-      <w:tr>
-        <w:tc>
-          <w:tcPr>
-            <w:tcW w:w="4524" w:type="dxa"/>
-          </w:tcPr>
-          <w:p>
-            <w:pPr>
-              <w:spacing w:line="276" w:lineRule="auto"/>
-              <w:rPr>
-                <w:rFonts w:ascii="Times New Roman" w:hAnsi="Times New Roman" w:cs="Times New Roman"/>
-                <w:b/>
-                <w:bCs/>
-              </w:rPr>
-            </w:pPr>
-            <w:r>
-              <w:rPr>
-                <w:rFonts w:ascii="Times New Roman" w:hAnsi="Times New Roman" w:cs="Times New Roman"/>
-                <w:b/>
-                <w:bCs/>
-              </w:rPr>
-              <w:t>Column Heading</w:t>
-            </w:r>
-          </w:p>
-        </w:tc>
-        <w:tc>
-          <w:tcPr>
-            <w:tcW w:w="4525" w:type="dxa"/>
-          </w:tcPr>
-          <w:p>
-            <w:pPr>
-              <w:spacing w:line="276" w:lineRule="auto"/>
-              <w:rPr>
-                <w:rFonts w:ascii="Times New Roman" w:hAnsi="Times New Roman" w:cs="Times New Roman"/>
-                <w:b/>
-                <w:bCs/>
-              </w:rPr>
-            </w:pPr>
-            <w:r>
-              <w:rPr>
-                <w:rFonts w:ascii="Times New Roman" w:hAnsi="Times New Roman" w:cs="Times New Roman"/>
-                <w:b/>
-                <w:bCs/>
-              </w:rPr>
-              <w:t>Explanation</w:t>
-            </w:r>
-          </w:p>
-        </w:tc>
-      </w:tr>
-      <w:tr>
-        <w:tc>
-          <w:tcPr>
-            <w:tcW w:w="4524" w:type="dxa"/>
-          </w:tcPr>
-          <w:p>
-            <w:pPr>
-              <w:spacing w:line="276" w:lineRule="auto"/>
-              <w:rPr>
-                <w:rFonts w:ascii="Times New Roman" w:hAnsi="Times New Roman" w:cs="Times New Roman"/>
-              </w:rPr>
-            </w:pPr>
-            <w:r>
-              <w:rPr>
-                <w:rFonts w:ascii="Times New Roman" w:hAnsi="Times New Roman" w:cs="Times New Roman"/>
-              </w:rPr>
-              <w:t>Material</w:t>
-            </w:r>
-          </w:p>
-        </w:tc>
-        <w:tc>
-          <w:tcPr>
-            <w:tcW w:w="4525" w:type="dxa"/>
-          </w:tcPr>
-          <w:p>
-            <w:pPr>
-              <w:spacing w:line="276" w:lineRule="auto"/>
-              <w:rPr>
-                <w:rFonts w:ascii="Times New Roman" w:hAnsi="Times New Roman" w:cs="Times New Roman"/>
-              </w:rPr>
-            </w:pPr>
-            <w:r>
-              <w:rPr>
-                <w:rFonts w:ascii="Times New Roman" w:hAnsi="Times New Roman" w:cs="Times New Roman"/>
-              </w:rPr>
-              <w:t>A</w:t>
-            </w:r>
-            <w:r>
-              <w:rPr>
-                <w:rFonts w:ascii="Times New Roman" w:hAnsi="Times New Roman" w:cs="Times New Roman"/>
-              </w:rPr>
-              <w:t xml:space="preserve"> unique identifier</w:t>
-            </w:r>
-          </w:p>
-        </w:tc>
-      </w:tr>
-      <w:tr>
-        <w:tc>
-          <w:tcPr>
-            <w:tcW w:w="4524" w:type="dxa"/>
-          </w:tcPr>
-          <w:p>
-            <w:pPr>
-              <w:spacing w:line="276" w:lineRule="auto"/>
-              <w:rPr>
-                <w:rFonts w:ascii="Times New Roman" w:hAnsi="Times New Roman" w:cs="Times New Roman"/>
-              </w:rPr>
-            </w:pPr>
-            <w:r>
-              <w:rPr>
-                <w:rFonts w:ascii="Times New Roman" w:hAnsi="Times New Roman" w:cs="Times New Roman"/>
-              </w:rPr>
-              <w:t>BATCHID</w:t>
-            </w:r>
-          </w:p>
-        </w:tc>
-        <w:tc>
-          <w:tcPr>
-            <w:tcW w:w="4525" w:type="dxa"/>
-          </w:tcPr>
-          <w:p>
-            <w:pPr>
-              <w:spacing w:line="276" w:lineRule="auto"/>
-              <w:rPr>
-                <w:rFonts w:ascii="Times New Roman" w:hAnsi="Times New Roman" w:cs="Times New Roman"/>
-              </w:rPr>
-            </w:pPr>
-            <w:r>
-              <w:rPr>
-                <w:rFonts w:ascii="Times New Roman" w:hAnsi="Times New Roman" w:cs="Times New Roman"/>
-              </w:rPr>
-              <w:t>The identification number of a specific batch for tracking and quality control purposes.</w:t>
-            </w:r>
-          </w:p>
-        </w:tc>
-      </w:tr>
-      <w:tr>
-        <w:tc>
-          <w:tcPr>
-            <w:tcW w:w="4524" w:type="dxa"/>
-          </w:tcPr>
-          <w:p>
-            <w:pPr>
-              <w:spacing w:line="276" w:lineRule="auto"/>
-              <w:rPr>
-                <w:rFonts w:ascii="Times New Roman" w:hAnsi="Times New Roman" w:cs="Times New Roman"/>
-              </w:rPr>
-            </w:pPr>
-            <w:r>
-              <w:rPr>
-                <w:rFonts w:ascii="Times New Roman" w:hAnsi="Times New Roman" w:cs="Times New Roman"/>
-              </w:rPr>
-              <w:t>Tank</w:t>
-            </w:r>
-            <w:r>
-              <w:rPr>
-                <w:rFonts w:ascii="Times New Roman" w:hAnsi="Times New Roman" w:cs="Times New Roman"/>
-              </w:rPr>
-              <w:t>_1</w:t>
-            </w:r>
-          </w:p>
-        </w:tc>
-        <w:tc>
-          <w:tcPr>
-            <w:tcW w:w="4525" w:type="dxa"/>
-          </w:tcPr>
-          <w:p>
-            <w:pPr>
-              <w:spacing w:line="276" w:lineRule="auto"/>
-              <w:rPr>
-                <w:rFonts w:ascii="Times New Roman" w:hAnsi="Times New Roman" w:cs="Times New Roman"/>
-              </w:rPr>
-            </w:pPr>
-            <w:r>
-              <w:rPr>
-                <w:rFonts w:ascii="Times New Roman" w:hAnsi="Times New Roman" w:cs="Times New Roman"/>
-              </w:rPr>
-              <w:t>The</w:t>
-            </w:r>
-            <w:r>
-              <w:rPr>
-                <w:rFonts w:ascii="Times New Roman" w:hAnsi="Times New Roman" w:cs="Times New Roman"/>
-              </w:rPr>
-              <w:t xml:space="preserve"> specific tank or container in which the </w:t>
-            </w:r>
-            <w:r>
-              <w:rPr>
-                <w:rFonts w:ascii="Times New Roman" w:hAnsi="Times New Roman" w:cs="Times New Roman"/>
-              </w:rPr>
-              <w:t>batch</w:t>
-            </w:r>
-            <w:r>
-              <w:rPr>
-                <w:rFonts w:ascii="Times New Roman" w:hAnsi="Times New Roman" w:cs="Times New Roman"/>
-              </w:rPr>
-              <w:t xml:space="preserve"> is stored or processed.</w:t>
-            </w:r>
-          </w:p>
-        </w:tc>
-      </w:tr>
-      <w:tr>
-        <w:tc>
-          <w:tcPr>
-            <w:tcW w:w="4524" w:type="dxa"/>
-          </w:tcPr>
-          <w:p>
-            <w:pPr>
-              <w:spacing w:line="276" w:lineRule="auto"/>
-              <w:rPr>
-                <w:rFonts w:ascii="Times New Roman" w:hAnsi="Times New Roman" w:cs="Times New Roman"/>
-              </w:rPr>
-            </w:pPr>
-            <w:proofErr w:type="spellStart"/>
-            <w:r>
-              <w:rPr>
-                <w:rFonts w:ascii="Times New Roman" w:hAnsi="Times New Roman" w:cs="Times New Roman"/>
-              </w:rPr>
-              <w:t>Instruction</w:t>
-            </w:r>
-            <w:r>
-              <w:rPr>
-                <w:rFonts w:ascii="Times New Roman" w:hAnsi="Times New Roman" w:cs="Times New Roman"/>
-              </w:rPr>
-              <w:t>_</w:t>
-            </w:r>
-            <w:r>
-              <w:rPr>
-                <w:rFonts w:ascii="Times New Roman" w:hAnsi="Times New Roman" w:cs="Times New Roman"/>
-              </w:rPr>
-              <w:t>Step</w:t>
-            </w:r>
-            <w:proofErr w:type="spellEnd"/>
-          </w:p>
-        </w:tc>
-        <w:tc>
-          <w:tcPr>
-            <w:tcW w:w="4525" w:type="dxa"/>
-          </w:tcPr>
-          <w:p>
-            <w:pPr>
-              <w:spacing w:line="276" w:lineRule="auto"/>
-              <w:rPr>
-                <w:rFonts w:ascii="Times New Roman" w:hAnsi="Times New Roman" w:cs="Times New Roman"/>
-              </w:rPr>
-            </w:pPr>
-            <w:r>
-              <w:rPr>
-                <w:rFonts w:ascii="Times New Roman" w:hAnsi="Times New Roman" w:cs="Times New Roman"/>
-              </w:rPr>
-              <w:t>Detailed step or procedure to be followed during the manufacturing or processing phase.</w:t>
-            </w:r>
-          </w:p>
-        </w:tc>
-      </w:tr>
-      <w:tr>
-        <w:tc>
-          <w:tcPr>
-            <w:tcW w:w="4524" w:type="dxa"/>
-          </w:tcPr>
-          <w:p>
-            <w:pPr>
-              <w:spacing w:line="276" w:lineRule="auto"/>
-              <w:rPr>
-                <w:rFonts w:ascii="Times New Roman" w:hAnsi="Times New Roman" w:cs="Times New Roman"/>
-              </w:rPr>
-            </w:pPr>
-            <w:r>
-              <w:rPr>
-                <w:rFonts w:ascii="Times New Roman" w:hAnsi="Times New Roman" w:cs="Times New Roman"/>
-              </w:rPr>
-              <w:t>INGRED_ID</w:t>
-            </w:r>
-          </w:p>
-        </w:tc>
-        <w:tc>
-          <w:tcPr>
-            <w:tcW w:w="4525" w:type="dxa"/>
-          </w:tcPr>
-          <w:p>
-            <w:pPr>
-              <w:spacing w:line="276" w:lineRule="auto"/>
-              <w:rPr>
-                <w:rFonts w:ascii="Times New Roman" w:hAnsi="Times New Roman" w:cs="Times New Roman"/>
-              </w:rPr>
-            </w:pPr>
-            <w:r>
-              <w:rPr>
-                <w:rFonts w:ascii="Times New Roman" w:hAnsi="Times New Roman" w:cs="Times New Roman"/>
-              </w:rPr>
-              <w:t>A unique identification code for a specific material or ingredient used in the product.</w:t>
-            </w:r>
-          </w:p>
-        </w:tc>
-      </w:tr>
-      <w:tr>
-        <w:tc>
-          <w:tcPr>
-            <w:tcW w:w="4524" w:type="dxa"/>
-          </w:tcPr>
-          <w:p>
-            <w:pPr>
-              <w:spacing w:line="276" w:lineRule="auto"/>
-              <w:rPr>
-                <w:rFonts w:ascii="Times New Roman" w:hAnsi="Times New Roman" w:cs="Times New Roman"/>
-              </w:rPr>
-            </w:pPr>
-            <w:r>
-              <w:rPr>
-                <w:rFonts w:ascii="Times New Roman" w:hAnsi="Times New Roman" w:cs="Times New Roman"/>
-              </w:rPr>
-              <w:t>Quantity</w:t>
-            </w:r>
-          </w:p>
-        </w:tc>
-        <w:tc>
-          <w:tcPr>
-            <w:tcW w:w="4525" w:type="dxa"/>
-          </w:tcPr>
-          <w:p>
-            <w:pPr>
-              <w:spacing w:line="276" w:lineRule="auto"/>
-              <w:rPr>
-                <w:rFonts w:ascii="Times New Roman" w:hAnsi="Times New Roman" w:cs="Times New Roman"/>
-              </w:rPr>
-            </w:pPr>
-            <w:r>
-              <w:rPr>
-                <w:rFonts w:ascii="Times New Roman" w:hAnsi="Times New Roman" w:cs="Times New Roman"/>
-              </w:rPr>
-              <w:t xml:space="preserve">The amount of the material or ingredient used, </w:t>
-            </w:r>
-          </w:p>
-        </w:tc>
-      </w:tr>
-      <w:tr>
-        <w:tc>
-          <w:tcPr>
-            <w:tcW w:w="4524" w:type="dxa"/>
-          </w:tcPr>
-          <w:p>
-            <w:pPr>
-              <w:spacing w:line="276" w:lineRule="auto"/>
-              <w:rPr>
-                <w:rFonts w:ascii="Times New Roman" w:hAnsi="Times New Roman" w:cs="Times New Roman"/>
-              </w:rPr>
-            </w:pPr>
-            <w:proofErr w:type="spellStart"/>
-            <w:r>
-              <w:rPr>
-                <w:rFonts w:ascii="Times New Roman" w:hAnsi="Times New Roman" w:cs="Times New Roman"/>
-              </w:rPr>
-              <w:lastRenderedPageBreak/>
-              <w:t>Phase_start</w:t>
-            </w:r>
-            <w:proofErr w:type="spellEnd"/>
-          </w:p>
-        </w:tc>
-        <w:tc>
-          <w:tcPr>
-            <w:tcW w:w="4525" w:type="dxa"/>
-          </w:tcPr>
-          <w:p>
-            <w:pPr>
-              <w:spacing w:line="276" w:lineRule="auto"/>
-              <w:rPr>
-                <w:rFonts w:ascii="Times New Roman" w:hAnsi="Times New Roman" w:cs="Times New Roman"/>
-              </w:rPr>
-            </w:pPr>
-            <w:r>
-              <w:rPr>
-                <w:rFonts w:ascii="Times New Roman" w:hAnsi="Times New Roman" w:cs="Times New Roman"/>
-              </w:rPr>
-              <w:t>The beginning time or point of a specific phase in the manufacturing or processing sequence.</w:t>
-            </w:r>
-          </w:p>
-        </w:tc>
-      </w:tr>
-      <w:tr>
-        <w:tc>
-          <w:tcPr>
-            <w:tcW w:w="4524" w:type="dxa"/>
-          </w:tcPr>
-          <w:p>
-            <w:pPr>
-              <w:spacing w:line="276" w:lineRule="auto"/>
-              <w:rPr>
-                <w:rFonts w:ascii="Times New Roman" w:hAnsi="Times New Roman" w:cs="Times New Roman"/>
-              </w:rPr>
-            </w:pPr>
-            <w:proofErr w:type="spellStart"/>
-            <w:r>
-              <w:rPr>
-                <w:rFonts w:ascii="Times New Roman" w:hAnsi="Times New Roman" w:cs="Times New Roman"/>
-              </w:rPr>
-              <w:t>Phase_end</w:t>
-            </w:r>
-            <w:proofErr w:type="spellEnd"/>
-            <w:r>
-              <w:rPr>
-                <w:rFonts w:ascii="Times New Roman" w:hAnsi="Times New Roman" w:cs="Times New Roman"/>
-              </w:rPr>
-              <w:t>:</w:t>
-            </w:r>
-          </w:p>
-        </w:tc>
-        <w:tc>
-          <w:tcPr>
-            <w:tcW w:w="4525" w:type="dxa"/>
-          </w:tcPr>
-          <w:p>
-            <w:pPr>
-              <w:spacing w:line="276" w:lineRule="auto"/>
-              <w:rPr>
-                <w:rFonts w:ascii="Times New Roman" w:hAnsi="Times New Roman" w:cs="Times New Roman"/>
-              </w:rPr>
-            </w:pPr>
-            <w:r>
-              <w:rPr>
-                <w:rFonts w:ascii="Times New Roman" w:hAnsi="Times New Roman" w:cs="Times New Roman"/>
-              </w:rPr>
-              <w:t>The ending time or point of that specific phase.</w:t>
-            </w:r>
-          </w:p>
-        </w:tc>
-      </w:tr>
-      <w:tr>
-        <w:tc>
-          <w:tcPr>
-            <w:tcW w:w="4524" w:type="dxa"/>
-          </w:tcPr>
-          <w:p>
-            <w:pPr>
-              <w:spacing w:line="276" w:lineRule="auto"/>
-              <w:rPr>
-                <w:rFonts w:ascii="Times New Roman" w:hAnsi="Times New Roman" w:cs="Times New Roman"/>
-              </w:rPr>
-            </w:pPr>
-            <w:proofErr w:type="spellStart"/>
-            <w:r>
-              <w:rPr>
-                <w:rFonts w:ascii="Times New Roman" w:hAnsi="Times New Roman" w:cs="Times New Roman"/>
-              </w:rPr>
-              <w:t>Phase_duration</w:t>
-            </w:r>
-            <w:proofErr w:type="spellEnd"/>
-          </w:p>
-        </w:tc>
-        <w:tc>
-          <w:tcPr>
-            <w:tcW w:w="4525" w:type="dxa"/>
-          </w:tcPr>
-          <w:p>
-            <w:pPr>
-              <w:spacing w:line="276" w:lineRule="auto"/>
-              <w:rPr>
-                <w:rFonts w:ascii="Times New Roman" w:hAnsi="Times New Roman" w:cs="Times New Roman"/>
-              </w:rPr>
-            </w:pPr>
-            <w:r>
-              <w:rPr>
-                <w:rFonts w:ascii="Times New Roman" w:hAnsi="Times New Roman" w:cs="Times New Roman"/>
-              </w:rPr>
-              <w:t>The total time taken for the completion of a particular phase.</w:t>
-            </w:r>
-          </w:p>
-        </w:tc>
-      </w:tr>
-      <w:tr>
-        <w:tc>
-          <w:tcPr>
-            <w:tcW w:w="4524" w:type="dxa"/>
-          </w:tcPr>
-          <w:p>
-            <w:pPr>
-              <w:spacing w:line="276" w:lineRule="auto"/>
-              <w:rPr>
-                <w:rFonts w:ascii="Times New Roman" w:hAnsi="Times New Roman" w:cs="Times New Roman"/>
-              </w:rPr>
-            </w:pPr>
-            <w:proofErr w:type="spellStart"/>
-            <w:r>
-              <w:rPr>
-                <w:rFonts w:ascii="Times New Roman" w:hAnsi="Times New Roman" w:cs="Times New Roman"/>
-              </w:rPr>
-              <w:t>Phase_start_delay</w:t>
-            </w:r>
-            <w:proofErr w:type="spellEnd"/>
-          </w:p>
-        </w:tc>
-        <w:tc>
-          <w:tcPr>
-            <w:tcW w:w="4525" w:type="dxa"/>
-          </w:tcPr>
-          <w:p>
-            <w:pPr>
-              <w:spacing w:line="276" w:lineRule="auto"/>
-              <w:rPr>
-                <w:rFonts w:ascii="Times New Roman" w:hAnsi="Times New Roman" w:cs="Times New Roman"/>
-              </w:rPr>
-            </w:pPr>
-            <w:r>
-              <w:rPr>
-                <w:rFonts w:ascii="Times New Roman" w:hAnsi="Times New Roman" w:cs="Times New Roman"/>
-              </w:rPr>
-              <w:t>The delay time before the start of a phase, if any.</w:t>
-            </w:r>
-          </w:p>
-        </w:tc>
-      </w:tr>
-      <w:tr>
-        <w:tc>
-          <w:tcPr>
-            <w:tcW w:w="4524" w:type="dxa"/>
-          </w:tcPr>
-          <w:p>
-            <w:pPr>
-              <w:spacing w:line="276" w:lineRule="auto"/>
-              <w:rPr>
-                <w:rFonts w:ascii="Times New Roman" w:hAnsi="Times New Roman" w:cs="Times New Roman"/>
-              </w:rPr>
-            </w:pPr>
-            <w:proofErr w:type="spellStart"/>
-            <w:r>
-              <w:rPr>
-                <w:rFonts w:ascii="Times New Roman" w:hAnsi="Times New Roman" w:cs="Times New Roman"/>
-              </w:rPr>
-              <w:t>Phase_row_no</w:t>
-            </w:r>
-            <w:proofErr w:type="spellEnd"/>
-            <w:r>
-              <w:rPr>
-                <w:rFonts w:ascii="Times New Roman" w:hAnsi="Times New Roman" w:cs="Times New Roman"/>
-              </w:rPr>
-              <w:t>:</w:t>
-            </w:r>
-          </w:p>
-        </w:tc>
-        <w:tc>
-          <w:tcPr>
-            <w:tcW w:w="4525" w:type="dxa"/>
-          </w:tcPr>
-          <w:p>
-            <w:pPr>
-              <w:spacing w:line="276" w:lineRule="auto"/>
-              <w:rPr>
-                <w:rFonts w:ascii="Times New Roman" w:hAnsi="Times New Roman" w:cs="Times New Roman"/>
-              </w:rPr>
-            </w:pPr>
-            <w:r>
-              <w:rPr>
-                <w:rFonts w:ascii="Times New Roman" w:hAnsi="Times New Roman" w:cs="Times New Roman"/>
-              </w:rPr>
-              <w:t>A specific row or order number for the phase. Useful for tracking the sequence of multiple phases.</w:t>
-            </w:r>
-          </w:p>
-        </w:tc>
-      </w:tr>
-      <w:tr>
-        <w:tc>
-          <w:tcPr>
-            <w:tcW w:w="4524" w:type="dxa"/>
-          </w:tcPr>
-          <w:p>
-            <w:pPr>
-              <w:spacing w:line="276" w:lineRule="auto"/>
-              <w:rPr>
-                <w:rFonts w:ascii="Times New Roman" w:hAnsi="Times New Roman" w:cs="Times New Roman"/>
-              </w:rPr>
-            </w:pPr>
-            <w:proofErr w:type="spellStart"/>
-            <w:r>
-              <w:rPr>
-                <w:rFonts w:ascii="Times New Roman" w:hAnsi="Times New Roman" w:cs="Times New Roman"/>
-              </w:rPr>
-              <w:t>Flowrate_KGMIN</w:t>
-            </w:r>
-            <w:proofErr w:type="spellEnd"/>
-          </w:p>
-        </w:tc>
-        <w:tc>
-          <w:tcPr>
-            <w:tcW w:w="4525" w:type="dxa"/>
-          </w:tcPr>
-          <w:p>
-            <w:pPr>
-              <w:spacing w:line="276" w:lineRule="auto"/>
-              <w:rPr>
-                <w:rFonts w:ascii="Times New Roman" w:hAnsi="Times New Roman" w:cs="Times New Roman"/>
-              </w:rPr>
-            </w:pPr>
-            <w:r>
-              <w:rPr>
-                <w:rFonts w:ascii="Times New Roman" w:hAnsi="Times New Roman" w:cs="Times New Roman"/>
-              </w:rPr>
-              <w:t>The rate at which a material flows, typically measured in kilograms per minute.</w:t>
-            </w:r>
-          </w:p>
-        </w:tc>
-      </w:tr>
-      <w:tr>
-        <w:tc>
-          <w:tcPr>
-            <w:tcW w:w="4524" w:type="dxa"/>
-          </w:tcPr>
-          <w:p>
-            <w:pPr>
-              <w:spacing w:line="276" w:lineRule="auto"/>
-              <w:rPr>
-                <w:rFonts w:ascii="Times New Roman" w:hAnsi="Times New Roman" w:cs="Times New Roman"/>
-              </w:rPr>
-            </w:pPr>
-            <w:proofErr w:type="spellStart"/>
-            <w:r>
-              <w:rPr>
-                <w:rFonts w:ascii="Times New Roman" w:hAnsi="Times New Roman" w:cs="Times New Roman"/>
-              </w:rPr>
-              <w:t>Target_Flowrate</w:t>
-            </w:r>
-            <w:proofErr w:type="spellEnd"/>
-          </w:p>
-        </w:tc>
-        <w:tc>
-          <w:tcPr>
-            <w:tcW w:w="4525" w:type="dxa"/>
-          </w:tcPr>
-          <w:p>
-            <w:pPr>
-              <w:spacing w:line="276" w:lineRule="auto"/>
-              <w:rPr>
-                <w:rFonts w:ascii="Times New Roman" w:hAnsi="Times New Roman" w:cs="Times New Roman"/>
-              </w:rPr>
-            </w:pPr>
-            <w:r>
-              <w:rPr>
-                <w:rFonts w:ascii="Times New Roman" w:hAnsi="Times New Roman" w:cs="Times New Roman"/>
-              </w:rPr>
-              <w:t>The desired or planned flow rate for the material.</w:t>
-            </w:r>
-          </w:p>
-        </w:tc>
-      </w:tr>
-      <w:tr>
-        <w:tc>
-          <w:tcPr>
-            <w:tcW w:w="4524" w:type="dxa"/>
-          </w:tcPr>
-          <w:p>
-            <w:pPr>
-              <w:spacing w:line="276" w:lineRule="auto"/>
-              <w:rPr>
-                <w:rFonts w:ascii="Times New Roman" w:hAnsi="Times New Roman" w:cs="Times New Roman"/>
-              </w:rPr>
-            </w:pPr>
-            <w:proofErr w:type="spellStart"/>
-            <w:r>
-              <w:rPr>
-                <w:rFonts w:ascii="Times New Roman" w:hAnsi="Times New Roman" w:cs="Times New Roman"/>
-              </w:rPr>
-              <w:t>Target_Phase_duration</w:t>
-            </w:r>
-            <w:proofErr w:type="spellEnd"/>
-          </w:p>
-        </w:tc>
-        <w:tc>
-          <w:tcPr>
-            <w:tcW w:w="4525" w:type="dxa"/>
-          </w:tcPr>
-          <w:p>
-            <w:pPr>
-              <w:spacing w:line="276" w:lineRule="auto"/>
-              <w:rPr>
-                <w:rFonts w:ascii="Times New Roman" w:hAnsi="Times New Roman" w:cs="Times New Roman"/>
-              </w:rPr>
-            </w:pPr>
-            <w:r>
-              <w:rPr>
-                <w:rFonts w:ascii="Times New Roman" w:hAnsi="Times New Roman" w:cs="Times New Roman"/>
-              </w:rPr>
-              <w:t>The intended or planned duration for a specific phase.</w:t>
-            </w:r>
-          </w:p>
-        </w:tc>
-      </w:tr>
-      <w:tr>
-        <w:tc>
-          <w:tcPr>
-            <w:tcW w:w="4524" w:type="dxa"/>
-          </w:tcPr>
-          <w:p>
-            <w:pPr>
-              <w:spacing w:line="276" w:lineRule="auto"/>
-              <w:rPr>
-                <w:rFonts w:ascii="Times New Roman" w:hAnsi="Times New Roman" w:cs="Times New Roman"/>
-              </w:rPr>
-            </w:pPr>
-            <w:proofErr w:type="spellStart"/>
-            <w:r>
-              <w:rPr>
-                <w:rFonts w:ascii="Times New Roman" w:hAnsi="Times New Roman" w:cs="Times New Roman"/>
-              </w:rPr>
-              <w:t>Phase_overrun</w:t>
-            </w:r>
-            <w:proofErr w:type="spellEnd"/>
-          </w:p>
-        </w:tc>
-        <w:tc>
-          <w:tcPr>
-            <w:tcW w:w="4525" w:type="dxa"/>
-          </w:tcPr>
-          <w:p>
-            <w:pPr>
-              <w:spacing w:line="276" w:lineRule="auto"/>
-              <w:rPr>
-                <w:rFonts w:ascii="Times New Roman" w:hAnsi="Times New Roman" w:cs="Times New Roman"/>
-              </w:rPr>
-            </w:pPr>
-            <w:r>
-              <w:rPr>
-                <w:rFonts w:ascii="Times New Roman" w:hAnsi="Times New Roman" w:cs="Times New Roman"/>
-              </w:rPr>
-              <w:t>Any extra time taken beyond the target phase duration.</w:t>
-            </w:r>
-          </w:p>
-        </w:tc>
-      </w:tr>
-      <w:tr>
-        <w:tc>
-          <w:tcPr>
-            <w:tcW w:w="4524" w:type="dxa"/>
-          </w:tcPr>
-          <w:p>
-            <w:pPr>
-              <w:spacing w:line="276" w:lineRule="auto"/>
-              <w:rPr>
-                <w:rFonts w:ascii="Times New Roman" w:hAnsi="Times New Roman" w:cs="Times New Roman"/>
-              </w:rPr>
-            </w:pPr>
-            <w:proofErr w:type="spellStart"/>
-            <w:r>
-              <w:rPr>
-                <w:rFonts w:ascii="Times New Roman" w:hAnsi="Times New Roman" w:cs="Times New Roman"/>
-              </w:rPr>
-              <w:t>Batch_Phase_Type</w:t>
-            </w:r>
-            <w:proofErr w:type="spellEnd"/>
-          </w:p>
-        </w:tc>
-        <w:tc>
-          <w:tcPr>
-            <w:tcW w:w="4525" w:type="dxa"/>
-          </w:tcPr>
-          <w:p>
-            <w:pPr>
-              <w:spacing w:line="276" w:lineRule="auto"/>
-              <w:rPr>
-                <w:rFonts w:ascii="Times New Roman" w:hAnsi="Times New Roman" w:cs="Times New Roman"/>
-              </w:rPr>
-            </w:pPr>
-            <w:r>
-              <w:rPr>
-                <w:rFonts w:ascii="Times New Roman" w:hAnsi="Times New Roman" w:cs="Times New Roman"/>
-              </w:rPr>
-              <w:t xml:space="preserve">Specifies the type or category of the phase within the batch processing, e.g., mixing, </w:t>
-            </w:r>
-          </w:p>
-        </w:tc>
-      </w:tr>
-      <w:tr>
-        <w:tc>
-          <w:tcPr>
-            <w:tcW w:w="4524" w:type="dxa"/>
-          </w:tcPr>
-          <w:p>
-            <w:pPr>
-              <w:spacing w:line="276" w:lineRule="auto"/>
-              <w:rPr>
-                <w:rFonts w:ascii="Times New Roman" w:hAnsi="Times New Roman" w:cs="Times New Roman"/>
-              </w:rPr>
-            </w:pPr>
-            <w:r>
-              <w:rPr>
-                <w:rFonts w:ascii="Times New Roman" w:hAnsi="Times New Roman" w:cs="Times New Roman"/>
-              </w:rPr>
-              <w:t>Deaeration Phase</w:t>
-            </w:r>
-          </w:p>
-        </w:tc>
-        <w:tc>
-          <w:tcPr>
-            <w:tcW w:w="4525" w:type="dxa"/>
-          </w:tcPr>
-          <w:p>
-            <w:pPr>
-              <w:spacing w:line="276" w:lineRule="auto"/>
-              <w:rPr>
-                <w:rFonts w:ascii="Times New Roman" w:hAnsi="Times New Roman" w:cs="Times New Roman"/>
-              </w:rPr>
-            </w:pPr>
-            <w:r>
-              <w:rPr>
-                <w:rFonts w:ascii="Times New Roman" w:hAnsi="Times New Roman" w:cs="Times New Roman"/>
-              </w:rPr>
-              <w:t>A specific phase where air or other gases are removed from the product or material. Deaeration is critical in some manufacturing processes to ensure product quality or safety.</w:t>
-            </w:r>
-          </w:p>
-        </w:tc>
-      </w:tr>
-    </w:tbl>
-    <w:p>
-      <w:pPr>
-        <w:spacing w:line="360" w:lineRule="auto"/>
-        <w:rPr>
-          <w:rFonts w:ascii="Times New Roman" w:hAnsi="Times New Roman" w:cs="Times New Roman"/>
-        </w:rPr>
-      </w:pPr>
-    </w:p>
-    <w:p>
-      <w:pPr>
-        <w:spacing w:line="360" w:lineRule="auto"/>
-        <w:rPr>
-          <w:rFonts w:ascii="Times New Roman" w:hAnsi="Times New Roman" w:cs="Times New Roman"/>
-        </w:rPr>
-      </w:pPr>
-      <w:r>
-        <w:rPr>
-          <w:rFonts w:ascii="Times New Roman" w:hAnsi="Times New Roman" w:cs="Times New Roman"/>
-        </w:rPr>
-        <w:t>To</w:t>
-      </w:r>
-      <w:r>
-        <w:rPr>
-          <w:rFonts w:ascii="Times New Roman" w:hAnsi="Times New Roman" w:cs="Times New Roman"/>
-        </w:rPr>
-        <w:t xml:space="preserve"> predict the downtime for each production tank, the production process batch data was filtered out per production tank. The following implementation strategy was applied to each production tank data</w:t>
-      </w:r>
-      <w:r>
-        <w:rPr>
-          <w:rFonts w:ascii="Times New Roman" w:hAnsi="Times New Roman" w:cs="Times New Roman"/>
-        </w:rPr>
-        <w:t xml:space="preserve"> for the batches that were produced by that tank</w:t>
-      </w:r>
-      <w:r>
-        <w:rPr>
-          <w:rFonts w:ascii="Times New Roman" w:hAnsi="Times New Roman" w:cs="Times New Roman"/>
-        </w:rPr>
-        <w:t>. Other variables such as the effect of agitation and addition of ingredients were also examine</w:t>
-      </w:r>
-      <w:r>
-        <w:rPr>
-          <w:rFonts w:ascii="Times New Roman" w:hAnsi="Times New Roman" w:cs="Times New Roman"/>
-        </w:rPr>
-        <w:t xml:space="preserve">d using the implementation strategy below. </w:t>
-      </w:r>
-    </w:p>
-    <w:p>
-      <w:pPr>
-        <w:spacing w:line="360" w:lineRule="auto"/>
-        <w:rPr>
-          <w:rFonts w:ascii="Times New Roman" w:hAnsi="Times New Roman" w:cs="Times New Roman"/>
-          <w:b/>
-          <w:bCs/>
-        </w:rPr>
-      </w:pPr>
-      <w:r>
-        <w:rPr>
-          <w:rFonts w:ascii="Times New Roman" w:hAnsi="Times New Roman" w:cs="Times New Roman"/>
-          <w:b/>
-          <w:bCs/>
-        </w:rPr>
+        <w:t xml:space="preserve">In </w:t>
+      </w:r>
+    </w:p>
+    <w:p>
+      <w:pPr>
+        <w:spacing w:line="360" w:lineRule="auto"/>
+        <w:rPr>
+          <w:rFonts w:ascii="Times New Roman" w:hAnsi="Times New Roman" w:cs="Times New Roman"/>
+        </w:rPr>
+      </w:pPr>
+      <w:r>
+        <w:rPr>
+          <w:rFonts w:ascii="Times New Roman" w:hAnsi="Times New Roman" w:cs="Times New Roman"/>
+        </w:rPr>
+        <w:t xml:space="preserve">compliance with the organization's data usage agreement, specific data points have been omitted to </w:t>
+      </w:r>
+    </w:p>
+    <w:p>
+      <w:pPr>
+        <w:spacing w:line="360" w:lineRule="auto"/>
+        <w:rPr>
+          <w:rFonts w:ascii="Times New Roman" w:hAnsi="Times New Roman" w:cs="Times New Roman"/>
+        </w:rPr>
+      </w:pPr>
+      <w:r>
+        <w:rPr>
+          <w:rFonts w:ascii="Times New Roman" w:hAnsi="Times New Roman" w:cs="Times New Roman"/>
+        </w:rPr>
+        <w:t xml:space="preserve">maintain the confidentiality of the organization. The table below provides an overview of the </w:t>
+      </w:r>
+      <w:r>
+        <w:rPr>
+          <w:rFonts w:ascii="Times New Roman" w:hAnsi="Times New Roman" w:cs="Times New Roman"/>
+        </w:rPr>
+        <w:t>column.</w:t>
+      </w:r>
+      <w:r>
+        <w:rPr>
+          <w:rFonts w:ascii="Times New Roman" w:hAnsi="Times New Roman" w:cs="Times New Roman"/>
+        </w:rPr>
+        <w:t xml:space="preserve"> </w:t>
+      </w:r>
+    </w:p>
+    <w:p>
+      <w:pPr>
+        <w:spacing w:line="360" w:lineRule="auto"/>
+        <w:rPr>
+          <w:rFonts w:ascii="Times New Roman" w:hAnsi="Times New Roman" w:cs="Times New Roman"/>
+        </w:rPr>
+      </w:pPr>
+      <w:r>
+        <w:rPr>
+          <w:rFonts w:ascii="Times New Roman" w:hAnsi="Times New Roman" w:cs="Times New Roman"/>
+        </w:rPr>
+        <w:t>specifics.</w:t>
+      </w:r>
+    </w:p>
+    <w:p>
+      <w:pPr>
+        <w:spacing w:line="360" w:lineRule="auto"/>
+        <w:rPr>
+          <w:rFonts w:ascii="Times New Roman" w:hAnsi="Times New Roman" w:cs="Times New Roman"/>
+        </w:rPr>
+      </w:pPr>
+      <w:r>
+        <w:rPr>
+          <w:rFonts w:ascii="Times New Roman" w:hAnsi="Times New Roman" w:cs="Times New Roman"/>
+          <w:noProof/>
+        </w:rPr>
+        <mc:AlternateContent>
+          <mc:Choice Requires="wps">
+            <w:drawing>
+              <wp:anchor distT="45720" distB="45720" distL="114300" distR="114300" simplePos="0" relativeHeight="251663360" behindDoc="0" locked="0" layoutInCell="1" allowOverlap="1" wp14:anchorId="1A74BD1C" wp14:editId="66979849">
+                <wp:simplePos x="0" y="0"/>
+                <wp:positionH relativeFrom="column">
+                  <wp:posOffset>89535</wp:posOffset>
+                </wp:positionH>
+                <wp:positionV relativeFrom="paragraph">
+                  <wp:posOffset>254000</wp:posOffset>
+                </wp:positionV>
+                <wp:extent cx="5553075" cy="4381500"/>
+                <wp:effectExtent l="0" t="0" r="28575" b="19050"/>
+                <wp:wrapSquare wrapText="bothSides"/>
+                <wp:docPr id="17" name="Text Box 2"/>
+                <wp:cNvGraphicFramePr>
+                  <a:graphicFrameLocks xmlns:a="http://schemas.openxmlformats.org/drawingml/2006/main"/>
+                </wp:cNvGraphicFramePr>
+                <a:graphic xmlns:a="http://schemas.openxmlformats.org/drawingml/2006/main">
+                  <a:graphicData uri="http://schemas.microsoft.com/office/word/2010/wordprocessingShape">
+                    <wps:wsp>
+                      <wps:cNvSpPr txBox="1">
+                        <a:spLocks noChangeArrowheads="1"/>
+                      </wps:cNvSpPr>
+                      <wps:spPr bwMode="auto">
+                        <a:xfrm>
+                          <a:off x="0" y="0"/>
+                          <a:ext cx="5553075" cy="4381500"/>
+                        </a:xfrm>
+                        <a:prstGeom prst="rect">
+                          <a:avLst/>
+                        </a:prstGeom>
+                        <a:solidFill>
+                          <a:srgbClr val="FFFFFF"/>
+                        </a:solidFill>
+                        <a:ln w="9525">
+                          <a:solidFill>
+                            <a:srgbClr val="000000"/>
+                          </a:solidFill>
+                          <a:miter lim="800000"/>
+                          <a:headEnd/>
+                          <a:tailEnd/>
+                        </a:ln>
+                      </wps:spPr>
+                      <wps:txbx>
+                        <w:txbxContent>
+                          <w:p>
+                            <w:r>
+                              <w:drawing>
+                                <wp:inline distT="0" distB="0" distL="0" distR="0" wp14:anchorId="47468824" wp14:editId="0A030C8C">
+                                  <wp:extent cx="5324475" cy="4286250"/>
+                                  <wp:effectExtent l="0" t="0" r="9525" b="0"/>
+                                  <wp:docPr id="18" name="Picture 18"/>
+                                  <wp:cNvGraphicFramePr>
+                                    <a:graphicFrameLocks xmlns:a="http://schemas.openxmlformats.org/drawingml/2006/main" noChangeAspect="1"/>
+                                  </wp:cNvGraphicFramePr>
+                                  <a:graphic xmlns:a="http://schemas.openxmlformats.org/drawingml/2006/main">
+                                    <a:graphicData uri="http://schemas.openxmlformats.org/drawingml/2006/picture">
+                                      <pic:pic xmlns:pic="http://schemas.openxmlformats.org/drawingml/2006/picture">
+                                        <pic:nvPicPr>
+                                          <pic:cNvPr id="0" name="Picture 4"/>
+                                          <pic:cNvPicPr>
+                                            <a:picLocks noChangeAspect="1" noChangeArrowheads="1"/>
+                                          </pic:cNvPicPr>
+                                        </pic:nvPicPr>
+                                        <pic:blipFill>
+                                          <a:blip r:embed="rId13">
+                                            <a:extLst>
+                                              <a:ext uri="{28A0092B-C50C-407E-A947-70E740481C1C}">
+                                                <a14:useLocalDpi xmlns:a14="http://schemas.microsoft.com/office/drawing/2010/main" val="0"/>
+                                              </a:ext>
+                                            </a:extLst>
+                                          </a:blip>
+                                          <a:srcRect/>
+                                          <a:stretch>
+                                            <a:fillRect/>
+                                          </a:stretch>
+                                        </pic:blipFill>
+                                        <pic:spPr bwMode="auto">
+                                          <a:xfrm>
+                                            <a:off x="0" y="0"/>
+                                            <a:ext cx="5324475" cy="4286250"/>
+                                          </a:xfrm>
+                                          <a:prstGeom prst="rect">
+                                            <a:avLst/>
+                                          </a:prstGeom>
+                                          <a:noFill/>
+                                          <a:ln>
+                                            <a:noFill/>
+                                          </a:ln>
+                                        </pic:spPr>
+                                      </pic:pic>
+                                    </a:graphicData>
+                                  </a:graphic>
+                                </wp:inline>
+                              </w:drawing>
+                            </w:r>
+                          </w:p>
+                        </w:txbxContent>
+                      </wps:txbx>
+                      <wps:bodyPr rot="0" vert="horz" wrap="square" lIns="91440" tIns="45720" rIns="91440" bIns="45720" anchor="t" anchorCtr="0">
+                        <a:noAutofit/>
+                      </wps:bodyPr>
+                    </wps:wsp>
+                  </a:graphicData>
+                </a:graphic>
+                <wp14:sizeRelH relativeFrom="margin">
+                  <wp14:pctWidth>0</wp14:pctWidth>
+                </wp14:sizeRelH>
+                <wp14:sizeRelV relativeFrom="margin">
+                  <wp14:pctHeight>0</wp14:pctHeight>
+                </wp14:sizeRelV>
+              </wp:anchor>
+            </w:drawing>
+          </mc:Choice>
+          <mc:Fallback>
+            <w:pict>
+              <v:shape w14:anchorId="1A74BD1C" id="_x0000_s1035" type="#_x0000_t202" style="position:absolute;margin-left:7.05pt;margin-top:20pt;width:437.25pt;height:345pt;z-index:251663360;visibility:visible;mso-wrap-style:square;mso-width-percent:0;mso-height-percent:0;mso-wrap-distance-left:9pt;mso-wrap-distance-top:3.6pt;mso-wrap-distance-right:9pt;mso-wrap-distance-bottom:3.6pt;mso-position-horizontal:absolute;mso-position-horizontal-relative:text;mso-position-vertical:absolute;mso-position-vertical-relative:text;mso-width-percent:0;mso-height-percent:0;mso-width-relative:margin;mso-height-relative:margin;v-text-anchor:top" o:gfxdata="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">
+                <v:textbox>
+                  <w:txbxContent>
+                    <w:p>
+                      <w:r>
+                        <w:drawing>
+                          <wp:inline distT="0" distB="0" distL="0" distR="0" wp14:anchorId="47468824" wp14:editId="0A030C8C">
+                            <wp:extent cx="5324475" cy="4286250"/>
+                            <wp:effectExtent l="0" t="0" r="9525" b="0"/>
+                            <wp:docPr id="18" name="Picture 18"/>
+                            <wp:cNvGraphicFramePr>
+                              <a:graphicFrameLocks xmlns:a="http://schemas.openxmlformats.org/drawingml/2006/main" noChangeAspect="1"/>
+                            </wp:cNvGraphicFramePr>
+                            <a:graphic xmlns:a="http://schemas.openxmlformats.org/drawingml/2006/main">
+                              <a:graphicData uri="http://schemas.openxmlformats.org/drawingml/2006/picture">
+                                <pic:pic xmlns:pic="http://schemas.openxmlformats.org/drawingml/2006/picture">
+                                  <pic:nvPicPr>
+                                    <pic:cNvPr id="0" name="Picture 4"/>
+                                    <pic:cNvPicPr>
+                                      <a:picLocks noChangeAspect="1" noChangeArrowheads="1"/>
+                                    </pic:cNvPicPr>
+                                  </pic:nvPicPr>
+                                  <pic:blipFill>
+                                    <a:blip r:embed="rId13">
+                                      <a:extLst>
+                                        <a:ext uri="{28A0092B-C50C-407E-A947-70E740481C1C}">
+                                          <a14:useLocalDpi xmlns:a14="http://schemas.microsoft.com/office/drawing/2010/main" val="0"/>
+                                        </a:ext>
+                                      </a:extLst>
+                                    </a:blip>
+                                    <a:srcRect/>
+                                    <a:stretch>
+                                      <a:fillRect/>
+                                    </a:stretch>
+                                  </pic:blipFill>
+                                  <pic:spPr bwMode="auto">
+                                    <a:xfrm>
+                                      <a:off x="0" y="0"/>
+                                      <a:ext cx="5324475" cy="4286250"/>
+                                    </a:xfrm>
+                                    <a:prstGeom prst="rect">
+                                      <a:avLst/>
+                                    </a:prstGeom>
+                                    <a:noFill/>
+                                    <a:ln>
+                                      <a:noFill/>
+                                    </a:ln>
+                                  </pic:spPr>
+                                </pic:pic>
+                              </a:graphicData>
+                            </a:graphic>
+                          </wp:inline>
+                        </w:drawing>
+                      </w:r>
+                    </w:p>
+                  </w:txbxContent>
+                </v:textbox>
+                <w10:wrap type="square"/>
+              </v:shape>
+            </w:pict>
+          </mc:Fallback>
+        </mc:AlternateContent>
+      </w:r>
+    </w:p>
+    <w:p>
+      <w:pPr>
+        <w:spacing w:line="360" w:lineRule="auto"/>
+        <w:rPr>
+          <w:rFonts w:ascii="Times New Roman" w:hAnsi="Times New Roman" w:cs="Times New Roman"/>
+        </w:rPr>
+      </w:pPr>
+    </w:p>
+    <w:p>
+      <w:pPr>
+        <w:spacing w:line="360" w:lineRule="auto"/>
+        <w:rPr>
+          <w:rFonts w:ascii="Times New Roman" w:hAnsi="Times New Roman" w:cs="Times New Roman"/>
+          <w:b/>
+          <w:bCs/>
+        </w:rPr>
+      </w:pPr>
+    </w:p>
+    <w:p>
+      <w:pPr>
+        <w:spacing w:line="360" w:lineRule="auto"/>
+        <w:rPr>
+          <w:rFonts w:ascii="Times New Roman" w:hAnsi="Times New Roman" w:cs="Times New Roman"/>
+          <w:b/>
+          <w:bCs/>
+        </w:rPr>
+      </w:pPr>
+      <w:r>
+        <w:rPr>
+          <w:rFonts w:ascii="Times New Roman" w:hAnsi="Times New Roman" w:cs="Times New Roman"/>
+          <w:b/>
+          <w:bCs/>
+        </w:rPr>
+        <w:lastRenderedPageBreak/>
+        <w:t>4.2.1 Beverage Process Production Tanks (MT- Mobile Tanks)</w:t>
+      </w:r>
+    </w:p>
+    <w:p>
+      <w:pPr>
+        <w:spacing w:line="360" w:lineRule="auto"/>
+        <w:rPr>
+          <w:rFonts w:ascii="Times New Roman" w:hAnsi="Times New Roman" w:cs="Times New Roman"/>
+        </w:rPr>
+      </w:pPr>
+      <w:r>
+        <w:rPr>
+          <w:rFonts w:ascii="Times New Roman" w:hAnsi="Times New Roman" w:cs="Times New Roman"/>
+        </w:rPr>
+        <w:t xml:space="preserve">The table shows the division of materials and their batches produced per production tank over 2 years. </w:t>
+      </w:r>
+      <w:r>
+        <w:rPr>
+          <w:rFonts w:ascii="Times New Roman" w:hAnsi="Times New Roman" w:cs="Times New Roman"/>
+        </w:rPr>
+        <w:t xml:space="preserve">Some tanks are utilised more than others, this is determined based on the production schedule and then on customer demand for the beverage. Some of the production tanks are used as destination or holding tanks and may not be used for beverage production. </w:t>
+      </w:r>
+    </w:p>
+    <w:p>
+      <w:pPr>
+        <w:spacing w:line="360" w:lineRule="auto"/>
+        <w:rPr>
+          <w:rFonts w:ascii="Times New Roman" w:hAnsi="Times New Roman" w:cs="Times New Roman"/>
+        </w:rPr>
+      </w:pPr>
+      <w:r>
+        <w:rPr>
+          <w:rFonts w:ascii="Times New Roman" w:hAnsi="Times New Roman" w:cs="Times New Roman"/>
+          <w:noProof/>
+        </w:rPr>
+        <mc:AlternateContent>
+          <mc:Choice Requires="wps">
+            <w:drawing>
+              <wp:anchor distT="45720" distB="45720" distL="114300" distR="114300" simplePos="0" relativeHeight="251661312" behindDoc="0" locked="0" layoutInCell="1" allowOverlap="1" wp14:anchorId="16C25865" wp14:editId="53FDC914">
+                <wp:simplePos x="0" y="0"/>
+                <wp:positionH relativeFrom="column">
+                  <wp:posOffset>97790</wp:posOffset>
+                </wp:positionH>
+                <wp:positionV relativeFrom="paragraph">
+                  <wp:posOffset>255905</wp:posOffset>
+                </wp:positionV>
+                <wp:extent cx="5257800" cy="2790825"/>
+                <wp:effectExtent l="0" t="0" r="19050" b="28575"/>
+                <wp:wrapSquare wrapText="bothSides"/>
+                <wp:docPr id="217" name="Text Box 2"/>
+                <wp:cNvGraphicFramePr>
+                  <a:graphicFrameLocks xmlns:a="http://schemas.openxmlformats.org/drawingml/2006/main"/>
+                </wp:cNvGraphicFramePr>
+                <a:graphic xmlns:a="http://schemas.openxmlformats.org/drawingml/2006/main">
+                  <a:graphicData uri="http://schemas.microsoft.com/office/word/2010/wordprocessingShape">
+                    <wps:wsp>
+                      <wps:cNvSpPr txBox="1">
+                        <a:spLocks noChangeArrowheads="1"/>
+                      </wps:cNvSpPr>
+                      <wps:spPr bwMode="auto">
+                        <a:xfrm>
+                          <a:off x="0" y="0"/>
+                          <a:ext cx="5257800" cy="2790825"/>
+                        </a:xfrm>
+                        <a:prstGeom prst="rect">
+                          <a:avLst/>
+                        </a:prstGeom>
+                        <a:solidFill>
+                          <a:srgbClr val="FFFFFF"/>
+                        </a:solidFill>
+                        <a:ln w="9525">
+                          <a:solidFill>
+                            <a:srgbClr val="000000"/>
+                          </a:solidFill>
+                          <a:miter lim="800000"/>
+                          <a:headEnd/>
+                          <a:tailEnd/>
+                        </a:ln>
+                      </wps:spPr>
+                      <wps:txbx>
+                        <w:txbxContent>
+                          <w:p>
+                            <w:r>
+                              <w:drawing>
+                                <wp:inline distT="0" distB="0" distL="0" distR="0" wp14:anchorId="3E27AA71" wp14:editId="08BFAD8F">
+                                  <wp:extent cx="5066030" cy="2676525"/>
+                                  <wp:effectExtent l="0" t="0" r="1270" b="9525"/>
+                                  <wp:docPr id="16" name="Picture 16"/>
+                                  <wp:cNvGraphicFramePr>
+                                    <a:graphicFrameLocks xmlns:a="http://schemas.openxmlformats.org/drawingml/2006/main" noChangeAspect="1"/>
+                                  </wp:cNvGraphicFramePr>
+                                  <a:graphic xmlns:a="http://schemas.openxmlformats.org/drawingml/2006/main">
+                                    <a:graphicData uri="http://schemas.openxmlformats.org/drawingml/2006/picture">
+                                      <pic:pic xmlns:pic="http://schemas.openxmlformats.org/drawingml/2006/picture">
+                                        <pic:nvPicPr>
+                                          <pic:cNvPr id="0" name="Picture 3"/>
+                                          <pic:cNvPicPr>
+                                            <a:picLocks noChangeAspect="1" noChangeArrowheads="1"/>
+                                          </pic:cNvPicPr>
+                                        </pic:nvPicPr>
+                                        <pic:blipFill>
+                                          <a:blip r:embed="rId14">
+                                            <a:extLst>
+                                              <a:ext uri="{28A0092B-C50C-407E-A947-70E740481C1C}">
+                                                <a14:useLocalDpi xmlns:a14="http://schemas.microsoft.com/office/drawing/2010/main" val="0"/>
+                                              </a:ext>
+                                            </a:extLst>
+                                          </a:blip>
+                                          <a:srcRect/>
+                                          <a:stretch>
+                                            <a:fillRect/>
+                                          </a:stretch>
+                                        </pic:blipFill>
+                                        <pic:spPr bwMode="auto">
+                                          <a:xfrm>
+                                            <a:off x="0" y="0"/>
+                                            <a:ext cx="5066030" cy="2676525"/>
+                                          </a:xfrm>
+                                          <a:prstGeom prst="rect">
+                                            <a:avLst/>
+                                          </a:prstGeom>
+                                          <a:noFill/>
+                                          <a:ln>
+                                            <a:noFill/>
+                                          </a:ln>
+                                        </pic:spPr>
+                                      </pic:pic>
+                                    </a:graphicData>
+                                  </a:graphic>
+                                </wp:inline>
+                              </w:drawing>
+                            </w:r>
+                          </w:p>
+                        </w:txbxContent>
+                      </wps:txbx>
+                      <wps:bodyPr rot="0" vert="horz" wrap="square" lIns="91440" tIns="45720" rIns="91440" bIns="45720" anchor="t" anchorCtr="0">
+                        <a:noAutofit/>
+                      </wps:bodyPr>
+                    </wps:wsp>
+                  </a:graphicData>
+                </a:graphic>
+                <wp14:sizeRelH relativeFrom="margin">
+                  <wp14:pctWidth>0</wp14:pctWidth>
+                </wp14:sizeRelH>
+                <wp14:sizeRelV relativeFrom="margin">
+                  <wp14:pctHeight>0</wp14:pctHeight>
+                </wp14:sizeRelV>
+              </wp:anchor>
+            </w:drawing>
+          </mc:Choice>
+          <mc:Fallback>
+            <w:pict>
+              <v:shape w14:anchorId="16C25865" id="_x0000_s1036" type="#_x0000_t202" style="position:absolute;margin-left:7.7pt;margin-top:20.15pt;width:414pt;height:219.75pt;z-index:251661312;visibility:visible;mso-wrap-style:square;mso-width-percent:0;mso-height-percent:0;mso-wrap-distance-left:9pt;mso-wrap-distance-top:3.6pt;mso-wrap-distance-right:9pt;mso-wrap-distance-bottom:3.6pt;mso-position-horizontal:absolute;mso-position-horizontal-relative:text;mso-position-vertical:absolute;mso-position-vertical-relative:text;mso-width-percent:0;mso-height-percent:0;mso-width-relative:margin;mso-height-relative:margin;v-text-anchor:top" o:gfxdata="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">
+                <v:textbox>
+                  <w:txbxContent>
+                    <w:p>
+                      <w:r>
+                        <w:drawing>
+                          <wp:inline distT="0" distB="0" distL="0" distR="0" wp14:anchorId="3E27AA71" wp14:editId="08BFAD8F">
+                            <wp:extent cx="5066030" cy="2676525"/>
+                            <wp:effectExtent l="0" t="0" r="1270" b="9525"/>
+                            <wp:docPr id="16" name="Picture 16"/>
+                            <wp:cNvGraphicFramePr>
+                              <a:graphicFrameLocks xmlns:a="http://schemas.openxmlformats.org/drawingml/2006/main" noChangeAspect="1"/>
+                            </wp:cNvGraphicFramePr>
+                            <a:graphic xmlns:a="http://schemas.openxmlformats.org/drawingml/2006/main">
+                              <a:graphicData uri="http://schemas.openxmlformats.org/drawingml/2006/picture">
+                                <pic:pic xmlns:pic="http://schemas.openxmlformats.org/drawingml/2006/picture">
+                                  <pic:nvPicPr>
+                                    <pic:cNvPr id="0" name="Picture 3"/>
+                                    <pic:cNvPicPr>
+                                      <a:picLocks noChangeAspect="1" noChangeArrowheads="1"/>
+                                    </pic:cNvPicPr>
+                                  </pic:nvPicPr>
+                                  <pic:blipFill>
+                                    <a:blip r:embed="rId14">
+                                      <a:extLst>
+                                        <a:ext uri="{28A0092B-C50C-407E-A947-70E740481C1C}">
+                                          <a14:useLocalDpi xmlns:a14="http://schemas.microsoft.com/office/drawing/2010/main" val="0"/>
+                                        </a:ext>
+                                      </a:extLst>
+                                    </a:blip>
+                                    <a:srcRect/>
+                                    <a:stretch>
+                                      <a:fillRect/>
+                                    </a:stretch>
+                                  </pic:blipFill>
+                                  <pic:spPr bwMode="auto">
+                                    <a:xfrm>
+                                      <a:off x="0" y="0"/>
+                                      <a:ext cx="5066030" cy="2676525"/>
+                                    </a:xfrm>
+                                    <a:prstGeom prst="rect">
+                                      <a:avLst/>
+                                    </a:prstGeom>
+                                    <a:noFill/>
+                                    <a:ln>
+                                      <a:noFill/>
+                                    </a:ln>
+                                  </pic:spPr>
+                                </pic:pic>
+                              </a:graphicData>
+                            </a:graphic>
+                          </wp:inline>
+                        </w:drawing>
+                      </w:r>
+                    </w:p>
+                  </w:txbxContent>
+                </v:textbox>
+                <w10:wrap type="square"/>
+              </v:shape>
+            </w:pict>
+          </mc:Fallback>
+        </mc:AlternateContent>
+      </w:r>
+    </w:p>
+    <w:p>
+      <w:pPr>
+        <w:spacing w:line="360" w:lineRule="auto"/>
+        <w:rPr>
+          <w:rFonts w:ascii="Times New Roman" w:hAnsi="Times New Roman" w:cs="Times New Roman"/>
+        </w:rPr>
+      </w:pPr>
+    </w:p>
+    <w:p>
+      <w:pPr>
+        <w:spacing w:line="360" w:lineRule="auto"/>
+        <w:rPr>
+          <w:rFonts w:ascii="Times New Roman" w:hAnsi="Times New Roman" w:cs="Times New Roman"/>
+        </w:rPr>
+      </w:pPr>
+    </w:p>
+    <w:p>
+      <w:pPr>
+        <w:spacing w:line="360" w:lineRule="auto"/>
+        <w:rPr>
+          <w:rFonts w:ascii="Times New Roman" w:hAnsi="Times New Roman" w:cs="Times New Roman"/>
+        </w:rPr>
+      </w:pPr>
+    </w:p>
+    <w:p>
+      <w:pPr>
+        <w:spacing w:line="360" w:lineRule="auto"/>
+        <w:rPr>
+          <w:rFonts w:ascii="Times New Roman" w:hAnsi="Times New Roman" w:cs="Times New Roman"/>
+        </w:rPr>
+      </w:pPr>
+    </w:p>
+    <w:p>
+      <w:pPr>
+        <w:spacing w:line="360" w:lineRule="auto"/>
+        <w:rPr>
+          <w:rFonts w:ascii="Times New Roman" w:hAnsi="Times New Roman" w:cs="Times New Roman"/>
+        </w:rPr>
+      </w:pPr>
+    </w:p>
+    <w:p>
+      <w:pPr>
+        <w:spacing w:line="360" w:lineRule="auto"/>
+        <w:rPr>
+          <w:rFonts w:ascii="Times New Roman" w:hAnsi="Times New Roman" w:cs="Times New Roman"/>
+          <w:b/>
+          <w:bCs/>
+        </w:rPr>
+      </w:pPr>
+    </w:p>
+    <w:p>
+      <w:pPr>
+        <w:spacing w:line="360" w:lineRule="auto"/>
+        <w:rPr>
+          <w:rFonts w:ascii="Times New Roman" w:hAnsi="Times New Roman" w:cs="Times New Roman"/>
+        </w:rPr>
+      </w:pPr>
+    </w:p>
+    <w:p>
+      <w:pPr>
+        <w:spacing w:line="360" w:lineRule="auto"/>
+        <w:rPr>
+          <w:rFonts w:ascii="Times New Roman" w:hAnsi="Times New Roman" w:cs="Times New Roman"/>
+        </w:rPr>
+      </w:pPr>
+    </w:p>
+    <w:p>
+      <w:pPr>
+        <w:spacing w:line="360" w:lineRule="auto"/>
+        <w:rPr>
+          <w:rFonts w:ascii="Times New Roman" w:hAnsi="Times New Roman" w:cs="Times New Roman"/>
+        </w:rPr>
+      </w:pPr>
+    </w:p>
+    <w:p>
+      <w:pPr>
+        <w:spacing w:line="360" w:lineRule="auto"/>
+        <w:rPr>
+          <w:rFonts w:ascii="Times New Roman" w:hAnsi="Times New Roman" w:cs="Times New Roman"/>
+          <w:b/>
+          <w:bCs/>
+        </w:rPr>
+      </w:pPr>
+      <w:r>
+        <w:rPr>
+          <w:rFonts w:ascii="Times New Roman" w:hAnsi="Times New Roman" w:cs="Times New Roman"/>
+          <w:b/>
+          <w:bCs/>
+        </w:rPr>
+        <w:t xml:space="preserve">4.2.1 </w:t>
+      </w:r>
+      <w:r>
+        <w:rPr>
+          <w:rFonts w:ascii="Times New Roman" w:hAnsi="Times New Roman" w:cs="Times New Roman"/>
+          <w:b/>
+          <w:bCs/>
+        </w:rPr>
+        <w:t>Instruction Step/Phase</w:t>
+      </w:r>
+    </w:p>
+    <w:p>
+      <w:pPr>
+        <w:spacing w:line="360" w:lineRule="auto"/>
+        <w:rPr>
+          <w:rFonts w:ascii="Times New Roman" w:hAnsi="Times New Roman" w:cs="Times New Roman"/>
+        </w:rPr>
+      </w:pPr>
+      <w:r>
+        <w:rPr>
+          <w:rFonts w:ascii="Times New Roman" w:hAnsi="Times New Roman" w:cs="Times New Roman"/>
+        </w:rPr>
+        <w:t xml:space="preserve">The table below details what each instruction step/Phase means in the production of mucilage containing batches. </w:t>
+      </w:r>
+      <w:r>
+        <w:rPr>
+          <w:rFonts w:ascii="Times New Roman" w:hAnsi="Times New Roman" w:cs="Times New Roman"/>
+        </w:rPr>
+        <w:t xml:space="preserve">The list of instruction steps is common to all batches detailed for each of the production tanks. So, for some materials, an extra HP (homogenisation may be required). </w:t>
+      </w:r>
+      <w:r>
+        <w:rPr>
+          <w:rFonts w:ascii="Times New Roman" w:hAnsi="Times New Roman" w:cs="Times New Roman"/>
+        </w:rPr>
+        <w:t>This list of instructions or recipe is automatically activated at the start of the batch production.</w:t>
+      </w:r>
+    </w:p>
+    <w:p>
+      <w:pPr>
+        <w:spacing w:line="360" w:lineRule="auto"/>
+        <w:rPr>
+          <w:rFonts w:ascii="Times New Roman" w:hAnsi="Times New Roman" w:cs="Times New Roman"/>
+        </w:rPr>
+      </w:pPr>
+      <w:r>
+        <w:rPr>
+          <w:rFonts w:ascii="Times New Roman" w:hAnsi="Times New Roman" w:cs="Times New Roman"/>
+        </w:rPr>
+        <w:t xml:space="preserve">For each of the instruction steps, the phase start time and finish time is logged. This data is converted into the total phase duration time, the start of the phase time, the phase overrun time which is all calculated based on the Target times logged into the system in the background. These target times for the phase duration and overrun times are historically determined and applied to each material. </w:t>
+      </w:r>
+    </w:p>
+    <w:p>
+      <w:pPr>
+        <w:spacing w:line="360" w:lineRule="auto"/>
+        <w:rPr>
+          <w:rFonts w:ascii="Times New Roman" w:hAnsi="Times New Roman" w:cs="Times New Roman"/>
+        </w:rPr>
+      </w:pPr>
+      <w:r>
+        <w:rPr>
+          <w:rFonts w:ascii="Times New Roman" w:hAnsi="Times New Roman" w:cs="Times New Roman"/>
+        </w:rPr>
+        <w:t xml:space="preserve">Each ingredient addition </w:t>
+      </w:r>
+      <w:r>
+        <w:rPr>
+          <w:rFonts w:ascii="Times New Roman" w:hAnsi="Times New Roman" w:cs="Times New Roman"/>
+        </w:rPr>
+        <w:t>(Step</w:t>
+      </w:r>
+      <w:r>
+        <w:rPr>
+          <w:rFonts w:ascii="Times New Roman" w:hAnsi="Times New Roman" w:cs="Times New Roman"/>
+        </w:rPr>
+        <w:t>1_cons</w:t>
+      </w:r>
+      <w:proofErr w:type="gramStart"/>
+      <w:r>
+        <w:rPr>
+          <w:rFonts w:ascii="Times New Roman" w:hAnsi="Times New Roman" w:cs="Times New Roman"/>
+        </w:rPr>
+        <w:t>) ,</w:t>
+      </w:r>
+      <w:proofErr w:type="gramEnd"/>
+      <w:r>
+        <w:rPr>
+          <w:rFonts w:ascii="Times New Roman" w:hAnsi="Times New Roman" w:cs="Times New Roman"/>
+        </w:rPr>
+        <w:t xml:space="preserve"> the quantity and  flowrate is also logged. </w:t>
+      </w:r>
+    </w:p>
+    <w:p>
+      <w:pPr>
+        <w:spacing w:line="360" w:lineRule="auto"/>
+        <w:rPr>
+          <w:rFonts w:ascii="Times New Roman" w:hAnsi="Times New Roman" w:cs="Times New Roman"/>
+        </w:rPr>
+      </w:pPr>
+    </w:p>
+    <w:p>
+      <w:pPr>
+        <w:spacing w:line="360" w:lineRule="auto"/>
+        <w:rPr>
+          <w:rFonts w:ascii="Times New Roman" w:hAnsi="Times New Roman" w:cs="Times New Roman"/>
+          <w:b/>
+          <w:bCs/>
+        </w:rPr>
+      </w:pPr>
+      <w:r>
+        <w:rPr>
+          <w:rFonts w:ascii="Times New Roman" w:hAnsi="Times New Roman" w:cs="Times New Roman"/>
+          <w:b/>
+          <w:bCs/>
+          <w:noProof/>
+        </w:rPr>
+        <w:lastRenderedPageBreak/>
+        <mc:AlternateContent>
+          <mc:Choice Requires="wps">
+            <w:drawing>
+              <wp:anchor distT="45720" distB="45720" distL="114300" distR="114300" simplePos="0" relativeHeight="251665408" behindDoc="0" locked="0" layoutInCell="1" allowOverlap="1" wp14:anchorId="2EB39566" wp14:editId="2AA9B1C7">
+                <wp:simplePos x="0" y="0"/>
+                <wp:positionH relativeFrom="margin">
+                  <wp:posOffset>-243840</wp:posOffset>
+                </wp:positionH>
+                <wp:positionV relativeFrom="paragraph">
+                  <wp:posOffset>555625</wp:posOffset>
+                </wp:positionV>
+                <wp:extent cx="6305550" cy="2590800"/>
+                <wp:effectExtent l="0" t="0" r="19050" b="19050"/>
+                <wp:wrapSquare wrapText="bothSides"/>
+                <wp:docPr id="19" name="Text Box 2"/>
+                <wp:cNvGraphicFramePr>
+                  <a:graphicFrameLocks xmlns:a="http://schemas.openxmlformats.org/drawingml/2006/main"/>
+                </wp:cNvGraphicFramePr>
+                <a:graphic xmlns:a="http://schemas.openxmlformats.org/drawingml/2006/main">
+                  <a:graphicData uri="http://schemas.microsoft.com/office/word/2010/wordprocessingShape">
+                    <wps:wsp>
+                      <wps:cNvSpPr txBox="1">
+                        <a:spLocks noChangeArrowheads="1"/>
+                      </wps:cNvSpPr>
+                      <wps:spPr bwMode="auto">
+                        <a:xfrm>
+                          <a:off x="0" y="0"/>
+                          <a:ext cx="6305550" cy="2590800"/>
+                        </a:xfrm>
+                        <a:prstGeom prst="rect">
+                          <a:avLst/>
+                        </a:prstGeom>
+                        <a:solidFill>
+                          <a:srgbClr val="FFFFFF"/>
+                        </a:solidFill>
+                        <a:ln w="9525">
+                          <a:solidFill>
+                            <a:srgbClr val="000000"/>
+                          </a:solidFill>
+                          <a:miter lim="800000"/>
+                          <a:headEnd/>
+                          <a:tailEnd/>
+                        </a:ln>
+                      </wps:spPr>
+                      <wps:txbx>
+                        <w:txbxContent>
+                          <w:p>
+                            <w:pPr>
+                              <w:rPr>
+                                <w:rFonts w:asciiTheme="minorHAnsi" w:eastAsiaTheme="minorHAnsi" w:hAnsiTheme="minorHAnsi" w:cstheme="minorBidi"/>
+                                <w:color w:val="auto"/>
+                                <w:lang w:eastAsia="en-US"/>
+                              </w:rPr>
+                            </w:pPr>
+                            <w:r>
+                              <w:drawing>
+                                <wp:inline distT="0" distB="0" distL="0" distR="0" wp14:anchorId="0EA23A1A" wp14:editId="192F4940">
+                                  <wp:extent cx="5981700" cy="2466975"/>
+                                  <wp:effectExtent l="0" t="0" r="0" b="9525"/>
+                                  <wp:docPr id="22" name="Picture 22"/>
+                                  <wp:cNvGraphicFramePr>
+                                    <a:graphicFrameLocks xmlns:a="http://schemas.openxmlformats.org/drawingml/2006/main" noChangeAspect="1"/>
+                                  </wp:cNvGraphicFramePr>
+                                  <a:graphic xmlns:a="http://schemas.openxmlformats.org/drawingml/2006/main">
+                                    <a:graphicData uri="http://schemas.openxmlformats.org/drawingml/2006/picture">
+                                      <pic:pic xmlns:pic="http://schemas.openxmlformats.org/drawingml/2006/picture">
+                                        <pic:nvPicPr>
+                                          <pic:cNvPr id="0" name="Picture 7"/>
+                                          <pic:cNvPicPr>
+                                            <a:picLocks noChangeAspect="1" noChangeArrowheads="1"/>
+                                          </pic:cNvPicPr>
+                                        </pic:nvPicPr>
+                                        <pic:blipFill>
+                                          <a:blip r:embed="rId15">
+                                            <a:extLst>
+                                              <a:ext uri="{28A0092B-C50C-407E-A947-70E740481C1C}">
+                                                <a14:useLocalDpi xmlns:a14="http://schemas.microsoft.com/office/drawing/2010/main" val="0"/>
+                                              </a:ext>
+                                            </a:extLst>
+                                          </a:blip>
+                                          <a:srcRect/>
+                                          <a:stretch>
+                                            <a:fillRect/>
+                                          </a:stretch>
+                                        </pic:blipFill>
+                                        <pic:spPr bwMode="auto">
+                                          <a:xfrm>
+                                            <a:off x="0" y="0"/>
+                                            <a:ext cx="5986499" cy="2468954"/>
+                                          </a:xfrm>
+                                          <a:prstGeom prst="rect">
+                                            <a:avLst/>
+                                          </a:prstGeom>
+                                          <a:noFill/>
+                                          <a:ln>
+                                            <a:noFill/>
+                                          </a:ln>
+                                        </pic:spPr>
+                                      </pic:pic>
+                                    </a:graphicData>
+                                  </a:graphic>
+                                </wp:inline>
+                              </w:drawing>
+                            </w:r>
+                            <w:r>
+                              <w:fldChar w:fldCharType="begin"/>
+                            </w:r>
+                            <w:r>
+                              <w:instrText xml:space="preserve"> LINK Excel.Sheet.12 "C:\\Users\\User\\Desktop\\Thesis 2023\\Capstone---CCT\\Original Excel file EDA\\Data Breakdown per tank.xlsx" "Sheet4!R1C1:R19C3" \a \f 5 \h  \* MERGEFORMAT </w:instrText>
+                            </w:r>
+                            <w:r>
+                              <w:fldChar w:fldCharType="separate"/>
+                            </w:r>
+                          </w:p>
+                          <w:p>
+                            <w:r>
+                              <w:fldChar w:fldCharType="end"/>
+                            </w:r>
+                            <w:r>
+                              <w:t xml:space="preserve"> </w:t>
+                            </w:r>
+                          </w:p>
+                        </w:txbxContent>
+                      </wps:txbx>
+                      <wps:bodyPr rot="0" vert="horz" wrap="square" lIns="91440" tIns="45720" rIns="91440" bIns="45720" anchor="t" anchorCtr="0">
+                        <a:noAutofit/>
+                      </wps:bodyPr>
+                    </wps:wsp>
+                  </a:graphicData>
+                </a:graphic>
+                <wp14:sizeRelH relativeFrom="margin">
+                  <wp14:pctWidth>0</wp14:pctWidth>
+                </wp14:sizeRelH>
+                <wp14:sizeRelV relativeFrom="margin">
+                  <wp14:pctHeight>0</wp14:pctHeight>
+                </wp14:sizeRelV>
+              </wp:anchor>
+            </w:drawing>
+          </mc:Choice>
+          <mc:Fallback>
+            <w:pict>
+              <v:shape w14:anchorId="2EB39566" id="_x0000_s1037" type="#_x0000_t202" style="position:absolute;margin-left:-19.2pt;margin-top:43.75pt;width:496.5pt;height:204pt;z-index:251665408;visibility:visible;mso-wrap-style:square;mso-width-percent:0;mso-height-percent:0;mso-wrap-distance-left:9pt;mso-wrap-distance-top:3.6pt;mso-wrap-distance-right:9pt;mso-wrap-distance-bottom:3.6pt;mso-position-horizontal:absolute;mso-position-horizontal-relative:margin;mso-position-vertical:absolute;mso-position-vertical-relative:text;mso-width-percent:0;mso-height-percent:0;mso-width-relative:margin;mso-height-relative:margin;v-text-anchor:top" o:gfxdata="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">
+                <v:textbox>
+                  <w:txbxContent>
+                    <w:p>
+                      <w:pPr>
+                        <w:rPr>
+                          <w:rFonts w:asciiTheme="minorHAnsi" w:eastAsiaTheme="minorHAnsi" w:hAnsiTheme="minorHAnsi" w:cstheme="minorBidi"/>
+                          <w:color w:val="auto"/>
+                          <w:lang w:eastAsia="en-US"/>
+                        </w:rPr>
+                      </w:pPr>
+                      <w:r>
+                        <w:drawing>
+                          <wp:inline distT="0" distB="0" distL="0" distR="0" wp14:anchorId="0EA23A1A" wp14:editId="192F4940">
+                            <wp:extent cx="5981700" cy="2466975"/>
+                            <wp:effectExtent l="0" t="0" r="0" b="9525"/>
+                            <wp:docPr id="22" name="Picture 22"/>
+                            <wp:cNvGraphicFramePr>
+                              <a:graphicFrameLocks xmlns:a="http://schemas.openxmlformats.org/drawingml/2006/main" noChangeAspect="1"/>
+                            </wp:cNvGraphicFramePr>
+                            <a:graphic xmlns:a="http://schemas.openxmlformats.org/drawingml/2006/main">
+                              <a:graphicData uri="http://schemas.openxmlformats.org/drawingml/2006/picture">
+                                <pic:pic xmlns:pic="http://schemas.openxmlformats.org/drawingml/2006/picture">
+                                  <pic:nvPicPr>
+                                    <pic:cNvPr id="0" name="Picture 7"/>
+                                    <pic:cNvPicPr>
+                                      <a:picLocks noChangeAspect="1" noChangeArrowheads="1"/>
+                                    </pic:cNvPicPr>
+                                  </pic:nvPicPr>
+                                  <pic:blipFill>
+                                    <a:blip r:embed="rId15">
+                                      <a:extLst>
+                                        <a:ext uri="{28A0092B-C50C-407E-A947-70E740481C1C}">
+                                          <a14:useLocalDpi xmlns:a14="http://schemas.microsoft.com/office/drawing/2010/main" val="0"/>
+                                        </a:ext>
+                                      </a:extLst>
+                                    </a:blip>
+                                    <a:srcRect/>
+                                    <a:stretch>
+                                      <a:fillRect/>
+                                    </a:stretch>
+                                  </pic:blipFill>
+                                  <pic:spPr bwMode="auto">
+                                    <a:xfrm>
+                                      <a:off x="0" y="0"/>
+                                      <a:ext cx="5986499" cy="2468954"/>
+                                    </a:xfrm>
+                                    <a:prstGeom prst="rect">
+                                      <a:avLst/>
+                                    </a:prstGeom>
+                                    <a:noFill/>
+                                    <a:ln>
+                                      <a:noFill/>
+                                    </a:ln>
+                                  </pic:spPr>
+                                </pic:pic>
+                              </a:graphicData>
+                            </a:graphic>
+                          </wp:inline>
+                        </w:drawing>
+                      </w:r>
+                      <w:r>
+                        <w:fldChar w:fldCharType="begin"/>
+                      </w:r>
+                      <w:r>
+                        <w:instrText xml:space="preserve"> LINK Excel.Sheet.12 "C:\\Users\\User\\Desktop\\Thesis 2023\\Capstone---CCT\\Original Excel file EDA\\Data Breakdown per tank.xlsx" "Sheet4!R1C1:R19C3" \a \f 5 \h  \* MERGEFORMAT </w:instrText>
+                      </w:r>
+                      <w:r>
+                        <w:fldChar w:fldCharType="separate"/>
+                      </w:r>
+                    </w:p>
+                    <w:p>
+                      <w:r>
+                        <w:fldChar w:fldCharType="end"/>
+                      </w:r>
+                      <w:r>
+                        <w:t xml:space="preserve"> </w:t>
+                      </w:r>
+                    </w:p>
+                  </w:txbxContent>
+                </v:textbox>
+                <w10:wrap type="square" anchorx="margin"/>
+              </v:shape>
+            </w:pict>
+          </mc:Fallback>
+        </mc:AlternateContent>
+      </w:r>
+    </w:p>
+    <w:p>
+      <w:pPr>
+        <w:spacing w:line="360" w:lineRule="auto"/>
+        <w:rPr>
+          <w:rFonts w:ascii="Times New Roman" w:hAnsi="Times New Roman" w:cs="Times New Roman"/>
+          <w:b/>
+          <w:bCs/>
+        </w:rPr>
+      </w:pPr>
+    </w:p>
+    <w:p>
+      <w:pPr>
+        <w:spacing w:line="360" w:lineRule="auto"/>
+        <w:rPr>
+          <w:rFonts w:ascii="Times New Roman" w:hAnsi="Times New Roman" w:cs="Times New Roman"/>
+          <w:b/>
+          <w:bCs/>
+        </w:rPr>
+      </w:pPr>
+    </w:p>
+    <w:p>
+      <w:pPr>
+        <w:spacing w:line="360" w:lineRule="auto"/>
+        <w:rPr>
+          <w:rFonts w:ascii="Times New Roman" w:hAnsi="Times New Roman" w:cs="Times New Roman"/>
+          <w:b/>
+          <w:bCs/>
+        </w:rPr>
+      </w:pPr>
+      <w:r>
+        <w:rPr>
+          <w:rFonts w:ascii="Times New Roman" w:hAnsi="Times New Roman" w:cs="Times New Roman"/>
+          <w:b/>
+          <w:bCs/>
+        </w:rPr>
+        <w:t>4.2.</w:t>
+      </w:r>
+      <w:r>
+        <w:rPr>
+          <w:rFonts w:ascii="Times New Roman" w:hAnsi="Times New Roman" w:cs="Times New Roman"/>
+          <w:b/>
+          <w:bCs/>
+        </w:rPr>
+        <w:t>2</w:t>
+      </w:r>
+      <w:r>
+        <w:rPr>
+          <w:rFonts w:ascii="Times New Roman" w:hAnsi="Times New Roman" w:cs="Times New Roman"/>
+          <w:b/>
+          <w:bCs/>
+        </w:rPr>
+        <w:t xml:space="preserve"> </w:t>
+      </w:r>
+      <w:r>
+        <w:rPr>
+          <w:rFonts w:ascii="Times New Roman" w:hAnsi="Times New Roman" w:cs="Times New Roman"/>
+          <w:b/>
+          <w:bCs/>
+        </w:rPr>
+        <w:t xml:space="preserve">Types of Ingredients </w:t>
+      </w:r>
+      <w:r>
+        <w:rPr>
+          <w:rFonts w:ascii="Times New Roman" w:hAnsi="Times New Roman" w:cs="Times New Roman"/>
+          <w:b/>
+          <w:bCs/>
+        </w:rPr>
+        <w:t xml:space="preserve">and their Quantities </w:t>
+      </w:r>
+    </w:p>
+    <w:p>
+      <w:pPr>
+        <w:spacing w:line="360" w:lineRule="auto"/>
+        <w:rPr>
+          <w:rFonts w:ascii="Times New Roman" w:hAnsi="Times New Roman" w:cs="Times New Roman"/>
+        </w:rPr>
+      </w:pPr>
+      <w:r>
+        <w:rPr>
+          <w:rFonts w:ascii="Times New Roman" w:hAnsi="Times New Roman" w:cs="Times New Roman"/>
+        </w:rPr>
+        <w:t>The ingredients and their quantities are important to the phase overrun times, any delay in their addition reflects in the phase duration times</w:t>
+      </w:r>
+      <w:r>
+        <w:rPr>
+          <w:rFonts w:ascii="Times New Roman" w:hAnsi="Times New Roman" w:cs="Times New Roman"/>
+        </w:rPr>
+        <w:t xml:space="preserve">. The </w:t>
+      </w:r>
+      <w:r>
+        <w:rPr>
+          <w:rFonts w:ascii="Times New Roman" w:hAnsi="Times New Roman" w:cs="Times New Roman"/>
+        </w:rPr>
+        <w:t xml:space="preserve">table below lists the main ingredient components in the batches in the dataset. The quantities are approximated average, they depend on the recipe for each of the batch produced. The main components are the treated water which is delivered via the bulk delivery system, and the mucilage /gum ingredient. The dry ingredients are all added manually via bags through the manifold on the top of the tank. So, for the gum ingredient, this is very labour intensive. Not every batch has a colour ingredient addition, but for those that </w:t>
+      </w:r>
+      <w:proofErr w:type="gramStart"/>
+      <w:r>
+        <w:rPr>
+          <w:rFonts w:ascii="Times New Roman" w:hAnsi="Times New Roman" w:cs="Times New Roman"/>
+        </w:rPr>
+        <w:t>do ,</w:t>
+      </w:r>
+      <w:proofErr w:type="gramEnd"/>
+      <w:r>
+        <w:rPr>
+          <w:rFonts w:ascii="Times New Roman" w:hAnsi="Times New Roman" w:cs="Times New Roman"/>
+        </w:rPr>
+        <w:t xml:space="preserve"> there is a significant quantity to be added.</w:t>
+      </w:r>
+    </w:p>
+    <w:p>
+      <w:pPr>
+        <w:spacing w:line="360" w:lineRule="auto"/>
+        <w:rPr>
+          <w:rFonts w:ascii="Times New Roman" w:hAnsi="Times New Roman" w:cs="Times New Roman"/>
+        </w:rPr>
+      </w:pPr>
+      <w:r>
+        <w:drawing>
+          <wp:inline distT="0" distB="0" distL="0" distR="0" wp14:anchorId="181A90FA" wp14:editId="662CC6D7">
+            <wp:extent cx="5752465" cy="920750"/>
+            <wp:effectExtent l="0" t="0" r="635" b="0"/>
+            <wp:docPr id="26" name="Picture 26"/>
+            <wp:cNvGraphicFramePr>
+              <a:graphicFrameLocks xmlns:a="http://schemas.openxmlformats.org/drawingml/2006/main" noChangeAspect="1"/>
+            </wp:cNvGraphicFramePr>
+            <a:graphic xmlns:a="http://schemas.openxmlformats.org/drawingml/2006/main">
+              <a:graphicData uri="http://schemas.openxmlformats.org/drawingml/2006/picture">
+                <pic:pic xmlns:pic="http://schemas.openxmlformats.org/drawingml/2006/picture">
+                  <pic:nvPicPr>
+                    <pic:cNvPr id="0" name="Picture 10"/>
+                    <pic:cNvPicPr>
+                      <a:picLocks noChangeAspect="1" noChangeArrowheads="1"/>
+                    </pic:cNvPicPr>
+                  </pic:nvPicPr>
+                  <pic:blipFill>
+                    <a:blip r:embed="rId16">
+                      <a:extLst>
+                        <a:ext uri="{28A0092B-C50C-407E-A947-70E740481C1C}">
+                          <a14:useLocalDpi xmlns:a14="http://schemas.microsoft.com/office/drawing/2010/main" val="0"/>
+                        </a:ext>
+                      </a:extLst>
+                    </a:blip>
+                    <a:srcRect/>
+                    <a:stretch>
+                      <a:fillRect/>
+                    </a:stretch>
+                  </pic:blipFill>
+                  <pic:spPr bwMode="auto">
+                    <a:xfrm>
+                      <a:off x="0" y="0"/>
+                      <a:ext cx="5752465" cy="920750"/>
+                    </a:xfrm>
+                    <a:prstGeom prst="rect">
+                      <a:avLst/>
+                    </a:prstGeom>
+                    <a:noFill/>
+                    <a:ln>
+                      <a:noFill/>
+                    </a:ln>
+                  </pic:spPr>
+                </pic:pic>
+              </a:graphicData>
+            </a:graphic>
+          </wp:inline>
+        </w:drawing>
+      </w:r>
+    </w:p>
+    <w:p>
+      <w:pPr>
+        <w:spacing w:line="360" w:lineRule="auto"/>
+        <w:rPr>
+          <w:rFonts w:ascii="Times New Roman" w:hAnsi="Times New Roman" w:cs="Times New Roman"/>
+        </w:rPr>
+      </w:pPr>
+    </w:p>
+    <w:p>
+      <w:pPr>
+        <w:spacing w:line="360" w:lineRule="auto"/>
+        <w:rPr>
+          <w:rFonts w:ascii="Times New Roman" w:hAnsi="Times New Roman" w:cs="Times New Roman"/>
+        </w:rPr>
+      </w:pPr>
+    </w:p>
+    <w:p>
+      <w:pPr>
+        <w:spacing w:line="360" w:lineRule="auto"/>
+        <w:rPr>
+          <w:rFonts w:ascii="Times New Roman" w:hAnsi="Times New Roman" w:cs="Times New Roman"/>
+        </w:rPr>
+      </w:pPr>
+    </w:p>
+    <w:p>
+      <w:pPr>
+        <w:spacing w:line="360" w:lineRule="auto"/>
+        <w:rPr>
+          <w:rFonts w:ascii="Times New Roman" w:hAnsi="Times New Roman" w:cs="Times New Roman"/>
+        </w:rPr>
+      </w:pPr>
+    </w:p>
+    <w:p>
+      <w:pPr>
+        <w:spacing w:line="360" w:lineRule="auto"/>
+        <w:rPr>
+          <w:rFonts w:ascii="Times New Roman" w:hAnsi="Times New Roman" w:cs="Times New Roman"/>
+          <w:b/>
+          <w:bCs/>
+        </w:rPr>
+      </w:pPr>
+      <w:r>
+        <w:rPr>
+          <w:rFonts w:ascii="Times New Roman" w:hAnsi="Times New Roman" w:cs="Times New Roman"/>
+          <w:b/>
+          <w:bCs/>
+        </w:rPr>
+        <w:lastRenderedPageBreak/>
         <w:t xml:space="preserve">Data </w:t>
       </w:r>
       <w:r>
@@ -14473,6 +14806,84 @@
         <w:spacing w:line="360" w:lineRule="auto"/>
         <w:rPr>
           <w:rFonts w:ascii="Times New Roman" w:hAnsi="Times New Roman" w:cs="Times New Roman"/>
+        </w:rPr>
+      </w:pPr>
+      <w:r>
+        <w:rPr>
+          <w:rFonts w:ascii="Times New Roman" w:hAnsi="Times New Roman" w:cs="Times New Roman"/>
+        </w:rPr>
+        <w:t>The Original DataFrames which given actual details of the beverage containing mucilage batch production was reviewed, and some data was removed as it was deemed unnecessary for the purpose of answering the objective</w:t>
+      </w:r>
+      <w:r>
+        <w:rPr>
+          <w:rFonts w:ascii="Times New Roman" w:hAnsi="Times New Roman" w:cs="Times New Roman"/>
+        </w:rPr>
+        <w:t>s</w:t>
+      </w:r>
+      <w:r>
+        <w:rPr>
+          <w:rFonts w:ascii="Times New Roman" w:hAnsi="Times New Roman" w:cs="Times New Roman"/>
+        </w:rPr>
+        <w:t xml:space="preserve"> of this study. But most importantly removed to preserve the anonymity of the data. </w:t>
+      </w:r>
+      <w:r>
+        <w:rPr>
+          <w:rFonts w:ascii="Times New Roman" w:hAnsi="Times New Roman" w:cs="Times New Roman"/>
+        </w:rPr>
+        <w:t>Column heads were updated for easy of manipulation. Once this was performed, the dataset was saved and used for the research.  The total number of columns are 22 and rows at 9487.</w:t>
+      </w:r>
+      <w:r>
+        <w:rPr>
+          <w:rFonts w:ascii="Times New Roman" w:hAnsi="Times New Roman" w:cs="Times New Roman"/>
+        </w:rPr>
+        <w:t xml:space="preserve"> Initially exploratory data analysis was performed to determine the relationships and any trends between the variables.</w:t>
+      </w:r>
+    </w:p>
+    <w:p>
+      <w:pPr>
+        <w:spacing w:line="360" w:lineRule="auto"/>
+        <w:rPr>
+          <w:rFonts w:ascii="Times New Roman" w:hAnsi="Times New Roman" w:cs="Times New Roman"/>
+        </w:rPr>
+      </w:pPr>
+      <w:r>
+        <w:rPr>
+          <w:rFonts w:ascii="Times New Roman" w:hAnsi="Times New Roman" w:cs="Times New Roman"/>
+        </w:rPr>
+        <w:t xml:space="preserve">Then it was decided to look at the production tanks grouped together according to their capacity and the number of batches produced. The number of batches produced per tank over the 2-year time selected was low and would be an issue for the performing any accurate machine model on prediction. It would limit the training of the model and therefore affect the accuracy of the prediction. </w:t>
+      </w:r>
+    </w:p>
+    <w:p>
+      <w:pPr>
+        <w:spacing w:line="360" w:lineRule="auto"/>
+        <w:rPr>
+          <w:rFonts w:ascii="Times New Roman" w:hAnsi="Times New Roman" w:cs="Times New Roman"/>
+        </w:rPr>
+      </w:pPr>
+      <w:r>
+        <w:rPr>
+          <w:rFonts w:ascii="Times New Roman" w:hAnsi="Times New Roman" w:cs="Times New Roman"/>
+        </w:rPr>
+        <w:t>So, for the following</w:t>
+      </w:r>
+      <w:r>
+        <w:rPr>
+          <w:rFonts w:ascii="Times New Roman" w:hAnsi="Times New Roman" w:cs="Times New Roman"/>
+        </w:rPr>
+        <w:t xml:space="preserve"> Downtime </w:t>
+      </w:r>
+      <w:r>
+        <w:rPr>
+          <w:rFonts w:ascii="Times New Roman" w:hAnsi="Times New Roman" w:cs="Times New Roman"/>
+        </w:rPr>
+        <w:t xml:space="preserve">investigations, the tanks were examined as groups and compared to each other in terms of phase overrun predictions. The following are the steps followed as per the methodology outlined: </w:t>
+      </w:r>
+    </w:p>
+    <w:p>
+      <w:pPr>
+        <w:spacing w:line="360" w:lineRule="auto"/>
+        <w:rPr>
+          <w:rFonts w:ascii="Times New Roman" w:hAnsi="Times New Roman" w:cs="Times New Roman"/>
           <w:b/>
           <w:bCs/>
         </w:rPr>
@@ -14484,6 +14895,24 @@
           <w:bCs/>
         </w:rPr>
         <w:t>Data Pre-processing:</w:t>
+      </w:r>
+    </w:p>
+    <w:p>
+      <w:pPr>
+        <w:spacing w:line="360" w:lineRule="auto"/>
+        <w:rPr>
+          <w:rFonts w:ascii="Times New Roman" w:hAnsi="Times New Roman" w:cs="Times New Roman"/>
+          <w:b/>
+          <w:bCs/>
+        </w:rPr>
+      </w:pPr>
+      <w:r>
+        <w:rPr>
+          <w:rFonts w:ascii="Times New Roman" w:hAnsi="Times New Roman" w:cs="Times New Roman"/>
+          <w:b/>
+          <w:bCs/>
+        </w:rPr>
+        <w:t>Data Cleaning:</w:t>
       </w:r>
     </w:p>
     <w:p>
@@ -14540,11 +14969,15 @@
         <w:spacing w:line="360" w:lineRule="auto"/>
         <w:rPr>
           <w:rFonts w:ascii="Times New Roman" w:hAnsi="Times New Roman" w:cs="Times New Roman"/>
-        </w:rPr>
-      </w:pPr>
-      <w:r>
-        <w:rPr>
-          <w:rFonts w:ascii="Times New Roman" w:hAnsi="Times New Roman" w:cs="Times New Roman"/>
+          <w:b/>
+          <w:bCs/>
+        </w:rPr>
+      </w:pPr>
+      <w:r>
+        <w:rPr>
+          <w:rFonts w:ascii="Times New Roman" w:hAnsi="Times New Roman" w:cs="Times New Roman"/>
+          <w:b/>
+          <w:bCs/>
         </w:rPr>
         <w:t xml:space="preserve">Handling missing values </w:t>
       </w:r>
@@ -14561,33 +14994,21 @@
         <w:rPr>
           <w:rFonts w:ascii="Times New Roman" w:hAnsi="Times New Roman" w:cs="Times New Roman"/>
         </w:rPr>
-        <w:t xml:space="preserve">There </w:t>
-      </w:r>
-      <w:proofErr w:type="gramStart"/>
-      <w:r>
-        <w:rPr>
-          <w:rFonts w:ascii="Times New Roman" w:hAnsi="Times New Roman" w:cs="Times New Roman"/>
-        </w:rPr>
-        <w:t>was</w:t>
-      </w:r>
-      <w:proofErr w:type="gramEnd"/>
-      <w:r>
-        <w:rPr>
-          <w:rFonts w:ascii="Times New Roman" w:hAnsi="Times New Roman" w:cs="Times New Roman"/>
-        </w:rPr>
-        <w:t xml:space="preserve"> no missing </w:t>
-      </w:r>
-      <w:r>
-        <w:rPr>
-          <w:rFonts w:ascii="Times New Roman" w:hAnsi="Times New Roman" w:cs="Times New Roman"/>
-        </w:rPr>
-        <w:t>values,</w:t>
-      </w:r>
-      <w:r>
-        <w:rPr>
-          <w:rFonts w:ascii="Times New Roman" w:hAnsi="Times New Roman" w:cs="Times New Roman"/>
-        </w:rPr>
-        <w:t xml:space="preserve"> all entries </w:t>
+        <w:t xml:space="preserve">There were missing values in some of the rows of data. This was to be expected as the rows were for each of the instruction steps/phases for each batch produced. So, for example for rows relating to agitation, there wouldn’t be any values for ingredient addition, or quantities. The entries were in the form of </w:t>
+      </w:r>
+      <w:proofErr w:type="spellStart"/>
+      <w:r>
+        <w:rPr>
+          <w:rFonts w:ascii="Times New Roman" w:hAnsi="Times New Roman" w:cs="Times New Roman"/>
+        </w:rPr>
+        <w:t>NaN</w:t>
+      </w:r>
+      <w:proofErr w:type="spellEnd"/>
+      <w:r>
+        <w:rPr>
+          <w:rFonts w:ascii="Times New Roman" w:hAnsi="Times New Roman" w:cs="Times New Roman"/>
+        </w:rPr>
+        <w:t xml:space="preserve"> (not a number) or just 0. For each of the notebook investigations, the missing values were checked, and values changed to a 0. However, this was depending on the data analysis performed and if that column was used. </w:t>
       </w:r>
     </w:p>
     <w:p>
@@ -14600,13 +15021,17 @@
         <w:spacing w:line="360" w:lineRule="auto"/>
         <w:rPr>
           <w:rFonts w:ascii="Times New Roman" w:hAnsi="Times New Roman" w:cs="Times New Roman"/>
-        </w:rPr>
-      </w:pPr>
-      <w:r>
-        <w:rPr>
-          <w:rFonts w:ascii="Times New Roman" w:hAnsi="Times New Roman" w:cs="Times New Roman"/>
-        </w:rPr>
-        <w:t>Removing duplicates</w:t>
+          <w:b/>
+          <w:bCs/>
+        </w:rPr>
+      </w:pPr>
+      <w:r>
+        <w:rPr>
+          <w:rFonts w:ascii="Times New Roman" w:hAnsi="Times New Roman" w:cs="Times New Roman"/>
+          <w:b/>
+          <w:bCs/>
+        </w:rPr>
+        <w:t xml:space="preserve">Duplicate Values </w:t>
       </w:r>
     </w:p>
     <w:p>
@@ -14625,74 +15050,210 @@
         <w:rPr>
           <w:rFonts w:ascii="Times New Roman" w:hAnsi="Times New Roman" w:cs="Times New Roman"/>
         </w:rPr>
+        <w:t xml:space="preserve">There were no duplicate values in the </w:t>
+      </w:r>
+      <w:r>
+        <w:rPr>
+          <w:rFonts w:ascii="Times New Roman" w:hAnsi="Times New Roman" w:cs="Times New Roman"/>
+        </w:rPr>
+        <w:t>dataset.</w:t>
+      </w:r>
+    </w:p>
+    <w:p>
+      <w:pPr>
+        <w:spacing w:line="360" w:lineRule="auto"/>
+        <w:rPr>
+          <w:rFonts w:ascii="Times New Roman" w:hAnsi="Times New Roman" w:cs="Times New Roman"/>
+        </w:rPr>
+      </w:pPr>
+    </w:p>
+    <w:p>
+      <w:pPr>
+        <w:spacing w:line="360" w:lineRule="auto"/>
+        <w:jc w:val="both"/>
+        <w:rPr>
+          <w:rFonts w:ascii="Times New Roman" w:hAnsi="Times New Roman" w:cs="Times New Roman"/>
+          <w:b/>
+          <w:bCs/>
+          <w:sz w:val="24"/>
+          <w:szCs w:val="24"/>
+        </w:rPr>
+      </w:pPr>
+      <w:r>
+        <w:rPr>
+          <w:rFonts w:ascii="Times New Roman" w:hAnsi="Times New Roman" w:cs="Times New Roman"/>
+          <w:b/>
+          <w:bCs/>
+          <w:sz w:val="24"/>
+          <w:szCs w:val="24"/>
+        </w:rPr>
         <w:lastRenderedPageBreak/>
-        <w:t>Handling outliers</w:t>
-      </w:r>
-      <w:r>
-        <w:rPr>
-          <w:rFonts w:ascii="Times New Roman" w:hAnsi="Times New Roman" w:cs="Times New Roman"/>
-        </w:rPr>
-        <w:t>#</w:t>
-      </w:r>
-    </w:p>
-    <w:p>
-      <w:pPr>
-        <w:pStyle w:val="ListParagraph"/>
-        <w:spacing w:line="360" w:lineRule="auto"/>
-        <w:rPr>
-          <w:rFonts w:ascii="Times New Roman" w:hAnsi="Times New Roman" w:cs="Times New Roman"/>
-        </w:rPr>
-      </w:pPr>
-      <w:r>
-        <w:rPr>
-          <w:rFonts w:ascii="Times New Roman" w:hAnsi="Times New Roman" w:cs="Times New Roman"/>
-        </w:rPr>
-        <w:t>The outlier measurement method used was based on the Interquartile Range (IQR). It measures the statistical dispersion and is calculated as the difference between the 75</w:t>
-      </w:r>
-      <w:r>
-        <w:rPr>
-          <w:rFonts w:ascii="Times New Roman" w:hAnsi="Times New Roman" w:cs="Times New Roman"/>
-          <w:vertAlign w:val="superscript"/>
-        </w:rPr>
-        <w:t>th</w:t>
-      </w:r>
-      <w:r>
-        <w:rPr>
-          <w:rFonts w:ascii="Times New Roman" w:hAnsi="Times New Roman" w:cs="Times New Roman"/>
-        </w:rPr>
-        <w:t xml:space="preserve"> percentile and the 25</w:t>
-      </w:r>
-      <w:r>
-        <w:rPr>
-          <w:rFonts w:ascii="Times New Roman" w:hAnsi="Times New Roman" w:cs="Times New Roman"/>
-          <w:vertAlign w:val="superscript"/>
-        </w:rPr>
-        <w:t>th</w:t>
-      </w:r>
-      <w:r>
-        <w:rPr>
-          <w:rFonts w:ascii="Times New Roman" w:hAnsi="Times New Roman" w:cs="Times New Roman"/>
-        </w:rPr>
-        <w:t xml:space="preserve"> percentile of a set of data</w:t>
-      </w:r>
-      <w:r>
-        <w:rPr>
-          <w:rFonts w:ascii="Times New Roman" w:hAnsi="Times New Roman" w:cs="Times New Roman"/>
-        </w:rPr>
-        <w:t xml:space="preserve">. This method is robust to extreme values and is preferred over methods like standard </w:t>
-      </w:r>
-      <w:r>
-        <w:rPr>
-          <w:rFonts w:ascii="Times New Roman" w:hAnsi="Times New Roman" w:cs="Times New Roman"/>
-        </w:rPr>
-        <w:t>deviation-based</w:t>
-      </w:r>
-      <w:r>
-        <w:rPr>
-          <w:rFonts w:ascii="Times New Roman" w:hAnsi="Times New Roman" w:cs="Times New Roman"/>
-        </w:rPr>
-        <w:t xml:space="preserve"> outlier detection especially if there isn’t a gaussian data distribution.</w:t>
-      </w:r>
+        <w:t xml:space="preserve">3.4.1 </w:t>
+      </w:r>
+      <w:r>
+        <w:rPr>
+          <w:rFonts w:ascii="Times New Roman" w:hAnsi="Times New Roman" w:cs="Times New Roman"/>
+          <w:b/>
+          <w:bCs/>
+          <w:sz w:val="24"/>
+          <w:szCs w:val="24"/>
+        </w:rPr>
+        <w:t>Univariate Analysis:</w:t>
+      </w:r>
+    </w:p>
+    <w:p>
+      <w:pPr>
+        <w:spacing w:line="360" w:lineRule="auto"/>
+        <w:jc w:val="both"/>
+        <w:rPr>
+          <w:rFonts w:ascii="Times New Roman" w:hAnsi="Times New Roman" w:cs="Times New Roman"/>
+          <w:sz w:val="24"/>
+          <w:szCs w:val="24"/>
+        </w:rPr>
+      </w:pPr>
+      <w:r>
+        <w:rPr>
+          <w:rFonts w:ascii="Times New Roman" w:hAnsi="Times New Roman" w:cs="Times New Roman"/>
+          <w:b/>
+          <w:bCs/>
+          <w:sz w:val="24"/>
+          <w:szCs w:val="24"/>
+        </w:rPr>
+        <w:t>Numerical Features</w:t>
+      </w:r>
+      <w:r>
+        <w:rPr>
+          <w:rFonts w:ascii="Times New Roman" w:hAnsi="Times New Roman" w:cs="Times New Roman"/>
+          <w:sz w:val="24"/>
+          <w:szCs w:val="24"/>
+        </w:rPr>
+        <w:t xml:space="preserve">: </w:t>
+      </w:r>
+      <w:r>
+        <w:rPr>
+          <w:rFonts w:ascii="Times New Roman" w:hAnsi="Times New Roman" w:cs="Times New Roman"/>
+          <w:sz w:val="24"/>
+          <w:szCs w:val="24"/>
+        </w:rPr>
+        <w:t>H</w:t>
+      </w:r>
+      <w:r>
+        <w:rPr>
+          <w:rFonts w:ascii="Times New Roman" w:hAnsi="Times New Roman" w:cs="Times New Roman"/>
+          <w:sz w:val="24"/>
+          <w:szCs w:val="24"/>
+        </w:rPr>
+        <w:t xml:space="preserve">istograms, box plots, and descriptive statistics </w:t>
+      </w:r>
+      <w:r>
+        <w:rPr>
+          <w:rFonts w:ascii="Times New Roman" w:hAnsi="Times New Roman" w:cs="Times New Roman"/>
+          <w:sz w:val="24"/>
+          <w:szCs w:val="24"/>
+        </w:rPr>
+        <w:t xml:space="preserve">determined </w:t>
+      </w:r>
+      <w:r>
+        <w:rPr>
+          <w:rFonts w:ascii="Times New Roman" w:hAnsi="Times New Roman" w:cs="Times New Roman"/>
+          <w:sz w:val="24"/>
+          <w:szCs w:val="24"/>
+        </w:rPr>
+        <w:t>to understand the central tendency, spread, and shape of the distributions</w:t>
+      </w:r>
+      <w:r>
+        <w:rPr>
+          <w:rFonts w:ascii="Times New Roman" w:hAnsi="Times New Roman" w:cs="Times New Roman"/>
+          <w:sz w:val="24"/>
+          <w:szCs w:val="24"/>
+        </w:rPr>
+        <w:t xml:space="preserve"> of the target and feature variables. </w:t>
+      </w:r>
+    </w:p>
+    <w:p>
+      <w:pPr>
+        <w:spacing w:line="360" w:lineRule="auto"/>
+        <w:jc w:val="both"/>
+        <w:rPr>
+          <w:rFonts w:ascii="Times New Roman" w:hAnsi="Times New Roman" w:cs="Times New Roman"/>
+          <w:sz w:val="24"/>
+          <w:szCs w:val="24"/>
+        </w:rPr>
+      </w:pPr>
+      <w:r>
+        <w:rPr>
+          <w:rFonts w:ascii="Times New Roman" w:hAnsi="Times New Roman" w:cs="Times New Roman"/>
+          <w:b/>
+          <w:bCs/>
+          <w:sz w:val="24"/>
+          <w:szCs w:val="24"/>
+        </w:rPr>
+        <w:t>Categorical Features</w:t>
+      </w:r>
+      <w:r>
+        <w:rPr>
+          <w:rFonts w:ascii="Times New Roman" w:hAnsi="Times New Roman" w:cs="Times New Roman"/>
+          <w:sz w:val="24"/>
+          <w:szCs w:val="24"/>
+        </w:rPr>
+        <w:t>: Use frequency tables or bar plots to understand the distribution of each category.</w:t>
+      </w:r>
+    </w:p>
+    <w:p>
+      <w:pPr>
+        <w:spacing w:line="360" w:lineRule="auto"/>
+        <w:rPr>
+          <w:rFonts w:ascii="Times New Roman" w:hAnsi="Times New Roman" w:cs="Times New Roman"/>
+        </w:rPr>
+      </w:pPr>
+    </w:p>
+    <w:p>
+      <w:pPr>
+        <w:spacing w:line="360" w:lineRule="auto"/>
+        <w:rPr>
+          <w:rFonts w:ascii="Times New Roman" w:hAnsi="Times New Roman" w:cs="Times New Roman"/>
+        </w:rPr>
+      </w:pPr>
+    </w:p>
+    <w:p>
+      <w:pPr>
+        <w:spacing w:line="360" w:lineRule="auto"/>
+        <w:rPr>
+          <w:rFonts w:ascii="Times New Roman" w:hAnsi="Times New Roman" w:cs="Times New Roman"/>
+        </w:rPr>
+      </w:pPr>
+    </w:p>
+    <w:p>
+      <w:pPr>
+        <w:spacing w:line="360" w:lineRule="auto"/>
+        <w:rPr>
+          <w:rFonts w:ascii="Times New Roman" w:hAnsi="Times New Roman" w:cs="Times New Roman"/>
+        </w:rPr>
+      </w:pPr>
+    </w:p>
+    <w:p>
+      <w:pPr>
+        <w:spacing w:line="360" w:lineRule="auto"/>
+        <w:rPr>
+          <w:rFonts w:ascii="Times New Roman" w:hAnsi="Times New Roman" w:cs="Times New Roman"/>
+        </w:rPr>
+      </w:pPr>
+    </w:p>
+    <w:p>
+      <w:pPr>
+        <w:spacing w:line="360" w:lineRule="auto"/>
+        <w:rPr>
+          <w:rFonts w:ascii="Times New Roman" w:hAnsi="Times New Roman" w:cs="Times New Roman"/>
+        </w:rPr>
+      </w:pPr>
+    </w:p>
+    <w:p>
+      <w:pPr>
+        <w:spacing w:line="360" w:lineRule="auto"/>
+        <w:rPr>
+          <w:rFonts w:ascii="Times New Roman" w:hAnsi="Times New Roman" w:cs="Times New Roman"/>
+        </w:rPr>
+      </w:pPr>
     </w:p>
     <w:p>
       <w:pPr>
@@ -14710,6 +15271,130 @@
         <w:rPr>
           <w:rFonts w:ascii="Times New Roman" w:hAnsi="Times New Roman" w:cs="Times New Roman"/>
         </w:rPr>
+        <w:t>Handling outliers</w:t>
+      </w:r>
+      <w:r>
+        <w:rPr>
+          <w:rFonts w:ascii="Times New Roman" w:hAnsi="Times New Roman" w:cs="Times New Roman"/>
+        </w:rPr>
+        <w:t>#</w:t>
+      </w:r>
+    </w:p>
+    <w:p>
+      <w:pPr>
+        <w:pStyle w:val="ListParagraph"/>
+        <w:numPr>
+          <w:ilvl w:val="0"/>
+          <w:numId w:val="14"/>
+        </w:numPr>
+        <w:spacing w:line="360" w:lineRule="auto"/>
+        <w:rPr>
+          <w:rFonts w:ascii="Times New Roman" w:hAnsi="Times New Roman" w:cs="Times New Roman"/>
+        </w:rPr>
+      </w:pPr>
+      <w:r>
+        <w:rPr>
+          <w:rFonts w:ascii="Times New Roman" w:hAnsi="Times New Roman" w:cs="Times New Roman"/>
+        </w:rPr>
+        <w:t xml:space="preserve">Based on the boxplots in the </w:t>
+      </w:r>
+      <w:r>
+        <w:rPr>
+          <w:rFonts w:ascii="Times New Roman" w:hAnsi="Times New Roman" w:cs="Times New Roman"/>
+        </w:rPr>
+        <w:t>EDA,</w:t>
+      </w:r>
+      <w:r>
+        <w:rPr>
+          <w:rFonts w:ascii="Times New Roman" w:hAnsi="Times New Roman" w:cs="Times New Roman"/>
+        </w:rPr>
+        <w:t xml:space="preserve"> outliers were determined to be presence in the data </w:t>
+      </w:r>
+    </w:p>
+    <w:p>
+      <w:pPr>
+        <w:pStyle w:val="ListParagraph"/>
+        <w:spacing w:line="360" w:lineRule="auto"/>
+        <w:rPr>
+          <w:rFonts w:ascii="Times New Roman" w:hAnsi="Times New Roman" w:cs="Times New Roman"/>
+        </w:rPr>
+      </w:pPr>
+    </w:p>
+    <w:p>
+      <w:pPr>
+        <w:pStyle w:val="ListParagraph"/>
+        <w:spacing w:line="360" w:lineRule="auto"/>
+        <w:rPr>
+          <w:rFonts w:ascii="Times New Roman" w:hAnsi="Times New Roman" w:cs="Times New Roman"/>
+        </w:rPr>
+      </w:pPr>
+      <w:r>
+        <w:rPr>
+          <w:rFonts w:ascii="Times New Roman" w:hAnsi="Times New Roman" w:cs="Times New Roman"/>
+        </w:rPr>
+        <w:t>The outlier measurement method used was based on the Interquartile Range (IQR). It measures the statistical dispersion and is calculated as the difference between the 75</w:t>
+      </w:r>
+      <w:r>
+        <w:rPr>
+          <w:rFonts w:ascii="Times New Roman" w:hAnsi="Times New Roman" w:cs="Times New Roman"/>
+          <w:vertAlign w:val="superscript"/>
+        </w:rPr>
+        <w:t>th</w:t>
+      </w:r>
+      <w:r>
+        <w:rPr>
+          <w:rFonts w:ascii="Times New Roman" w:hAnsi="Times New Roman" w:cs="Times New Roman"/>
+        </w:rPr>
+        <w:t xml:space="preserve"> percentile and the 25</w:t>
+      </w:r>
+      <w:r>
+        <w:rPr>
+          <w:rFonts w:ascii="Times New Roman" w:hAnsi="Times New Roman" w:cs="Times New Roman"/>
+          <w:vertAlign w:val="superscript"/>
+        </w:rPr>
+        <w:t>th</w:t>
+      </w:r>
+      <w:r>
+        <w:rPr>
+          <w:rFonts w:ascii="Times New Roman" w:hAnsi="Times New Roman" w:cs="Times New Roman"/>
+        </w:rPr>
+        <w:t xml:space="preserve"> percentile of a set of data</w:t>
+      </w:r>
+      <w:r>
+        <w:rPr>
+          <w:rFonts w:ascii="Times New Roman" w:hAnsi="Times New Roman" w:cs="Times New Roman"/>
+        </w:rPr>
+        <w:t xml:space="preserve">. This method is robust to extreme values and is preferred over methods like standard </w:t>
+      </w:r>
+      <w:r>
+        <w:rPr>
+          <w:rFonts w:ascii="Times New Roman" w:hAnsi="Times New Roman" w:cs="Times New Roman"/>
+        </w:rPr>
+        <w:t>deviation-based</w:t>
+      </w:r>
+      <w:r>
+        <w:rPr>
+          <w:rFonts w:ascii="Times New Roman" w:hAnsi="Times New Roman" w:cs="Times New Roman"/>
+        </w:rPr>
+        <w:t xml:space="preserve"> outlier detection especially if there isn’t a gaussian data distribution.</w:t>
+      </w:r>
+    </w:p>
+    <w:p>
+      <w:pPr>
+        <w:pStyle w:val="ListParagraph"/>
+        <w:numPr>
+          <w:ilvl w:val="0"/>
+          <w:numId w:val="14"/>
+        </w:numPr>
+        <w:spacing w:line="360" w:lineRule="auto"/>
+        <w:rPr>
+          <w:rFonts w:ascii="Times New Roman" w:hAnsi="Times New Roman" w:cs="Times New Roman"/>
+        </w:rPr>
+      </w:pPr>
+      <w:r>
+        <w:rPr>
+          <w:rFonts w:ascii="Times New Roman" w:hAnsi="Times New Roman" w:cs="Times New Roman"/>
+        </w:rPr>
         <w:t>Data standardization</w:t>
       </w:r>
     </w:p>
@@ -14821,6 +15506,7 @@
           <w:b/>
           <w:bCs/>
         </w:rPr>
+        <w:lastRenderedPageBreak/>
         <w:t xml:space="preserve">Feature Selection: </w:t>
       </w:r>
     </w:p>
@@ -15106,189 +15792,189 @@
           <w:b/>
           <w:bCs/>
         </w:rPr>
+        <w:t>Ridge/Lasso Regression</w:t>
+      </w:r>
+      <w:r>
+        <w:rPr>
+          <w:rFonts w:ascii="Times New Roman" w:hAnsi="Times New Roman" w:cs="Times New Roman"/>
+        </w:rPr>
+        <w:t>: These are extensions of linear regression that incorporate regularization, which might be helpful if there's multicollinearity or overfitting concerns.</w:t>
+      </w:r>
+    </w:p>
+    <w:p>
+      <w:pPr>
+        <w:spacing w:line="360" w:lineRule="auto"/>
+        <w:rPr>
+          <w:rFonts w:ascii="Times New Roman" w:hAnsi="Times New Roman" w:cs="Times New Roman"/>
+          <w:b/>
+          <w:bCs/>
+        </w:rPr>
+      </w:pPr>
+      <w:r>
+        <w:rPr>
+          <w:rFonts w:ascii="Times New Roman" w:hAnsi="Times New Roman" w:cs="Times New Roman"/>
+          <w:b/>
+          <w:bCs/>
+        </w:rPr>
+        <w:t>Tree-based Algorithms:</w:t>
+      </w:r>
+    </w:p>
+    <w:p>
+      <w:pPr>
+        <w:spacing w:line="360" w:lineRule="auto"/>
+        <w:rPr>
+          <w:rFonts w:ascii="Times New Roman" w:hAnsi="Times New Roman" w:cs="Times New Roman"/>
+        </w:rPr>
+      </w:pPr>
+      <w:r>
+        <w:rPr>
+          <w:rFonts w:ascii="Times New Roman" w:hAnsi="Times New Roman" w:cs="Times New Roman"/>
+          <w:b/>
+          <w:bCs/>
+        </w:rPr>
+        <w:t>Decision Trees and Random Forests</w:t>
+      </w:r>
+      <w:r>
+        <w:rPr>
+          <w:rFonts w:ascii="Times New Roman" w:hAnsi="Times New Roman" w:cs="Times New Roman"/>
+        </w:rPr>
+        <w:t>: Can capture non-linear relationships and are useful for both regression (predicting time values) and classification (categorizing into different levels of downtime).</w:t>
+      </w:r>
+    </w:p>
+    <w:p>
+      <w:pPr>
+        <w:spacing w:line="360" w:lineRule="auto"/>
+        <w:rPr>
+          <w:rFonts w:ascii="Times New Roman" w:hAnsi="Times New Roman" w:cs="Times New Roman"/>
+        </w:rPr>
+      </w:pPr>
+      <w:r>
+        <w:rPr>
+          <w:rFonts w:ascii="Times New Roman" w:hAnsi="Times New Roman" w:cs="Times New Roman"/>
+          <w:b/>
+          <w:bCs/>
+        </w:rPr>
+        <w:t xml:space="preserve">Gradient Boosted Trees (like </w:t>
+      </w:r>
+      <w:proofErr w:type="spellStart"/>
+      <w:r>
+        <w:rPr>
+          <w:rFonts w:ascii="Times New Roman" w:hAnsi="Times New Roman" w:cs="Times New Roman"/>
+          <w:b/>
+          <w:bCs/>
+        </w:rPr>
+        <w:t>XGBoost</w:t>
+      </w:r>
+      <w:proofErr w:type="spellEnd"/>
+      <w:r>
+        <w:rPr>
+          <w:rFonts w:ascii="Times New Roman" w:hAnsi="Times New Roman" w:cs="Times New Roman"/>
+          <w:b/>
+          <w:bCs/>
+        </w:rPr>
+        <w:t xml:space="preserve">, </w:t>
+      </w:r>
+      <w:proofErr w:type="spellStart"/>
+      <w:r>
+        <w:rPr>
+          <w:rFonts w:ascii="Times New Roman" w:hAnsi="Times New Roman" w:cs="Times New Roman"/>
+          <w:b/>
+          <w:bCs/>
+        </w:rPr>
+        <w:t>LightGBM</w:t>
+      </w:r>
+      <w:proofErr w:type="spellEnd"/>
+      <w:r>
+        <w:rPr>
+          <w:rFonts w:ascii="Times New Roman" w:hAnsi="Times New Roman" w:cs="Times New Roman"/>
+          <w:b/>
+          <w:bCs/>
+        </w:rPr>
+        <w:t>):</w:t>
+      </w:r>
+      <w:r>
+        <w:rPr>
+          <w:rFonts w:ascii="Times New Roman" w:hAnsi="Times New Roman" w:cs="Times New Roman"/>
+        </w:rPr>
+        <w:t xml:space="preserve"> Can improve predictive accuracy by iteratively correcting errors from previous trees.</w:t>
+      </w:r>
+    </w:p>
+    <w:p>
+      <w:pPr>
+        <w:spacing w:line="360" w:lineRule="auto"/>
+        <w:rPr>
+          <w:rFonts w:ascii="Times New Roman" w:hAnsi="Times New Roman" w:cs="Times New Roman"/>
+        </w:rPr>
+      </w:pPr>
+      <w:r>
+        <w:rPr>
+          <w:rFonts w:ascii="Times New Roman" w:hAnsi="Times New Roman" w:cs="Times New Roman"/>
+          <w:b/>
+          <w:bCs/>
+        </w:rPr>
+        <w:t>Support Vector Machines (SVM</w:t>
+      </w:r>
+      <w:r>
+        <w:rPr>
+          <w:rFonts w:ascii="Times New Roman" w:hAnsi="Times New Roman" w:cs="Times New Roman"/>
+        </w:rPr>
+        <w:t>): With the regression version (Support Vector Regression), it can be applied to predict downtime or overrun times.</w:t>
+      </w:r>
+    </w:p>
+    <w:p>
+      <w:pPr>
+        <w:spacing w:line="360" w:lineRule="auto"/>
+        <w:rPr>
+          <w:rFonts w:ascii="Times New Roman" w:hAnsi="Times New Roman" w:cs="Times New Roman"/>
+          <w:b/>
+          <w:bCs/>
+        </w:rPr>
+      </w:pPr>
+      <w:r>
+        <w:rPr>
+          <w:rFonts w:ascii="Times New Roman" w:hAnsi="Times New Roman" w:cs="Times New Roman"/>
+          <w:b/>
+          <w:bCs/>
+        </w:rPr>
+        <w:t>Ensemble Methods:</w:t>
+      </w:r>
+    </w:p>
+    <w:p>
+      <w:pPr>
+        <w:spacing w:line="360" w:lineRule="auto"/>
+        <w:rPr>
+          <w:rFonts w:ascii="Times New Roman" w:hAnsi="Times New Roman" w:cs="Times New Roman"/>
+        </w:rPr>
+      </w:pPr>
+      <w:r>
+        <w:rPr>
+          <w:rFonts w:ascii="Times New Roman" w:hAnsi="Times New Roman" w:cs="Times New Roman"/>
+          <w:b/>
+          <w:bCs/>
+        </w:rPr>
+        <w:t>Bagging:</w:t>
+      </w:r>
+      <w:r>
+        <w:rPr>
+          <w:rFonts w:ascii="Times New Roman" w:hAnsi="Times New Roman" w:cs="Times New Roman"/>
+        </w:rPr>
+        <w:t xml:space="preserve"> Uses multiple instances of a model to achieve better predictive performance.</w:t>
+      </w:r>
+    </w:p>
+    <w:p>
+      <w:pPr>
+        <w:spacing w:line="360" w:lineRule="auto"/>
+        <w:rPr>
+          <w:rFonts w:ascii="Times New Roman" w:hAnsi="Times New Roman" w:cs="Times New Roman"/>
+        </w:rPr>
+      </w:pPr>
+      <w:r>
+        <w:rPr>
+          <w:rFonts w:ascii="Times New Roman" w:hAnsi="Times New Roman" w:cs="Times New Roman"/>
+          <w:b/>
+          <w:bCs/>
+        </w:rPr>
         <w:lastRenderedPageBreak/>
-        <w:t>Ridge/Lasso Regression</w:t>
-      </w:r>
-      <w:r>
-        <w:rPr>
-          <w:rFonts w:ascii="Times New Roman" w:hAnsi="Times New Roman" w:cs="Times New Roman"/>
-        </w:rPr>
-        <w:t>: These are extensions of linear regression that incorporate regularization, which might be helpful if there's multicollinearity or overfitting concerns.</w:t>
-      </w:r>
-    </w:p>
-    <w:p>
-      <w:pPr>
-        <w:spacing w:line="360" w:lineRule="auto"/>
-        <w:rPr>
-          <w:rFonts w:ascii="Times New Roman" w:hAnsi="Times New Roman" w:cs="Times New Roman"/>
-          <w:b/>
-          <w:bCs/>
-        </w:rPr>
-      </w:pPr>
-      <w:r>
-        <w:rPr>
-          <w:rFonts w:ascii="Times New Roman" w:hAnsi="Times New Roman" w:cs="Times New Roman"/>
-          <w:b/>
-          <w:bCs/>
-        </w:rPr>
-        <w:t>Tree-based Algorithms:</w:t>
-      </w:r>
-    </w:p>
-    <w:p>
-      <w:pPr>
-        <w:spacing w:line="360" w:lineRule="auto"/>
-        <w:rPr>
-          <w:rFonts w:ascii="Times New Roman" w:hAnsi="Times New Roman" w:cs="Times New Roman"/>
-        </w:rPr>
-      </w:pPr>
-      <w:r>
-        <w:rPr>
-          <w:rFonts w:ascii="Times New Roman" w:hAnsi="Times New Roman" w:cs="Times New Roman"/>
-          <w:b/>
-          <w:bCs/>
-        </w:rPr>
-        <w:t>Decision Trees and Random Forests</w:t>
-      </w:r>
-      <w:r>
-        <w:rPr>
-          <w:rFonts w:ascii="Times New Roman" w:hAnsi="Times New Roman" w:cs="Times New Roman"/>
-        </w:rPr>
-        <w:t>: Can capture non-linear relationships and are useful for both regression (predicting time values) and classification (categorizing into different levels of downtime).</w:t>
-      </w:r>
-    </w:p>
-    <w:p>
-      <w:pPr>
-        <w:spacing w:line="360" w:lineRule="auto"/>
-        <w:rPr>
-          <w:rFonts w:ascii="Times New Roman" w:hAnsi="Times New Roman" w:cs="Times New Roman"/>
-        </w:rPr>
-      </w:pPr>
-      <w:r>
-        <w:rPr>
-          <w:rFonts w:ascii="Times New Roman" w:hAnsi="Times New Roman" w:cs="Times New Roman"/>
-          <w:b/>
-          <w:bCs/>
-        </w:rPr>
-        <w:t xml:space="preserve">Gradient Boosted Trees (like </w:t>
-      </w:r>
-      <w:proofErr w:type="spellStart"/>
-      <w:r>
-        <w:rPr>
-          <w:rFonts w:ascii="Times New Roman" w:hAnsi="Times New Roman" w:cs="Times New Roman"/>
-          <w:b/>
-          <w:bCs/>
-        </w:rPr>
-        <w:t>XGBoost</w:t>
-      </w:r>
-      <w:proofErr w:type="spellEnd"/>
-      <w:r>
-        <w:rPr>
-          <w:rFonts w:ascii="Times New Roman" w:hAnsi="Times New Roman" w:cs="Times New Roman"/>
-          <w:b/>
-          <w:bCs/>
-        </w:rPr>
-        <w:t xml:space="preserve">, </w:t>
-      </w:r>
-      <w:proofErr w:type="spellStart"/>
-      <w:r>
-        <w:rPr>
-          <w:rFonts w:ascii="Times New Roman" w:hAnsi="Times New Roman" w:cs="Times New Roman"/>
-          <w:b/>
-          <w:bCs/>
-        </w:rPr>
-        <w:t>LightGBM</w:t>
-      </w:r>
-      <w:proofErr w:type="spellEnd"/>
-      <w:r>
-        <w:rPr>
-          <w:rFonts w:ascii="Times New Roman" w:hAnsi="Times New Roman" w:cs="Times New Roman"/>
-          <w:b/>
-          <w:bCs/>
-        </w:rPr>
-        <w:t>):</w:t>
-      </w:r>
-      <w:r>
-        <w:rPr>
-          <w:rFonts w:ascii="Times New Roman" w:hAnsi="Times New Roman" w:cs="Times New Roman"/>
-        </w:rPr>
-        <w:t xml:space="preserve"> Can improve predictive accuracy by iteratively correcting errors from previous trees.</w:t>
-      </w:r>
-    </w:p>
-    <w:p>
-      <w:pPr>
-        <w:spacing w:line="360" w:lineRule="auto"/>
-        <w:rPr>
-          <w:rFonts w:ascii="Times New Roman" w:hAnsi="Times New Roman" w:cs="Times New Roman"/>
-        </w:rPr>
-      </w:pPr>
-      <w:r>
-        <w:rPr>
-          <w:rFonts w:ascii="Times New Roman" w:hAnsi="Times New Roman" w:cs="Times New Roman"/>
-          <w:b/>
-          <w:bCs/>
-        </w:rPr>
-        <w:t>Support Vector Machines (SVM</w:t>
-      </w:r>
-      <w:r>
-        <w:rPr>
-          <w:rFonts w:ascii="Times New Roman" w:hAnsi="Times New Roman" w:cs="Times New Roman"/>
-        </w:rPr>
-        <w:t>): With the regression version (Support Vector Regression), it can be applied to predict downtime or overrun times.</w:t>
-      </w:r>
-    </w:p>
-    <w:p>
-      <w:pPr>
-        <w:spacing w:line="360" w:lineRule="auto"/>
-        <w:rPr>
-          <w:rFonts w:ascii="Times New Roman" w:hAnsi="Times New Roman" w:cs="Times New Roman"/>
-          <w:b/>
-          <w:bCs/>
-        </w:rPr>
-      </w:pPr>
-      <w:r>
-        <w:rPr>
-          <w:rFonts w:ascii="Times New Roman" w:hAnsi="Times New Roman" w:cs="Times New Roman"/>
-          <w:b/>
-          <w:bCs/>
-        </w:rPr>
-        <w:t>Ensemble Methods:</w:t>
-      </w:r>
-    </w:p>
-    <w:p>
-      <w:pPr>
-        <w:spacing w:line="360" w:lineRule="auto"/>
-        <w:rPr>
-          <w:rFonts w:ascii="Times New Roman" w:hAnsi="Times New Roman" w:cs="Times New Roman"/>
-        </w:rPr>
-      </w:pPr>
-      <w:r>
-        <w:rPr>
-          <w:rFonts w:ascii="Times New Roman" w:hAnsi="Times New Roman" w:cs="Times New Roman"/>
-          <w:b/>
-          <w:bCs/>
-        </w:rPr>
-        <w:t>Bagging:</w:t>
-      </w:r>
-      <w:r>
-        <w:rPr>
-          <w:rFonts w:ascii="Times New Roman" w:hAnsi="Times New Roman" w:cs="Times New Roman"/>
-        </w:rPr>
-        <w:t xml:space="preserve"> Uses multiple instances of a model to achieve better predictive performance.</w:t>
-      </w:r>
-    </w:p>
-    <w:p>
-      <w:pPr>
-        <w:spacing w:line="360" w:lineRule="auto"/>
-        <w:rPr>
-          <w:rFonts w:ascii="Times New Roman" w:hAnsi="Times New Roman" w:cs="Times New Roman"/>
-        </w:rPr>
-      </w:pPr>
-      <w:r>
-        <w:rPr>
-          <w:rFonts w:ascii="Times New Roman" w:hAnsi="Times New Roman" w:cs="Times New Roman"/>
-          <w:b/>
-          <w:bCs/>
-        </w:rPr>
         <w:t>Boosting:</w:t>
       </w:r>
       <w:r>
@@ -15520,7 +16206,6 @@
           <w:bCs/>
           <w:lang w:val="en-GB"/>
         </w:rPr>
-        <w:lastRenderedPageBreak/>
         <w:t>Train R^2</w:t>
       </w:r>
       <w:r>
@@ -15859,7 +16544,6 @@
         <w:rPr>
           <w:rFonts w:ascii="Times New Roman" w:hAnsi="Times New Roman" w:cs="Times New Roman"/>
         </w:rPr>
-        <w:lastRenderedPageBreak/>
         <w:t>Evaluate the Model: Use your testing data to evaluate how well your model predicts 'Downtime'. Common evaluation metrics for regression include Mean Absolute Error (MAE), Mean Squared Error (MSE), and R-squared.</w:t>
       </w:r>
     </w:p>
@@ -15935,7 +16619,14 @@
         <w:rPr>
           <w:rFonts w:ascii="Times New Roman" w:hAnsi="Times New Roman" w:cs="Times New Roman"/>
         </w:rPr>
-        <w:t xml:space="preserve">In this section, we present the implementation details of the predictive models developed to achieve the objectives outlined in Section 3. These models aim to predict the phase overrun in a production process based on various independent variables, including phase duration, phase start delay, flowrate, and quantity. We utilized three distinct machine learning techniques: Gradient Boosting Regressor, Support Vector Machine (SVM), and Artificial Neural Network (ANN). The implementation was carried out using the Python programming language and relevant libraries such as scikit-learn and </w:t>
+        <w:t xml:space="preserve">In this section, we present the implementation details of the predictive models developed to achieve the objectives outlined in Section 3. These models aim to predict the phase overrun in a production process based on various independent variables, including phase duration, phase start delay, flowrate, </w:t>
+      </w:r>
+      <w:r>
+        <w:rPr>
+          <w:rFonts w:ascii="Times New Roman" w:hAnsi="Times New Roman" w:cs="Times New Roman"/>
+        </w:rPr>
+        <w:lastRenderedPageBreak/>
+        <w:t xml:space="preserve">and quantity. We utilized three distinct machine learning techniques: Gradient Boosting Regressor, Support Vector Machine (SVM), and Artificial Neural Network (ANN). The implementation was carried out using the Python programming language and relevant libraries such as scikit-learn and </w:t>
       </w:r>
       <w:proofErr w:type="spellStart"/>
       <w:r>
@@ -16212,6 +16903,7 @@
         <w:rPr>
           <w:rFonts w:ascii="Times New Roman" w:hAnsi="Times New Roman" w:cs="Times New Roman"/>
         </w:rPr>
+        <w:lastRenderedPageBreak/>
         <w:t>4.6 Comparison and Interpretation</w:t>
       </w:r>
     </w:p>
@@ -16361,6 +17053,7 @@
     <w:p/>
     <w:p>
       <w:r>
+        <w:lastRenderedPageBreak/>
         <w:t xml:space="preserve">Including outliers might increase the robustness of the model to handle various situations, but it might come at the cost of predictive accuracy for </w:t>
       </w:r>
       <w:proofErr w:type="gramStart"/>
@@ -16439,7 +17132,6 @@
         <w:jc w:val="both"/>
       </w:pPr>
       <w:r>
-        <w:lastRenderedPageBreak/>
         <w:t>Chapter 6: Results</w:t>
       </w:r>
     </w:p>
@@ -16544,9 +17236,9 @@
       </w:pPr>
     </w:p>
     <w:sectPr>
-      <w:footerReference w:type="even" r:id="rId13"/>
-      <w:footerReference w:type="default" r:id="rId14"/>
-      <w:footerReference w:type="first" r:id="rId15"/>
+      <w:footerReference w:type="even" r:id="rId17"/>
+      <w:footerReference w:type="default" r:id="rId18"/>
+      <w:footerReference w:type="first" r:id="rId19"/>
       <w:pgSz w:w="12240" w:h="15840"/>
       <w:pgMar w:top="1105" w:right="1597" w:bottom="1281" w:left="1584" w:header="720" w:footer="720" w:gutter="0"/>
       <w:pgNumType w:start="1"/>
@@ -16670,7 +17362,7 @@
               <v:stroke joinstyle="miter"/>
               <v:path gradientshapeok="t" o:connecttype="rect"/>
             </v:shapetype>
-            <v:shape id="Text Box 8" o:spid="_x0000_s1035" type="#_x0000_t202" alt="Classified - Confidential" style="position:absolute;margin-left:0;margin-top:0;width:34.95pt;height:34.95pt;z-index:251659264;visibility:visible;mso-wrap-style:none;mso-wrap-distance-left:0;mso-wrap-distance-top:0;mso-wrap-distance-right:0;mso-wrap-distance-bottom:0;mso-position-horizontal:center;mso-position-horizontal-relative:page;mso-position-vertical:bottom;mso-position-vertical-relative:page;v-text-anchor:bottom" o:gfxdata="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" filled="f" stroked="f">
+            <v:shape id="Text Box 8" o:spid="_x0000_s1038" type="#_x0000_t202" alt="Classified - Confidential" style="position:absolute;margin-left:0;margin-top:0;width:34.95pt;height:34.95pt;z-index:251659264;visibility:visible;mso-wrap-style:none;mso-wrap-distance-left:0;mso-wrap-distance-top:0;mso-wrap-distance-right:0;mso-wrap-distance-bottom:0;mso-position-horizontal:center;mso-position-horizontal-relative:page;mso-position-vertical:bottom;mso-position-vertical-relative:page;v-text-anchor:bottom" o:gfxdata="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" filled="f" stroked="f">
               <v:textbox style="mso-fit-shape-to-text:t" inset="0,0,0,15pt">
                 <w:txbxContent>
                   <w:p>
@@ -16792,7 +17484,7 @@
               <v:stroke joinstyle="miter"/>
               <v:path gradientshapeok="t" o:connecttype="rect"/>
             </v:shapetype>
-            <v:shape id="Text Box 9" o:spid="_x0000_s1036" type="#_x0000_t202" alt="Classified - Confidential" style="position:absolute;margin-left:0;margin-top:0;width:34.95pt;height:34.95pt;z-index:251660288;visibility:visible;mso-wrap-style:none;mso-wrap-distance-left:0;mso-wrap-distance-top:0;mso-wrap-distance-right:0;mso-wrap-distance-bottom:0;mso-position-horizontal:center;mso-position-horizontal-relative:page;mso-position-vertical:bottom;mso-position-vertical-relative:page;v-text-anchor:bottom" o:gfxdata="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" filled="f" stroked="f">
+            <v:shape id="Text Box 9" o:spid="_x0000_s1039" type="#_x0000_t202" alt="Classified - Confidential" style="position:absolute;margin-left:0;margin-top:0;width:34.95pt;height:34.95pt;z-index:251660288;visibility:visible;mso-wrap-style:none;mso-wrap-distance-left:0;mso-wrap-distance-top:0;mso-wrap-distance-right:0;mso-wrap-distance-bottom:0;mso-position-horizontal:center;mso-position-horizontal-relative:page;mso-position-vertical:bottom;mso-position-vertical-relative:page;v-text-anchor:bottom" o:gfxdata="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" filled="f" stroked="f">
               <v:textbox style="mso-fit-shape-to-text:t" inset="0,0,0,15pt">
                 <w:txbxContent>
                   <w:p>
@@ -16914,7 +17606,7 @@
               <v:stroke joinstyle="miter"/>
               <v:path gradientshapeok="t" o:connecttype="rect"/>
             </v:shapetype>
-            <v:shape id="Text Box 7" o:spid="_x0000_s1037" type="#_x0000_t202" alt="Classified - Confidential" style="position:absolute;margin-left:0;margin-top:0;width:34.95pt;height:34.95pt;z-index:251658240;visibility:visible;mso-wrap-style:none;mso-wrap-distance-left:0;mso-wrap-distance-top:0;mso-wrap-distance-right:0;mso-wrap-distance-bottom:0;mso-position-horizontal:center;mso-position-horizontal-relative:page;mso-position-vertical:bottom;mso-position-vertical-relative:page;v-text-anchor:bottom" o:gfxdata="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" filled="f" stroked="f">
+            <v:shape id="Text Box 7" o:spid="_x0000_s1040" type="#_x0000_t202" alt="Classified - Confidential" style="position:absolute;margin-left:0;margin-top:0;width:34.95pt;height:34.95pt;z-index:251658240;visibility:visible;mso-wrap-style:none;mso-wrap-distance-left:0;mso-wrap-distance-top:0;mso-wrap-distance-right:0;mso-wrap-distance-bottom:0;mso-position-horizontal:center;mso-position-horizontal-relative:page;mso-position-vertical:bottom;mso-position-vertical-relative:page;v-text-anchor:bottom" o:gfxdata="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" filled="f" stroked="f">
               <v:textbox style="mso-fit-shape-to-text:t" inset="0,0,0,15pt">
                 <w:txbxContent>
                   <w:p>
@@ -20190,7 +20882,7 @@
   <w:style w:type="paragraph" w:default="1" w:styleId="Normal">
     <w:name w:val="Normal"/>
     <w:qFormat/>
-    <w:rsid w:val="006620EB"/>
+    <w:rsid w:val="00074068"/>
     <w:rPr>
       <w:rFonts w:ascii="Calibri" w:eastAsia="Calibri" w:hAnsi="Calibri" w:cs="Calibri"/>
       <w:color w:val="000000"/>
@@ -20290,7 +20982,6 @@
   <w:style w:type="character" w:default="1" w:styleId="DefaultParagraphFont">
     <w:name w:val="Default Paragraph Font"/>
     <w:uiPriority w:val="1"/>
-    <w:semiHidden/>
     <w:unhideWhenUsed/>
   </w:style>
   <w:style w:type="table" w:default="1" w:styleId="TableNormal">

</xml_diff>

<commit_message>
updated the eda on the overall tanks notebook
</commit_message>
<xml_diff>
--- a/01- Capstone Report - 19 Aug 2023.docx
+++ b/01- Capstone Report - 19 Aug 2023.docx
@@ -11825,6 +11825,167 @@
     </w:p>
     <w:p>
       <w:pPr>
+        <w:pStyle w:val="ListParagraph"/>
+        <w:spacing w:line="360" w:lineRule="auto"/>
+        <w:rPr>
+          <w:rFonts w:ascii="Times New Roman" w:hAnsi="Times New Roman" w:cs="Times New Roman"/>
+        </w:rPr>
+      </w:pPr>
+      <w:r>
+        <w:rPr>
+          <w:rFonts w:ascii="Times New Roman" w:hAnsi="Times New Roman" w:cs="Times New Roman"/>
+        </w:rPr>
+        <w:t>The outlier measurement method used was based on the Interquartile Range (IQR). It measures the statistical dispersion and is calculated as the difference between the 75</w:t>
+      </w:r>
+      <w:r>
+        <w:rPr>
+          <w:rFonts w:ascii="Times New Roman" w:hAnsi="Times New Roman" w:cs="Times New Roman"/>
+          <w:vertAlign w:val="superscript"/>
+        </w:rPr>
+        <w:t>th</w:t>
+      </w:r>
+      <w:r>
+        <w:rPr>
+          <w:rFonts w:ascii="Times New Roman" w:hAnsi="Times New Roman" w:cs="Times New Roman"/>
+        </w:rPr>
+        <w:t xml:space="preserve"> </w:t>
+      </w:r>
+      <w:r>
+        <w:rPr>
+          <w:rFonts w:ascii="Times New Roman" w:hAnsi="Times New Roman" w:cs="Times New Roman"/>
+        </w:rPr>
+        <w:lastRenderedPageBreak/>
+        <w:t>percentile and the 25</w:t>
+      </w:r>
+      <w:r>
+        <w:rPr>
+          <w:rFonts w:ascii="Times New Roman" w:hAnsi="Times New Roman" w:cs="Times New Roman"/>
+          <w:vertAlign w:val="superscript"/>
+        </w:rPr>
+        <w:t>th</w:t>
+      </w:r>
+      <w:r>
+        <w:rPr>
+          <w:rFonts w:ascii="Times New Roman" w:hAnsi="Times New Roman" w:cs="Times New Roman"/>
+        </w:rPr>
+        <w:t xml:space="preserve"> percentile of a set of data. This method is robust to extreme values and is preferred over methods like standard deviation-based outlier detection especially if there isn’t a gaussian data distribution.</w:t>
+      </w:r>
+    </w:p>
+    <w:p>
+      <w:pPr>
+        <w:pStyle w:val="ListParagraph"/>
+        <w:numPr>
+          <w:ilvl w:val="0"/>
+          <w:numId w:val="14"/>
+        </w:numPr>
+        <w:spacing w:line="360" w:lineRule="auto"/>
+        <w:rPr>
+          <w:rFonts w:ascii="Times New Roman" w:hAnsi="Times New Roman" w:cs="Times New Roman"/>
+        </w:rPr>
+      </w:pPr>
+      <w:r>
+        <w:rPr>
+          <w:rFonts w:ascii="Times New Roman" w:hAnsi="Times New Roman" w:cs="Times New Roman"/>
+        </w:rPr>
+        <w:t>Data standardization</w:t>
+      </w:r>
+    </w:p>
+    <w:p>
+      <w:pPr>
+        <w:pStyle w:val="ListParagraph"/>
+        <w:spacing w:line="360" w:lineRule="auto"/>
+        <w:rPr>
+          <w:rFonts w:ascii="Times New Roman" w:hAnsi="Times New Roman" w:cs="Times New Roman"/>
+        </w:rPr>
+      </w:pPr>
+      <w:r>
+        <w:rPr>
+          <w:rFonts w:ascii="Times New Roman" w:hAnsi="Times New Roman" w:cs="Times New Roman"/>
+        </w:rPr>
+        <w:t xml:space="preserve">Based on the descriptive statistics for each of the production tank batch </w:t>
+      </w:r>
+      <w:proofErr w:type="gramStart"/>
+      <w:r>
+        <w:rPr>
+          <w:rFonts w:ascii="Times New Roman" w:hAnsi="Times New Roman" w:cs="Times New Roman"/>
+        </w:rPr>
+        <w:t>data ,</w:t>
+      </w:r>
+      <w:proofErr w:type="gramEnd"/>
+      <w:r>
+        <w:rPr>
+          <w:rFonts w:ascii="Times New Roman" w:hAnsi="Times New Roman" w:cs="Times New Roman"/>
+        </w:rPr>
+        <w:t xml:space="preserve"> there was wide variation in the data for </w:t>
+      </w:r>
+      <w:proofErr w:type="spellStart"/>
+      <w:r>
+        <w:rPr>
+          <w:rFonts w:ascii="Times New Roman" w:hAnsi="Times New Roman" w:cs="Times New Roman"/>
+        </w:rPr>
+        <w:t>phase_duration</w:t>
+      </w:r>
+      <w:proofErr w:type="spellEnd"/>
+      <w:r>
+        <w:rPr>
+          <w:rFonts w:ascii="Times New Roman" w:hAnsi="Times New Roman" w:cs="Times New Roman"/>
+        </w:rPr>
+        <w:t xml:space="preserve">  , </w:t>
+      </w:r>
+      <w:proofErr w:type="spellStart"/>
+      <w:r>
+        <w:rPr>
+          <w:rFonts w:ascii="Times New Roman" w:hAnsi="Times New Roman" w:cs="Times New Roman"/>
+        </w:rPr>
+        <w:t>phase_start_delay</w:t>
+      </w:r>
+      <w:proofErr w:type="spellEnd"/>
+      <w:r>
+        <w:rPr>
+          <w:rFonts w:ascii="Times New Roman" w:hAnsi="Times New Roman" w:cs="Times New Roman"/>
+        </w:rPr>
+        <w:t xml:space="preserve">  and the flowrates.</w:t>
+      </w:r>
+    </w:p>
+    <w:p>
+      <w:pPr>
+        <w:pStyle w:val="ListParagraph"/>
+        <w:spacing w:line="360" w:lineRule="auto"/>
+        <w:rPr>
+          <w:rFonts w:ascii="Times New Roman" w:hAnsi="Times New Roman" w:cs="Times New Roman"/>
+        </w:rPr>
+      </w:pPr>
+      <w:r>
+        <w:rPr>
+          <w:rFonts w:ascii="Times New Roman" w:hAnsi="Times New Roman" w:cs="Times New Roman"/>
+        </w:rPr>
+        <w:t xml:space="preserve">These wide variations could impact the performance of certain machine learning models, a single feature disproportionately in scale could influence models that use distance to compute.  Based on this, the data was standardised using the Z-score normalization using StandardScaler from Sklearn.preprocessing library. Another advantage is that its consistent and highly interpretable. </w:t>
+      </w:r>
+    </w:p>
+    <w:p>
+      <w:pPr>
+        <w:spacing w:line="360" w:lineRule="auto"/>
+        <w:jc w:val="both"/>
+        <w:rPr>
+          <w:rFonts w:ascii="Times New Roman" w:hAnsi="Times New Roman" w:cs="Times New Roman"/>
+          <w:sz w:val="24"/>
+          <w:szCs w:val="24"/>
+        </w:rPr>
+      </w:pPr>
+    </w:p>
+    <w:p>
+      <w:pPr>
+        <w:spacing w:line="360" w:lineRule="auto"/>
+        <w:jc w:val="both"/>
+        <w:rPr>
+          <w:rFonts w:ascii="Times New Roman" w:hAnsi="Times New Roman" w:cs="Times New Roman"/>
+          <w:sz w:val="24"/>
+          <w:szCs w:val="24"/>
+        </w:rPr>
+      </w:pPr>
+    </w:p>
+    <w:p>
+      <w:pPr>
         <w:spacing w:line="360" w:lineRule="auto"/>
         <w:jc w:val="both"/>
         <w:rPr>
@@ -11859,7 +12020,6 @@
           <w:sz w:val="24"/>
           <w:szCs w:val="24"/>
         </w:rPr>
-        <w:lastRenderedPageBreak/>
         <w:t>Exploratory Data Analysis (EDA)</w:t>
       </w:r>
     </w:p>
@@ -12338,6 +12498,7 @@
           <w:sz w:val="24"/>
           <w:szCs w:val="24"/>
         </w:rPr>
+        <w:lastRenderedPageBreak/>
         <w:t>Numerical Features</w:t>
       </w:r>
       <w:r>
@@ -12607,238 +12768,238 @@
           <w:sz w:val="24"/>
           <w:szCs w:val="24"/>
         </w:rPr>
+        <w:t>Visual Methods</w:t>
+      </w:r>
+      <w:r>
+        <w:rPr>
+          <w:rFonts w:ascii="Times New Roman" w:hAnsi="Times New Roman" w:cs="Times New Roman"/>
+          <w:sz w:val="24"/>
+          <w:szCs w:val="24"/>
+        </w:rPr>
+        <w:t>: Use box plots and scatter plots to visually inspect for outliers.</w:t>
+      </w:r>
+    </w:p>
+    <w:p>
+      <w:pPr>
+        <w:spacing w:line="360" w:lineRule="auto"/>
+        <w:jc w:val="both"/>
+        <w:rPr>
+          <w:rFonts w:ascii="Times New Roman" w:hAnsi="Times New Roman" w:cs="Times New Roman"/>
+          <w:sz w:val="24"/>
+          <w:szCs w:val="24"/>
+        </w:rPr>
+      </w:pPr>
+      <w:r>
+        <w:rPr>
+          <w:rFonts w:ascii="Times New Roman" w:hAnsi="Times New Roman" w:cs="Times New Roman"/>
+          <w:b/>
+          <w:bCs/>
+          <w:sz w:val="24"/>
+          <w:szCs w:val="24"/>
+        </w:rPr>
+        <w:t>Statistical Methods</w:t>
+      </w:r>
+      <w:r>
+        <w:rPr>
+          <w:rFonts w:ascii="Times New Roman" w:hAnsi="Times New Roman" w:cs="Times New Roman"/>
+          <w:sz w:val="24"/>
+          <w:szCs w:val="24"/>
+        </w:rPr>
+        <w:t>: Techniques such as the Z-score or IQR method can help in a more formal identification.</w:t>
+      </w:r>
+    </w:p>
+    <w:p>
+      <w:pPr>
+        <w:spacing w:line="360" w:lineRule="auto"/>
+        <w:jc w:val="both"/>
+        <w:rPr>
+          <w:rFonts w:ascii="Times New Roman" w:hAnsi="Times New Roman" w:cs="Times New Roman"/>
+          <w:sz w:val="24"/>
+          <w:szCs w:val="24"/>
+        </w:rPr>
+      </w:pPr>
+      <w:r>
+        <w:rPr>
+          <w:rFonts w:ascii="Times New Roman" w:hAnsi="Times New Roman" w:cs="Times New Roman"/>
+          <w:b/>
+          <w:bCs/>
+          <w:sz w:val="24"/>
+          <w:szCs w:val="24"/>
+        </w:rPr>
+        <w:t>7. Feature Engineering</w:t>
+      </w:r>
+      <w:r>
+        <w:rPr>
+          <w:rFonts w:ascii="Times New Roman" w:hAnsi="Times New Roman" w:cs="Times New Roman"/>
+          <w:sz w:val="24"/>
+          <w:szCs w:val="24"/>
+        </w:rPr>
+        <w:t>:</w:t>
+      </w:r>
+    </w:p>
+    <w:p>
+      <w:pPr>
+        <w:spacing w:line="360" w:lineRule="auto"/>
+        <w:jc w:val="both"/>
+        <w:rPr>
+          <w:rFonts w:ascii="Times New Roman" w:hAnsi="Times New Roman" w:cs="Times New Roman"/>
+          <w:sz w:val="24"/>
+          <w:szCs w:val="24"/>
+        </w:rPr>
+      </w:pPr>
+      <w:r>
+        <w:rPr>
+          <w:rFonts w:ascii="Times New Roman" w:hAnsi="Times New Roman" w:cs="Times New Roman"/>
+          <w:sz w:val="24"/>
+          <w:szCs w:val="24"/>
+        </w:rPr>
+        <w:t>Based on the insights from EDA, derive new features that may enhance the model's predictive power.</w:t>
+      </w:r>
+    </w:p>
+    <w:p>
+      <w:pPr>
+        <w:spacing w:line="360" w:lineRule="auto"/>
+        <w:jc w:val="both"/>
+        <w:rPr>
+          <w:rFonts w:ascii="Times New Roman" w:hAnsi="Times New Roman" w:cs="Times New Roman"/>
+          <w:b/>
+          <w:bCs/>
+          <w:sz w:val="24"/>
+          <w:szCs w:val="24"/>
+        </w:rPr>
+      </w:pPr>
+      <w:r>
+        <w:rPr>
+          <w:rFonts w:ascii="Times New Roman" w:hAnsi="Times New Roman" w:cs="Times New Roman"/>
+          <w:b/>
+          <w:bCs/>
+          <w:sz w:val="24"/>
+          <w:szCs w:val="24"/>
+        </w:rPr>
+        <w:t>8. Assumption Testing:</w:t>
+      </w:r>
+    </w:p>
+    <w:p>
+      <w:pPr>
+        <w:spacing w:line="360" w:lineRule="auto"/>
+        <w:jc w:val="both"/>
+        <w:rPr>
+          <w:rFonts w:ascii="Times New Roman" w:hAnsi="Times New Roman" w:cs="Times New Roman"/>
+          <w:sz w:val="24"/>
+          <w:szCs w:val="24"/>
+        </w:rPr>
+      </w:pPr>
+      <w:r>
+        <w:rPr>
+          <w:rFonts w:ascii="Times New Roman" w:hAnsi="Times New Roman" w:cs="Times New Roman"/>
+          <w:sz w:val="24"/>
+          <w:szCs w:val="24"/>
+        </w:rPr>
+        <w:t>Normality: For certain algorithms, the assumption of normality is vital. Use QQ plots, histograms, and statistical tests like the Shapiro-Wilk test to check for normality.</w:t>
+      </w:r>
+    </w:p>
+    <w:p>
+      <w:pPr>
+        <w:spacing w:line="360" w:lineRule="auto"/>
+        <w:jc w:val="both"/>
+        <w:rPr>
+          <w:rFonts w:ascii="Times New Roman" w:hAnsi="Times New Roman" w:cs="Times New Roman"/>
+          <w:sz w:val="24"/>
+          <w:szCs w:val="24"/>
+        </w:rPr>
+      </w:pPr>
+      <w:r>
+        <w:rPr>
+          <w:rFonts w:ascii="Times New Roman" w:hAnsi="Times New Roman" w:cs="Times New Roman"/>
+          <w:sz w:val="24"/>
+          <w:szCs w:val="24"/>
+        </w:rPr>
+        <w:t>Homoscedasticity: For regression problems, ensure that the residuals have constant variance across levels of independent variables.</w:t>
+      </w:r>
+    </w:p>
+    <w:p>
+      <w:pPr>
+        <w:spacing w:line="360" w:lineRule="auto"/>
+        <w:jc w:val="both"/>
+        <w:rPr>
+          <w:rFonts w:ascii="Times New Roman" w:hAnsi="Times New Roman" w:cs="Times New Roman"/>
+          <w:sz w:val="24"/>
+          <w:szCs w:val="24"/>
+        </w:rPr>
+      </w:pPr>
+      <w:r>
+        <w:rPr>
+          <w:rFonts w:ascii="Times New Roman" w:hAnsi="Times New Roman" w:cs="Times New Roman"/>
+          <w:b/>
+          <w:bCs/>
+          <w:sz w:val="24"/>
+          <w:szCs w:val="24"/>
+        </w:rPr>
+        <w:t>9. Reporting and Visualization</w:t>
+      </w:r>
+      <w:r>
+        <w:rPr>
+          <w:rFonts w:ascii="Times New Roman" w:hAnsi="Times New Roman" w:cs="Times New Roman"/>
+          <w:sz w:val="24"/>
+          <w:szCs w:val="24"/>
+        </w:rPr>
+        <w:t>:</w:t>
+      </w:r>
+    </w:p>
+    <w:p>
+      <w:pPr>
+        <w:spacing w:line="360" w:lineRule="auto"/>
+        <w:jc w:val="both"/>
+        <w:rPr>
+          <w:rFonts w:ascii="Times New Roman" w:hAnsi="Times New Roman" w:cs="Times New Roman"/>
+          <w:sz w:val="24"/>
+          <w:szCs w:val="24"/>
+        </w:rPr>
+      </w:pPr>
+      <w:r>
+        <w:rPr>
+          <w:rFonts w:ascii="Times New Roman" w:hAnsi="Times New Roman" w:cs="Times New Roman"/>
+          <w:sz w:val="24"/>
+          <w:szCs w:val="24"/>
+        </w:rPr>
+        <w:t xml:space="preserve">Leverage visualization tools like Matplotlib, Seaborn, or </w:t>
+      </w:r>
+      <w:proofErr w:type="spellStart"/>
+      <w:r>
+        <w:rPr>
+          <w:rFonts w:ascii="Times New Roman" w:hAnsi="Times New Roman" w:cs="Times New Roman"/>
+          <w:sz w:val="24"/>
+          <w:szCs w:val="24"/>
+        </w:rPr>
+        <w:t>Plotly</w:t>
+      </w:r>
+      <w:proofErr w:type="spellEnd"/>
+      <w:r>
+        <w:rPr>
+          <w:rFonts w:ascii="Times New Roman" w:hAnsi="Times New Roman" w:cs="Times New Roman"/>
+          <w:sz w:val="24"/>
+          <w:szCs w:val="24"/>
+        </w:rPr>
+        <w:t xml:space="preserve"> in Python for plotting.</w:t>
+      </w:r>
+    </w:p>
+    <w:p>
+      <w:pPr>
+        <w:spacing w:line="360" w:lineRule="auto"/>
+        <w:jc w:val="both"/>
+        <w:rPr>
+          <w:rFonts w:ascii="Times New Roman" w:hAnsi="Times New Roman" w:cs="Times New Roman"/>
+          <w:sz w:val="24"/>
+          <w:szCs w:val="24"/>
+        </w:rPr>
+      </w:pPr>
+      <w:r>
+        <w:rPr>
+          <w:rFonts w:ascii="Times New Roman" w:hAnsi="Times New Roman" w:cs="Times New Roman"/>
+          <w:sz w:val="24"/>
+          <w:szCs w:val="24"/>
+        </w:rPr>
         <w:lastRenderedPageBreak/>
-        <w:t>Visual Methods</w:t>
-      </w:r>
-      <w:r>
-        <w:rPr>
-          <w:rFonts w:ascii="Times New Roman" w:hAnsi="Times New Roman" w:cs="Times New Roman"/>
-          <w:sz w:val="24"/>
-          <w:szCs w:val="24"/>
-        </w:rPr>
-        <w:t>: Use box plots and scatter plots to visually inspect for outliers.</w:t>
-      </w:r>
-    </w:p>
-    <w:p>
-      <w:pPr>
-        <w:spacing w:line="360" w:lineRule="auto"/>
-        <w:jc w:val="both"/>
-        <w:rPr>
-          <w:rFonts w:ascii="Times New Roman" w:hAnsi="Times New Roman" w:cs="Times New Roman"/>
-          <w:sz w:val="24"/>
-          <w:szCs w:val="24"/>
-        </w:rPr>
-      </w:pPr>
-      <w:r>
-        <w:rPr>
-          <w:rFonts w:ascii="Times New Roman" w:hAnsi="Times New Roman" w:cs="Times New Roman"/>
-          <w:b/>
-          <w:bCs/>
-          <w:sz w:val="24"/>
-          <w:szCs w:val="24"/>
-        </w:rPr>
-        <w:t>Statistical Methods</w:t>
-      </w:r>
-      <w:r>
-        <w:rPr>
-          <w:rFonts w:ascii="Times New Roman" w:hAnsi="Times New Roman" w:cs="Times New Roman"/>
-          <w:sz w:val="24"/>
-          <w:szCs w:val="24"/>
-        </w:rPr>
-        <w:t>: Techniques such as the Z-score or IQR method can help in a more formal identification.</w:t>
-      </w:r>
-    </w:p>
-    <w:p>
-      <w:pPr>
-        <w:spacing w:line="360" w:lineRule="auto"/>
-        <w:jc w:val="both"/>
-        <w:rPr>
-          <w:rFonts w:ascii="Times New Roman" w:hAnsi="Times New Roman" w:cs="Times New Roman"/>
-          <w:sz w:val="24"/>
-          <w:szCs w:val="24"/>
-        </w:rPr>
-      </w:pPr>
-      <w:r>
-        <w:rPr>
-          <w:rFonts w:ascii="Times New Roman" w:hAnsi="Times New Roman" w:cs="Times New Roman"/>
-          <w:b/>
-          <w:bCs/>
-          <w:sz w:val="24"/>
-          <w:szCs w:val="24"/>
-        </w:rPr>
-        <w:t>7. Feature Engineering</w:t>
-      </w:r>
-      <w:r>
-        <w:rPr>
-          <w:rFonts w:ascii="Times New Roman" w:hAnsi="Times New Roman" w:cs="Times New Roman"/>
-          <w:sz w:val="24"/>
-          <w:szCs w:val="24"/>
-        </w:rPr>
-        <w:t>:</w:t>
-      </w:r>
-    </w:p>
-    <w:p>
-      <w:pPr>
-        <w:spacing w:line="360" w:lineRule="auto"/>
-        <w:jc w:val="both"/>
-        <w:rPr>
-          <w:rFonts w:ascii="Times New Roman" w:hAnsi="Times New Roman" w:cs="Times New Roman"/>
-          <w:sz w:val="24"/>
-          <w:szCs w:val="24"/>
-        </w:rPr>
-      </w:pPr>
-      <w:r>
-        <w:rPr>
-          <w:rFonts w:ascii="Times New Roman" w:hAnsi="Times New Roman" w:cs="Times New Roman"/>
-          <w:sz w:val="24"/>
-          <w:szCs w:val="24"/>
-        </w:rPr>
-        <w:t>Based on the insights from EDA, derive new features that may enhance the model's predictive power.</w:t>
-      </w:r>
-    </w:p>
-    <w:p>
-      <w:pPr>
-        <w:spacing w:line="360" w:lineRule="auto"/>
-        <w:jc w:val="both"/>
-        <w:rPr>
-          <w:rFonts w:ascii="Times New Roman" w:hAnsi="Times New Roman" w:cs="Times New Roman"/>
-          <w:b/>
-          <w:bCs/>
-          <w:sz w:val="24"/>
-          <w:szCs w:val="24"/>
-        </w:rPr>
-      </w:pPr>
-      <w:r>
-        <w:rPr>
-          <w:rFonts w:ascii="Times New Roman" w:hAnsi="Times New Roman" w:cs="Times New Roman"/>
-          <w:b/>
-          <w:bCs/>
-          <w:sz w:val="24"/>
-          <w:szCs w:val="24"/>
-        </w:rPr>
-        <w:t>8. Assumption Testing:</w:t>
-      </w:r>
-    </w:p>
-    <w:p>
-      <w:pPr>
-        <w:spacing w:line="360" w:lineRule="auto"/>
-        <w:jc w:val="both"/>
-        <w:rPr>
-          <w:rFonts w:ascii="Times New Roman" w:hAnsi="Times New Roman" w:cs="Times New Roman"/>
-          <w:sz w:val="24"/>
-          <w:szCs w:val="24"/>
-        </w:rPr>
-      </w:pPr>
-      <w:r>
-        <w:rPr>
-          <w:rFonts w:ascii="Times New Roman" w:hAnsi="Times New Roman" w:cs="Times New Roman"/>
-          <w:sz w:val="24"/>
-          <w:szCs w:val="24"/>
-        </w:rPr>
-        <w:t>Normality: For certain algorithms, the assumption of normality is vital. Use QQ plots, histograms, and statistical tests like the Shapiro-Wilk test to check for normality.</w:t>
-      </w:r>
-    </w:p>
-    <w:p>
-      <w:pPr>
-        <w:spacing w:line="360" w:lineRule="auto"/>
-        <w:jc w:val="both"/>
-        <w:rPr>
-          <w:rFonts w:ascii="Times New Roman" w:hAnsi="Times New Roman" w:cs="Times New Roman"/>
-          <w:sz w:val="24"/>
-          <w:szCs w:val="24"/>
-        </w:rPr>
-      </w:pPr>
-      <w:r>
-        <w:rPr>
-          <w:rFonts w:ascii="Times New Roman" w:hAnsi="Times New Roman" w:cs="Times New Roman"/>
-          <w:sz w:val="24"/>
-          <w:szCs w:val="24"/>
-        </w:rPr>
-        <w:t>Homoscedasticity: For regression problems, ensure that the residuals have constant variance across levels of independent variables.</w:t>
-      </w:r>
-    </w:p>
-    <w:p>
-      <w:pPr>
-        <w:spacing w:line="360" w:lineRule="auto"/>
-        <w:jc w:val="both"/>
-        <w:rPr>
-          <w:rFonts w:ascii="Times New Roman" w:hAnsi="Times New Roman" w:cs="Times New Roman"/>
-          <w:sz w:val="24"/>
-          <w:szCs w:val="24"/>
-        </w:rPr>
-      </w:pPr>
-      <w:r>
-        <w:rPr>
-          <w:rFonts w:ascii="Times New Roman" w:hAnsi="Times New Roman" w:cs="Times New Roman"/>
-          <w:b/>
-          <w:bCs/>
-          <w:sz w:val="24"/>
-          <w:szCs w:val="24"/>
-        </w:rPr>
-        <w:t>9. Reporting and Visualization</w:t>
-      </w:r>
-      <w:r>
-        <w:rPr>
-          <w:rFonts w:ascii="Times New Roman" w:hAnsi="Times New Roman" w:cs="Times New Roman"/>
-          <w:sz w:val="24"/>
-          <w:szCs w:val="24"/>
-        </w:rPr>
-        <w:t>:</w:t>
-      </w:r>
-    </w:p>
-    <w:p>
-      <w:pPr>
-        <w:spacing w:line="360" w:lineRule="auto"/>
-        <w:jc w:val="both"/>
-        <w:rPr>
-          <w:rFonts w:ascii="Times New Roman" w:hAnsi="Times New Roman" w:cs="Times New Roman"/>
-          <w:sz w:val="24"/>
-          <w:szCs w:val="24"/>
-        </w:rPr>
-      </w:pPr>
-      <w:r>
-        <w:rPr>
-          <w:rFonts w:ascii="Times New Roman" w:hAnsi="Times New Roman" w:cs="Times New Roman"/>
-          <w:sz w:val="24"/>
-          <w:szCs w:val="24"/>
-        </w:rPr>
-        <w:t xml:space="preserve">Leverage visualization tools like Matplotlib, Seaborn, or </w:t>
-      </w:r>
-      <w:proofErr w:type="spellStart"/>
-      <w:r>
-        <w:rPr>
-          <w:rFonts w:ascii="Times New Roman" w:hAnsi="Times New Roman" w:cs="Times New Roman"/>
-          <w:sz w:val="24"/>
-          <w:szCs w:val="24"/>
-        </w:rPr>
-        <w:t>Plotly</w:t>
-      </w:r>
-      <w:proofErr w:type="spellEnd"/>
-      <w:r>
-        <w:rPr>
-          <w:rFonts w:ascii="Times New Roman" w:hAnsi="Times New Roman" w:cs="Times New Roman"/>
-          <w:sz w:val="24"/>
-          <w:szCs w:val="24"/>
-        </w:rPr>
-        <w:t xml:space="preserve"> in Python for plotting.</w:t>
-      </w:r>
-    </w:p>
-    <w:p>
-      <w:pPr>
-        <w:spacing w:line="360" w:lineRule="auto"/>
-        <w:jc w:val="both"/>
-        <w:rPr>
-          <w:rFonts w:ascii="Times New Roman" w:hAnsi="Times New Roman" w:cs="Times New Roman"/>
-          <w:sz w:val="24"/>
-          <w:szCs w:val="24"/>
-        </w:rPr>
-      </w:pPr>
-      <w:r>
-        <w:rPr>
-          <w:rFonts w:ascii="Times New Roman" w:hAnsi="Times New Roman" w:cs="Times New Roman"/>
-          <w:sz w:val="24"/>
-          <w:szCs w:val="24"/>
-        </w:rPr>
         <w:t>Documentation: Summarize the findings, insights, and any patterns observed during the EDA in a clear and concise manner, preferably complemented with visual aids.</w:t>
       </w:r>
     </w:p>
@@ -13256,6 +13417,7 @@
           <w:sz w:val="24"/>
           <w:szCs w:val="24"/>
         </w:rPr>
+        <w:lastRenderedPageBreak/>
         <w:t xml:space="preserve">A strong reliance on the accuracy and consistency of data extracted from the XYZ production plant through the </w:t>
       </w:r>
       <w:proofErr w:type="spellStart"/>
@@ -13421,268 +13583,268 @@
         <w:rPr>
           <w:rFonts w:ascii="Times New Roman" w:hAnsi="Times New Roman" w:cs="Times New Roman"/>
         </w:rPr>
+        <w:t xml:space="preserve">This chapter explains how </w:t>
+      </w:r>
+      <w:r>
+        <w:rPr>
+          <w:rFonts w:ascii="Times New Roman" w:hAnsi="Times New Roman" w:cs="Times New Roman"/>
+        </w:rPr>
+        <w:t xml:space="preserve">the author </w:t>
+      </w:r>
+      <w:r>
+        <w:rPr>
+          <w:rFonts w:ascii="Times New Roman" w:hAnsi="Times New Roman" w:cs="Times New Roman"/>
+        </w:rPr>
+        <w:t>examines various regression models through</w:t>
+      </w:r>
+      <w:r>
+        <w:rPr>
+          <w:rFonts w:ascii="Times New Roman" w:hAnsi="Times New Roman" w:cs="Times New Roman"/>
+        </w:rPr>
+        <w:t xml:space="preserve"> machine learning to </w:t>
+      </w:r>
+      <w:r>
+        <w:rPr>
+          <w:rFonts w:ascii="Times New Roman" w:hAnsi="Times New Roman" w:cs="Times New Roman"/>
+        </w:rPr>
+        <w:t>determine the downtime</w:t>
+      </w:r>
+      <w:r>
+        <w:rPr>
+          <w:rFonts w:ascii="Times New Roman" w:hAnsi="Times New Roman" w:cs="Times New Roman"/>
+        </w:rPr>
+        <w:t xml:space="preserve"> as phase overrun measure</w:t>
+      </w:r>
+      <w:r>
+        <w:rPr>
+          <w:rFonts w:ascii="Times New Roman" w:hAnsi="Times New Roman" w:cs="Times New Roman"/>
+        </w:rPr>
+        <w:t xml:space="preserve"> of the various </w:t>
+      </w:r>
+      <w:r>
+        <w:rPr>
+          <w:rFonts w:ascii="Times New Roman" w:hAnsi="Times New Roman" w:cs="Times New Roman"/>
+        </w:rPr>
+        <w:t xml:space="preserve">production </w:t>
+      </w:r>
+      <w:r>
+        <w:rPr>
+          <w:rFonts w:ascii="Times New Roman" w:hAnsi="Times New Roman" w:cs="Times New Roman"/>
+        </w:rPr>
+        <w:t xml:space="preserve">tanks used in </w:t>
+      </w:r>
+      <w:r>
+        <w:rPr>
+          <w:rFonts w:ascii="Times New Roman" w:hAnsi="Times New Roman" w:cs="Times New Roman"/>
+        </w:rPr>
+        <w:t xml:space="preserve">beverage production </w:t>
+      </w:r>
+      <w:r>
+        <w:rPr>
+          <w:rFonts w:ascii="Times New Roman" w:hAnsi="Times New Roman" w:cs="Times New Roman"/>
+        </w:rPr>
+        <w:t>of mucilage containing materials</w:t>
+      </w:r>
+      <w:r>
+        <w:rPr>
+          <w:rFonts w:ascii="Times New Roman" w:hAnsi="Times New Roman" w:cs="Times New Roman"/>
+        </w:rPr>
+        <w:t>.</w:t>
+      </w:r>
+      <w:r>
+        <w:rPr>
+          <w:rFonts w:ascii="Times New Roman" w:hAnsi="Times New Roman" w:cs="Times New Roman"/>
+        </w:rPr>
+        <w:t xml:space="preserve"> It leverages historical data and relationships between features and a target variable to make predictions about future outcomes.</w:t>
+      </w:r>
+      <w:r>
+        <w:rPr>
+          <w:rFonts w:ascii="Times New Roman" w:hAnsi="Times New Roman" w:cs="Times New Roman"/>
+        </w:rPr>
+        <w:t xml:space="preserve"> </w:t>
+      </w:r>
+    </w:p>
+    <w:p>
+      <w:pPr>
+        <w:spacing w:line="360" w:lineRule="auto"/>
+        <w:rPr>
+          <w:rFonts w:ascii="Times New Roman" w:hAnsi="Times New Roman" w:cs="Times New Roman"/>
+          <w:b/>
+          <w:bCs/>
+        </w:rPr>
+      </w:pPr>
+      <w:r>
+        <w:rPr>
+          <w:rFonts w:ascii="Times New Roman" w:hAnsi="Times New Roman" w:cs="Times New Roman"/>
+          <w:b/>
+          <w:bCs/>
+        </w:rPr>
+        <w:t xml:space="preserve">4.2 </w:t>
+      </w:r>
+      <w:r>
+        <w:rPr>
+          <w:rFonts w:ascii="Times New Roman" w:hAnsi="Times New Roman" w:cs="Times New Roman"/>
+          <w:b/>
+          <w:bCs/>
+        </w:rPr>
+        <w:t xml:space="preserve">The Data </w:t>
+      </w:r>
+    </w:p>
+    <w:p>
+      <w:pPr>
+        <w:spacing w:line="360" w:lineRule="auto"/>
+        <w:rPr>
+          <w:rFonts w:ascii="Times New Roman" w:hAnsi="Times New Roman" w:cs="Times New Roman"/>
+        </w:rPr>
+      </w:pPr>
+      <w:r>
+        <w:rPr>
+          <w:rFonts w:ascii="Times New Roman" w:hAnsi="Times New Roman" w:cs="Times New Roman"/>
+        </w:rPr>
+        <w:t xml:space="preserve">The original data frame contained data on beverage batches that contain a mucilage </w:t>
+      </w:r>
+      <w:r>
+        <w:rPr>
+          <w:rFonts w:ascii="Times New Roman" w:hAnsi="Times New Roman" w:cs="Times New Roman"/>
+        </w:rPr>
+        <w:t>ingredient.</w:t>
+      </w:r>
+      <w:r>
+        <w:rPr>
+          <w:rFonts w:ascii="Times New Roman" w:hAnsi="Times New Roman" w:cs="Times New Roman"/>
+        </w:rPr>
+        <w:t xml:space="preserve"> </w:t>
+      </w:r>
+    </w:p>
+    <w:p>
+      <w:pPr>
+        <w:spacing w:line="360" w:lineRule="auto"/>
+        <w:rPr>
+          <w:rFonts w:ascii="Times New Roman" w:hAnsi="Times New Roman" w:cs="Times New Roman"/>
+        </w:rPr>
+      </w:pPr>
+      <w:r>
+        <w:rPr>
+          <w:rFonts w:ascii="Times New Roman" w:hAnsi="Times New Roman" w:cs="Times New Roman"/>
+        </w:rPr>
+        <w:t>produced in various production tanks with differing capacities</w:t>
+      </w:r>
+      <w:r>
+        <w:rPr>
+          <w:rFonts w:ascii="Times New Roman" w:hAnsi="Times New Roman" w:cs="Times New Roman"/>
+        </w:rPr>
+        <w:t xml:space="preserve"> over </w:t>
+      </w:r>
+      <w:r>
+        <w:rPr>
+          <w:rFonts w:ascii="Times New Roman" w:hAnsi="Times New Roman" w:cs="Times New Roman"/>
+        </w:rPr>
+        <w:t xml:space="preserve">Time </w:t>
+      </w:r>
+      <w:r>
+        <w:rPr>
+          <w:rFonts w:ascii="Times New Roman" w:hAnsi="Times New Roman" w:cs="Times New Roman"/>
+        </w:rPr>
+        <w:t xml:space="preserve">period </w:t>
+      </w:r>
+      <w:r>
+        <w:rPr>
+          <w:rFonts w:ascii="Times New Roman" w:hAnsi="Times New Roman" w:cs="Times New Roman"/>
+        </w:rPr>
+        <w:t xml:space="preserve">of </w:t>
+      </w:r>
+      <w:r>
+        <w:rPr>
+          <w:rFonts w:ascii="Times New Roman" w:hAnsi="Times New Roman" w:cs="Times New Roman"/>
+        </w:rPr>
+        <w:t xml:space="preserve">2 </w:t>
+      </w:r>
+      <w:r>
+        <w:rPr>
+          <w:rFonts w:ascii="Times New Roman" w:hAnsi="Times New Roman" w:cs="Times New Roman"/>
+        </w:rPr>
+        <w:t>years</w:t>
+      </w:r>
+      <w:r>
+        <w:rPr>
+          <w:rFonts w:ascii="Times New Roman" w:hAnsi="Times New Roman" w:cs="Times New Roman"/>
+        </w:rPr>
+        <w:t xml:space="preserve"> </w:t>
+      </w:r>
+      <w:r>
+        <w:rPr>
+          <w:rFonts w:ascii="Times New Roman" w:hAnsi="Times New Roman" w:cs="Times New Roman"/>
+        </w:rPr>
+        <w:t xml:space="preserve">In </w:t>
+      </w:r>
+    </w:p>
+    <w:p>
+      <w:pPr>
+        <w:spacing w:line="360" w:lineRule="auto"/>
+        <w:rPr>
+          <w:rFonts w:ascii="Times New Roman" w:hAnsi="Times New Roman" w:cs="Times New Roman"/>
+        </w:rPr>
+      </w:pPr>
+      <w:r>
+        <w:rPr>
+          <w:rFonts w:ascii="Times New Roman" w:hAnsi="Times New Roman" w:cs="Times New Roman"/>
+        </w:rPr>
+        <w:t xml:space="preserve">compliance with the organization's data usage agreement, specific data points have been omitted to </w:t>
+      </w:r>
+    </w:p>
+    <w:p>
+      <w:pPr>
+        <w:spacing w:line="360" w:lineRule="auto"/>
+        <w:rPr>
+          <w:rFonts w:ascii="Times New Roman" w:hAnsi="Times New Roman" w:cs="Times New Roman"/>
+        </w:rPr>
+      </w:pPr>
+      <w:r>
+        <w:rPr>
+          <w:rFonts w:ascii="Times New Roman" w:hAnsi="Times New Roman" w:cs="Times New Roman"/>
+        </w:rPr>
+        <w:t xml:space="preserve">maintain the confidentiality of the organization. The table below provides an overview of the </w:t>
+      </w:r>
+      <w:r>
+        <w:rPr>
+          <w:rFonts w:ascii="Times New Roman" w:hAnsi="Times New Roman" w:cs="Times New Roman"/>
+        </w:rPr>
+        <w:t>column.</w:t>
+      </w:r>
+      <w:r>
+        <w:rPr>
+          <w:rFonts w:ascii="Times New Roman" w:hAnsi="Times New Roman" w:cs="Times New Roman"/>
+        </w:rPr>
+        <w:t xml:space="preserve"> </w:t>
+      </w:r>
+    </w:p>
+    <w:p>
+      <w:pPr>
+        <w:spacing w:line="360" w:lineRule="auto"/>
+        <w:rPr>
+          <w:rFonts w:ascii="Times New Roman" w:hAnsi="Times New Roman" w:cs="Times New Roman"/>
+        </w:rPr>
+      </w:pPr>
+      <w:r>
+        <w:rPr>
+          <w:rFonts w:ascii="Times New Roman" w:hAnsi="Times New Roman" w:cs="Times New Roman"/>
+        </w:rPr>
+        <w:t>specifics.</w:t>
+      </w:r>
+    </w:p>
+    <w:p>
+      <w:pPr>
+        <w:spacing w:line="360" w:lineRule="auto"/>
+        <w:rPr>
+          <w:rFonts w:ascii="Times New Roman" w:hAnsi="Times New Roman" w:cs="Times New Roman"/>
+        </w:rPr>
+      </w:pPr>
+      <w:r>
+        <w:rPr>
+          <w:rFonts w:ascii="Times New Roman" w:hAnsi="Times New Roman" w:cs="Times New Roman"/>
+          <w:noProof/>
+        </w:rPr>
         <w:lastRenderedPageBreak/>
-        <w:t xml:space="preserve">This chapter explains how </w:t>
-      </w:r>
-      <w:r>
-        <w:rPr>
-          <w:rFonts w:ascii="Times New Roman" w:hAnsi="Times New Roman" w:cs="Times New Roman"/>
-        </w:rPr>
-        <w:t xml:space="preserve">the author </w:t>
-      </w:r>
-      <w:r>
-        <w:rPr>
-          <w:rFonts w:ascii="Times New Roman" w:hAnsi="Times New Roman" w:cs="Times New Roman"/>
-        </w:rPr>
-        <w:t>examines various regression models through</w:t>
-      </w:r>
-      <w:r>
-        <w:rPr>
-          <w:rFonts w:ascii="Times New Roman" w:hAnsi="Times New Roman" w:cs="Times New Roman"/>
-        </w:rPr>
-        <w:t xml:space="preserve"> machine learning to </w:t>
-      </w:r>
-      <w:r>
-        <w:rPr>
-          <w:rFonts w:ascii="Times New Roman" w:hAnsi="Times New Roman" w:cs="Times New Roman"/>
-        </w:rPr>
-        <w:t>determine the downtime</w:t>
-      </w:r>
-      <w:r>
-        <w:rPr>
-          <w:rFonts w:ascii="Times New Roman" w:hAnsi="Times New Roman" w:cs="Times New Roman"/>
-        </w:rPr>
-        <w:t xml:space="preserve"> as phase overrun measure</w:t>
-      </w:r>
-      <w:r>
-        <w:rPr>
-          <w:rFonts w:ascii="Times New Roman" w:hAnsi="Times New Roman" w:cs="Times New Roman"/>
-        </w:rPr>
-        <w:t xml:space="preserve"> of the various </w:t>
-      </w:r>
-      <w:r>
-        <w:rPr>
-          <w:rFonts w:ascii="Times New Roman" w:hAnsi="Times New Roman" w:cs="Times New Roman"/>
-        </w:rPr>
-        <w:t xml:space="preserve">production </w:t>
-      </w:r>
-      <w:r>
-        <w:rPr>
-          <w:rFonts w:ascii="Times New Roman" w:hAnsi="Times New Roman" w:cs="Times New Roman"/>
-        </w:rPr>
-        <w:t xml:space="preserve">tanks used in </w:t>
-      </w:r>
-      <w:r>
-        <w:rPr>
-          <w:rFonts w:ascii="Times New Roman" w:hAnsi="Times New Roman" w:cs="Times New Roman"/>
-        </w:rPr>
-        <w:t xml:space="preserve">beverage production </w:t>
-      </w:r>
-      <w:r>
-        <w:rPr>
-          <w:rFonts w:ascii="Times New Roman" w:hAnsi="Times New Roman" w:cs="Times New Roman"/>
-        </w:rPr>
-        <w:t>of mucilage containing materials</w:t>
-      </w:r>
-      <w:r>
-        <w:rPr>
-          <w:rFonts w:ascii="Times New Roman" w:hAnsi="Times New Roman" w:cs="Times New Roman"/>
-        </w:rPr>
-        <w:t>.</w:t>
-      </w:r>
-      <w:r>
-        <w:rPr>
-          <w:rFonts w:ascii="Times New Roman" w:hAnsi="Times New Roman" w:cs="Times New Roman"/>
-        </w:rPr>
-        <w:t xml:space="preserve"> It leverages historical data and relationships between features and a target variable to make predictions about future outcomes.</w:t>
-      </w:r>
-      <w:r>
-        <w:rPr>
-          <w:rFonts w:ascii="Times New Roman" w:hAnsi="Times New Roman" w:cs="Times New Roman"/>
-        </w:rPr>
-        <w:t xml:space="preserve"> </w:t>
-      </w:r>
-    </w:p>
-    <w:p>
-      <w:pPr>
-        <w:spacing w:line="360" w:lineRule="auto"/>
-        <w:rPr>
-          <w:rFonts w:ascii="Times New Roman" w:hAnsi="Times New Roman" w:cs="Times New Roman"/>
-          <w:b/>
-          <w:bCs/>
-        </w:rPr>
-      </w:pPr>
-      <w:r>
-        <w:rPr>
-          <w:rFonts w:ascii="Times New Roman" w:hAnsi="Times New Roman" w:cs="Times New Roman"/>
-          <w:b/>
-          <w:bCs/>
-        </w:rPr>
-        <w:t xml:space="preserve">4.2 </w:t>
-      </w:r>
-      <w:r>
-        <w:rPr>
-          <w:rFonts w:ascii="Times New Roman" w:hAnsi="Times New Roman" w:cs="Times New Roman"/>
-          <w:b/>
-          <w:bCs/>
-        </w:rPr>
-        <w:t xml:space="preserve">The Data </w:t>
-      </w:r>
-    </w:p>
-    <w:p>
-      <w:pPr>
-        <w:spacing w:line="360" w:lineRule="auto"/>
-        <w:rPr>
-          <w:rFonts w:ascii="Times New Roman" w:hAnsi="Times New Roman" w:cs="Times New Roman"/>
-        </w:rPr>
-      </w:pPr>
-      <w:r>
-        <w:rPr>
-          <w:rFonts w:ascii="Times New Roman" w:hAnsi="Times New Roman" w:cs="Times New Roman"/>
-        </w:rPr>
-        <w:t xml:space="preserve">The original data frame contained data on beverage batches that contain a mucilage </w:t>
-      </w:r>
-      <w:r>
-        <w:rPr>
-          <w:rFonts w:ascii="Times New Roman" w:hAnsi="Times New Roman" w:cs="Times New Roman"/>
-        </w:rPr>
-        <w:t>ingredient.</w:t>
-      </w:r>
-      <w:r>
-        <w:rPr>
-          <w:rFonts w:ascii="Times New Roman" w:hAnsi="Times New Roman" w:cs="Times New Roman"/>
-        </w:rPr>
-        <w:t xml:space="preserve"> </w:t>
-      </w:r>
-    </w:p>
-    <w:p>
-      <w:pPr>
-        <w:spacing w:line="360" w:lineRule="auto"/>
-        <w:rPr>
-          <w:rFonts w:ascii="Times New Roman" w:hAnsi="Times New Roman" w:cs="Times New Roman"/>
-        </w:rPr>
-      </w:pPr>
-      <w:r>
-        <w:rPr>
-          <w:rFonts w:ascii="Times New Roman" w:hAnsi="Times New Roman" w:cs="Times New Roman"/>
-        </w:rPr>
-        <w:t>produced in various production tanks with differing capacities</w:t>
-      </w:r>
-      <w:r>
-        <w:rPr>
-          <w:rFonts w:ascii="Times New Roman" w:hAnsi="Times New Roman" w:cs="Times New Roman"/>
-        </w:rPr>
-        <w:t xml:space="preserve"> over </w:t>
-      </w:r>
-      <w:r>
-        <w:rPr>
-          <w:rFonts w:ascii="Times New Roman" w:hAnsi="Times New Roman" w:cs="Times New Roman"/>
-        </w:rPr>
-        <w:t xml:space="preserve">Time </w:t>
-      </w:r>
-      <w:r>
-        <w:rPr>
-          <w:rFonts w:ascii="Times New Roman" w:hAnsi="Times New Roman" w:cs="Times New Roman"/>
-        </w:rPr>
-        <w:t xml:space="preserve">period </w:t>
-      </w:r>
-      <w:r>
-        <w:rPr>
-          <w:rFonts w:ascii="Times New Roman" w:hAnsi="Times New Roman" w:cs="Times New Roman"/>
-        </w:rPr>
-        <w:t xml:space="preserve">of </w:t>
-      </w:r>
-      <w:r>
-        <w:rPr>
-          <w:rFonts w:ascii="Times New Roman" w:hAnsi="Times New Roman" w:cs="Times New Roman"/>
-        </w:rPr>
-        <w:t xml:space="preserve">2 </w:t>
-      </w:r>
-      <w:r>
-        <w:rPr>
-          <w:rFonts w:ascii="Times New Roman" w:hAnsi="Times New Roman" w:cs="Times New Roman"/>
-        </w:rPr>
-        <w:t>years</w:t>
-      </w:r>
-      <w:r>
-        <w:rPr>
-          <w:rFonts w:ascii="Times New Roman" w:hAnsi="Times New Roman" w:cs="Times New Roman"/>
-        </w:rPr>
-        <w:t xml:space="preserve"> </w:t>
-      </w:r>
-      <w:r>
-        <w:rPr>
-          <w:rFonts w:ascii="Times New Roman" w:hAnsi="Times New Roman" w:cs="Times New Roman"/>
-        </w:rPr>
-        <w:t xml:space="preserve">In </w:t>
-      </w:r>
-    </w:p>
-    <w:p>
-      <w:pPr>
-        <w:spacing w:line="360" w:lineRule="auto"/>
-        <w:rPr>
-          <w:rFonts w:ascii="Times New Roman" w:hAnsi="Times New Roman" w:cs="Times New Roman"/>
-        </w:rPr>
-      </w:pPr>
-      <w:r>
-        <w:rPr>
-          <w:rFonts w:ascii="Times New Roman" w:hAnsi="Times New Roman" w:cs="Times New Roman"/>
-        </w:rPr>
-        <w:t xml:space="preserve">compliance with the organization's data usage agreement, specific data points have been omitted to </w:t>
-      </w:r>
-    </w:p>
-    <w:p>
-      <w:pPr>
-        <w:spacing w:line="360" w:lineRule="auto"/>
-        <w:rPr>
-          <w:rFonts w:ascii="Times New Roman" w:hAnsi="Times New Roman" w:cs="Times New Roman"/>
-        </w:rPr>
-      </w:pPr>
-      <w:r>
-        <w:rPr>
-          <w:rFonts w:ascii="Times New Roman" w:hAnsi="Times New Roman" w:cs="Times New Roman"/>
-        </w:rPr>
-        <w:t xml:space="preserve">maintain the confidentiality of the organization. The table below provides an overview of the </w:t>
-      </w:r>
-      <w:r>
-        <w:rPr>
-          <w:rFonts w:ascii="Times New Roman" w:hAnsi="Times New Roman" w:cs="Times New Roman"/>
-        </w:rPr>
-        <w:t>column.</w:t>
-      </w:r>
-      <w:r>
-        <w:rPr>
-          <w:rFonts w:ascii="Times New Roman" w:hAnsi="Times New Roman" w:cs="Times New Roman"/>
-        </w:rPr>
-        <w:t xml:space="preserve"> </w:t>
-      </w:r>
-    </w:p>
-    <w:p>
-      <w:pPr>
-        <w:spacing w:line="360" w:lineRule="auto"/>
-        <w:rPr>
-          <w:rFonts w:ascii="Times New Roman" w:hAnsi="Times New Roman" w:cs="Times New Roman"/>
-        </w:rPr>
-      </w:pPr>
-      <w:r>
-        <w:rPr>
-          <w:rFonts w:ascii="Times New Roman" w:hAnsi="Times New Roman" w:cs="Times New Roman"/>
-        </w:rPr>
-        <w:t>specifics.</w:t>
-      </w:r>
-    </w:p>
-    <w:p>
-      <w:pPr>
-        <w:spacing w:line="360" w:lineRule="auto"/>
-        <w:rPr>
-          <w:rFonts w:ascii="Times New Roman" w:hAnsi="Times New Roman" w:cs="Times New Roman"/>
-        </w:rPr>
-      </w:pPr>
-      <w:r>
-        <w:rPr>
-          <w:rFonts w:ascii="Times New Roman" w:hAnsi="Times New Roman" w:cs="Times New Roman"/>
-          <w:noProof/>
-        </w:rPr>
         <mc:AlternateContent>
           <mc:Choice Requires="wps">
             <w:drawing>
@@ -13897,42 +14059,42 @@
           <w:b/>
           <w:bCs/>
         </w:rPr>
+        <w:t>4.2.1 Beverage Process Production Tanks (MT- Mobile Tanks)</w:t>
+      </w:r>
+    </w:p>
+    <w:p>
+      <w:pPr>
+        <w:spacing w:line="360" w:lineRule="auto"/>
+        <w:rPr>
+          <w:rFonts w:ascii="Times New Roman" w:hAnsi="Times New Roman" w:cs="Times New Roman"/>
+        </w:rPr>
+      </w:pPr>
+      <w:r>
+        <w:rPr>
+          <w:rFonts w:ascii="Times New Roman" w:hAnsi="Times New Roman" w:cs="Times New Roman"/>
+        </w:rPr>
+        <w:t xml:space="preserve">The table shows the division of materials and their batches produced per production tank over 2 years. </w:t>
+      </w:r>
+      <w:r>
+        <w:rPr>
+          <w:rFonts w:ascii="Times New Roman" w:hAnsi="Times New Roman" w:cs="Times New Roman"/>
+        </w:rPr>
+        <w:t xml:space="preserve">Some tanks are utilised more than others, this is determined based on the production schedule and then on customer demand for the beverage. Some of the production tanks are used as destination or holding tanks and may not be used for beverage production. </w:t>
+      </w:r>
+    </w:p>
+    <w:p>
+      <w:pPr>
+        <w:spacing w:line="360" w:lineRule="auto"/>
+        <w:rPr>
+          <w:rFonts w:ascii="Times New Roman" w:hAnsi="Times New Roman" w:cs="Times New Roman"/>
+        </w:rPr>
+      </w:pPr>
+      <w:r>
+        <w:rPr>
+          <w:rFonts w:ascii="Times New Roman" w:hAnsi="Times New Roman" w:cs="Times New Roman"/>
+          <w:noProof/>
+        </w:rPr>
         <w:lastRenderedPageBreak/>
-        <w:t>4.2.1 Beverage Process Production Tanks (MT- Mobile Tanks)</w:t>
-      </w:r>
-    </w:p>
-    <w:p>
-      <w:pPr>
-        <w:spacing w:line="360" w:lineRule="auto"/>
-        <w:rPr>
-          <w:rFonts w:ascii="Times New Roman" w:hAnsi="Times New Roman" w:cs="Times New Roman"/>
-        </w:rPr>
-      </w:pPr>
-      <w:r>
-        <w:rPr>
-          <w:rFonts w:ascii="Times New Roman" w:hAnsi="Times New Roman" w:cs="Times New Roman"/>
-        </w:rPr>
-        <w:t xml:space="preserve">The table shows the division of materials and their batches produced per production tank over 2 years. </w:t>
-      </w:r>
-      <w:r>
-        <w:rPr>
-          <w:rFonts w:ascii="Times New Roman" w:hAnsi="Times New Roman" w:cs="Times New Roman"/>
-        </w:rPr>
-        <w:t xml:space="preserve">Some tanks are utilised more than others, this is determined based on the production schedule and then on customer demand for the beverage. Some of the production tanks are used as destination or holding tanks and may not be used for beverage production. </w:t>
-      </w:r>
-    </w:p>
-    <w:p>
-      <w:pPr>
-        <w:spacing w:line="360" w:lineRule="auto"/>
-        <w:rPr>
-          <w:rFonts w:ascii="Times New Roman" w:hAnsi="Times New Roman" w:cs="Times New Roman"/>
-        </w:rPr>
-      </w:pPr>
-      <w:r>
-        <w:rPr>
-          <w:rFonts w:ascii="Times New Roman" w:hAnsi="Times New Roman" w:cs="Times New Roman"/>
-          <w:noProof/>
-        </w:rPr>
         <mc:AlternateContent>
           <mc:Choice Requires="wps">
             <w:drawing>
@@ -14884,6 +15046,37 @@
         <w:spacing w:line="360" w:lineRule="auto"/>
         <w:rPr>
           <w:rFonts w:ascii="Times New Roman" w:hAnsi="Times New Roman" w:cs="Times New Roman"/>
+        </w:rPr>
+      </w:pPr>
+    </w:p>
+    <w:p>
+      <w:pPr>
+        <w:pStyle w:val="ListParagraph"/>
+        <w:numPr>
+          <w:ilvl w:val="0"/>
+          <w:numId w:val="25"/>
+        </w:numPr>
+        <w:spacing w:line="360" w:lineRule="auto"/>
+        <w:rPr>
+          <w:rFonts w:ascii="Times New Roman" w:hAnsi="Times New Roman" w:cs="Times New Roman"/>
+          <w:b/>
+          <w:bCs/>
+        </w:rPr>
+      </w:pPr>
+      <w:r>
+        <w:rPr>
+          <w:rFonts w:ascii="Times New Roman" w:hAnsi="Times New Roman" w:cs="Times New Roman"/>
+          <w:b/>
+          <w:bCs/>
+        </w:rPr>
+        <w:t xml:space="preserve">Overall Production Tanks Results: </w:t>
+      </w:r>
+    </w:p>
+    <w:p>
+      <w:pPr>
+        <w:spacing w:line="360" w:lineRule="auto"/>
+        <w:rPr>
+          <w:rFonts w:ascii="Times New Roman" w:hAnsi="Times New Roman" w:cs="Times New Roman"/>
           <w:b/>
           <w:bCs/>
         </w:rPr>
@@ -15050,6 +15243,7 @@
         <w:rPr>
           <w:rFonts w:ascii="Times New Roman" w:hAnsi="Times New Roman" w:cs="Times New Roman"/>
         </w:rPr>
+        <w:lastRenderedPageBreak/>
         <w:t xml:space="preserve">There were no duplicate values in the </w:t>
       </w:r>
       <w:r>
@@ -15087,116 +15281,658 @@
           <w:sz w:val="24"/>
           <w:szCs w:val="24"/>
         </w:rPr>
+        <w:t xml:space="preserve">3.4.1 </w:t>
+      </w:r>
+      <w:r>
+        <w:rPr>
+          <w:rFonts w:ascii="Times New Roman" w:hAnsi="Times New Roman" w:cs="Times New Roman"/>
+          <w:b/>
+          <w:bCs/>
+          <w:sz w:val="24"/>
+          <w:szCs w:val="24"/>
+        </w:rPr>
+        <w:t>Univariate Analysis:</w:t>
+      </w:r>
+    </w:p>
+    <w:p>
+      <w:pPr>
+        <w:spacing w:line="360" w:lineRule="auto"/>
+        <w:jc w:val="both"/>
+        <w:rPr>
+          <w:rFonts w:ascii="Times New Roman" w:hAnsi="Times New Roman" w:cs="Times New Roman"/>
+          <w:sz w:val="24"/>
+          <w:szCs w:val="24"/>
+        </w:rPr>
+      </w:pPr>
+      <w:r>
+        <w:rPr>
+          <w:rFonts w:ascii="Times New Roman" w:hAnsi="Times New Roman" w:cs="Times New Roman"/>
+          <w:b/>
+          <w:bCs/>
+          <w:sz w:val="24"/>
+          <w:szCs w:val="24"/>
+        </w:rPr>
+        <w:t>Numerical Features</w:t>
+      </w:r>
+      <w:r>
+        <w:rPr>
+          <w:rFonts w:ascii="Times New Roman" w:hAnsi="Times New Roman" w:cs="Times New Roman"/>
+          <w:sz w:val="24"/>
+          <w:szCs w:val="24"/>
+        </w:rPr>
+        <w:t xml:space="preserve">: </w:t>
+      </w:r>
+    </w:p>
+    <w:p>
+      <w:pPr>
+        <w:pStyle w:val="ListParagraph"/>
+        <w:numPr>
+          <w:ilvl w:val="0"/>
+          <w:numId w:val="26"/>
+        </w:numPr>
+        <w:spacing w:line="360" w:lineRule="auto"/>
+        <w:jc w:val="both"/>
+        <w:rPr>
+          <w:rFonts w:ascii="Times New Roman" w:hAnsi="Times New Roman" w:cs="Times New Roman"/>
+          <w:sz w:val="24"/>
+          <w:szCs w:val="24"/>
+        </w:rPr>
+      </w:pPr>
+      <w:r>
+        <w:rPr>
+          <w:rFonts w:ascii="Times New Roman" w:hAnsi="Times New Roman" w:cs="Times New Roman"/>
+          <w:sz w:val="24"/>
+          <w:szCs w:val="24"/>
+        </w:rPr>
+        <w:t xml:space="preserve">The </w:t>
+      </w:r>
+      <w:r>
+        <w:rPr>
+          <w:rFonts w:ascii="Times New Roman" w:hAnsi="Times New Roman" w:cs="Times New Roman"/>
+          <w:sz w:val="24"/>
+          <w:szCs w:val="24"/>
+        </w:rPr>
+        <w:t>distribution</w:t>
+      </w:r>
+      <w:r>
+        <w:rPr>
+          <w:rFonts w:ascii="Times New Roman" w:hAnsi="Times New Roman" w:cs="Times New Roman"/>
+          <w:sz w:val="24"/>
+          <w:szCs w:val="24"/>
+        </w:rPr>
+        <w:t xml:space="preserve"> of data records for each tank and allows you to see which tanks have more or fewer records in the dataset.</w:t>
+      </w:r>
+    </w:p>
+    <w:p>
+      <w:pPr>
+        <w:pStyle w:val="ListParagraph"/>
+        <w:spacing w:line="360" w:lineRule="auto"/>
+        <w:jc w:val="both"/>
+        <w:rPr>
+          <w:rFonts w:ascii="Times New Roman" w:hAnsi="Times New Roman" w:cs="Times New Roman"/>
+          <w:sz w:val="24"/>
+          <w:szCs w:val="24"/>
+        </w:rPr>
+      </w:pPr>
+    </w:p>
+    <w:p>
+      <w:pPr>
+        <w:pStyle w:val="ListParagraph"/>
+        <w:spacing w:line="360" w:lineRule="auto"/>
+        <w:jc w:val="both"/>
+        <w:rPr>
+          <w:rFonts w:ascii="Times New Roman" w:hAnsi="Times New Roman" w:cs="Times New Roman"/>
+          <w:sz w:val="24"/>
+          <w:szCs w:val="24"/>
+        </w:rPr>
+      </w:pPr>
+      <w:r>
+        <w:drawing>
+          <wp:inline distT="0" distB="0" distL="0" distR="0" wp14:anchorId="0229BBB2" wp14:editId="5BD57E8F">
+            <wp:extent cx="5752465" cy="1991995"/>
+            <wp:effectExtent l="19050" t="19050" r="19685" b="27305"/>
+            <wp:docPr id="6529" name="Picture 6529"/>
+            <wp:cNvGraphicFramePr>
+              <a:graphicFrameLocks xmlns:a="http://schemas.openxmlformats.org/drawingml/2006/main" noChangeAspect="1"/>
+            </wp:cNvGraphicFramePr>
+            <a:graphic xmlns:a="http://schemas.openxmlformats.org/drawingml/2006/main">
+              <a:graphicData uri="http://schemas.openxmlformats.org/drawingml/2006/picture">
+                <pic:pic xmlns:pic="http://schemas.openxmlformats.org/drawingml/2006/picture">
+                  <pic:nvPicPr>
+                    <pic:cNvPr id="1" name=""/>
+                    <pic:cNvPicPr/>
+                  </pic:nvPicPr>
+                  <pic:blipFill>
+                    <a:blip r:embed="rId17"/>
+                    <a:stretch>
+                      <a:fillRect/>
+                    </a:stretch>
+                  </pic:blipFill>
+                  <pic:spPr>
+                    <a:xfrm>
+                      <a:off x="0" y="0"/>
+                      <a:ext cx="5752465" cy="1991995"/>
+                    </a:xfrm>
+                    <a:prstGeom prst="rect">
+                      <a:avLst/>
+                    </a:prstGeom>
+                    <a:ln>
+                      <a:solidFill>
+                        <a:schemeClr val="accent1"/>
+                      </a:solidFill>
+                    </a:ln>
+                  </pic:spPr>
+                </pic:pic>
+              </a:graphicData>
+            </a:graphic>
+          </wp:inline>
+        </w:drawing>
+      </w:r>
+    </w:p>
+    <w:p>
+      <w:pPr>
+        <w:pStyle w:val="ListParagraph"/>
+        <w:numPr>
+          <w:ilvl w:val="0"/>
+          <w:numId w:val="26"/>
+        </w:numPr>
+        <w:spacing w:line="360" w:lineRule="auto"/>
+        <w:jc w:val="both"/>
+        <w:rPr>
+          <w:rFonts w:ascii="Times New Roman" w:hAnsi="Times New Roman" w:cs="Times New Roman"/>
+          <w:sz w:val="24"/>
+          <w:szCs w:val="24"/>
+        </w:rPr>
+      </w:pPr>
+      <w:r>
+        <w:rPr>
+          <w:rFonts w:ascii="Times New Roman" w:hAnsi="Times New Roman" w:cs="Times New Roman"/>
+          <w:sz w:val="24"/>
+          <w:szCs w:val="24"/>
+        </w:rPr>
+        <w:t xml:space="preserve">The </w:t>
+      </w:r>
+      <w:r>
+        <w:rPr>
+          <w:rFonts w:ascii="Times New Roman" w:hAnsi="Times New Roman" w:cs="Times New Roman"/>
+          <w:sz w:val="24"/>
+          <w:szCs w:val="24"/>
+        </w:rPr>
+        <w:t xml:space="preserve">distribution of </w:t>
+      </w:r>
+      <w:r>
+        <w:rPr>
+          <w:rFonts w:ascii="Times New Roman" w:hAnsi="Times New Roman" w:cs="Times New Roman"/>
+          <w:sz w:val="24"/>
+          <w:szCs w:val="24"/>
+        </w:rPr>
+        <w:t xml:space="preserve">Material </w:t>
+      </w:r>
+      <w:r>
+        <w:rPr>
+          <w:rFonts w:ascii="Times New Roman" w:hAnsi="Times New Roman" w:cs="Times New Roman"/>
+          <w:sz w:val="24"/>
+          <w:szCs w:val="24"/>
+        </w:rPr>
+        <w:t xml:space="preserve">data records for each tank and allows you to see which tanks </w:t>
+      </w:r>
+      <w:r>
+        <w:rPr>
+          <w:rFonts w:ascii="Times New Roman" w:hAnsi="Times New Roman" w:cs="Times New Roman"/>
+          <w:sz w:val="24"/>
+          <w:szCs w:val="24"/>
+        </w:rPr>
+        <w:t>produced materials</w:t>
+      </w:r>
+      <w:r>
+        <w:rPr>
+          <w:rFonts w:ascii="Times New Roman" w:hAnsi="Times New Roman" w:cs="Times New Roman"/>
+          <w:sz w:val="24"/>
+          <w:szCs w:val="24"/>
+        </w:rPr>
+        <w:t xml:space="preserve"> in the dataset.</w:t>
+      </w:r>
+    </w:p>
+    <w:p>
+      <w:pPr>
+        <w:spacing w:line="360" w:lineRule="auto"/>
+        <w:rPr>
+          <w:rFonts w:ascii="Times New Roman" w:hAnsi="Times New Roman" w:cs="Times New Roman"/>
+          <w:sz w:val="24"/>
+          <w:szCs w:val="24"/>
+          <w14:textOutline w14:w="9525" w14:cap="rnd" w14:cmpd="sng" w14:algn="ctr">
+            <w14:solidFill>
+              <w14:schemeClr w14:val="accent1"/>
+            </w14:solidFill>
+            <w14:prstDash w14:val="solid"/>
+            <w14:bevel/>
+          </w14:textOutline>
+        </w:rPr>
+      </w:pPr>
+      <w:r>
+        <w:rPr>
+          <w:noProof/>
+        </w:rPr>
+        <w:drawing>
+          <wp:inline distT="0" distB="0" distL="0" distR="0" wp14:anchorId="1DA7319B" wp14:editId="135C4E1D">
+            <wp:extent cx="6433114" cy="2076450"/>
+            <wp:effectExtent l="19050" t="19050" r="25400" b="19050"/>
+            <wp:docPr id="6528" name="Picture 6528"/>
+            <wp:cNvGraphicFramePr>
+              <a:graphicFrameLocks xmlns:a="http://schemas.openxmlformats.org/drawingml/2006/main" noChangeAspect="1"/>
+            </wp:cNvGraphicFramePr>
+            <a:graphic xmlns:a="http://schemas.openxmlformats.org/drawingml/2006/main">
+              <a:graphicData uri="http://schemas.openxmlformats.org/drawingml/2006/picture">
+                <pic:pic xmlns:pic="http://schemas.openxmlformats.org/drawingml/2006/picture">
+                  <pic:nvPicPr>
+                    <pic:cNvPr id="1" name=""/>
+                    <pic:cNvPicPr/>
+                  </pic:nvPicPr>
+                  <pic:blipFill>
+                    <a:blip r:embed="rId18"/>
+                    <a:stretch>
+                      <a:fillRect/>
+                    </a:stretch>
+                  </pic:blipFill>
+                  <pic:spPr>
+                    <a:xfrm>
+                      <a:off x="0" y="0"/>
+                      <a:ext cx="6438181" cy="2078086"/>
+                    </a:xfrm>
+                    <a:prstGeom prst="rect">
+                      <a:avLst/>
+                    </a:prstGeom>
+                    <a:ln>
+                      <a:solidFill>
+                        <a:schemeClr val="accent1"/>
+                      </a:solidFill>
+                    </a:ln>
+                  </pic:spPr>
+                </pic:pic>
+              </a:graphicData>
+            </a:graphic>
+          </wp:inline>
+        </w:drawing>
+      </w:r>
+    </w:p>
+    <w:p>
+      <w:pPr>
+        <w:pStyle w:val="ListParagraph"/>
+        <w:numPr>
+          <w:ilvl w:val="0"/>
+          <w:numId w:val="26"/>
+        </w:numPr>
+        <w:spacing w:line="360" w:lineRule="auto"/>
+        <w:jc w:val="both"/>
+        <w:rPr>
+          <w:rFonts w:ascii="Times New Roman" w:hAnsi="Times New Roman" w:cs="Times New Roman"/>
+          <w:sz w:val="24"/>
+          <w:szCs w:val="24"/>
+        </w:rPr>
+      </w:pPr>
+      <w:r>
+        <w:rPr>
+          <w:rFonts w:ascii="Times New Roman" w:hAnsi="Times New Roman" w:cs="Times New Roman"/>
+          <w:sz w:val="24"/>
+          <w:szCs w:val="24"/>
+        </w:rPr>
+        <w:t>Bar Chart giving visual representation of how phase duration</w:t>
+      </w:r>
+      <w:r>
+        <w:rPr>
+          <w:rFonts w:ascii="Times New Roman" w:hAnsi="Times New Roman" w:cs="Times New Roman"/>
+          <w:sz w:val="24"/>
+          <w:szCs w:val="24"/>
+        </w:rPr>
+        <w:t xml:space="preserve">, phase overrun </w:t>
+      </w:r>
+      <w:proofErr w:type="gramStart"/>
+      <w:r>
+        <w:rPr>
+          <w:rFonts w:ascii="Times New Roman" w:hAnsi="Times New Roman" w:cs="Times New Roman"/>
+          <w:sz w:val="24"/>
+          <w:szCs w:val="24"/>
+        </w:rPr>
+        <w:t>and  phase</w:t>
+      </w:r>
+      <w:proofErr w:type="gramEnd"/>
+      <w:r>
+        <w:rPr>
+          <w:rFonts w:ascii="Times New Roman" w:hAnsi="Times New Roman" w:cs="Times New Roman"/>
+          <w:sz w:val="24"/>
+          <w:szCs w:val="24"/>
+        </w:rPr>
+        <w:t xml:space="preserve"> start delay</w:t>
+      </w:r>
+      <w:r>
+        <w:rPr>
+          <w:rFonts w:ascii="Times New Roman" w:hAnsi="Times New Roman" w:cs="Times New Roman"/>
+          <w:sz w:val="24"/>
+          <w:szCs w:val="24"/>
+        </w:rPr>
+        <w:t xml:space="preserve"> varies across the different production tanks. Each bar represents a </w:t>
+      </w:r>
+      <w:r>
+        <w:rPr>
+          <w:rFonts w:ascii="Times New Roman" w:hAnsi="Times New Roman" w:cs="Times New Roman"/>
+          <w:sz w:val="24"/>
+          <w:szCs w:val="24"/>
+        </w:rPr>
+        <w:t>tank,</w:t>
+      </w:r>
+      <w:r>
+        <w:rPr>
+          <w:rFonts w:ascii="Times New Roman" w:hAnsi="Times New Roman" w:cs="Times New Roman"/>
+          <w:sz w:val="24"/>
+          <w:szCs w:val="24"/>
+        </w:rPr>
+        <w:t xml:space="preserve"> and the height is the phase </w:t>
+      </w:r>
+      <w:r>
+        <w:rPr>
+          <w:rFonts w:ascii="Times New Roman" w:hAnsi="Times New Roman" w:cs="Times New Roman"/>
+          <w:sz w:val="24"/>
+          <w:szCs w:val="24"/>
+        </w:rPr>
+        <w:t>metric</w:t>
+      </w:r>
+      <w:r>
+        <w:rPr>
+          <w:rFonts w:ascii="Times New Roman" w:hAnsi="Times New Roman" w:cs="Times New Roman"/>
+          <w:sz w:val="24"/>
+          <w:szCs w:val="24"/>
+        </w:rPr>
+        <w:t xml:space="preserve"> for that tank. </w:t>
+      </w:r>
+    </w:p>
+    <w:p>
+      <w:pPr>
+        <w:pStyle w:val="ListParagraph"/>
+        <w:spacing w:line="360" w:lineRule="auto"/>
+        <w:jc w:val="both"/>
+        <w:rPr>
+          <w:rFonts w:ascii="Times New Roman" w:hAnsi="Times New Roman" w:cs="Times New Roman"/>
+          <w:sz w:val="24"/>
+          <w:szCs w:val="24"/>
+        </w:rPr>
+      </w:pPr>
+    </w:p>
+    <w:p>
+      <w:pPr>
+        <w:pStyle w:val="ListParagraph"/>
+        <w:spacing w:line="360" w:lineRule="auto"/>
+        <w:jc w:val="both"/>
+        <w:rPr>
+          <w:rFonts w:ascii="Times New Roman" w:hAnsi="Times New Roman" w:cs="Times New Roman"/>
+          <w:sz w:val="24"/>
+          <w:szCs w:val="24"/>
+        </w:rPr>
+      </w:pPr>
+    </w:p>
+    <w:p>
+      <w:pPr>
+        <w:pStyle w:val="ListParagraph"/>
+        <w:spacing w:line="360" w:lineRule="auto"/>
+        <w:jc w:val="both"/>
+        <w:rPr>
+          <w:rFonts w:ascii="Times New Roman" w:hAnsi="Times New Roman" w:cs="Times New Roman"/>
+          <w:sz w:val="24"/>
+          <w:szCs w:val="24"/>
+        </w:rPr>
+      </w:pPr>
+    </w:p>
+    <w:p>
+      <w:pPr>
+        <w:pStyle w:val="ListParagraph"/>
+        <w:spacing w:line="360" w:lineRule="auto"/>
+        <w:jc w:val="both"/>
+        <w:rPr>
+          <w:rFonts w:ascii="Times New Roman" w:hAnsi="Times New Roman" w:cs="Times New Roman"/>
+          <w:sz w:val="24"/>
+          <w:szCs w:val="24"/>
+        </w:rPr>
+      </w:pPr>
+      <w:r>
+        <w:rPr>
+          <w:noProof/>
+        </w:rPr>
+        <w:drawing>
+          <wp:inline distT="0" distB="0" distL="0" distR="0" wp14:anchorId="74200D79" wp14:editId="23872976">
+            <wp:extent cx="5752465" cy="3122930"/>
+            <wp:effectExtent l="19050" t="19050" r="19685" b="20320"/>
+            <wp:docPr id="6531" name="Picture 6531"/>
+            <wp:cNvGraphicFramePr>
+              <a:graphicFrameLocks xmlns:a="http://schemas.openxmlformats.org/drawingml/2006/main" noChangeAspect="1"/>
+            </wp:cNvGraphicFramePr>
+            <a:graphic xmlns:a="http://schemas.openxmlformats.org/drawingml/2006/main">
+              <a:graphicData uri="http://schemas.openxmlformats.org/drawingml/2006/picture">
+                <pic:pic xmlns:pic="http://schemas.openxmlformats.org/drawingml/2006/picture">
+                  <pic:nvPicPr>
+                    <pic:cNvPr id="1" name=""/>
+                    <pic:cNvPicPr/>
+                  </pic:nvPicPr>
+                  <pic:blipFill>
+                    <a:blip r:embed="rId19"/>
+                    <a:stretch>
+                      <a:fillRect/>
+                    </a:stretch>
+                  </pic:blipFill>
+                  <pic:spPr>
+                    <a:xfrm>
+                      <a:off x="0" y="0"/>
+                      <a:ext cx="5752465" cy="3122930"/>
+                    </a:xfrm>
+                    <a:prstGeom prst="rect">
+                      <a:avLst/>
+                    </a:prstGeom>
+                    <a:ln>
+                      <a:solidFill>
+                        <a:schemeClr val="accent1"/>
+                      </a:solidFill>
+                    </a:ln>
+                  </pic:spPr>
+                </pic:pic>
+              </a:graphicData>
+            </a:graphic>
+          </wp:inline>
+        </w:drawing>
+      </w:r>
+    </w:p>
+    <w:p>
+      <w:pPr>
+        <w:spacing w:line="360" w:lineRule="auto"/>
+        <w:jc w:val="both"/>
+        <w:rPr>
+          <w:rFonts w:ascii="Times New Roman" w:hAnsi="Times New Roman" w:cs="Times New Roman"/>
+          <w:b/>
+          <w:bCs/>
+          <w:sz w:val="24"/>
+          <w:szCs w:val="24"/>
+        </w:rPr>
+      </w:pPr>
+      <w:r>
+        <w:rPr>
+          <w:rFonts w:ascii="Times New Roman" w:hAnsi="Times New Roman" w:cs="Times New Roman"/>
+          <w:b/>
+          <w:bCs/>
+          <w:sz w:val="24"/>
+          <w:szCs w:val="24"/>
+        </w:rPr>
+        <w:t>Bivariate and Multivariate Analysis:</w:t>
+      </w:r>
+    </w:p>
+    <w:p>
+      <w:pPr>
+        <w:spacing w:line="360" w:lineRule="auto"/>
+        <w:jc w:val="both"/>
+        <w:rPr>
+          <w:rFonts w:ascii="Times New Roman" w:hAnsi="Times New Roman" w:cs="Times New Roman"/>
+          <w:sz w:val="24"/>
+          <w:szCs w:val="24"/>
+        </w:rPr>
+      </w:pPr>
+      <w:r>
+        <w:rPr>
+          <w:rFonts w:ascii="Times New Roman" w:hAnsi="Times New Roman" w:cs="Times New Roman"/>
+          <w:b/>
+          <w:bCs/>
+          <w:sz w:val="24"/>
+          <w:szCs w:val="24"/>
+        </w:rPr>
+        <w:t>Correlation Analysis</w:t>
+      </w:r>
+      <w:r>
+        <w:rPr>
+          <w:rFonts w:ascii="Times New Roman" w:hAnsi="Times New Roman" w:cs="Times New Roman"/>
+          <w:sz w:val="24"/>
+          <w:szCs w:val="24"/>
+        </w:rPr>
+        <w:t xml:space="preserve">: Compute correlation matrices for numerical features to </w:t>
+      </w:r>
+      <w:r>
+        <w:rPr>
+          <w:rFonts w:ascii="Times New Roman" w:hAnsi="Times New Roman" w:cs="Times New Roman"/>
+          <w:sz w:val="24"/>
+          <w:szCs w:val="24"/>
+        </w:rPr>
+        <w:t xml:space="preserve">determine if there </w:t>
+      </w:r>
+      <w:r>
+        <w:rPr>
+          <w:rFonts w:ascii="Times New Roman" w:hAnsi="Times New Roman" w:cs="Times New Roman"/>
+          <w:sz w:val="24"/>
+          <w:szCs w:val="24"/>
+        </w:rPr>
+        <w:t>were</w:t>
+      </w:r>
+      <w:r>
+        <w:rPr>
+          <w:rFonts w:ascii="Times New Roman" w:hAnsi="Times New Roman" w:cs="Times New Roman"/>
+          <w:sz w:val="24"/>
+          <w:szCs w:val="24"/>
+        </w:rPr>
+        <w:t xml:space="preserve"> any </w:t>
+      </w:r>
+      <w:r>
+        <w:rPr>
+          <w:rFonts w:ascii="Times New Roman" w:hAnsi="Times New Roman" w:cs="Times New Roman"/>
+          <w:sz w:val="24"/>
+          <w:szCs w:val="24"/>
+        </w:rPr>
+        <w:t>linear relationships</w:t>
+      </w:r>
+      <w:r>
+        <w:rPr>
+          <w:rFonts w:ascii="Times New Roman" w:hAnsi="Times New Roman" w:cs="Times New Roman"/>
+          <w:sz w:val="24"/>
+          <w:szCs w:val="24"/>
+        </w:rPr>
+        <w:t xml:space="preserve"> between the </w:t>
+      </w:r>
+      <w:r>
+        <w:rPr>
+          <w:rFonts w:ascii="Times New Roman" w:hAnsi="Times New Roman" w:cs="Times New Roman"/>
+          <w:sz w:val="24"/>
+          <w:szCs w:val="24"/>
+        </w:rPr>
+        <w:t>variables.</w:t>
+      </w:r>
+    </w:p>
+    <w:p>
+      <w:pPr>
+        <w:spacing w:line="360" w:lineRule="auto"/>
+        <w:jc w:val="both"/>
+        <w:rPr>
+          <w:rFonts w:ascii="Times New Roman" w:hAnsi="Times New Roman" w:cs="Times New Roman"/>
+          <w:sz w:val="24"/>
+          <w:szCs w:val="24"/>
+        </w:rPr>
+      </w:pPr>
+      <w:r>
+        <w:rPr>
+          <w:noProof/>
+        </w:rPr>
+        <w:drawing>
+          <wp:inline distT="0" distB="0" distL="0" distR="0" wp14:anchorId="57800EA4" wp14:editId="458D967C">
+            <wp:extent cx="5752465" cy="3423285"/>
+            <wp:effectExtent l="19050" t="19050" r="19685" b="24765"/>
+            <wp:docPr id="6532" name="Picture 6532"/>
+            <wp:cNvGraphicFramePr>
+              <a:graphicFrameLocks xmlns:a="http://schemas.openxmlformats.org/drawingml/2006/main" noChangeAspect="1"/>
+            </wp:cNvGraphicFramePr>
+            <a:graphic xmlns:a="http://schemas.openxmlformats.org/drawingml/2006/main">
+              <a:graphicData uri="http://schemas.openxmlformats.org/drawingml/2006/picture">
+                <pic:pic xmlns:pic="http://schemas.openxmlformats.org/drawingml/2006/picture">
+                  <pic:nvPicPr>
+                    <pic:cNvPr id="1" name=""/>
+                    <pic:cNvPicPr/>
+                  </pic:nvPicPr>
+                  <pic:blipFill>
+                    <a:blip r:embed="rId20"/>
+                    <a:stretch>
+                      <a:fillRect/>
+                    </a:stretch>
+                  </pic:blipFill>
+                  <pic:spPr>
+                    <a:xfrm>
+                      <a:off x="0" y="0"/>
+                      <a:ext cx="5752465" cy="3423285"/>
+                    </a:xfrm>
+                    <a:prstGeom prst="rect">
+                      <a:avLst/>
+                    </a:prstGeom>
+                    <a:ln>
+                      <a:solidFill>
+                        <a:schemeClr val="accent1"/>
+                      </a:solidFill>
+                    </a:ln>
+                  </pic:spPr>
+                </pic:pic>
+              </a:graphicData>
+            </a:graphic>
+          </wp:inline>
+        </w:drawing>
+      </w:r>
+    </w:p>
+    <w:p>
+      <w:pPr>
+        <w:spacing w:line="360" w:lineRule="auto"/>
+        <w:jc w:val="both"/>
+        <w:rPr>
+          <w:rFonts w:ascii="Times New Roman" w:hAnsi="Times New Roman" w:cs="Times New Roman"/>
+          <w:sz w:val="24"/>
+          <w:szCs w:val="24"/>
+        </w:rPr>
+      </w:pPr>
+    </w:p>
+    <w:p>
+      <w:pPr>
+        <w:spacing w:line="360" w:lineRule="auto"/>
+        <w:jc w:val="both"/>
+        <w:rPr>
+          <w:rFonts w:ascii="Times New Roman" w:hAnsi="Times New Roman" w:cs="Times New Roman"/>
+          <w:sz w:val="24"/>
+          <w:szCs w:val="24"/>
+        </w:rPr>
+      </w:pPr>
+      <w:r>
+        <w:rPr>
+          <w:rFonts w:ascii="Times New Roman" w:hAnsi="Times New Roman" w:cs="Times New Roman"/>
+          <w:b/>
+          <w:bCs/>
+          <w:sz w:val="24"/>
+          <w:szCs w:val="24"/>
+        </w:rPr>
         <w:lastRenderedPageBreak/>
-        <w:t xml:space="preserve">3.4.1 </w:t>
-      </w:r>
-      <w:r>
-        <w:rPr>
-          <w:rFonts w:ascii="Times New Roman" w:hAnsi="Times New Roman" w:cs="Times New Roman"/>
-          <w:b/>
-          <w:bCs/>
-          <w:sz w:val="24"/>
-          <w:szCs w:val="24"/>
-        </w:rPr>
-        <w:t>Univariate Analysis:</w:t>
-      </w:r>
-    </w:p>
-    <w:p>
-      <w:pPr>
-        <w:spacing w:line="360" w:lineRule="auto"/>
-        <w:jc w:val="both"/>
-        <w:rPr>
-          <w:rFonts w:ascii="Times New Roman" w:hAnsi="Times New Roman" w:cs="Times New Roman"/>
-          <w:sz w:val="24"/>
-          <w:szCs w:val="24"/>
-        </w:rPr>
-      </w:pPr>
-      <w:r>
-        <w:rPr>
-          <w:rFonts w:ascii="Times New Roman" w:hAnsi="Times New Roman" w:cs="Times New Roman"/>
-          <w:b/>
-          <w:bCs/>
-          <w:sz w:val="24"/>
-          <w:szCs w:val="24"/>
-        </w:rPr>
-        <w:t>Numerical Features</w:t>
-      </w:r>
-      <w:r>
-        <w:rPr>
-          <w:rFonts w:ascii="Times New Roman" w:hAnsi="Times New Roman" w:cs="Times New Roman"/>
-          <w:sz w:val="24"/>
-          <w:szCs w:val="24"/>
-        </w:rPr>
-        <w:t xml:space="preserve">: </w:t>
-      </w:r>
-      <w:r>
-        <w:rPr>
-          <w:rFonts w:ascii="Times New Roman" w:hAnsi="Times New Roman" w:cs="Times New Roman"/>
-          <w:sz w:val="24"/>
-          <w:szCs w:val="24"/>
-        </w:rPr>
-        <w:t>H</w:t>
-      </w:r>
-      <w:r>
-        <w:rPr>
-          <w:rFonts w:ascii="Times New Roman" w:hAnsi="Times New Roman" w:cs="Times New Roman"/>
-          <w:sz w:val="24"/>
-          <w:szCs w:val="24"/>
-        </w:rPr>
-        <w:t xml:space="preserve">istograms, box plots, and descriptive statistics </w:t>
-      </w:r>
-      <w:r>
-        <w:rPr>
-          <w:rFonts w:ascii="Times New Roman" w:hAnsi="Times New Roman" w:cs="Times New Roman"/>
-          <w:sz w:val="24"/>
-          <w:szCs w:val="24"/>
-        </w:rPr>
-        <w:t xml:space="preserve">determined </w:t>
-      </w:r>
-      <w:r>
-        <w:rPr>
-          <w:rFonts w:ascii="Times New Roman" w:hAnsi="Times New Roman" w:cs="Times New Roman"/>
-          <w:sz w:val="24"/>
-          <w:szCs w:val="24"/>
-        </w:rPr>
-        <w:t>to understand the central tendency, spread, and shape of the distributions</w:t>
-      </w:r>
-      <w:r>
-        <w:rPr>
-          <w:rFonts w:ascii="Times New Roman" w:hAnsi="Times New Roman" w:cs="Times New Roman"/>
-          <w:sz w:val="24"/>
-          <w:szCs w:val="24"/>
-        </w:rPr>
-        <w:t xml:space="preserve"> of the target and feature variables. </w:t>
-      </w:r>
-    </w:p>
-    <w:p>
-      <w:pPr>
-        <w:spacing w:line="360" w:lineRule="auto"/>
-        <w:jc w:val="both"/>
-        <w:rPr>
-          <w:rFonts w:ascii="Times New Roman" w:hAnsi="Times New Roman" w:cs="Times New Roman"/>
-          <w:sz w:val="24"/>
-          <w:szCs w:val="24"/>
-        </w:rPr>
-      </w:pPr>
-      <w:r>
-        <w:rPr>
-          <w:rFonts w:ascii="Times New Roman" w:hAnsi="Times New Roman" w:cs="Times New Roman"/>
-          <w:b/>
-          <w:bCs/>
-          <w:sz w:val="24"/>
-          <w:szCs w:val="24"/>
-        </w:rPr>
-        <w:t>Categorical Features</w:t>
-      </w:r>
-      <w:r>
-        <w:rPr>
-          <w:rFonts w:ascii="Times New Roman" w:hAnsi="Times New Roman" w:cs="Times New Roman"/>
-          <w:sz w:val="24"/>
-          <w:szCs w:val="24"/>
-        </w:rPr>
-        <w:t>: Use frequency tables or bar plots to understand the distribution of each category.</w:t>
+        <w:t>Pair Plots &amp; Scatter Plots</w:t>
+      </w:r>
+      <w:r>
+        <w:rPr>
+          <w:rFonts w:ascii="Times New Roman" w:hAnsi="Times New Roman" w:cs="Times New Roman"/>
+          <w:sz w:val="24"/>
+          <w:szCs w:val="24"/>
+        </w:rPr>
+        <w:t>: For visual inspection of relationships and trends between pairs of numerical features.</w:t>
       </w:r>
     </w:p>
     <w:p>
@@ -15506,7 +16242,6 @@
           <w:b/>
           <w:bCs/>
         </w:rPr>
-        <w:lastRenderedPageBreak/>
         <w:t xml:space="preserve">Feature Selection: </w:t>
       </w:r>
     </w:p>
@@ -15595,6 +16330,7 @@
         <w:rPr>
           <w:rFonts w:ascii="Times New Roman" w:hAnsi="Times New Roman" w:cs="Times New Roman"/>
         </w:rPr>
+        <w:lastRenderedPageBreak/>
         <w:t>Target_Flowrate</w:t>
       </w:r>
       <w:proofErr w:type="spellEnd"/>
@@ -15974,49 +16710,49 @@
           <w:b/>
           <w:bCs/>
         </w:rPr>
+        <w:t>Boosting:</w:t>
+      </w:r>
+      <w:r>
+        <w:rPr>
+          <w:rFonts w:ascii="Times New Roman" w:hAnsi="Times New Roman" w:cs="Times New Roman"/>
+        </w:rPr>
+        <w:t xml:space="preserve"> Aims to convert weak learners into strong learners by focusing on the misclassified predictions.</w:t>
+      </w:r>
+    </w:p>
+    <w:p>
+      <w:pPr>
+        <w:spacing w:line="360" w:lineRule="auto"/>
+        <w:rPr>
+          <w:rFonts w:ascii="Times New Roman" w:hAnsi="Times New Roman" w:cs="Times New Roman"/>
+        </w:rPr>
+      </w:pPr>
+      <w:r>
+        <w:rPr>
+          <w:rFonts w:ascii="Times New Roman" w:hAnsi="Times New Roman" w:cs="Times New Roman"/>
+        </w:rPr>
+        <w:t>Data Split: 80% of the data was used for training, and the remaining 20% was reserved for testing.</w:t>
+      </w:r>
+    </w:p>
+    <w:p>
+      <w:pPr>
+        <w:spacing w:line="360" w:lineRule="auto"/>
+        <w:rPr>
+          <w:rFonts w:ascii="Times New Roman" w:hAnsi="Times New Roman" w:cs="Times New Roman"/>
+        </w:rPr>
+      </w:pPr>
+    </w:p>
+    <w:p>
+      <w:pPr>
+        <w:spacing w:line="360" w:lineRule="auto"/>
+        <w:rPr>
+          <w:rFonts w:ascii="Times New Roman" w:hAnsi="Times New Roman" w:cs="Times New Roman"/>
+        </w:rPr>
+      </w:pPr>
+      <w:r>
+        <w:rPr>
+          <w:rFonts w:ascii="Times New Roman" w:hAnsi="Times New Roman" w:cs="Times New Roman"/>
+        </w:rPr>
         <w:lastRenderedPageBreak/>
-        <w:t>Boosting:</w:t>
-      </w:r>
-      <w:r>
-        <w:rPr>
-          <w:rFonts w:ascii="Times New Roman" w:hAnsi="Times New Roman" w:cs="Times New Roman"/>
-        </w:rPr>
-        <w:t xml:space="preserve"> Aims to convert weak learners into strong learners by focusing on the misclassified predictions.</w:t>
-      </w:r>
-    </w:p>
-    <w:p>
-      <w:pPr>
-        <w:spacing w:line="360" w:lineRule="auto"/>
-        <w:rPr>
-          <w:rFonts w:ascii="Times New Roman" w:hAnsi="Times New Roman" w:cs="Times New Roman"/>
-        </w:rPr>
-      </w:pPr>
-      <w:r>
-        <w:rPr>
-          <w:rFonts w:ascii="Times New Roman" w:hAnsi="Times New Roman" w:cs="Times New Roman"/>
-        </w:rPr>
-        <w:t>Data Split: 80% of the data was used for training, and the remaining 20% was reserved for testing.</w:t>
-      </w:r>
-    </w:p>
-    <w:p>
-      <w:pPr>
-        <w:spacing w:line="360" w:lineRule="auto"/>
-        <w:rPr>
-          <w:rFonts w:ascii="Times New Roman" w:hAnsi="Times New Roman" w:cs="Times New Roman"/>
-        </w:rPr>
-      </w:pPr>
-    </w:p>
-    <w:p>
-      <w:pPr>
-        <w:spacing w:line="360" w:lineRule="auto"/>
-        <w:rPr>
-          <w:rFonts w:ascii="Times New Roman" w:hAnsi="Times New Roman" w:cs="Times New Roman"/>
-        </w:rPr>
-      </w:pPr>
-      <w:r>
-        <w:rPr>
-          <w:rFonts w:ascii="Times New Roman" w:hAnsi="Times New Roman" w:cs="Times New Roman"/>
-        </w:rPr>
         <w:t xml:space="preserve">Hyperparameter Tuning: </w:t>
       </w:r>
       <w:proofErr w:type="spellStart"/>
@@ -16408,6 +17144,7 @@
         <w:rPr>
           <w:rFonts w:ascii="Times New Roman" w:hAnsi="Times New Roman" w:cs="Times New Roman"/>
         </w:rPr>
+        <w:lastRenderedPageBreak/>
         <w:t xml:space="preserve">Data </w:t>
       </w:r>
       <w:proofErr w:type="spellStart"/>
@@ -16619,20 +17356,224 @@
         <w:rPr>
           <w:rFonts w:ascii="Times New Roman" w:hAnsi="Times New Roman" w:cs="Times New Roman"/>
         </w:rPr>
-        <w:t xml:space="preserve">In this section, we present the implementation details of the predictive models developed to achieve the objectives outlined in Section 3. These models aim to predict the phase overrun in a production process based on various independent variables, including phase duration, phase start delay, flowrate, </w:t>
-      </w:r>
+        <w:t xml:space="preserve">In this section, we present the implementation details of the predictive models developed to achieve the objectives outlined in Section 3. These models aim to predict the phase overrun in a production process based on various independent variables, including phase duration, phase start delay, flowrate, and quantity. We utilized three distinct machine learning techniques: Gradient Boosting Regressor, Support Vector Machine (SVM), and Artificial Neural Network (ANN). The implementation was carried out using the Python programming language and relevant libraries such as scikit-learn and </w:t>
+      </w:r>
+      <w:proofErr w:type="spellStart"/>
+      <w:r>
+        <w:rPr>
+          <w:rFonts w:ascii="Times New Roman" w:hAnsi="Times New Roman" w:cs="Times New Roman"/>
+        </w:rPr>
+        <w:t>Keras</w:t>
+      </w:r>
+      <w:proofErr w:type="spellEnd"/>
+      <w:r>
+        <w:rPr>
+          <w:rFonts w:ascii="Times New Roman" w:hAnsi="Times New Roman" w:cs="Times New Roman"/>
+        </w:rPr>
+        <w:t>.</w:t>
+      </w:r>
+    </w:p>
+    <w:p>
+      <w:pPr>
+        <w:rPr>
+          <w:rFonts w:ascii="Times New Roman" w:hAnsi="Times New Roman" w:cs="Times New Roman"/>
+        </w:rPr>
+      </w:pPr>
+    </w:p>
+    <w:p>
+      <w:pPr>
+        <w:rPr>
+          <w:rFonts w:ascii="Times New Roman" w:hAnsi="Times New Roman" w:cs="Times New Roman"/>
+        </w:rPr>
+      </w:pPr>
+      <w:r>
+        <w:rPr>
+          <w:rFonts w:ascii="Times New Roman" w:hAnsi="Times New Roman" w:cs="Times New Roman"/>
+        </w:rPr>
+        <w:t xml:space="preserve">4.1 Data </w:t>
+      </w:r>
+      <w:proofErr w:type="spellStart"/>
+      <w:r>
+        <w:rPr>
+          <w:rFonts w:ascii="Times New Roman" w:hAnsi="Times New Roman" w:cs="Times New Roman"/>
+        </w:rPr>
+        <w:t>Preprocessing</w:t>
+      </w:r>
+      <w:proofErr w:type="spellEnd"/>
+    </w:p>
+    <w:p>
+      <w:pPr>
+        <w:rPr>
+          <w:rFonts w:ascii="Times New Roman" w:hAnsi="Times New Roman" w:cs="Times New Roman"/>
+        </w:rPr>
+      </w:pPr>
       <w:r>
         <w:rPr>
           <w:rFonts w:ascii="Times New Roman" w:hAnsi="Times New Roman" w:cs="Times New Roman"/>
         </w:rPr>
         <w:lastRenderedPageBreak/>
-        <w:t xml:space="preserve">and quantity. We utilized three distinct machine learning techniques: Gradient Boosting Regressor, Support Vector Machine (SVM), and Artificial Neural Network (ANN). The implementation was carried out using the Python programming language and relevant libraries such as scikit-learn and </w:t>
+        <w:t xml:space="preserve">Before building the predictive models, the dataset was </w:t>
       </w:r>
       <w:proofErr w:type="spellStart"/>
       <w:r>
         <w:rPr>
           <w:rFonts w:ascii="Times New Roman" w:hAnsi="Times New Roman" w:cs="Times New Roman"/>
         </w:rPr>
+        <w:t>preprocessed</w:t>
+      </w:r>
+      <w:proofErr w:type="spellEnd"/>
+      <w:r>
+        <w:rPr>
+          <w:rFonts w:ascii="Times New Roman" w:hAnsi="Times New Roman" w:cs="Times New Roman"/>
+        </w:rPr>
+        <w:t xml:space="preserve"> to ensure that it is suitable for training and evaluation. This involved handling missing values, scaling features, and splitting the data into training and testing sets. The dataset consists of various features, including </w:t>
+      </w:r>
+      <w:proofErr w:type="spellStart"/>
+      <w:r>
+        <w:rPr>
+          <w:rFonts w:ascii="Times New Roman" w:hAnsi="Times New Roman" w:cs="Times New Roman"/>
+        </w:rPr>
+        <w:t>Phase_duration</w:t>
+      </w:r>
+      <w:proofErr w:type="spellEnd"/>
+      <w:r>
+        <w:rPr>
+          <w:rFonts w:ascii="Times New Roman" w:hAnsi="Times New Roman" w:cs="Times New Roman"/>
+        </w:rPr>
+        <w:t xml:space="preserve">, </w:t>
+      </w:r>
+      <w:proofErr w:type="spellStart"/>
+      <w:r>
+        <w:rPr>
+          <w:rFonts w:ascii="Times New Roman" w:hAnsi="Times New Roman" w:cs="Times New Roman"/>
+        </w:rPr>
+        <w:t>Phase_start_delay</w:t>
+      </w:r>
+      <w:proofErr w:type="spellEnd"/>
+      <w:r>
+        <w:rPr>
+          <w:rFonts w:ascii="Times New Roman" w:hAnsi="Times New Roman" w:cs="Times New Roman"/>
+        </w:rPr>
+        <w:t xml:space="preserve">, Flowrate, and Quantity. The target variable is </w:t>
+      </w:r>
+      <w:proofErr w:type="spellStart"/>
+      <w:r>
+        <w:rPr>
+          <w:rFonts w:ascii="Times New Roman" w:hAnsi="Times New Roman" w:cs="Times New Roman"/>
+        </w:rPr>
+        <w:t>Phase_overrun</w:t>
+      </w:r>
+      <w:proofErr w:type="spellEnd"/>
+      <w:r>
+        <w:rPr>
+          <w:rFonts w:ascii="Times New Roman" w:hAnsi="Times New Roman" w:cs="Times New Roman"/>
+        </w:rPr>
+        <w:t>, which represents the time by which a production phase exceeds the expected duration.</w:t>
+      </w:r>
+    </w:p>
+    <w:p>
+      <w:pPr>
+        <w:rPr>
+          <w:rFonts w:ascii="Times New Roman" w:hAnsi="Times New Roman" w:cs="Times New Roman"/>
+        </w:rPr>
+      </w:pPr>
+    </w:p>
+    <w:p>
+      <w:pPr>
+        <w:rPr>
+          <w:rFonts w:ascii="Times New Roman" w:hAnsi="Times New Roman" w:cs="Times New Roman"/>
+        </w:rPr>
+      </w:pPr>
+      <w:r>
+        <w:rPr>
+          <w:rFonts w:ascii="Times New Roman" w:hAnsi="Times New Roman" w:cs="Times New Roman"/>
+        </w:rPr>
+        <w:t>4.2 Gradient Boosting Regressor</w:t>
+      </w:r>
+    </w:p>
+    <w:p>
+      <w:pPr>
+        <w:rPr>
+          <w:rFonts w:ascii="Times New Roman" w:hAnsi="Times New Roman" w:cs="Times New Roman"/>
+        </w:rPr>
+      </w:pPr>
+      <w:r>
+        <w:rPr>
+          <w:rFonts w:ascii="Times New Roman" w:hAnsi="Times New Roman" w:cs="Times New Roman"/>
+        </w:rPr>
+        <w:t>The first model implemented was the Gradient Boosting Regressor, a powerful ensemble method known for its ability to capture complex relationships in the data. We trained the model using the scikit-learn library and experimented with hyperparameters such as the number of estimators, learning rate, and maximum depth. The model was evaluated using metrics such as Mean Squared Error (MSE) and R-squared on the test data.</w:t>
+      </w:r>
+    </w:p>
+    <w:p>
+      <w:pPr>
+        <w:rPr>
+          <w:rFonts w:ascii="Times New Roman" w:hAnsi="Times New Roman" w:cs="Times New Roman"/>
+        </w:rPr>
+      </w:pPr>
+    </w:p>
+    <w:p>
+      <w:pPr>
+        <w:rPr>
+          <w:rFonts w:ascii="Times New Roman" w:hAnsi="Times New Roman" w:cs="Times New Roman"/>
+        </w:rPr>
+      </w:pPr>
+      <w:r>
+        <w:rPr>
+          <w:rFonts w:ascii="Times New Roman" w:hAnsi="Times New Roman" w:cs="Times New Roman"/>
+        </w:rPr>
+        <w:t>4.3 Support Vector Machine (SVM)</w:t>
+      </w:r>
+    </w:p>
+    <w:p>
+      <w:pPr>
+        <w:rPr>
+          <w:rFonts w:ascii="Times New Roman" w:hAnsi="Times New Roman" w:cs="Times New Roman"/>
+        </w:rPr>
+      </w:pPr>
+      <w:r>
+        <w:rPr>
+          <w:rFonts w:ascii="Times New Roman" w:hAnsi="Times New Roman" w:cs="Times New Roman"/>
+        </w:rPr>
+        <w:t>The second model employed was the Support Vector Machine (SVM), a non-linear regression technique suitable for capturing intricate relationships between variables. We utilized the SVM implementation from scikit-learn and opted for a radial basis function (RBF) kernel due to its flexibility in handling non-linear data. The SVM model was trained using the scaled features and evaluated using metrics like MSE and R-squared.</w:t>
+      </w:r>
+    </w:p>
+    <w:p>
+      <w:pPr>
+        <w:rPr>
+          <w:rFonts w:ascii="Times New Roman" w:hAnsi="Times New Roman" w:cs="Times New Roman"/>
+        </w:rPr>
+      </w:pPr>
+    </w:p>
+    <w:p>
+      <w:pPr>
+        <w:rPr>
+          <w:rFonts w:ascii="Times New Roman" w:hAnsi="Times New Roman" w:cs="Times New Roman"/>
+        </w:rPr>
+      </w:pPr>
+      <w:r>
+        <w:rPr>
+          <w:rFonts w:ascii="Times New Roman" w:hAnsi="Times New Roman" w:cs="Times New Roman"/>
+        </w:rPr>
+        <w:t>4.4 Artificial Neural Network (ANN)</w:t>
+      </w:r>
+    </w:p>
+    <w:p>
+      <w:pPr>
+        <w:rPr>
+          <w:rFonts w:ascii="Times New Roman" w:hAnsi="Times New Roman" w:cs="Times New Roman"/>
+        </w:rPr>
+      </w:pPr>
+      <w:r>
+        <w:rPr>
+          <w:rFonts w:ascii="Times New Roman" w:hAnsi="Times New Roman" w:cs="Times New Roman"/>
+        </w:rPr>
+        <w:t xml:space="preserve">The third model implemented was an Artificial Neural Network (ANN), a deep learning approach capable of discovering complex patterns in the data. We used the </w:t>
+      </w:r>
+      <w:proofErr w:type="spellStart"/>
+      <w:r>
+        <w:rPr>
+          <w:rFonts w:ascii="Times New Roman" w:hAnsi="Times New Roman" w:cs="Times New Roman"/>
+        </w:rPr>
         <w:t>Keras</w:t>
       </w:r>
       <w:proofErr w:type="spellEnd"/>
@@ -16640,439 +17581,229 @@
         <w:rPr>
           <w:rFonts w:ascii="Times New Roman" w:hAnsi="Times New Roman" w:cs="Times New Roman"/>
         </w:rPr>
-        <w:t>.</w:t>
-      </w:r>
-    </w:p>
-    <w:p>
-      <w:pPr>
-        <w:rPr>
-          <w:rFonts w:ascii="Times New Roman" w:hAnsi="Times New Roman" w:cs="Times New Roman"/>
-        </w:rPr>
-      </w:pPr>
-    </w:p>
-    <w:p>
-      <w:pPr>
-        <w:rPr>
-          <w:rFonts w:ascii="Times New Roman" w:hAnsi="Times New Roman" w:cs="Times New Roman"/>
-        </w:rPr>
-      </w:pPr>
-      <w:r>
-        <w:rPr>
-          <w:rFonts w:ascii="Times New Roman" w:hAnsi="Times New Roman" w:cs="Times New Roman"/>
-        </w:rPr>
-        <w:t xml:space="preserve">4.1 Data </w:t>
+        <w:t xml:space="preserve"> library to build the ANN architecture, which included input, hidden, and output layers. The input features were standardized, and the model was trained using the Adam optimizer with mean squared error loss. The ANN's performance was evaluated using the same metrics as the previous models.</w:t>
+      </w:r>
+    </w:p>
+    <w:p>
+      <w:pPr>
+        <w:rPr>
+          <w:rFonts w:ascii="Times New Roman" w:hAnsi="Times New Roman" w:cs="Times New Roman"/>
+        </w:rPr>
+      </w:pPr>
+    </w:p>
+    <w:p>
+      <w:pPr>
+        <w:rPr>
+          <w:rFonts w:ascii="Times New Roman" w:hAnsi="Times New Roman" w:cs="Times New Roman"/>
+        </w:rPr>
+      </w:pPr>
+      <w:r>
+        <w:rPr>
+          <w:rFonts w:ascii="Times New Roman" w:hAnsi="Times New Roman" w:cs="Times New Roman"/>
+        </w:rPr>
+        <w:t>4.5 Model Evaluation</w:t>
+      </w:r>
+    </w:p>
+    <w:p>
+      <w:pPr>
+        <w:rPr>
+          <w:rFonts w:ascii="Times New Roman" w:hAnsi="Times New Roman" w:cs="Times New Roman"/>
+        </w:rPr>
+      </w:pPr>
+      <w:r>
+        <w:rPr>
+          <w:rFonts w:ascii="Times New Roman" w:hAnsi="Times New Roman" w:cs="Times New Roman"/>
+        </w:rPr>
+        <w:t>After training each model, we evaluated their predictive performance using appropriate metrics. The evaluation involved making predictions on the test dataset and computing the Mean Squared Error, Mean Absolute Error, and R-squared values. These metrics provided insights into the accuracy of the models in predicting phase overrun.</w:t>
+      </w:r>
+    </w:p>
+    <w:p>
+      <w:pPr>
+        <w:rPr>
+          <w:rFonts w:ascii="Times New Roman" w:hAnsi="Times New Roman" w:cs="Times New Roman"/>
+        </w:rPr>
+      </w:pPr>
+    </w:p>
+    <w:p>
+      <w:pPr>
+        <w:rPr>
+          <w:rFonts w:ascii="Times New Roman" w:hAnsi="Times New Roman" w:cs="Times New Roman"/>
+        </w:rPr>
+      </w:pPr>
+      <w:r>
+        <w:rPr>
+          <w:rFonts w:ascii="Times New Roman" w:hAnsi="Times New Roman" w:cs="Times New Roman"/>
+        </w:rPr>
+        <w:t>4.6 Comparison and Interpretation</w:t>
+      </w:r>
+    </w:p>
+    <w:p>
+      <w:pPr>
+        <w:rPr>
+          <w:rFonts w:ascii="Times New Roman" w:hAnsi="Times New Roman" w:cs="Times New Roman"/>
+        </w:rPr>
+      </w:pPr>
+      <w:r>
+        <w:rPr>
+          <w:rFonts w:ascii="Times New Roman" w:hAnsi="Times New Roman" w:cs="Times New Roman"/>
+        </w:rPr>
+        <w:t>The results from the three models were compared to assess their effectiveness in predicting phase overrun. The objective was to determine which model best captures the relationships between the independent variables and the target variable. Additionally, the interpretation of model outputs was performed to gain insights into the contribution of each feature in predicting phase overrun.</w:t>
+      </w:r>
+    </w:p>
+    <w:p>
+      <w:pPr>
+        <w:rPr>
+          <w:rFonts w:ascii="Times New Roman" w:hAnsi="Times New Roman" w:cs="Times New Roman"/>
+        </w:rPr>
+      </w:pPr>
+    </w:p>
+    <w:p>
+      <w:pPr>
+        <w:rPr>
+          <w:rFonts w:ascii="Times New Roman" w:hAnsi="Times New Roman" w:cs="Times New Roman"/>
+        </w:rPr>
+      </w:pPr>
+      <w:r>
+        <w:rPr>
+          <w:rFonts w:ascii="Times New Roman" w:hAnsi="Times New Roman" w:cs="Times New Roman"/>
+        </w:rPr>
+        <w:lastRenderedPageBreak/>
+        <w:t>5. Results and Discussion</w:t>
+      </w:r>
+    </w:p>
+    <w:p>
+      <w:pPr>
+        <w:rPr>
+          <w:rFonts w:ascii="Times New Roman" w:hAnsi="Times New Roman" w:cs="Times New Roman"/>
+        </w:rPr>
+      </w:pPr>
+      <w:r>
+        <w:rPr>
+          <w:rFonts w:ascii="Times New Roman" w:hAnsi="Times New Roman" w:cs="Times New Roman"/>
+        </w:rPr>
+        <w:t xml:space="preserve">The results obtained from the implementation of the three predictive models are discussed in the subsequent section. The findings are </w:t>
       </w:r>
       <w:proofErr w:type="spellStart"/>
       <w:r>
         <w:rPr>
           <w:rFonts w:ascii="Times New Roman" w:hAnsi="Times New Roman" w:cs="Times New Roman"/>
         </w:rPr>
-        <w:t>Preprocessing</w:t>
+        <w:t>analyzed</w:t>
       </w:r>
       <w:proofErr w:type="spellEnd"/>
-    </w:p>
-    <w:p>
-      <w:pPr>
-        <w:rPr>
-          <w:rFonts w:ascii="Times New Roman" w:hAnsi="Times New Roman" w:cs="Times New Roman"/>
-        </w:rPr>
-      </w:pPr>
-      <w:r>
-        <w:rPr>
-          <w:rFonts w:ascii="Times New Roman" w:hAnsi="Times New Roman" w:cs="Times New Roman"/>
-        </w:rPr>
-        <w:t xml:space="preserve">Before building the predictive models, the dataset was </w:t>
-      </w:r>
-      <w:proofErr w:type="spellStart"/>
-      <w:r>
-        <w:rPr>
-          <w:rFonts w:ascii="Times New Roman" w:hAnsi="Times New Roman" w:cs="Times New Roman"/>
-        </w:rPr>
-        <w:t>preprocessed</w:t>
-      </w:r>
-      <w:proofErr w:type="spellEnd"/>
-      <w:r>
-        <w:rPr>
-          <w:rFonts w:ascii="Times New Roman" w:hAnsi="Times New Roman" w:cs="Times New Roman"/>
-        </w:rPr>
-        <w:t xml:space="preserve"> to ensure that it is suitable for training and evaluation. This involved handling missing values, scaling features, and splitting the data into training and testing sets. The dataset consists of various features, including </w:t>
-      </w:r>
-      <w:proofErr w:type="spellStart"/>
-      <w:r>
-        <w:rPr>
-          <w:rFonts w:ascii="Times New Roman" w:hAnsi="Times New Roman" w:cs="Times New Roman"/>
-        </w:rPr>
-        <w:t>Phase_duration</w:t>
-      </w:r>
-      <w:proofErr w:type="spellEnd"/>
-      <w:r>
-        <w:rPr>
-          <w:rFonts w:ascii="Times New Roman" w:hAnsi="Times New Roman" w:cs="Times New Roman"/>
-        </w:rPr>
-        <w:t xml:space="preserve">, </w:t>
-      </w:r>
-      <w:proofErr w:type="spellStart"/>
-      <w:r>
-        <w:rPr>
-          <w:rFonts w:ascii="Times New Roman" w:hAnsi="Times New Roman" w:cs="Times New Roman"/>
-        </w:rPr>
-        <w:t>Phase_start_delay</w:t>
-      </w:r>
-      <w:proofErr w:type="spellEnd"/>
-      <w:r>
-        <w:rPr>
-          <w:rFonts w:ascii="Times New Roman" w:hAnsi="Times New Roman" w:cs="Times New Roman"/>
-        </w:rPr>
-        <w:t xml:space="preserve">, Flowrate, and Quantity. The target variable is </w:t>
-      </w:r>
-      <w:proofErr w:type="spellStart"/>
-      <w:r>
-        <w:rPr>
-          <w:rFonts w:ascii="Times New Roman" w:hAnsi="Times New Roman" w:cs="Times New Roman"/>
-        </w:rPr>
-        <w:t>Phase_overrun</w:t>
-      </w:r>
-      <w:proofErr w:type="spellEnd"/>
-      <w:r>
-        <w:rPr>
-          <w:rFonts w:ascii="Times New Roman" w:hAnsi="Times New Roman" w:cs="Times New Roman"/>
-        </w:rPr>
-        <w:t>, which represents the time by which a production phase exceeds the expected duration.</w:t>
-      </w:r>
-    </w:p>
-    <w:p>
-      <w:pPr>
-        <w:rPr>
-          <w:rFonts w:ascii="Times New Roman" w:hAnsi="Times New Roman" w:cs="Times New Roman"/>
-        </w:rPr>
-      </w:pPr>
-    </w:p>
-    <w:p>
-      <w:pPr>
-        <w:rPr>
-          <w:rFonts w:ascii="Times New Roman" w:hAnsi="Times New Roman" w:cs="Times New Roman"/>
-        </w:rPr>
-      </w:pPr>
-      <w:r>
-        <w:rPr>
-          <w:rFonts w:ascii="Times New Roman" w:hAnsi="Times New Roman" w:cs="Times New Roman"/>
-        </w:rPr>
-        <w:t>4.2 Gradient Boosting Regressor</w:t>
-      </w:r>
-    </w:p>
-    <w:p>
-      <w:pPr>
-        <w:rPr>
-          <w:rFonts w:ascii="Times New Roman" w:hAnsi="Times New Roman" w:cs="Times New Roman"/>
-        </w:rPr>
-      </w:pPr>
-      <w:r>
-        <w:rPr>
-          <w:rFonts w:ascii="Times New Roman" w:hAnsi="Times New Roman" w:cs="Times New Roman"/>
-        </w:rPr>
-        <w:t>The first model implemented was the Gradient Boosting Regressor, a powerful ensemble method known for its ability to capture complex relationships in the data. We trained the model using the scikit-learn library and experimented with hyperparameters such as the number of estimators, learning rate, and maximum depth. The model was evaluated using metrics such as Mean Squared Error (MSE) and R-squared on the test data.</w:t>
-      </w:r>
-    </w:p>
-    <w:p>
-      <w:pPr>
-        <w:rPr>
-          <w:rFonts w:ascii="Times New Roman" w:hAnsi="Times New Roman" w:cs="Times New Roman"/>
-        </w:rPr>
-      </w:pPr>
-    </w:p>
-    <w:p>
-      <w:pPr>
-        <w:rPr>
-          <w:rFonts w:ascii="Times New Roman" w:hAnsi="Times New Roman" w:cs="Times New Roman"/>
-        </w:rPr>
-      </w:pPr>
-      <w:r>
-        <w:rPr>
-          <w:rFonts w:ascii="Times New Roman" w:hAnsi="Times New Roman" w:cs="Times New Roman"/>
-        </w:rPr>
-        <w:t>4.3 Support Vector Machine (SVM)</w:t>
-      </w:r>
-    </w:p>
-    <w:p>
-      <w:pPr>
-        <w:rPr>
-          <w:rFonts w:ascii="Times New Roman" w:hAnsi="Times New Roman" w:cs="Times New Roman"/>
-        </w:rPr>
-      </w:pPr>
-      <w:r>
-        <w:rPr>
-          <w:rFonts w:ascii="Times New Roman" w:hAnsi="Times New Roman" w:cs="Times New Roman"/>
-        </w:rPr>
-        <w:t>The second model employed was the Support Vector Machine (SVM), a non-linear regression technique suitable for capturing intricate relationships between variables. We utilized the SVM implementation from scikit-learn and opted for a radial basis function (RBF) kernel due to its flexibility in handling non-linear data. The SVM model was trained using the scaled features and evaluated using metrics like MSE and R-squared.</w:t>
-      </w:r>
-    </w:p>
-    <w:p>
-      <w:pPr>
-        <w:rPr>
-          <w:rFonts w:ascii="Times New Roman" w:hAnsi="Times New Roman" w:cs="Times New Roman"/>
-        </w:rPr>
-      </w:pPr>
-    </w:p>
-    <w:p>
-      <w:pPr>
-        <w:rPr>
-          <w:rFonts w:ascii="Times New Roman" w:hAnsi="Times New Roman" w:cs="Times New Roman"/>
-        </w:rPr>
-      </w:pPr>
-      <w:r>
-        <w:rPr>
-          <w:rFonts w:ascii="Times New Roman" w:hAnsi="Times New Roman" w:cs="Times New Roman"/>
-        </w:rPr>
-        <w:t>4.4 Artificial Neural Network (ANN)</w:t>
-      </w:r>
-    </w:p>
-    <w:p>
-      <w:pPr>
-        <w:rPr>
-          <w:rFonts w:ascii="Times New Roman" w:hAnsi="Times New Roman" w:cs="Times New Roman"/>
-        </w:rPr>
-      </w:pPr>
-      <w:r>
-        <w:rPr>
-          <w:rFonts w:ascii="Times New Roman" w:hAnsi="Times New Roman" w:cs="Times New Roman"/>
-        </w:rPr>
-        <w:t xml:space="preserve">The third model implemented was an Artificial Neural Network (ANN), a deep learning approach capable of discovering complex patterns in the data. We used the </w:t>
-      </w:r>
-      <w:proofErr w:type="spellStart"/>
-      <w:r>
-        <w:rPr>
-          <w:rFonts w:ascii="Times New Roman" w:hAnsi="Times New Roman" w:cs="Times New Roman"/>
-        </w:rPr>
-        <w:t>Keras</w:t>
-      </w:r>
-      <w:proofErr w:type="spellEnd"/>
-      <w:r>
-        <w:rPr>
-          <w:rFonts w:ascii="Times New Roman" w:hAnsi="Times New Roman" w:cs="Times New Roman"/>
-        </w:rPr>
-        <w:t xml:space="preserve"> library to build the ANN architecture, which included input, hidden, and output layers. The input features were standardized, and the model was trained using the Adam optimizer with mean squared error loss. The ANN's performance was evaluated using the same metrics as the previous models.</w:t>
-      </w:r>
-    </w:p>
-    <w:p>
-      <w:pPr>
-        <w:rPr>
-          <w:rFonts w:ascii="Times New Roman" w:hAnsi="Times New Roman" w:cs="Times New Roman"/>
-        </w:rPr>
-      </w:pPr>
-    </w:p>
-    <w:p>
-      <w:pPr>
-        <w:rPr>
-          <w:rFonts w:ascii="Times New Roman" w:hAnsi="Times New Roman" w:cs="Times New Roman"/>
-        </w:rPr>
-      </w:pPr>
-      <w:r>
-        <w:rPr>
-          <w:rFonts w:ascii="Times New Roman" w:hAnsi="Times New Roman" w:cs="Times New Roman"/>
-        </w:rPr>
-        <w:t>4.5 Model Evaluation</w:t>
-      </w:r>
-    </w:p>
-    <w:p>
-      <w:pPr>
-        <w:rPr>
-          <w:rFonts w:ascii="Times New Roman" w:hAnsi="Times New Roman" w:cs="Times New Roman"/>
-        </w:rPr>
-      </w:pPr>
-      <w:r>
-        <w:rPr>
-          <w:rFonts w:ascii="Times New Roman" w:hAnsi="Times New Roman" w:cs="Times New Roman"/>
-        </w:rPr>
-        <w:t>After training each model, we evaluated their predictive performance using appropriate metrics. The evaluation involved making predictions on the test dataset and computing the Mean Squared Error, Mean Absolute Error, and R-squared values. These metrics provided insights into the accuracy of the models in predicting phase overrun.</w:t>
-      </w:r>
-    </w:p>
-    <w:p>
-      <w:pPr>
-        <w:rPr>
-          <w:rFonts w:ascii="Times New Roman" w:hAnsi="Times New Roman" w:cs="Times New Roman"/>
-        </w:rPr>
-      </w:pPr>
-    </w:p>
-    <w:p>
-      <w:pPr>
-        <w:rPr>
-          <w:rFonts w:ascii="Times New Roman" w:hAnsi="Times New Roman" w:cs="Times New Roman"/>
-        </w:rPr>
-      </w:pPr>
-      <w:r>
-        <w:rPr>
-          <w:rFonts w:ascii="Times New Roman" w:hAnsi="Times New Roman" w:cs="Times New Roman"/>
-        </w:rPr>
+      <w:r>
+        <w:rPr>
+          <w:rFonts w:ascii="Times New Roman" w:hAnsi="Times New Roman" w:cs="Times New Roman"/>
+        </w:rPr>
+        <w:t xml:space="preserve"> in the context of the research objectives to draw meaningful conclusions.</w:t>
+      </w:r>
+    </w:p>
+    <w:p>
+      <w:pPr>
+        <w:rPr>
+          <w:b/>
+          <w:bCs/>
+        </w:rPr>
+      </w:pPr>
+      <w:proofErr w:type="gramStart"/>
+      <w:r>
+        <w:rPr>
+          <w:b/>
+          <w:bCs/>
+        </w:rPr>
+        <w:t>Outliers :</w:t>
+      </w:r>
+      <w:proofErr w:type="gramEnd"/>
+      <w:r>
+        <w:rPr>
+          <w:b/>
+          <w:bCs/>
+        </w:rPr>
+        <w:t xml:space="preserve"> </w:t>
+      </w:r>
+    </w:p>
+    <w:p>
+      <w:r>
+        <w:t>The decision of whether to include outliers in your dataset when predicting phase overrun using machine learning depends on several factors and should be made based on the specific characteristics of your data and the problem you're trying to solve. Here are some considerations to help you decide:</w:t>
+      </w:r>
+    </w:p>
+    <w:p/>
+    <w:p>
+      <w:r>
+        <w:t>1. Impact on Model Performance:</w:t>
+      </w:r>
+    </w:p>
+    <w:p/>
+    <w:p>
+      <w:r>
+        <w:t>Outliers can significantly influence the training of machine learning models, particularly linear models. They can pull the model's fit towards them, resulting in poor generalization to new data.</w:t>
+      </w:r>
+    </w:p>
+    <w:p>
+      <w:r>
+        <w:t>For non-linear models or models robust to outliers (e.g., Random Forests, Gradient Boosting), the impact of outliers might be less pronounced.</w:t>
+      </w:r>
+    </w:p>
+    <w:p>
+      <w:r>
+        <w:t>2. Data Quality:</w:t>
+      </w:r>
+    </w:p>
+    <w:p/>
+    <w:p>
+      <w:r>
+        <w:t>Consider whether the outliers are genuine data points or errors in data collection. Genuine outliers might contain valuable information about rare scenarios or anomalies in your data.</w:t>
+      </w:r>
+    </w:p>
+    <w:p>
+      <w:r>
+        <w:t>If outliers are errors, it might be beneficial to remove or correct them to avoid misleading the model.</w:t>
+      </w:r>
+    </w:p>
+    <w:p>
+      <w:r>
+        <w:t>3. Problem Context:</w:t>
+      </w:r>
+    </w:p>
+    <w:p/>
+    <w:p>
+      <w:r>
+        <w:t>If predicting phase overrun is critical for both common and rare cases, outliers could be valuable to capture those rare instances.</w:t>
+      </w:r>
+    </w:p>
+    <w:p>
+      <w:r>
+        <w:t>On the other hand, if you are more interested in predicting typical cases and outliers are considered unusual events, you might want to treat them separately.</w:t>
+      </w:r>
+    </w:p>
+    <w:p>
+      <w:r>
+        <w:t>4. Robustness vs. Precision:</w:t>
+      </w:r>
+    </w:p>
+    <w:p/>
+    <w:p>
+      <w:r>
+        <w:t xml:space="preserve">Including outliers might increase the robustness of the model to handle various situations, but it might come at the cost of predictive accuracy for </w:t>
+      </w:r>
+      <w:proofErr w:type="gramStart"/>
+      <w:r>
+        <w:t>the majority of</w:t>
+      </w:r>
+      <w:proofErr w:type="gramEnd"/>
+      <w:r>
+        <w:t xml:space="preserve"> cases.</w:t>
+      </w:r>
+    </w:p>
+    <w:p>
+      <w:r>
+        <w:t>5. Scaling and Transformation:</w:t>
+      </w:r>
+    </w:p>
+    <w:p/>
+    <w:p>
+      <w:r>
         <w:lastRenderedPageBreak/>
-        <w:t>4.6 Comparison and Interpretation</w:t>
-      </w:r>
-    </w:p>
-    <w:p>
-      <w:pPr>
-        <w:rPr>
-          <w:rFonts w:ascii="Times New Roman" w:hAnsi="Times New Roman" w:cs="Times New Roman"/>
-        </w:rPr>
-      </w:pPr>
-      <w:r>
-        <w:rPr>
-          <w:rFonts w:ascii="Times New Roman" w:hAnsi="Times New Roman" w:cs="Times New Roman"/>
-        </w:rPr>
-        <w:t>The results from the three models were compared to assess their effectiveness in predicting phase overrun. The objective was to determine which model best captures the relationships between the independent variables and the target variable. Additionally, the interpretation of model outputs was performed to gain insights into the contribution of each feature in predicting phase overrun.</w:t>
-      </w:r>
-    </w:p>
-    <w:p>
-      <w:pPr>
-        <w:rPr>
-          <w:rFonts w:ascii="Times New Roman" w:hAnsi="Times New Roman" w:cs="Times New Roman"/>
-        </w:rPr>
-      </w:pPr>
-    </w:p>
-    <w:p>
-      <w:pPr>
-        <w:rPr>
-          <w:rFonts w:ascii="Times New Roman" w:hAnsi="Times New Roman" w:cs="Times New Roman"/>
-        </w:rPr>
-      </w:pPr>
-      <w:r>
-        <w:rPr>
-          <w:rFonts w:ascii="Times New Roman" w:hAnsi="Times New Roman" w:cs="Times New Roman"/>
-        </w:rPr>
-        <w:t>5. Results and Discussion</w:t>
-      </w:r>
-    </w:p>
-    <w:p>
-      <w:pPr>
-        <w:rPr>
-          <w:rFonts w:ascii="Times New Roman" w:hAnsi="Times New Roman" w:cs="Times New Roman"/>
-        </w:rPr>
-      </w:pPr>
-      <w:r>
-        <w:rPr>
-          <w:rFonts w:ascii="Times New Roman" w:hAnsi="Times New Roman" w:cs="Times New Roman"/>
-        </w:rPr>
-        <w:t xml:space="preserve">The results obtained from the implementation of the three predictive models are discussed in the subsequent section. The findings are </w:t>
-      </w:r>
-      <w:proofErr w:type="spellStart"/>
-      <w:r>
-        <w:rPr>
-          <w:rFonts w:ascii="Times New Roman" w:hAnsi="Times New Roman" w:cs="Times New Roman"/>
-        </w:rPr>
-        <w:t>analyzed</w:t>
-      </w:r>
-      <w:proofErr w:type="spellEnd"/>
-      <w:r>
-        <w:rPr>
-          <w:rFonts w:ascii="Times New Roman" w:hAnsi="Times New Roman" w:cs="Times New Roman"/>
-        </w:rPr>
-        <w:t xml:space="preserve"> in the context of the research objectives to draw meaningful conclusions.</w:t>
-      </w:r>
-    </w:p>
-    <w:p>
-      <w:pPr>
-        <w:rPr>
-          <w:b/>
-          <w:bCs/>
-        </w:rPr>
-      </w:pPr>
-      <w:proofErr w:type="gramStart"/>
-      <w:r>
-        <w:rPr>
-          <w:b/>
-          <w:bCs/>
-        </w:rPr>
-        <w:t>Outliers :</w:t>
-      </w:r>
-      <w:proofErr w:type="gramEnd"/>
-      <w:r>
-        <w:rPr>
-          <w:b/>
-          <w:bCs/>
-        </w:rPr>
-        <w:t xml:space="preserve"> </w:t>
-      </w:r>
-    </w:p>
-    <w:p>
-      <w:r>
-        <w:t>The decision of whether to include outliers in your dataset when predicting phase overrun using machine learning depends on several factors and should be made based on the specific characteristics of your data and the problem you're trying to solve. Here are some considerations to help you decide:</w:t>
-      </w:r>
-    </w:p>
-    <w:p/>
-    <w:p>
-      <w:r>
-        <w:t>1. Impact on Model Performance:</w:t>
-      </w:r>
-    </w:p>
-    <w:p/>
-    <w:p>
-      <w:r>
-        <w:t>Outliers can significantly influence the training of machine learning models, particularly linear models. They can pull the model's fit towards them, resulting in poor generalization to new data.</w:t>
-      </w:r>
-    </w:p>
-    <w:p>
-      <w:r>
-        <w:t>For non-linear models or models robust to outliers (e.g., Random Forests, Gradient Boosting), the impact of outliers might be less pronounced.</w:t>
-      </w:r>
-    </w:p>
-    <w:p>
-      <w:r>
-        <w:t>2. Data Quality:</w:t>
-      </w:r>
-    </w:p>
-    <w:p/>
-    <w:p>
-      <w:r>
-        <w:t>Consider whether the outliers are genuine data points or errors in data collection. Genuine outliers might contain valuable information about rare scenarios or anomalies in your data.</w:t>
-      </w:r>
-    </w:p>
-    <w:p>
-      <w:r>
-        <w:t>If outliers are errors, it might be beneficial to remove or correct them to avoid misleading the model.</w:t>
-      </w:r>
-    </w:p>
-    <w:p>
-      <w:r>
-        <w:t>3. Problem Context:</w:t>
-      </w:r>
-    </w:p>
-    <w:p/>
-    <w:p>
-      <w:r>
-        <w:t>If predicting phase overrun is critical for both common and rare cases, outliers could be valuable to capture those rare instances.</w:t>
-      </w:r>
-    </w:p>
-    <w:p>
-      <w:r>
-        <w:t>On the other hand, if you are more interested in predicting typical cases and outliers are considered unusual events, you might want to treat them separately.</w:t>
-      </w:r>
-    </w:p>
-    <w:p>
-      <w:r>
-        <w:t>4. Robustness vs. Precision:</w:t>
-      </w:r>
-    </w:p>
-    <w:p/>
-    <w:p>
-      <w:r>
-        <w:lastRenderedPageBreak/>
-        <w:t xml:space="preserve">Including outliers might increase the robustness of the model to handle various situations, but it might come at the cost of predictive accuracy for </w:t>
-      </w:r>
-      <w:proofErr w:type="gramStart"/>
-      <w:r>
-        <w:t>the majority of</w:t>
-      </w:r>
-      <w:proofErr w:type="gramEnd"/>
-      <w:r>
-        <w:t xml:space="preserve"> cases.</w:t>
-      </w:r>
-    </w:p>
-    <w:p>
-      <w:r>
-        <w:t>5. Scaling and Transformation:</w:t>
-      </w:r>
-    </w:p>
-    <w:p/>
-    <w:p>
-      <w:r>
         <w:t>If outliers are included, consider scaling or transforming your features appropriately to reduce their influence.</w:t>
       </w:r>
     </w:p>
@@ -17236,9 +17967,9 @@
       </w:pPr>
     </w:p>
     <w:sectPr>
-      <w:footerReference w:type="even" r:id="rId17"/>
-      <w:footerReference w:type="default" r:id="rId18"/>
-      <w:footerReference w:type="first" r:id="rId19"/>
+      <w:footerReference w:type="even" r:id="rId21"/>
+      <w:footerReference w:type="default" r:id="rId22"/>
+      <w:footerReference w:type="first" r:id="rId23"/>
       <w:pgSz w:w="12240" w:h="15840"/>
       <w:pgMar w:top="1105" w:right="1597" w:bottom="1281" w:left="1584" w:header="720" w:footer="720" w:gutter="0"/>
       <w:pgNumType w:start="1"/>
@@ -19278,6 +20009,95 @@
     </w:lvl>
   </w:abstractNum>
   <w:abstractNum w:abstractNumId="14" w15:restartNumberingAfterBreak="0">
+    <w:nsid w:val="57A75DEB"/>
+    <w:multiLevelType w:val="hybridMultilevel"/>
+    <w:tmpl w:val="40D8FD64"/>
+    <w:lvl w:ilvl="0" w:tplc="0809000F">
+      <w:start w:val="1"/>
+      <w:numFmt w:val="decimal"/>
+      <w:lvlText w:val="%1."/>
+      <w:lvlJc w:val="left"/>
+      <w:pPr>
+        <w:ind w:left="720" w:hanging="360"/>
+      </w:pPr>
+      <w:rPr>
+        <w:rFonts w:hint="default"/>
+      </w:rPr>
+    </w:lvl>
+    <w:lvl w:ilvl="1" w:tplc="08090019" w:tentative="1">
+      <w:start w:val="1"/>
+      <w:numFmt w:val="lowerLetter"/>
+      <w:lvlText w:val="%2."/>
+      <w:lvlJc w:val="left"/>
+      <w:pPr>
+        <w:ind w:left="1440" w:hanging="360"/>
+      </w:pPr>
+    </w:lvl>
+    <w:lvl w:ilvl="2" w:tplc="0809001B" w:tentative="1">
+      <w:start w:val="1"/>
+      <w:numFmt w:val="lowerRoman"/>
+      <w:lvlText w:val="%3."/>
+      <w:lvlJc w:val="right"/>
+      <w:pPr>
+        <w:ind w:left="2160" w:hanging="180"/>
+      </w:pPr>
+    </w:lvl>
+    <w:lvl w:ilvl="3" w:tplc="0809000F" w:tentative="1">
+      <w:start w:val="1"/>
+      <w:numFmt w:val="decimal"/>
+      <w:lvlText w:val="%4."/>
+      <w:lvlJc w:val="left"/>
+      <w:pPr>
+        <w:ind w:left="2880" w:hanging="360"/>
+      </w:pPr>
+    </w:lvl>
+    <w:lvl w:ilvl="4" w:tplc="08090019" w:tentative="1">
+      <w:start w:val="1"/>
+      <w:numFmt w:val="lowerLetter"/>
+      <w:lvlText w:val="%5."/>
+      <w:lvlJc w:val="left"/>
+      <w:pPr>
+        <w:ind w:left="3600" w:hanging="360"/>
+      </w:pPr>
+    </w:lvl>
+    <w:lvl w:ilvl="5" w:tplc="0809001B" w:tentative="1">
+      <w:start w:val="1"/>
+      <w:numFmt w:val="lowerRoman"/>
+      <w:lvlText w:val="%6."/>
+      <w:lvlJc w:val="right"/>
+      <w:pPr>
+        <w:ind w:left="4320" w:hanging="180"/>
+      </w:pPr>
+    </w:lvl>
+    <w:lvl w:ilvl="6" w:tplc="0809000F" w:tentative="1">
+      <w:start w:val="1"/>
+      <w:numFmt w:val="decimal"/>
+      <w:lvlText w:val="%7."/>
+      <w:lvlJc w:val="left"/>
+      <w:pPr>
+        <w:ind w:left="5040" w:hanging="360"/>
+      </w:pPr>
+    </w:lvl>
+    <w:lvl w:ilvl="7" w:tplc="08090019" w:tentative="1">
+      <w:start w:val="1"/>
+      <w:numFmt w:val="lowerLetter"/>
+      <w:lvlText w:val="%8."/>
+      <w:lvlJc w:val="left"/>
+      <w:pPr>
+        <w:ind w:left="5760" w:hanging="360"/>
+      </w:pPr>
+    </w:lvl>
+    <w:lvl w:ilvl="8" w:tplc="0809001B" w:tentative="1">
+      <w:start w:val="1"/>
+      <w:numFmt w:val="lowerRoman"/>
+      <w:lvlText w:val="%9."/>
+      <w:lvlJc w:val="right"/>
+      <w:pPr>
+        <w:ind w:left="6480" w:hanging="180"/>
+      </w:pPr>
+    </w:lvl>
+  </w:abstractNum>
+  <w:abstractNum w:abstractNumId="15" w15:restartNumberingAfterBreak="0">
     <w:nsid w:val="615C4D90"/>
     <w:multiLevelType w:val="multilevel"/>
     <w:tmpl w:val="99C8265C"/>
@@ -19399,7 +20219,7 @@
       </w:rPr>
     </w:lvl>
   </w:abstractNum>
-  <w:abstractNum w:abstractNumId="15" w15:restartNumberingAfterBreak="0">
+  <w:abstractNum w:abstractNumId="16" w15:restartNumberingAfterBreak="0">
     <w:nsid w:val="67F3310C"/>
     <w:multiLevelType w:val="hybridMultilevel"/>
     <w:tmpl w:val="CD8ACAFA"/>
@@ -19488,7 +20308,96 @@
       </w:pPr>
     </w:lvl>
   </w:abstractNum>
-  <w:abstractNum w:abstractNumId="16" w15:restartNumberingAfterBreak="0">
+  <w:abstractNum w:abstractNumId="17" w15:restartNumberingAfterBreak="0">
+    <w:nsid w:val="6A7F63A3"/>
+    <w:multiLevelType w:val="hybridMultilevel"/>
+    <w:tmpl w:val="214250E8"/>
+    <w:lvl w:ilvl="0" w:tplc="0809000F">
+      <w:start w:val="1"/>
+      <w:numFmt w:val="decimal"/>
+      <w:lvlText w:val="%1."/>
+      <w:lvlJc w:val="left"/>
+      <w:pPr>
+        <w:ind w:left="720" w:hanging="360"/>
+      </w:pPr>
+      <w:rPr>
+        <w:rFonts w:hint="default"/>
+      </w:rPr>
+    </w:lvl>
+    <w:lvl w:ilvl="1" w:tplc="08090019" w:tentative="1">
+      <w:start w:val="1"/>
+      <w:numFmt w:val="lowerLetter"/>
+      <w:lvlText w:val="%2."/>
+      <w:lvlJc w:val="left"/>
+      <w:pPr>
+        <w:ind w:left="1440" w:hanging="360"/>
+      </w:pPr>
+    </w:lvl>
+    <w:lvl w:ilvl="2" w:tplc="0809001B" w:tentative="1">
+      <w:start w:val="1"/>
+      <w:numFmt w:val="lowerRoman"/>
+      <w:lvlText w:val="%3."/>
+      <w:lvlJc w:val="right"/>
+      <w:pPr>
+        <w:ind w:left="2160" w:hanging="180"/>
+      </w:pPr>
+    </w:lvl>
+    <w:lvl w:ilvl="3" w:tplc="0809000F" w:tentative="1">
+      <w:start w:val="1"/>
+      <w:numFmt w:val="decimal"/>
+      <w:lvlText w:val="%4."/>
+      <w:lvlJc w:val="left"/>
+      <w:pPr>
+        <w:ind w:left="2880" w:hanging="360"/>
+      </w:pPr>
+    </w:lvl>
+    <w:lvl w:ilvl="4" w:tplc="08090019" w:tentative="1">
+      <w:start w:val="1"/>
+      <w:numFmt w:val="lowerLetter"/>
+      <w:lvlText w:val="%5."/>
+      <w:lvlJc w:val="left"/>
+      <w:pPr>
+        <w:ind w:left="3600" w:hanging="360"/>
+      </w:pPr>
+    </w:lvl>
+    <w:lvl w:ilvl="5" w:tplc="0809001B" w:tentative="1">
+      <w:start w:val="1"/>
+      <w:numFmt w:val="lowerRoman"/>
+      <w:lvlText w:val="%6."/>
+      <w:lvlJc w:val="right"/>
+      <w:pPr>
+        <w:ind w:left="4320" w:hanging="180"/>
+      </w:pPr>
+    </w:lvl>
+    <w:lvl w:ilvl="6" w:tplc="0809000F" w:tentative="1">
+      <w:start w:val="1"/>
+      <w:numFmt w:val="decimal"/>
+      <w:lvlText w:val="%7."/>
+      <w:lvlJc w:val="left"/>
+      <w:pPr>
+        <w:ind w:left="5040" w:hanging="360"/>
+      </w:pPr>
+    </w:lvl>
+    <w:lvl w:ilvl="7" w:tplc="08090019" w:tentative="1">
+      <w:start w:val="1"/>
+      <w:numFmt w:val="lowerLetter"/>
+      <w:lvlText w:val="%8."/>
+      <w:lvlJc w:val="left"/>
+      <w:pPr>
+        <w:ind w:left="5760" w:hanging="360"/>
+      </w:pPr>
+    </w:lvl>
+    <w:lvl w:ilvl="8" w:tplc="0809001B" w:tentative="1">
+      <w:start w:val="1"/>
+      <w:numFmt w:val="lowerRoman"/>
+      <w:lvlText w:val="%9."/>
+      <w:lvlJc w:val="right"/>
+      <w:pPr>
+        <w:ind w:left="6480" w:hanging="180"/>
+      </w:pPr>
+    </w:lvl>
+  </w:abstractNum>
+  <w:abstractNum w:abstractNumId="18" w15:restartNumberingAfterBreak="0">
     <w:nsid w:val="6E3E096E"/>
     <w:multiLevelType w:val="multilevel"/>
     <w:tmpl w:val="49C0A552"/>
@@ -19609,7 +20518,7 @@
       </w:rPr>
     </w:lvl>
   </w:abstractNum>
-  <w:abstractNum w:abstractNumId="17" w15:restartNumberingAfterBreak="0">
+  <w:abstractNum w:abstractNumId="19" w15:restartNumberingAfterBreak="0">
     <w:nsid w:val="70287FD5"/>
     <w:multiLevelType w:val="hybridMultilevel"/>
     <w:tmpl w:val="D668CF5A"/>
@@ -19722,7 +20631,7 @@
       </w:rPr>
     </w:lvl>
   </w:abstractNum>
-  <w:abstractNum w:abstractNumId="18" w15:restartNumberingAfterBreak="0">
+  <w:abstractNum w:abstractNumId="20" w15:restartNumberingAfterBreak="0">
     <w:nsid w:val="713D725A"/>
     <w:multiLevelType w:val="hybridMultilevel"/>
     <w:tmpl w:val="526C5356"/>
@@ -19835,7 +20744,7 @@
       </w:rPr>
     </w:lvl>
   </w:abstractNum>
-  <w:abstractNum w:abstractNumId="19" w15:restartNumberingAfterBreak="0">
+  <w:abstractNum w:abstractNumId="21" w15:restartNumberingAfterBreak="0">
     <w:nsid w:val="78D96E0B"/>
     <w:multiLevelType w:val="hybridMultilevel"/>
     <w:tmpl w:val="F70C1266"/>
@@ -19948,7 +20857,7 @@
       </w:rPr>
     </w:lvl>
   </w:abstractNum>
-  <w:abstractNum w:abstractNumId="20" w15:restartNumberingAfterBreak="0">
+  <w:abstractNum w:abstractNumId="22" w15:restartNumberingAfterBreak="0">
     <w:nsid w:val="7B9E2EE4"/>
     <w:multiLevelType w:val="hybridMultilevel"/>
     <w:tmpl w:val="3A7E680A"/>
@@ -20061,7 +20970,7 @@
       </w:rPr>
     </w:lvl>
   </w:abstractNum>
-  <w:abstractNum w:abstractNumId="21" w15:restartNumberingAfterBreak="0">
+  <w:abstractNum w:abstractNumId="23" w15:restartNumberingAfterBreak="0">
     <w:nsid w:val="7D8A5911"/>
     <w:multiLevelType w:val="multilevel"/>
     <w:tmpl w:val="89E6DF14"/>
@@ -20182,7 +21091,7 @@
       </w:rPr>
     </w:lvl>
   </w:abstractNum>
-  <w:abstractNum w:abstractNumId="22" w15:restartNumberingAfterBreak="0">
+  <w:abstractNum w:abstractNumId="24" w15:restartNumberingAfterBreak="0">
     <w:nsid w:val="7DC244B2"/>
     <w:multiLevelType w:val="hybridMultilevel"/>
     <w:tmpl w:val="83EA3112"/>
@@ -20295,7 +21204,7 @@
       </w:rPr>
     </w:lvl>
   </w:abstractNum>
-  <w:abstractNum w:abstractNumId="23" w15:restartNumberingAfterBreak="0">
+  <w:abstractNum w:abstractNumId="25" w15:restartNumberingAfterBreak="0">
     <w:nsid w:val="7E123D57"/>
     <w:multiLevelType w:val="hybridMultilevel"/>
     <w:tmpl w:val="C95E9F06"/>
@@ -20415,10 +21324,10 @@
     <w:abstractNumId w:val="9"/>
   </w:num>
   <w:num w:numId="3" w16cid:durableId="1030835025">
-    <w:abstractNumId w:val="17"/>
+    <w:abstractNumId w:val="19"/>
   </w:num>
   <w:num w:numId="4" w16cid:durableId="791246518">
-    <w:abstractNumId w:val="16"/>
+    <w:abstractNumId w:val="18"/>
   </w:num>
   <w:num w:numId="5" w16cid:durableId="2630206">
     <w:abstractNumId w:val="7"/>
@@ -20430,10 +21339,10 @@
     <w:abstractNumId w:val="8"/>
   </w:num>
   <w:num w:numId="8" w16cid:durableId="2087260975">
-    <w:abstractNumId w:val="21"/>
+    <w:abstractNumId w:val="23"/>
   </w:num>
   <w:num w:numId="9" w16cid:durableId="407338788">
-    <w:abstractNumId w:val="15"/>
+    <w:abstractNumId w:val="16"/>
   </w:num>
   <w:num w:numId="10" w16cid:durableId="1953320992">
     <w:abstractNumId w:val="1"/>
@@ -20442,13 +21351,13 @@
     <w:abstractNumId w:val="12"/>
   </w:num>
   <w:num w:numId="12" w16cid:durableId="420176995">
-    <w:abstractNumId w:val="18"/>
+    <w:abstractNumId w:val="20"/>
   </w:num>
   <w:num w:numId="13" w16cid:durableId="592591994">
     <w:abstractNumId w:val="11"/>
   </w:num>
   <w:num w:numId="14" w16cid:durableId="1747876594">
-    <w:abstractNumId w:val="19"/>
+    <w:abstractNumId w:val="21"/>
   </w:num>
   <w:num w:numId="15" w16cid:durableId="1579510008">
     <w:abstractNumId w:val="13"/>
@@ -20457,16 +21366,16 @@
     <w:abstractNumId w:val="0"/>
   </w:num>
   <w:num w:numId="17" w16cid:durableId="2132479980">
-    <w:abstractNumId w:val="23"/>
+    <w:abstractNumId w:val="25"/>
   </w:num>
   <w:num w:numId="18" w16cid:durableId="2070036583">
-    <w:abstractNumId w:val="22"/>
+    <w:abstractNumId w:val="24"/>
   </w:num>
   <w:num w:numId="19" w16cid:durableId="1382825331">
     <w:abstractNumId w:val="4"/>
   </w:num>
   <w:num w:numId="20" w16cid:durableId="883559006">
-    <w:abstractNumId w:val="20"/>
+    <w:abstractNumId w:val="22"/>
   </w:num>
   <w:num w:numId="21" w16cid:durableId="1849639090">
     <w:abstractNumId w:val="10"/>
@@ -20475,10 +21384,16 @@
     <w:abstractNumId w:val="3"/>
   </w:num>
   <w:num w:numId="23" w16cid:durableId="1957328188">
-    <w:abstractNumId w:val="14"/>
+    <w:abstractNumId w:val="15"/>
   </w:num>
   <w:num w:numId="24" w16cid:durableId="1783524800">
     <w:abstractNumId w:val="6"/>
+  </w:num>
+  <w:num w:numId="25" w16cid:durableId="366107140">
+    <w:abstractNumId w:val="14"/>
+  </w:num>
+  <w:num w:numId="26" w16cid:durableId="1361665907">
+    <w:abstractNumId w:val="17"/>
   </w:num>
   <w:numIdMacAtCleanup w:val="11"/>
 </w:numbering>
@@ -20882,7 +21797,7 @@
   <w:style w:type="paragraph" w:default="1" w:styleId="Normal">
     <w:name w:val="Normal"/>
     <w:qFormat/>
-    <w:rsid w:val="00074068"/>
+    <w:rsid w:val="00192089"/>
     <w:rPr>
       <w:rFonts w:ascii="Calibri" w:eastAsia="Calibri" w:hAnsi="Calibri" w:cs="Calibri"/>
       <w:color w:val="000000"/>

</xml_diff>